<commit_message>
Almost done with Question 1
</commit_message>
<xml_diff>
--- a/report/ttf10_LabReport.docx
+++ b/report/ttf10_LabReport.docx
@@ -337,8 +337,8 @@
     </w:p>
     <w:p>
       <w:pPr>
-        <w:spacing w:after="120" w:line="23" w:lineRule="atLeast"/>
-        <w:ind w:firstLine="720"/>
+        <w:spacing w:after="120" w:line="276" w:lineRule="auto"/>
+        <w:ind w:firstLine="360"/>
         <w:rPr>
           <w:rFonts w:cstheme="minorHAnsi"/>
           <w:b/>
@@ -363,12 +363,10 @@
         </w:rPr>
         <w:t>The abstract goes here.</w:t>
       </w:r>
-      <w:bookmarkStart w:id="0" w:name="_GoBack"/>
-      <w:bookmarkEnd w:id="0"/>
-    </w:p>
-    <w:p>
-      <w:pPr>
-        <w:spacing w:after="120" w:line="23" w:lineRule="atLeast"/>
+    </w:p>
+    <w:p>
+      <w:pPr>
+        <w:spacing w:after="120" w:line="276" w:lineRule="auto"/>
         <w:jc w:val="center"/>
         <w:rPr>
           <w:rFonts w:cstheme="minorHAnsi"/>
@@ -382,18 +380,20 @@
           <w:ilvl w:val="0"/>
           <w:numId w:val="2"/>
         </w:numPr>
-        <w:spacing w:after="240" w:line="23" w:lineRule="atLeast"/>
+        <w:spacing w:after="120" w:line="276" w:lineRule="auto"/>
         <w:ind w:left="0" w:firstLine="0"/>
         <w:contextualSpacing w:val="0"/>
         <w:jc w:val="center"/>
         <w:rPr>
           <w:rFonts w:cstheme="minorHAnsi"/>
-          <w:smallCaps/>
-        </w:rPr>
-      </w:pPr>
-      <w:r>
-        <w:rPr>
-          <w:rFonts w:cstheme="minorHAnsi"/>
+          <w:b/>
+          <w:smallCaps/>
+        </w:rPr>
+      </w:pPr>
+      <w:r>
+        <w:rPr>
+          <w:rFonts w:cstheme="minorHAnsi"/>
+          <w:b/>
           <w:smallCaps/>
         </w:rPr>
         <w:t xml:space="preserve"> </w:t>
@@ -401,6 +401,7 @@
       <w:r>
         <w:rPr>
           <w:rFonts w:cstheme="minorHAnsi"/>
+          <w:b/>
           <w:smallCaps/>
         </w:rPr>
         <w:t>Introduction</w:t>
@@ -409,8 +410,8 @@
     <w:p>
       <w:pPr>
         <w:pStyle w:val="ListParagraph"/>
-        <w:spacing w:after="120" w:line="23" w:lineRule="atLeast"/>
-        <w:ind w:left="0" w:firstLine="720"/>
+        <w:spacing w:after="120" w:line="276" w:lineRule="auto"/>
+        <w:ind w:left="0" w:firstLine="360"/>
         <w:contextualSpacing w:val="0"/>
         <w:rPr>
           <w:rFonts w:cstheme="minorHAnsi"/>
@@ -428,7 +429,7 @@
     <w:p>
       <w:pPr>
         <w:pStyle w:val="ListParagraph"/>
-        <w:spacing w:after="120" w:line="23" w:lineRule="atLeast"/>
+        <w:spacing w:after="120" w:line="276" w:lineRule="auto"/>
         <w:ind w:left="0"/>
         <w:contextualSpacing w:val="0"/>
         <w:jc w:val="center"/>
@@ -444,18 +445,20 @@
           <w:ilvl w:val="0"/>
           <w:numId w:val="2"/>
         </w:numPr>
-        <w:spacing w:after="240" w:line="23" w:lineRule="atLeast"/>
+        <w:spacing w:after="120" w:line="276" w:lineRule="auto"/>
         <w:ind w:left="0" w:firstLine="0"/>
         <w:contextualSpacing w:val="0"/>
         <w:jc w:val="center"/>
         <w:rPr>
           <w:rFonts w:cstheme="minorHAnsi"/>
-          <w:smallCaps/>
-        </w:rPr>
-      </w:pPr>
-      <w:r>
-        <w:rPr>
-          <w:rFonts w:cstheme="minorHAnsi"/>
+          <w:b/>
+          <w:smallCaps/>
+        </w:rPr>
+      </w:pPr>
+      <w:r>
+        <w:rPr>
+          <w:rFonts w:cstheme="minorHAnsi"/>
+          <w:b/>
           <w:smallCaps/>
         </w:rPr>
         <w:t xml:space="preserve"> </w:t>
@@ -463,6 +466,7 @@
       <w:r>
         <w:rPr>
           <w:rFonts w:cstheme="minorHAnsi"/>
+          <w:b/>
           <w:smallCaps/>
         </w:rPr>
         <w:t>Methods</w:t>
@@ -471,8 +475,8 @@
     <w:p>
       <w:pPr>
         <w:pStyle w:val="ListParagraph"/>
-        <w:spacing w:after="120" w:line="23" w:lineRule="atLeast"/>
-        <w:ind w:left="0" w:firstLine="720"/>
+        <w:spacing w:after="120" w:line="276" w:lineRule="auto"/>
+        <w:ind w:left="0" w:firstLine="360"/>
         <w:contextualSpacing w:val="0"/>
         <w:rPr>
           <w:rFonts w:cstheme="minorHAnsi"/>
@@ -491,82 +495,229 @@
           <w:rFonts w:cstheme="minorHAnsi"/>
           <w:sz w:val="22"/>
         </w:rPr>
-        <w:t xml:space="preserve"> These test were divided among four experiments and two subjects.</w:t>
+        <w:t xml:space="preserve"> These test were </w:t>
+      </w:r>
+      <w:r>
+        <w:rPr>
+          <w:rFonts w:cstheme="minorHAnsi"/>
+          <w:sz w:val="22"/>
+        </w:rPr>
+        <w:t>performed with two subjects across</w:t>
+      </w:r>
+      <w:r>
+        <w:rPr>
+          <w:rFonts w:cstheme="minorHAnsi"/>
+          <w:sz w:val="22"/>
+        </w:rPr>
+        <w:t xml:space="preserve"> four experiments</w:t>
+      </w:r>
+      <w:r>
+        <w:rPr>
+          <w:rFonts w:cstheme="minorHAnsi"/>
+          <w:sz w:val="22"/>
+        </w:rPr>
+        <w:t>:</w:t>
       </w:r>
     </w:p>
     <w:p>
       <w:pPr>
         <w:pStyle w:val="ListParagraph"/>
-        <w:spacing w:after="120" w:line="23" w:lineRule="atLeast"/>
-        <w:ind w:left="0" w:firstLine="720"/>
+        <w:spacing w:after="120" w:line="276" w:lineRule="auto"/>
+        <w:ind w:left="0"/>
         <w:contextualSpacing w:val="0"/>
         <w:rPr>
           <w:rFonts w:cstheme="minorHAnsi"/>
-          <w:sz w:val="22"/>
-        </w:rPr>
-      </w:pPr>
-      <w:r>
-        <w:rPr>
-          <w:rFonts w:cstheme="minorHAnsi"/>
+          <w:b/>
+          <w:sz w:val="22"/>
+        </w:rPr>
+      </w:pPr>
+      <w:r>
+        <w:rPr>
+          <w:rFonts w:cstheme="minorHAnsi"/>
+          <w:b/>
           <w:i/>
           <w:sz w:val="22"/>
         </w:rPr>
-        <w:t>Experiment I.</w:t>
-      </w:r>
-      <w:r>
-        <w:rPr>
-          <w:rFonts w:cstheme="minorHAnsi"/>
+        <w:t>Experiment I. Smooth pursuit performance</w:t>
+      </w:r>
+      <w:r>
+        <w:rPr>
+          <w:rFonts w:cstheme="minorHAnsi"/>
+          <w:b/>
           <w:i/>
           <w:sz w:val="22"/>
         </w:rPr>
-        <w:t xml:space="preserve"> Smooth pursuit performance</w:t>
-      </w:r>
-      <w:r>
-        <w:rPr>
-          <w:rFonts w:cstheme="minorHAnsi"/>
+        <w:t>.</w:t>
+      </w:r>
+    </w:p>
+    <w:p>
+      <w:pPr>
+        <w:pStyle w:val="ListParagraph"/>
+        <w:spacing w:after="120" w:line="276" w:lineRule="auto"/>
+        <w:ind w:left="0" w:firstLine="360"/>
+        <w:contextualSpacing w:val="0"/>
+        <w:rPr>
+          <w:rFonts w:cstheme="minorHAnsi"/>
+          <w:sz w:val="22"/>
+        </w:rPr>
+      </w:pPr>
+    </w:p>
+    <w:p>
+      <w:pPr>
+        <w:pStyle w:val="ListParagraph"/>
+        <w:spacing w:after="120" w:line="276" w:lineRule="auto"/>
+        <w:ind w:left="0"/>
+        <w:contextualSpacing w:val="0"/>
+        <w:rPr>
+          <w:rFonts w:cstheme="minorHAnsi"/>
+          <w:b/>
+          <w:sz w:val="22"/>
+        </w:rPr>
+      </w:pPr>
+      <w:r>
+        <w:rPr>
+          <w:rFonts w:cstheme="minorHAnsi"/>
+          <w:b/>
           <w:i/>
           <w:sz w:val="22"/>
         </w:rPr>
+        <w:t>Experiment II. Visual gain and ocular motor control</w:t>
+      </w:r>
+      <w:r>
+        <w:rPr>
+          <w:rFonts w:cstheme="minorHAnsi"/>
+          <w:b/>
+          <w:i/>
+          <w:sz w:val="22"/>
+        </w:rPr>
         <w:t>.</w:t>
       </w:r>
-      <w:r>
-        <w:rPr>
-          <w:rFonts w:cstheme="minorHAnsi"/>
-          <w:sz w:val="22"/>
-        </w:rPr>
-        <w:t xml:space="preserve"> One</w:t>
-      </w:r>
     </w:p>
     <w:p>
       <w:pPr>
         <w:pStyle w:val="ListParagraph"/>
-        <w:spacing w:after="120" w:line="23" w:lineRule="atLeast"/>
-        <w:ind w:left="0" w:firstLine="720"/>
+        <w:spacing w:after="120" w:line="276" w:lineRule="auto"/>
+        <w:ind w:left="0" w:firstLine="360"/>
         <w:contextualSpacing w:val="0"/>
         <w:rPr>
           <w:rFonts w:cstheme="minorHAnsi"/>
           <w:sz w:val="22"/>
         </w:rPr>
       </w:pPr>
-      <w:r>
-        <w:rPr>
-          <w:rFonts w:cstheme="minorHAnsi"/>
+    </w:p>
+    <w:p>
+      <w:pPr>
+        <w:pStyle w:val="ListParagraph"/>
+        <w:spacing w:after="120" w:line="276" w:lineRule="auto"/>
+        <w:ind w:left="0"/>
+        <w:contextualSpacing w:val="0"/>
+        <w:rPr>
+          <w:rFonts w:cstheme="minorHAnsi"/>
+          <w:b/>
+          <w:sz w:val="22"/>
+        </w:rPr>
+      </w:pPr>
+      <w:r>
+        <w:rPr>
+          <w:rFonts w:cstheme="minorHAnsi"/>
+          <w:b/>
           <w:i/>
           <w:sz w:val="22"/>
         </w:rPr>
+        <w:t xml:space="preserve">Experiment </w:t>
+      </w:r>
+      <w:r>
+        <w:rPr>
+          <w:rFonts w:cstheme="minorHAnsi"/>
+          <w:b/>
+          <w:i/>
+          <w:sz w:val="22"/>
+        </w:rPr>
+        <w:t>II</w:t>
+      </w:r>
+      <w:r>
+        <w:rPr>
+          <w:rFonts w:cstheme="minorHAnsi"/>
+          <w:b/>
+          <w:i/>
+          <w:sz w:val="22"/>
+        </w:rPr>
+        <w:t xml:space="preserve">I. </w:t>
+      </w:r>
+      <w:r>
+        <w:rPr>
+          <w:rFonts w:cstheme="minorHAnsi"/>
+          <w:b/>
+          <w:i/>
+          <w:sz w:val="22"/>
+        </w:rPr>
+        <w:t xml:space="preserve">Saccadic </w:t>
+      </w:r>
+      <w:r>
+        <w:rPr>
+          <w:rFonts w:cstheme="minorHAnsi"/>
+          <w:b/>
+          <w:i/>
+          <w:sz w:val="22"/>
+        </w:rPr>
+        <w:t>performance</w:t>
+      </w:r>
+      <w:r>
+        <w:rPr>
+          <w:rFonts w:cstheme="minorHAnsi"/>
+          <w:b/>
+          <w:i/>
+          <w:sz w:val="22"/>
+        </w:rPr>
+        <w:t>.</w:t>
+      </w:r>
+    </w:p>
+    <w:p>
+      <w:pPr>
+        <w:pStyle w:val="ListParagraph"/>
+        <w:spacing w:after="120" w:line="276" w:lineRule="auto"/>
+        <w:ind w:left="0" w:firstLine="360"/>
+        <w:contextualSpacing w:val="0"/>
+        <w:rPr>
+          <w:rFonts w:cstheme="minorHAnsi"/>
+          <w:sz w:val="22"/>
+        </w:rPr>
+      </w:pPr>
+    </w:p>
+    <w:p>
+      <w:pPr>
+        <w:pStyle w:val="ListParagraph"/>
+        <w:spacing w:after="120" w:line="276" w:lineRule="auto"/>
+        <w:ind w:left="0"/>
+        <w:contextualSpacing w:val="0"/>
+        <w:rPr>
+          <w:rFonts w:cstheme="minorHAnsi"/>
+          <w:b/>
+          <w:sz w:val="22"/>
+        </w:rPr>
+      </w:pPr>
+      <w:r>
+        <w:rPr>
+          <w:rFonts w:cstheme="minorHAnsi"/>
+          <w:b/>
+          <w:i/>
+          <w:sz w:val="22"/>
+        </w:rPr>
         <w:t>Experiment I</w:t>
       </w:r>
       <w:r>
         <w:rPr>
           <w:rFonts w:cstheme="minorHAnsi"/>
+          <w:b/>
           <w:i/>
           <w:sz w:val="22"/>
         </w:rPr>
-        <w:t>I</w:t>
-      </w:r>
-      <w:r>
-        <w:rPr>
-          <w:rFonts w:cstheme="minorHAnsi"/>
+        <w:t>V</w:t>
+      </w:r>
+      <w:r>
+        <w:rPr>
+          <w:rFonts w:cstheme="minorHAnsi"/>
+          <w:b/>
           <w:i/>
           <w:sz w:val="22"/>
         </w:rPr>
@@ -575,6 +726,7 @@
       <w:r>
         <w:rPr>
           <w:rFonts w:cstheme="minorHAnsi"/>
+          <w:b/>
           <w:i/>
           <w:sz w:val="22"/>
         </w:rPr>
@@ -583,194 +735,38 @@
       <w:r>
         <w:rPr>
           <w:rFonts w:cstheme="minorHAnsi"/>
+          <w:b/>
           <w:i/>
           <w:sz w:val="22"/>
         </w:rPr>
-        <w:t>Visual gain and ocular motor control</w:t>
-      </w:r>
-      <w:r>
-        <w:rPr>
-          <w:rFonts w:cstheme="minorHAnsi"/>
+        <w:t>Vestibular-ocular reflex performance and control</w:t>
+      </w:r>
+      <w:r>
+        <w:rPr>
+          <w:rFonts w:cstheme="minorHAnsi"/>
+          <w:b/>
           <w:i/>
           <w:sz w:val="22"/>
         </w:rPr>
         <w:t>.</w:t>
       </w:r>
-      <w:r>
-        <w:rPr>
-          <w:rFonts w:cstheme="minorHAnsi"/>
-          <w:sz w:val="22"/>
-        </w:rPr>
-        <w:t xml:space="preserve"> </w:t>
-      </w:r>
-      <w:r>
-        <w:rPr>
-          <w:rFonts w:cstheme="minorHAnsi"/>
-          <w:sz w:val="22"/>
-        </w:rPr>
-        <w:t>Two</w:t>
-      </w:r>
     </w:p>
     <w:p>
       <w:pPr>
         <w:pStyle w:val="ListParagraph"/>
-        <w:spacing w:after="120" w:line="23" w:lineRule="atLeast"/>
-        <w:ind w:left="0" w:firstLine="720"/>
+        <w:spacing w:after="120" w:line="276" w:lineRule="auto"/>
+        <w:ind w:left="0" w:firstLine="360"/>
         <w:contextualSpacing w:val="0"/>
         <w:rPr>
           <w:rFonts w:cstheme="minorHAnsi"/>
           <w:sz w:val="22"/>
         </w:rPr>
       </w:pPr>
-      <w:r>
-        <w:rPr>
-          <w:rFonts w:cstheme="minorHAnsi"/>
-          <w:i/>
-          <w:sz w:val="22"/>
-        </w:rPr>
-        <w:t xml:space="preserve">Experiment </w:t>
-      </w:r>
-      <w:r>
-        <w:rPr>
-          <w:rFonts w:cstheme="minorHAnsi"/>
-          <w:i/>
-          <w:sz w:val="22"/>
-        </w:rPr>
-        <w:t>II</w:t>
-      </w:r>
-      <w:r>
-        <w:rPr>
-          <w:rFonts w:cstheme="minorHAnsi"/>
-          <w:i/>
-          <w:sz w:val="22"/>
-        </w:rPr>
-        <w:t>I.</w:t>
-      </w:r>
-      <w:r>
-        <w:rPr>
-          <w:rFonts w:cstheme="minorHAnsi"/>
-          <w:i/>
-          <w:sz w:val="22"/>
-        </w:rPr>
-        <w:t xml:space="preserve"> </w:t>
-      </w:r>
-      <w:r>
-        <w:rPr>
-          <w:rFonts w:cstheme="minorHAnsi"/>
-          <w:i/>
-          <w:sz w:val="22"/>
-        </w:rPr>
-        <w:t xml:space="preserve">Saccadic </w:t>
-      </w:r>
-      <w:r>
-        <w:rPr>
-          <w:rFonts w:cstheme="minorHAnsi"/>
-          <w:i/>
-          <w:sz w:val="22"/>
-        </w:rPr>
-        <w:t>performance</w:t>
-      </w:r>
-      <w:r>
-        <w:rPr>
-          <w:rFonts w:cstheme="minorHAnsi"/>
-          <w:i/>
-          <w:sz w:val="22"/>
-        </w:rPr>
-        <w:t>.</w:t>
-      </w:r>
-      <w:r>
-        <w:rPr>
-          <w:rFonts w:cstheme="minorHAnsi"/>
-          <w:sz w:val="22"/>
-        </w:rPr>
-        <w:t xml:space="preserve"> </w:t>
-      </w:r>
-      <w:r>
-        <w:rPr>
-          <w:rFonts w:cstheme="minorHAnsi"/>
-          <w:sz w:val="22"/>
-        </w:rPr>
-        <w:t>Three</w:t>
-      </w:r>
     </w:p>
     <w:p>
       <w:pPr>
         <w:pStyle w:val="ListParagraph"/>
-        <w:spacing w:after="120" w:line="23" w:lineRule="atLeast"/>
-        <w:ind w:left="0" w:firstLine="720"/>
-        <w:contextualSpacing w:val="0"/>
-        <w:rPr>
-          <w:rFonts w:cstheme="minorHAnsi"/>
-          <w:sz w:val="22"/>
-        </w:rPr>
-      </w:pPr>
-      <w:r>
-        <w:rPr>
-          <w:rFonts w:cstheme="minorHAnsi"/>
-          <w:i/>
-          <w:sz w:val="22"/>
-        </w:rPr>
-        <w:t>Experiment I</w:t>
-      </w:r>
-      <w:r>
-        <w:rPr>
-          <w:rFonts w:cstheme="minorHAnsi"/>
-          <w:i/>
-          <w:sz w:val="22"/>
-        </w:rPr>
-        <w:t>V</w:t>
-      </w:r>
-      <w:r>
-        <w:rPr>
-          <w:rFonts w:cstheme="minorHAnsi"/>
-          <w:i/>
-          <w:sz w:val="22"/>
-        </w:rPr>
-        <w:t>.</w:t>
-      </w:r>
-      <w:r>
-        <w:rPr>
-          <w:rFonts w:cstheme="minorHAnsi"/>
-          <w:i/>
-          <w:sz w:val="22"/>
-        </w:rPr>
-        <w:t xml:space="preserve"> </w:t>
-      </w:r>
-      <w:r>
-        <w:rPr>
-          <w:rFonts w:cstheme="minorHAnsi"/>
-          <w:i/>
-          <w:sz w:val="22"/>
-        </w:rPr>
-        <w:t>Vestibular-ocular reflex performance and control</w:t>
-      </w:r>
-      <w:r>
-        <w:rPr>
-          <w:rFonts w:cstheme="minorHAnsi"/>
-          <w:i/>
-          <w:sz w:val="22"/>
-        </w:rPr>
-        <w:t>.</w:t>
-      </w:r>
-      <w:r>
-        <w:rPr>
-          <w:rFonts w:cstheme="minorHAnsi"/>
-          <w:sz w:val="22"/>
-        </w:rPr>
-        <w:t xml:space="preserve"> </w:t>
-      </w:r>
-      <w:r>
-        <w:rPr>
-          <w:rFonts w:cstheme="minorHAnsi"/>
-          <w:sz w:val="22"/>
-        </w:rPr>
-        <w:t>Four</w:t>
-      </w:r>
-    </w:p>
-    <w:p>
-      <w:pPr>
-        <w:pStyle w:val="ListParagraph"/>
-        <w:spacing w:after="120" w:line="23" w:lineRule="atLeast"/>
+        <w:spacing w:after="120" w:line="276" w:lineRule="auto"/>
         <w:ind w:left="0"/>
         <w:contextualSpacing w:val="0"/>
         <w:jc w:val="center"/>
@@ -786,18 +782,20 @@
           <w:ilvl w:val="0"/>
           <w:numId w:val="2"/>
         </w:numPr>
-        <w:spacing w:after="240" w:line="23" w:lineRule="atLeast"/>
+        <w:spacing w:after="120" w:line="276" w:lineRule="auto"/>
         <w:ind w:left="0" w:firstLine="0"/>
         <w:contextualSpacing w:val="0"/>
         <w:jc w:val="center"/>
         <w:rPr>
           <w:rFonts w:cstheme="minorHAnsi"/>
-          <w:smallCaps/>
-        </w:rPr>
-      </w:pPr>
-      <w:r>
-        <w:rPr>
-          <w:rFonts w:cstheme="minorHAnsi"/>
+          <w:b/>
+          <w:smallCaps/>
+        </w:rPr>
+      </w:pPr>
+      <w:r>
+        <w:rPr>
+          <w:rFonts w:cstheme="minorHAnsi"/>
+          <w:b/>
           <w:smallCaps/>
         </w:rPr>
         <w:t xml:space="preserve"> </w:t>
@@ -805,6 +803,7 @@
       <w:r>
         <w:rPr>
           <w:rFonts w:cstheme="minorHAnsi"/>
+          <w:b/>
           <w:smallCaps/>
         </w:rPr>
         <w:t>Results</w:t>
@@ -813,8 +812,8 @@
     <w:p>
       <w:pPr>
         <w:pStyle w:val="ListParagraph"/>
-        <w:spacing w:after="120" w:line="23" w:lineRule="atLeast"/>
-        <w:ind w:left="0" w:firstLine="720"/>
+        <w:spacing w:after="120" w:line="276" w:lineRule="auto"/>
+        <w:ind w:left="0" w:firstLine="360"/>
         <w:contextualSpacing w:val="0"/>
         <w:rPr>
           <w:rFonts w:cstheme="minorHAnsi"/>
@@ -831,8 +830,985 @@
     </w:p>
     <w:p>
       <w:pPr>
+        <w:spacing w:after="120" w:line="276" w:lineRule="auto"/>
+        <w:rPr>
+          <w:rFonts w:cstheme="minorHAnsi"/>
+          <w:sz w:val="22"/>
+        </w:rPr>
+      </w:pPr>
+    </w:p>
+    <w:p>
+      <w:pPr>
+        <w:spacing w:after="120" w:line="276" w:lineRule="auto"/>
+        <w:rPr>
+          <w:rFonts w:cstheme="minorHAnsi"/>
+          <w:b/>
+          <w:i/>
+          <w:sz w:val="22"/>
+        </w:rPr>
+      </w:pPr>
+      <w:r>
+        <w:rPr>
+          <w:rFonts w:cstheme="minorHAnsi"/>
+          <w:b/>
+          <w:i/>
+          <w:sz w:val="22"/>
+        </w:rPr>
+        <w:t>Question 1.</w:t>
+      </w:r>
+    </w:p>
+    <w:p>
+      <w:pPr>
+        <w:spacing w:after="120" w:line="276" w:lineRule="auto"/>
+        <w:ind w:firstLine="360"/>
+        <w:rPr>
+          <w:rFonts w:cstheme="minorHAnsi"/>
+          <w:sz w:val="22"/>
+        </w:rPr>
+      </w:pPr>
+      <w:r>
+        <w:rPr>
+          <w:rFonts w:cstheme="minorHAnsi"/>
+          <w:sz w:val="22"/>
+        </w:rPr>
+        <w:t>T</w:t>
+      </w:r>
+      <w:r>
+        <w:rPr>
+          <w:rFonts w:cstheme="minorHAnsi"/>
+          <w:sz w:val="22"/>
+        </w:rPr>
+        <w:t xml:space="preserve">he first four trials tested the eye’s ability to maintain a </w:t>
+      </w:r>
+      <w:r>
+        <w:rPr>
+          <w:rFonts w:cstheme="minorHAnsi"/>
+          <w:sz w:val="22"/>
+        </w:rPr>
+        <w:t>smooth pursuit</w:t>
+      </w:r>
+      <w:r>
+        <w:rPr>
+          <w:rFonts w:cstheme="minorHAnsi"/>
+          <w:sz w:val="22"/>
+        </w:rPr>
+        <w:t>. For this, we used velocity parameters</w:t>
+      </w:r>
+      <w:r>
+        <w:rPr>
+          <w:rFonts w:cstheme="minorHAnsi"/>
+          <w:sz w:val="22"/>
+        </w:rPr>
+        <w:t xml:space="preserve"> of 5</w:t>
+      </w:r>
+      <w:r>
+        <w:rPr>
+          <w:rFonts w:cstheme="minorHAnsi"/>
+          <w:sz w:val="22"/>
+        </w:rPr>
+        <w:t>°</w:t>
+      </w:r>
+      <w:r>
+        <w:rPr>
+          <w:rFonts w:cstheme="minorHAnsi"/>
+          <w:sz w:val="22"/>
+        </w:rPr>
+        <w:t>, 10</w:t>
+      </w:r>
+      <w:r>
+        <w:rPr>
+          <w:rFonts w:cstheme="minorHAnsi"/>
+          <w:sz w:val="22"/>
+        </w:rPr>
+        <w:t>°</w:t>
+      </w:r>
+      <w:r>
+        <w:rPr>
+          <w:rFonts w:cstheme="minorHAnsi"/>
+          <w:sz w:val="22"/>
+        </w:rPr>
+        <w:t>, 20</w:t>
+      </w:r>
+      <w:r>
+        <w:rPr>
+          <w:rFonts w:cstheme="minorHAnsi"/>
+          <w:sz w:val="22"/>
+        </w:rPr>
+        <w:t>°</w:t>
+      </w:r>
+      <w:r>
+        <w:rPr>
+          <w:rFonts w:cstheme="minorHAnsi"/>
+          <w:sz w:val="22"/>
+        </w:rPr>
+        <w:t>, an</w:t>
+      </w:r>
+      <w:r>
+        <w:rPr>
+          <w:rFonts w:cstheme="minorHAnsi"/>
+          <w:sz w:val="22"/>
+        </w:rPr>
+        <w:t>d</w:t>
+      </w:r>
+      <w:r>
+        <w:rPr>
+          <w:rFonts w:cstheme="minorHAnsi"/>
+          <w:sz w:val="22"/>
+        </w:rPr>
+        <w:t xml:space="preserve"> </w:t>
+      </w:r>
+      <w:r>
+        <w:rPr>
+          <w:rFonts w:cstheme="minorHAnsi"/>
+          <w:sz w:val="22"/>
+        </w:rPr>
+        <w:t>40</w:t>
+      </w:r>
+      <w:r>
+        <w:rPr>
+          <w:rFonts w:cstheme="minorHAnsi"/>
+          <w:sz w:val="22"/>
+        </w:rPr>
+        <w:t>°</w:t>
+      </w:r>
+      <w:r>
+        <w:rPr>
+          <w:rFonts w:cstheme="minorHAnsi"/>
+          <w:sz w:val="22"/>
+        </w:rPr>
+        <w:t>/s</w:t>
+      </w:r>
+      <w:r>
+        <w:rPr>
+          <w:rFonts w:cstheme="minorHAnsi"/>
+          <w:sz w:val="22"/>
+        </w:rPr>
+        <w:t>ec</w:t>
+      </w:r>
+      <w:r>
+        <w:rPr>
+          <w:rFonts w:cstheme="minorHAnsi"/>
+          <w:sz w:val="22"/>
+        </w:rPr>
+        <w:t xml:space="preserve"> </w:t>
+      </w:r>
+      <w:r>
+        <w:rPr>
+          <w:rFonts w:cstheme="minorHAnsi"/>
+          <w:sz w:val="22"/>
+        </w:rPr>
+        <w:t xml:space="preserve">for </w:t>
+      </w:r>
+      <w:r>
+        <w:rPr>
+          <w:rFonts w:cstheme="minorHAnsi"/>
+          <w:sz w:val="22"/>
+        </w:rPr>
+        <w:t>the</w:t>
+      </w:r>
+      <w:r>
+        <w:rPr>
+          <w:rFonts w:cstheme="minorHAnsi"/>
+          <w:sz w:val="22"/>
+        </w:rPr>
+        <w:t xml:space="preserve"> trapezoidal</w:t>
+      </w:r>
+      <w:r>
+        <w:rPr>
+          <w:rFonts w:cstheme="minorHAnsi"/>
+          <w:sz w:val="22"/>
+        </w:rPr>
+        <w:t xml:space="preserve"> target</w:t>
+      </w:r>
+      <w:r>
+        <w:rPr>
+          <w:rFonts w:cstheme="minorHAnsi"/>
+          <w:sz w:val="22"/>
+        </w:rPr>
+        <w:t xml:space="preserve"> trajectory waveforms.</w:t>
+      </w:r>
+      <w:r>
+        <w:rPr>
+          <w:rFonts w:cstheme="minorHAnsi"/>
+          <w:sz w:val="22"/>
+        </w:rPr>
+        <w:t xml:space="preserve"> Since, according to our data, the subject’s left eye is consistently more closely aligned with the target, let us single out the left eye for this analysis.</w:t>
+      </w:r>
+    </w:p>
+    <w:p>
+      <w:pPr>
+        <w:spacing w:after="120" w:line="276" w:lineRule="auto"/>
+        <w:ind w:firstLine="360"/>
+        <w:rPr>
+          <w:rFonts w:cstheme="minorHAnsi"/>
+          <w:sz w:val="22"/>
+        </w:rPr>
+      </w:pPr>
+      <w:r>
+        <w:rPr>
+          <w:rFonts w:cstheme="minorHAnsi"/>
+          <w:sz w:val="22"/>
+        </w:rPr>
+        <w:t>By definition, the smooth pursuit gain, G, is the ratio of eye velocity to target velocity.</w:t>
+      </w:r>
+      <w:r>
+        <w:rPr>
+          <w:rFonts w:cstheme="minorHAnsi"/>
+          <w:sz w:val="22"/>
+        </w:rPr>
+        <w:t xml:space="preserve"> To perform this calculation, it was necessary to zoom in on very small windows of time in the recorded data to capture unbiased samples of the subject’s eye velocity –i.e. without saccad</w:t>
+      </w:r>
+      <w:r>
+        <w:rPr>
+          <w:rFonts w:cstheme="minorHAnsi"/>
+          <w:sz w:val="22"/>
+        </w:rPr>
+        <w:t>ic interruptions.</w:t>
+      </w:r>
+    </w:p>
+    <w:p>
+      <w:pPr>
+        <w:spacing w:after="120" w:line="276" w:lineRule="auto"/>
+        <w:jc w:val="center"/>
+        <w:rPr>
+          <w:rFonts w:cstheme="minorHAnsi"/>
+          <w:sz w:val="18"/>
+        </w:rPr>
+      </w:pPr>
+    </w:p>
+    <w:p>
+      <w:pPr>
+        <w:pStyle w:val="Caption"/>
+        <w:jc w:val="center"/>
+        <w:rPr>
+          <w:rFonts w:cstheme="minorHAnsi"/>
+          <w:i w:val="0"/>
+          <w:iCs w:val="0"/>
+          <w:color w:val="auto"/>
+          <w:sz w:val="20"/>
+          <w:szCs w:val="24"/>
+        </w:rPr>
+      </w:pPr>
+      <w:r>
+        <w:rPr>
+          <w:rFonts w:cstheme="minorHAnsi"/>
+          <w:i w:val="0"/>
+          <w:iCs w:val="0"/>
+          <w:noProof/>
+          <w:color w:val="auto"/>
+          <w:szCs w:val="24"/>
+        </w:rPr>
+        <w:lastRenderedPageBreak/>
+        <w:drawing>
+          <wp:inline distT="0" distB="0" distL="0" distR="0">
+            <wp:extent cx="4114800" cy="3089408"/>
+            <wp:effectExtent l="0" t="0" r="0" b="0"/>
+            <wp:docPr id="2" name="Picture 2" descr="C:\Users\theof_000\Projects\omlab\report\Q1_1.jpg"/>
+            <wp:cNvGraphicFramePr>
+              <a:graphicFrameLocks xmlns:a="http://schemas.openxmlformats.org/drawingml/2006/main" noChangeAspect="1"/>
+            </wp:cNvGraphicFramePr>
+            <a:graphic xmlns:a="http://schemas.openxmlformats.org/drawingml/2006/main">
+              <a:graphicData uri="http://schemas.openxmlformats.org/drawingml/2006/picture">
+                <pic:pic xmlns:pic="http://schemas.openxmlformats.org/drawingml/2006/picture">
+                  <pic:nvPicPr>
+                    <pic:cNvPr id="0" name="Picture 4" descr="C:\Users\theof_000\Projects\omlab\report\Q1_1.jpg"/>
+                    <pic:cNvPicPr>
+                      <a:picLocks noChangeAspect="1" noChangeArrowheads="1"/>
+                    </pic:cNvPicPr>
+                  </pic:nvPicPr>
+                  <pic:blipFill>
+                    <a:blip r:embed="rId9">
+                      <a:extLst>
+                        <a:ext uri="{28A0092B-C50C-407E-A947-70E740481C1C}">
+                          <a14:useLocalDpi xmlns:a14="http://schemas.microsoft.com/office/drawing/2010/main" val="0"/>
+                        </a:ext>
+                      </a:extLst>
+                    </a:blip>
+                    <a:srcRect/>
+                    <a:stretch>
+                      <a:fillRect/>
+                    </a:stretch>
+                  </pic:blipFill>
+                  <pic:spPr bwMode="auto">
+                    <a:xfrm>
+                      <a:off x="0" y="0"/>
+                      <a:ext cx="4114800" cy="3089408"/>
+                    </a:xfrm>
+                    <a:prstGeom prst="rect">
+                      <a:avLst/>
+                    </a:prstGeom>
+                    <a:noFill/>
+                    <a:ln>
+                      <a:noFill/>
+                    </a:ln>
+                  </pic:spPr>
+                </pic:pic>
+              </a:graphicData>
+            </a:graphic>
+          </wp:inline>
+        </w:drawing>
+      </w:r>
+    </w:p>
+    <w:p>
+      <w:pPr>
+        <w:pStyle w:val="Caption"/>
+        <w:jc w:val="both"/>
+        <w:rPr>
+          <w:rFonts w:cstheme="minorHAnsi"/>
+          <w:color w:val="auto"/>
+          <w:sz w:val="20"/>
+        </w:rPr>
+      </w:pPr>
+      <w:bookmarkStart w:id="0" w:name="_Ref465527664"/>
+      <w:r>
+        <w:rPr>
+          <w:b/>
+          <w:color w:val="auto"/>
+        </w:rPr>
+        <w:t xml:space="preserve">Fig. </w:t>
+      </w:r>
+      <w:r>
+        <w:rPr>
+          <w:b/>
+          <w:color w:val="auto"/>
+        </w:rPr>
+        <w:fldChar w:fldCharType="begin"/>
+      </w:r>
+      <w:r>
+        <w:rPr>
+          <w:b/>
+          <w:color w:val="auto"/>
+        </w:rPr>
+        <w:instrText xml:space="preserve"> SEQ Fig. \* ARABIC </w:instrText>
+      </w:r>
+      <w:r>
+        <w:rPr>
+          <w:b/>
+          <w:color w:val="auto"/>
+        </w:rPr>
+        <w:fldChar w:fldCharType="separate"/>
+      </w:r>
+      <w:r>
+        <w:rPr>
+          <w:b/>
+          <w:noProof/>
+          <w:color w:val="auto"/>
+        </w:rPr>
+        <w:t>1</w:t>
+      </w:r>
+      <w:r>
+        <w:rPr>
+          <w:b/>
+          <w:color w:val="auto"/>
+        </w:rPr>
+        <w:fldChar w:fldCharType="end"/>
+      </w:r>
+      <w:bookmarkEnd w:id="0"/>
+      <w:r>
+        <w:rPr>
+          <w:b/>
+          <w:color w:val="auto"/>
+        </w:rPr>
+        <w:t>.</w:t>
+      </w:r>
+      <w:r>
+        <w:rPr>
+          <w:color w:val="auto"/>
+        </w:rPr>
+        <w:t xml:space="preserve">  </w:t>
+      </w:r>
+      <w:r>
+        <w:rPr>
+          <w:color w:val="auto"/>
+        </w:rPr>
+        <w:t>Subject’s smooth pursuit gain (eye velocity/target velocity) versus the four constant target velocities: 5°, 10</w:t>
+      </w:r>
+      <w:r>
+        <w:rPr>
+          <w:color w:val="auto"/>
+        </w:rPr>
+        <w:t>°</w:t>
+      </w:r>
+      <w:r>
+        <w:rPr>
+          <w:color w:val="auto"/>
+        </w:rPr>
+        <w:t>, 20</w:t>
+      </w:r>
+      <w:r>
+        <w:rPr>
+          <w:color w:val="auto"/>
+        </w:rPr>
+        <w:t>°</w:t>
+      </w:r>
+      <w:r>
+        <w:rPr>
+          <w:color w:val="auto"/>
+        </w:rPr>
+        <w:t>, and 40°</w:t>
+      </w:r>
+      <w:r>
+        <w:rPr>
+          <w:color w:val="auto"/>
+        </w:rPr>
+        <w:t>/</w:t>
+      </w:r>
+      <w:r>
+        <w:rPr>
+          <w:color w:val="auto"/>
+        </w:rPr>
+        <w:t>s</w:t>
+      </w:r>
+      <w:r>
+        <w:rPr>
+          <w:color w:val="auto"/>
+        </w:rPr>
+        <w:t>ec</w:t>
+      </w:r>
+      <w:r>
+        <w:rPr>
+          <w:color w:val="auto"/>
+        </w:rPr>
+        <w:t xml:space="preserve">. </w:t>
+      </w:r>
+      <w:r>
+        <w:rPr>
+          <w:color w:val="auto"/>
+        </w:rPr>
+        <w:t xml:space="preserve">Eye velocities were extracted from </w:t>
+      </w:r>
+      <w:r>
+        <w:rPr>
+          <w:color w:val="auto"/>
+        </w:rPr>
+        <w:t xml:space="preserve">brief time windows in </w:t>
+      </w:r>
+      <w:r>
+        <w:rPr>
+          <w:color w:val="auto"/>
+        </w:rPr>
+        <w:t>Trials</w:t>
+      </w:r>
+      <w:r>
+        <w:rPr>
+          <w:color w:val="auto"/>
+        </w:rPr>
+        <w:t xml:space="preserve"> 1-4</w:t>
+      </w:r>
+      <w:r>
+        <w:rPr>
+          <w:color w:val="auto"/>
+        </w:rPr>
+        <w:t xml:space="preserve">, over </w:t>
+      </w:r>
+      <w:r>
+        <w:rPr>
+          <w:color w:val="auto"/>
+        </w:rPr>
+        <w:t xml:space="preserve">the course of </w:t>
+      </w:r>
+      <w:r>
+        <w:rPr>
+          <w:color w:val="auto"/>
+        </w:rPr>
+        <w:t xml:space="preserve">which </w:t>
+      </w:r>
+      <w:r>
+        <w:rPr>
+          <w:color w:val="auto"/>
+        </w:rPr>
+        <w:t xml:space="preserve">the subject’s ability to maintain </w:t>
+      </w:r>
+      <w:r>
+        <w:rPr>
+          <w:color w:val="auto"/>
+        </w:rPr>
+        <w:t xml:space="preserve">accurate </w:t>
+      </w:r>
+      <w:r>
+        <w:rPr>
+          <w:color w:val="auto"/>
+        </w:rPr>
+        <w:t>smooth pursuit</w:t>
+      </w:r>
+      <w:r>
+        <w:rPr>
+          <w:color w:val="auto"/>
+        </w:rPr>
+        <w:t xml:space="preserve"> of </w:t>
+      </w:r>
+      <w:r>
+        <w:rPr>
+          <w:color w:val="auto"/>
+        </w:rPr>
+        <w:t>linear trajectories</w:t>
+      </w:r>
+      <w:r>
+        <w:rPr>
+          <w:color w:val="auto"/>
+        </w:rPr>
+        <w:t xml:space="preserve"> (</w:t>
+      </w:r>
+      <w:r>
+        <w:rPr>
+          <w:color w:val="auto"/>
+        </w:rPr>
+        <w:t>constituent of a</w:t>
+      </w:r>
+      <w:r>
+        <w:rPr>
+          <w:color w:val="auto"/>
+        </w:rPr>
+        <w:t xml:space="preserve"> trapezoidal </w:t>
+      </w:r>
+      <w:r>
+        <w:rPr>
+          <w:color w:val="auto"/>
+        </w:rPr>
+        <w:t xml:space="preserve">trajectory </w:t>
+      </w:r>
+      <w:r>
+        <w:rPr>
+          <w:color w:val="auto"/>
+        </w:rPr>
+        <w:t>waveform</w:t>
+      </w:r>
+      <w:r>
+        <w:rPr>
+          <w:color w:val="auto"/>
+        </w:rPr>
+        <w:t>s</w:t>
+      </w:r>
+      <w:r>
+        <w:rPr>
+          <w:color w:val="auto"/>
+        </w:rPr>
+        <w:t>)</w:t>
+      </w:r>
+      <w:r>
+        <w:rPr>
+          <w:color w:val="auto"/>
+        </w:rPr>
+        <w:t xml:space="preserve"> became significantly more difficult as target velocity</w:t>
+      </w:r>
+      <w:r>
+        <w:rPr>
+          <w:color w:val="auto"/>
+        </w:rPr>
+        <w:t xml:space="preserve"> was increased</w:t>
+      </w:r>
+      <w:r>
+        <w:rPr>
+          <w:color w:val="auto"/>
+        </w:rPr>
+        <w:t>.</w:t>
+      </w:r>
+    </w:p>
+    <w:p>
+      <w:pPr>
+        <w:spacing w:after="120" w:line="276" w:lineRule="auto"/>
+        <w:ind w:firstLine="720"/>
+        <w:rPr>
+          <w:rFonts w:cstheme="minorHAnsi"/>
+          <w:sz w:val="18"/>
+        </w:rPr>
+      </w:pPr>
+    </w:p>
+    <w:p>
+      <w:pPr>
+        <w:spacing w:after="120" w:line="276" w:lineRule="auto"/>
+        <w:ind w:firstLine="360"/>
+        <w:rPr>
+          <w:rFonts w:cstheme="minorHAnsi"/>
+          <w:sz w:val="22"/>
+        </w:rPr>
+      </w:pPr>
+      <w:r>
+        <w:rPr>
+          <w:rFonts w:cstheme="minorHAnsi"/>
+          <w:sz w:val="22"/>
+        </w:rPr>
+        <w:t>Coincidentally,</w:t>
+      </w:r>
+      <w:r>
+        <w:rPr>
+          <w:rFonts w:cstheme="minorHAnsi"/>
+          <w:sz w:val="22"/>
+        </w:rPr>
+        <w:t xml:space="preserve"> </w:t>
+      </w:r>
+      <w:r>
+        <w:rPr>
+          <w:rFonts w:cstheme="minorHAnsi"/>
+          <w:sz w:val="22"/>
+        </w:rPr>
+        <w:t xml:space="preserve">the Fig. 1 in </w:t>
+      </w:r>
+      <w:r>
+        <w:rPr>
+          <w:rFonts w:cstheme="minorHAnsi"/>
+          <w:sz w:val="22"/>
+          <w:szCs w:val="22"/>
+        </w:rPr>
+        <w:t xml:space="preserve">Sharpe </w:t>
+      </w:r>
+      <w:r>
+        <w:rPr>
+          <w:rFonts w:cstheme="minorHAnsi"/>
+          <w:sz w:val="22"/>
+          <w:szCs w:val="22"/>
+        </w:rPr>
+        <w:t>&amp;</w:t>
+      </w:r>
+      <w:r>
+        <w:rPr>
+          <w:rFonts w:cstheme="minorHAnsi"/>
+          <w:sz w:val="22"/>
+          <w:szCs w:val="22"/>
+        </w:rPr>
+        <w:t xml:space="preserve"> Sylvester</w:t>
+      </w:r>
+      <w:r>
+        <w:rPr>
+          <w:rFonts w:cstheme="minorHAnsi"/>
+          <w:sz w:val="22"/>
+          <w:szCs w:val="22"/>
+        </w:rPr>
+        <w:t>’s</w:t>
+      </w:r>
+      <w:r>
+        <w:rPr>
+          <w:rFonts w:cstheme="minorHAnsi"/>
+          <w:sz w:val="22"/>
+          <w:szCs w:val="22"/>
+        </w:rPr>
+        <w:t xml:space="preserve"> </w:t>
+      </w:r>
+      <w:r>
+        <w:rPr>
+          <w:rFonts w:cstheme="minorHAnsi"/>
+          <w:sz w:val="22"/>
+          <w:szCs w:val="22"/>
+        </w:rPr>
+        <w:t xml:space="preserve">1978 study shows </w:t>
+      </w:r>
+      <w:bookmarkStart w:id="1" w:name="_GoBack"/>
+      <w:bookmarkEnd w:id="1"/>
+      <w:r>
+        <w:rPr>
+          <w:rFonts w:cstheme="minorHAnsi"/>
+          <w:sz w:val="22"/>
+          <w:szCs w:val="22"/>
+        </w:rPr>
+        <w:t xml:space="preserve">in </w:t>
+      </w:r>
+      <w:r>
+        <w:rPr>
+          <w:rFonts w:cstheme="minorHAnsi"/>
+          <w:sz w:val="22"/>
+        </w:rPr>
+        <w:t xml:space="preserve"> </w:t>
+      </w:r>
+      <w:r>
+        <w:rPr>
+          <w:rFonts w:cstheme="minorHAnsi"/>
+          <w:sz w:val="22"/>
+        </w:rPr>
+        <w:t>smooth pursuit gain</w:t>
+      </w:r>
+      <w:r>
+        <w:rPr>
+          <w:rFonts w:cstheme="minorHAnsi"/>
+          <w:sz w:val="22"/>
+        </w:rPr>
+        <w:t xml:space="preserve"> in</w:t>
+      </w:r>
+      <w:r>
+        <w:rPr>
+          <w:rFonts w:cstheme="minorHAnsi"/>
+          <w:sz w:val="22"/>
+        </w:rPr>
+        <w:t xml:space="preserve"> </w:t>
+      </w:r>
+      <w:r>
+        <w:rPr>
+          <w:rFonts w:cstheme="minorHAnsi"/>
+          <w:sz w:val="22"/>
+          <w:szCs w:val="22"/>
+        </w:rPr>
+        <w:fldChar w:fldCharType="begin"/>
+      </w:r>
+      <w:r>
+        <w:rPr>
+          <w:rFonts w:cstheme="minorHAnsi"/>
+          <w:sz w:val="22"/>
+          <w:szCs w:val="22"/>
+        </w:rPr>
+        <w:instrText xml:space="preserve"> REF _Ref465527664 \h </w:instrText>
+      </w:r>
+      <w:r>
+        <w:rPr>
+          <w:rFonts w:cstheme="minorHAnsi"/>
+          <w:sz w:val="22"/>
+          <w:szCs w:val="22"/>
+        </w:rPr>
+      </w:r>
+      <w:r>
+        <w:rPr>
+          <w:rFonts w:cstheme="minorHAnsi"/>
+          <w:sz w:val="22"/>
+          <w:szCs w:val="22"/>
+        </w:rPr>
+        <w:instrText xml:space="preserve"> \* MERGEFORMAT </w:instrText>
+      </w:r>
+      <w:r>
+        <w:rPr>
+          <w:rFonts w:cstheme="minorHAnsi"/>
+          <w:sz w:val="22"/>
+          <w:szCs w:val="22"/>
+        </w:rPr>
+        <w:fldChar w:fldCharType="separate"/>
+      </w:r>
+      <w:r>
+        <w:rPr>
+          <w:sz w:val="22"/>
+          <w:szCs w:val="22"/>
+        </w:rPr>
+        <w:t xml:space="preserve">Fig. </w:t>
+      </w:r>
+      <w:r>
+        <w:rPr>
+          <w:noProof/>
+          <w:sz w:val="22"/>
+          <w:szCs w:val="22"/>
+        </w:rPr>
+        <w:t>1</w:t>
+      </w:r>
+      <w:r>
+        <w:rPr>
+          <w:rFonts w:cstheme="minorHAnsi"/>
+          <w:sz w:val="22"/>
+          <w:szCs w:val="22"/>
+        </w:rPr>
+        <w:fldChar w:fldCharType="end"/>
+      </w:r>
+      <w:r>
+        <w:rPr>
+          <w:rFonts w:cstheme="minorHAnsi"/>
+          <w:sz w:val="22"/>
+          <w:szCs w:val="22"/>
+        </w:rPr>
+        <w:t xml:space="preserve"> with </w:t>
+      </w:r>
+      <w:r>
+        <w:rPr>
+          <w:rFonts w:cstheme="minorHAnsi"/>
+          <w:sz w:val="22"/>
+          <w:szCs w:val="22"/>
+        </w:rPr>
+        <w:t>that obtained in</w:t>
+      </w:r>
+      <w:r>
+        <w:rPr>
+          <w:rFonts w:cstheme="minorHAnsi"/>
+          <w:sz w:val="22"/>
+        </w:rPr>
+        <w:t xml:space="preserve">, </w:t>
+      </w:r>
+    </w:p>
+    <w:p>
+      <w:pPr>
+        <w:spacing w:after="120" w:line="276" w:lineRule="auto"/>
+        <w:rPr>
+          <w:rFonts w:cstheme="minorHAnsi"/>
+          <w:sz w:val="22"/>
+        </w:rPr>
+      </w:pPr>
+    </w:p>
+    <w:p>
+      <w:pPr>
+        <w:spacing w:after="120" w:line="276" w:lineRule="auto"/>
+        <w:rPr>
+          <w:rFonts w:cstheme="minorHAnsi"/>
+          <w:b/>
+          <w:i/>
+          <w:sz w:val="22"/>
+        </w:rPr>
+      </w:pPr>
+      <w:r>
+        <w:rPr>
+          <w:rFonts w:cstheme="minorHAnsi"/>
+          <w:b/>
+          <w:i/>
+          <w:sz w:val="22"/>
+        </w:rPr>
+        <w:t>Question 2.</w:t>
+      </w:r>
+    </w:p>
+    <w:p>
+      <w:pPr>
+        <w:spacing w:after="120" w:line="276" w:lineRule="auto"/>
+        <w:ind w:firstLine="360"/>
+        <w:rPr>
+          <w:rFonts w:cstheme="minorHAnsi"/>
+          <w:sz w:val="22"/>
+        </w:rPr>
+      </w:pPr>
+    </w:p>
+    <w:p>
+      <w:pPr>
+        <w:spacing w:after="120" w:line="276" w:lineRule="auto"/>
+        <w:rPr>
+          <w:rFonts w:cstheme="minorHAnsi"/>
+          <w:b/>
+          <w:i/>
+          <w:sz w:val="22"/>
+        </w:rPr>
+      </w:pPr>
+      <w:r>
+        <w:rPr>
+          <w:rFonts w:cstheme="minorHAnsi"/>
+          <w:b/>
+          <w:i/>
+          <w:sz w:val="22"/>
+        </w:rPr>
+        <w:t>Question 3.</w:t>
+      </w:r>
+    </w:p>
+    <w:p>
+      <w:pPr>
+        <w:spacing w:after="120" w:line="276" w:lineRule="auto"/>
+        <w:ind w:firstLine="360"/>
+        <w:rPr>
+          <w:rFonts w:cstheme="minorHAnsi"/>
+          <w:sz w:val="22"/>
+        </w:rPr>
+      </w:pPr>
+    </w:p>
+    <w:p>
+      <w:pPr>
+        <w:spacing w:after="120" w:line="276" w:lineRule="auto"/>
+        <w:rPr>
+          <w:rFonts w:cstheme="minorHAnsi"/>
+          <w:b/>
+          <w:i/>
+          <w:sz w:val="22"/>
+        </w:rPr>
+      </w:pPr>
+      <w:r>
+        <w:rPr>
+          <w:rFonts w:cstheme="minorHAnsi"/>
+          <w:b/>
+          <w:i/>
+          <w:sz w:val="22"/>
+        </w:rPr>
+        <w:t>Question 4.</w:t>
+      </w:r>
+    </w:p>
+    <w:p>
+      <w:pPr>
+        <w:spacing w:after="120" w:line="276" w:lineRule="auto"/>
+        <w:ind w:firstLine="360"/>
+        <w:rPr>
+          <w:rFonts w:cstheme="minorHAnsi"/>
+          <w:sz w:val="22"/>
+        </w:rPr>
+      </w:pPr>
+    </w:p>
+    <w:p>
+      <w:pPr>
+        <w:spacing w:after="120" w:line="276" w:lineRule="auto"/>
+        <w:rPr>
+          <w:rFonts w:cstheme="minorHAnsi"/>
+          <w:b/>
+          <w:i/>
+          <w:sz w:val="22"/>
+        </w:rPr>
+      </w:pPr>
+      <w:r>
+        <w:rPr>
+          <w:rFonts w:cstheme="minorHAnsi"/>
+          <w:b/>
+          <w:i/>
+          <w:sz w:val="22"/>
+        </w:rPr>
+        <w:t>Question 5.</w:t>
+      </w:r>
+    </w:p>
+    <w:p>
+      <w:pPr>
+        <w:spacing w:after="120" w:line="276" w:lineRule="auto"/>
+        <w:ind w:firstLine="360"/>
+        <w:rPr>
+          <w:rFonts w:cstheme="minorHAnsi"/>
+          <w:sz w:val="22"/>
+        </w:rPr>
+      </w:pPr>
+    </w:p>
+    <w:p>
+      <w:pPr>
+        <w:spacing w:after="120" w:line="276" w:lineRule="auto"/>
+        <w:rPr>
+          <w:rFonts w:cstheme="minorHAnsi"/>
+          <w:b/>
+          <w:i/>
+          <w:sz w:val="22"/>
+        </w:rPr>
+      </w:pPr>
+      <w:r>
+        <w:rPr>
+          <w:rFonts w:cstheme="minorHAnsi"/>
+          <w:b/>
+          <w:i/>
+          <w:sz w:val="22"/>
+        </w:rPr>
+        <w:t>Question 6.</w:t>
+      </w:r>
+    </w:p>
+    <w:p>
+      <w:pPr>
+        <w:spacing w:after="120" w:line="276" w:lineRule="auto"/>
+        <w:ind w:firstLine="360"/>
+        <w:rPr>
+          <w:rFonts w:cstheme="minorHAnsi"/>
+          <w:sz w:val="22"/>
+        </w:rPr>
+      </w:pPr>
+    </w:p>
+    <w:p>
+      <w:pPr>
+        <w:spacing w:after="120" w:line="276" w:lineRule="auto"/>
+        <w:rPr>
+          <w:rFonts w:cstheme="minorHAnsi"/>
+          <w:b/>
+          <w:i/>
+          <w:sz w:val="22"/>
+        </w:rPr>
+      </w:pPr>
+      <w:r>
+        <w:rPr>
+          <w:rFonts w:cstheme="minorHAnsi"/>
+          <w:b/>
+          <w:i/>
+          <w:sz w:val="22"/>
+        </w:rPr>
+        <w:t>Question 7.</w:t>
+      </w:r>
+    </w:p>
+    <w:p>
+      <w:pPr>
+        <w:spacing w:after="120" w:line="276" w:lineRule="auto"/>
+        <w:ind w:firstLine="360"/>
+        <w:rPr>
+          <w:rFonts w:cstheme="minorHAnsi"/>
+          <w:sz w:val="22"/>
+        </w:rPr>
+      </w:pPr>
+    </w:p>
+    <w:p>
+      <w:pPr>
         <w:pStyle w:val="ListParagraph"/>
-        <w:spacing w:after="120" w:line="23" w:lineRule="atLeast"/>
+        <w:spacing w:after="120" w:line="276" w:lineRule="auto"/>
         <w:ind w:left="0"/>
         <w:contextualSpacing w:val="0"/>
         <w:jc w:val="center"/>
@@ -848,25 +1824,29 @@
           <w:ilvl w:val="0"/>
           <w:numId w:val="2"/>
         </w:numPr>
-        <w:spacing w:after="240" w:line="23" w:lineRule="atLeast"/>
+        <w:spacing w:after="120" w:line="276" w:lineRule="auto"/>
         <w:ind w:left="0" w:firstLine="0"/>
         <w:contextualSpacing w:val="0"/>
         <w:jc w:val="center"/>
         <w:rPr>
           <w:rFonts w:cstheme="minorHAnsi"/>
-          <w:smallCaps/>
-        </w:rPr>
-      </w:pPr>
-      <w:r>
-        <w:rPr>
-          <w:rFonts w:cstheme="minorHAnsi"/>
-          <w:smallCaps/>
-        </w:rPr>
+          <w:b/>
+          <w:smallCaps/>
+        </w:rPr>
+      </w:pPr>
+      <w:r>
+        <w:rPr>
+          <w:rFonts w:cstheme="minorHAnsi"/>
+          <w:b/>
+          <w:smallCaps/>
+        </w:rPr>
+        <w:lastRenderedPageBreak/>
         <w:t xml:space="preserve"> </w:t>
       </w:r>
       <w:r>
         <w:rPr>
           <w:rFonts w:cstheme="minorHAnsi"/>
+          <w:b/>
           <w:smallCaps/>
         </w:rPr>
         <w:t>Discussion</w:t>
@@ -875,8 +1855,8 @@
     <w:p>
       <w:pPr>
         <w:pStyle w:val="ListParagraph"/>
-        <w:spacing w:after="120" w:line="23" w:lineRule="atLeast"/>
-        <w:ind w:left="0" w:firstLine="720"/>
+        <w:spacing w:after="120" w:line="276" w:lineRule="auto"/>
+        <w:ind w:left="0" w:firstLine="360"/>
         <w:contextualSpacing w:val="0"/>
         <w:rPr>
           <w:rFonts w:cstheme="minorHAnsi"/>
@@ -894,7 +1874,7 @@
     <w:p>
       <w:pPr>
         <w:pStyle w:val="ListParagraph"/>
-        <w:spacing w:after="120" w:line="23" w:lineRule="atLeast"/>
+        <w:spacing w:after="120" w:line="276" w:lineRule="auto"/>
         <w:ind w:left="0"/>
         <w:contextualSpacing w:val="0"/>
         <w:jc w:val="center"/>
@@ -910,18 +1890,20 @@
           <w:ilvl w:val="0"/>
           <w:numId w:val="2"/>
         </w:numPr>
-        <w:spacing w:after="240" w:line="23" w:lineRule="atLeast"/>
+        <w:spacing w:after="120" w:line="276" w:lineRule="auto"/>
         <w:ind w:left="0" w:firstLine="0"/>
         <w:contextualSpacing w:val="0"/>
         <w:jc w:val="center"/>
         <w:rPr>
           <w:rFonts w:cstheme="minorHAnsi"/>
-          <w:smallCaps/>
-        </w:rPr>
-      </w:pPr>
-      <w:r>
-        <w:rPr>
-          <w:rFonts w:cstheme="minorHAnsi"/>
+          <w:b/>
+          <w:smallCaps/>
+        </w:rPr>
+      </w:pPr>
+      <w:r>
+        <w:rPr>
+          <w:rFonts w:cstheme="minorHAnsi"/>
+          <w:b/>
           <w:smallCaps/>
         </w:rPr>
         <w:t xml:space="preserve"> </w:t>
@@ -929,6 +1911,7 @@
       <w:r>
         <w:rPr>
           <w:rFonts w:cstheme="minorHAnsi"/>
+          <w:b/>
           <w:smallCaps/>
         </w:rPr>
         <w:t>Conclusion</w:t>
@@ -937,8 +1920,8 @@
     <w:p>
       <w:pPr>
         <w:pStyle w:val="ListParagraph"/>
-        <w:spacing w:after="120" w:line="23" w:lineRule="atLeast"/>
-        <w:ind w:left="0" w:firstLine="720"/>
+        <w:spacing w:after="120" w:line="276" w:lineRule="auto"/>
+        <w:ind w:left="0" w:firstLine="360"/>
         <w:contextualSpacing w:val="0"/>
         <w:rPr>
           <w:rFonts w:cstheme="minorHAnsi"/>
@@ -956,7 +1939,7 @@
     <w:p>
       <w:pPr>
         <w:pStyle w:val="ListParagraph"/>
-        <w:spacing w:after="120" w:line="23" w:lineRule="atLeast"/>
+        <w:spacing w:after="120" w:line="276" w:lineRule="auto"/>
         <w:ind w:left="0"/>
         <w:contextualSpacing w:val="0"/>
         <w:jc w:val="center"/>
@@ -967,16 +1950,18 @@
     </w:p>
     <w:p>
       <w:pPr>
-        <w:spacing w:after="240" w:line="23" w:lineRule="atLeast"/>
+        <w:spacing w:after="120" w:line="276" w:lineRule="auto"/>
         <w:jc w:val="center"/>
         <w:rPr>
           <w:rFonts w:cstheme="minorHAnsi"/>
-          <w:smallCaps/>
-        </w:rPr>
-      </w:pPr>
-      <w:r>
-        <w:rPr>
-          <w:rFonts w:cstheme="minorHAnsi"/>
+          <w:b/>
+          <w:smallCaps/>
+        </w:rPr>
+      </w:pPr>
+      <w:r>
+        <w:rPr>
+          <w:rFonts w:cstheme="minorHAnsi"/>
+          <w:b/>
           <w:smallCaps/>
         </w:rPr>
         <w:t>Acknowledgement</w:t>
@@ -984,7 +1969,7 @@
     </w:p>
     <w:p>
       <w:pPr>
-        <w:spacing w:after="120" w:line="23" w:lineRule="atLeast"/>
+        <w:spacing w:after="120" w:line="276" w:lineRule="auto"/>
         <w:jc w:val="both"/>
         <w:rPr>
           <w:rFonts w:cstheme="minorHAnsi"/>
@@ -1121,7 +2106,7 @@
     </w:p>
     <w:p>
       <w:pPr>
-        <w:spacing w:after="120" w:line="23" w:lineRule="atLeast"/>
+        <w:spacing w:after="120" w:line="276" w:lineRule="auto"/>
         <w:jc w:val="center"/>
         <w:rPr>
           <w:rFonts w:cstheme="minorHAnsi"/>
@@ -1130,15 +2115,17 @@
     </w:p>
     <w:p>
       <w:pPr>
-        <w:spacing w:after="120" w:line="23" w:lineRule="atLeast"/>
+        <w:spacing w:after="120" w:line="276" w:lineRule="auto"/>
         <w:jc w:val="center"/>
         <w:rPr>
+          <w:b/>
           <w:noProof/>
         </w:rPr>
       </w:pPr>
       <w:r>
         <w:rPr>
           <w:rFonts w:cstheme="minorHAnsi"/>
+          <w:b/>
           <w:smallCaps/>
         </w:rPr>
         <w:t>References</w:t>
@@ -1146,6 +2133,7 @@
       <w:r>
         <w:rPr>
           <w:rFonts w:cstheme="minorHAnsi"/>
+          <w:b/>
           <w:sz w:val="20"/>
         </w:rPr>
         <w:fldChar w:fldCharType="begin"/>
@@ -1153,6 +2141,7 @@
       <w:r>
         <w:rPr>
           <w:rFonts w:cstheme="minorHAnsi"/>
+          <w:b/>
           <w:sz w:val="20"/>
         </w:rPr>
         <w:instrText xml:space="preserve"> BIBLIOGRAPHY  \l 1033 </w:instrText>
@@ -1160,6 +2149,7 @@
       <w:r>
         <w:rPr>
           <w:rFonts w:cstheme="minorHAnsi"/>
+          <w:b/>
           <w:sz w:val="20"/>
         </w:rPr>
         <w:fldChar w:fldCharType="separate"/>
@@ -1229,7 +2219,21 @@
                 <w:noProof/>
                 <w:sz w:val="20"/>
               </w:rPr>
-              <w:t xml:space="preserve">L. A. Abel, D. Schmidt, L. F. Dell'Osso and R. B. Daroff, "Saccadic system plasticity in humans," </w:t>
+              <w:t xml:space="preserve">L. A. Abel, D. Schmidt, L. </w:t>
+            </w:r>
+            <w:r>
+              <w:rPr>
+                <w:noProof/>
+                <w:sz w:val="20"/>
+              </w:rPr>
+              <w:t>F. Dell'Osso and R. B. Daroff, "</w:t>
+            </w:r>
+            <w:r>
+              <w:rPr>
+                <w:noProof/>
+                <w:sz w:val="20"/>
+              </w:rPr>
+              <w:t xml:space="preserve">Saccadic system plasticity in humans," </w:t>
             </w:r>
             <w:r>
               <w:rPr>
@@ -1274,7 +2278,6 @@
                 <w:noProof/>
                 <w:sz w:val="20"/>
               </w:rPr>
-              <w:lastRenderedPageBreak/>
               <w:t xml:space="preserve">[2] </w:t>
             </w:r>
           </w:p>
@@ -1299,7 +2302,42 @@
                 <w:noProof/>
                 <w:sz w:val="20"/>
               </w:rPr>
-              <w:t xml:space="preserve">J. A. SHARPE and T. O. SYLVESTER, "Effect of aging on horizontal smooth pursuit," </w:t>
+              <w:t>J. A. Sharpe</w:t>
+            </w:r>
+            <w:r>
+              <w:rPr>
+                <w:noProof/>
+                <w:sz w:val="20"/>
+              </w:rPr>
+              <w:t xml:space="preserve"> </w:t>
+            </w:r>
+            <w:r>
+              <w:rPr>
+                <w:noProof/>
+                <w:sz w:val="20"/>
+              </w:rPr>
+              <w:t>and</w:t>
+            </w:r>
+            <w:r>
+              <w:rPr>
+                <w:noProof/>
+                <w:sz w:val="20"/>
+              </w:rPr>
+              <w:t xml:space="preserve"> T. O. S</w:t>
+            </w:r>
+            <w:r>
+              <w:rPr>
+                <w:noProof/>
+                <w:sz w:val="20"/>
+              </w:rPr>
+              <w:t>ylvester</w:t>
+            </w:r>
+            <w:r>
+              <w:rPr>
+                <w:noProof/>
+                <w:sz w:val="20"/>
+              </w:rPr>
+              <w:t xml:space="preserve">, "Effect of aging on horizontal smooth pursuit," </w:t>
             </w:r>
             <w:r>
               <w:rPr>
@@ -1323,6 +2361,7 @@
     </w:tbl>
     <w:p>
       <w:pPr>
+        <w:spacing w:after="120" w:line="276" w:lineRule="auto"/>
         <w:divId w:val="1741445572"/>
         <w:rPr>
           <w:rFonts w:eastAsia="Times New Roman"/>
@@ -1332,7 +2371,7 @@
     </w:p>
     <w:p>
       <w:pPr>
-        <w:spacing w:after="120" w:line="23" w:lineRule="atLeast"/>
+        <w:spacing w:after="120" w:line="276" w:lineRule="auto"/>
         <w:jc w:val="both"/>
         <w:rPr>
           <w:rFonts w:cstheme="minorHAnsi"/>
@@ -1348,8 +2387,8 @@
       </w:r>
     </w:p>
     <w:sectPr>
-      <w:headerReference w:type="default" r:id="rId9"/>
-      <w:footerReference w:type="default" r:id="rId10"/>
+      <w:headerReference w:type="default" r:id="rId10"/>
+      <w:footerReference w:type="default" r:id="rId11"/>
       <w:pgSz w:w="12240" w:h="15840"/>
       <w:pgMar w:top="1440" w:right="1440" w:bottom="1440" w:left="1440" w:header="720" w:footer="720" w:gutter="0"/>
       <w:pgNumType w:start="0"/>
@@ -1504,7 +2543,7 @@
             <w:noProof/>
             <w:sz w:val="22"/>
           </w:rPr>
-          <w:t>1</w:t>
+          <w:t>2</w:t>
         </w:r>
         <w:r>
           <w:rPr>
@@ -2727,6 +3766,24 @@
     <w:uiPriority w:val="99"/>
     <w:rsid w:val="007B5F4C"/>
   </w:style>
+  <w:style w:type="paragraph" w:styleId="Caption">
+    <w:name w:val="caption"/>
+    <w:basedOn w:val="Normal"/>
+    <w:next w:val="Normal"/>
+    <w:uiPriority w:val="35"/>
+    <w:unhideWhenUsed/>
+    <w:rsid w:val="00D34A23"/>
+    <w:pPr>
+      <w:spacing w:after="200" w:line="240" w:lineRule="auto"/>
+    </w:pPr>
+    <w:rPr>
+      <w:i/>
+      <w:iCs/>
+      <w:color w:val="6E747A" w:themeColor="text2"/>
+      <w:sz w:val="18"/>
+      <w:szCs w:val="18"/>
+    </w:rPr>
+  </w:style>
 </w:styles>
 </file>
 
@@ -3038,7 +4095,7 @@
   <b:Source>
     <b:Tag>SHA78</b:Tag>
     <b:SourceType>JournalArticle</b:SourceType>
-    <b:Guid>{52A08EA0-DABA-406F-82B3-F1F1A3E3A59E}</b:Guid>
+    <b:Guid>{72E43B3D-F855-4EFF-90C5-15E4297B64D2}</b:Guid>
     <b:Title>Effect of aging on horizontal smooth pursuit</b:Title>
     <b:JournalName>Investigative Ophthalmology and Visual Science</b:JournalName>
     <b:Year>1978</b:Year>
@@ -3049,14 +4106,14 @@
       <b:Author>
         <b:NameList>
           <b:Person>
-            <b:Last>SHARPE</b:Last>
+            <b:Last>Sharpe</b:Last>
             <b:Middle>A.</b:Middle>
-            <b:First>JAMES</b:First>
+            <b:First>James</b:First>
           </b:Person>
           <b:Person>
-            <b:Last>SYLVESTER</b:Last>
+            <b:Last>Sylvester</b:Last>
             <b:Middle>O.</b:Middle>
-            <b:First>TREVOR</b:First>
+            <b:First>Trevor</b:First>
           </b:Person>
         </b:NameList>
       </b:Author>
@@ -3078,7 +4135,7 @@
 </file>
 
 <file path=customXml/itemProps2.xml><?xml version="1.0" encoding="utf-8"?>
-<ds:datastoreItem xmlns:ds="http://schemas.openxmlformats.org/officeDocument/2006/customXml" ds:itemID="{96BB8B30-6388-4206-9A06-35F3789687F3}">
+<ds:datastoreItem xmlns:ds="http://schemas.openxmlformats.org/officeDocument/2006/customXml" ds:itemID="{FA5CA762-7F6B-4B6B-99C4-8E9F3DB3A4A8}">
   <ds:schemaRefs>
     <ds:schemaRef ds:uri="http://schemas.openxmlformats.org/officeDocument/2006/bibliography"/>
   </ds:schemaRefs>

</xml_diff>

<commit_message>
Finish part (a) of Q2
</commit_message>
<xml_diff>
--- a/report/ttf10_LabReport.docx
+++ b/report/ttf10_LabReport.docx
@@ -839,6 +839,152 @@
     </w:p>
     <w:p>
       <w:pPr>
+        <w:pStyle w:val="ListParagraph"/>
+        <w:spacing w:after="120" w:line="276" w:lineRule="auto"/>
+        <w:ind w:left="0"/>
+        <w:contextualSpacing w:val="0"/>
+        <w:jc w:val="center"/>
+        <w:rPr>
+          <w:rFonts w:cstheme="minorHAnsi"/>
+        </w:rPr>
+      </w:pPr>
+    </w:p>
+    <w:p>
+      <w:pPr>
+        <w:pStyle w:val="ListParagraph"/>
+        <w:numPr>
+          <w:ilvl w:val="0"/>
+          <w:numId w:val="2"/>
+        </w:numPr>
+        <w:spacing w:after="120" w:line="276" w:lineRule="auto"/>
+        <w:ind w:left="0" w:firstLine="0"/>
+        <w:contextualSpacing w:val="0"/>
+        <w:jc w:val="center"/>
+        <w:rPr>
+          <w:rFonts w:cstheme="minorHAnsi"/>
+          <w:b/>
+          <w:smallCaps/>
+        </w:rPr>
+      </w:pPr>
+      <w:r>
+        <w:rPr>
+          <w:rFonts w:cstheme="minorHAnsi"/>
+          <w:b/>
+          <w:smallCaps/>
+        </w:rPr>
+        <w:t xml:space="preserve"> </w:t>
+      </w:r>
+      <w:r>
+        <w:rPr>
+          <w:rFonts w:cstheme="minorHAnsi"/>
+          <w:b/>
+          <w:smallCaps/>
+        </w:rPr>
+        <w:t>Discussion</w:t>
+      </w:r>
+    </w:p>
+    <w:p>
+      <w:pPr>
+        <w:pStyle w:val="ListParagraph"/>
+        <w:spacing w:after="120" w:line="276" w:lineRule="auto"/>
+        <w:ind w:left="0" w:firstLine="360"/>
+        <w:contextualSpacing w:val="0"/>
+        <w:jc w:val="both"/>
+        <w:rPr>
+          <w:rFonts w:cstheme="minorHAnsi"/>
+          <w:sz w:val="22"/>
+        </w:rPr>
+      </w:pPr>
+      <w:r>
+        <w:rPr>
+          <w:rFonts w:cstheme="minorHAnsi"/>
+          <w:sz w:val="22"/>
+        </w:rPr>
+        <w:t xml:space="preserve">Following from the raw lab results provided in the previous section, </w:t>
+      </w:r>
+      <w:r>
+        <w:rPr>
+          <w:rFonts w:cstheme="minorHAnsi"/>
+          <w:sz w:val="22"/>
+        </w:rPr>
+        <w:t>this section will explore the</w:t>
+      </w:r>
+      <w:r>
+        <w:rPr>
+          <w:rFonts w:cstheme="minorHAnsi"/>
+          <w:sz w:val="22"/>
+        </w:rPr>
+        <w:t xml:space="preserve"> significance of these results</w:t>
+      </w:r>
+      <w:r>
+        <w:rPr>
+          <w:rFonts w:cstheme="minorHAnsi"/>
+          <w:sz w:val="22"/>
+        </w:rPr>
+        <w:t xml:space="preserve"> in </w:t>
+      </w:r>
+      <w:r>
+        <w:rPr>
+          <w:rFonts w:cstheme="minorHAnsi"/>
+          <w:sz w:val="22"/>
+        </w:rPr>
+        <w:t xml:space="preserve">the </w:t>
+      </w:r>
+      <w:r>
+        <w:rPr>
+          <w:rFonts w:cstheme="minorHAnsi"/>
+          <w:sz w:val="22"/>
+        </w:rPr>
+        <w:t>context</w:t>
+      </w:r>
+      <w:r>
+        <w:rPr>
+          <w:rFonts w:cstheme="minorHAnsi"/>
+          <w:sz w:val="22"/>
+        </w:rPr>
+        <w:t xml:space="preserve"> of the experiment</w:t>
+      </w:r>
+      <w:r>
+        <w:rPr>
+          <w:rFonts w:cstheme="minorHAnsi"/>
+          <w:sz w:val="22"/>
+        </w:rPr>
+        <w:t>,</w:t>
+      </w:r>
+      <w:r>
+        <w:rPr>
+          <w:rFonts w:cstheme="minorHAnsi"/>
+          <w:sz w:val="22"/>
+        </w:rPr>
+        <w:t xml:space="preserve"> through the guiding questions</w:t>
+      </w:r>
+      <w:r>
+        <w:rPr>
+          <w:rFonts w:cstheme="minorHAnsi"/>
+          <w:sz w:val="22"/>
+        </w:rPr>
+        <w:t xml:space="preserve"> outlined for us</w:t>
+      </w:r>
+      <w:r>
+        <w:rPr>
+          <w:rFonts w:cstheme="minorHAnsi"/>
+          <w:sz w:val="22"/>
+        </w:rPr>
+        <w:t>:</w:t>
+      </w:r>
+    </w:p>
+    <w:p>
+      <w:pPr>
+        <w:spacing w:after="120" w:line="276" w:lineRule="auto"/>
+        <w:jc w:val="both"/>
+        <w:rPr>
+          <w:rFonts w:cstheme="minorHAnsi"/>
+          <w:sz w:val="22"/>
+        </w:rPr>
+      </w:pPr>
+    </w:p>
+    <w:p>
+      <w:pPr>
         <w:spacing w:after="120" w:line="276" w:lineRule="auto"/>
         <w:rPr>
           <w:rFonts w:cstheme="minorHAnsi"/>
@@ -861,214 +1007,85 @@
       <w:pPr>
         <w:spacing w:after="120" w:line="276" w:lineRule="auto"/>
         <w:ind w:firstLine="360"/>
-        <w:rPr>
-          <w:rFonts w:cstheme="minorHAnsi"/>
-          <w:sz w:val="22"/>
-        </w:rPr>
-      </w:pPr>
-      <w:r>
-        <w:rPr>
-          <w:rFonts w:cstheme="minorHAnsi"/>
-          <w:sz w:val="22"/>
-        </w:rPr>
-        <w:t>T</w:t>
-      </w:r>
-      <w:r>
-        <w:rPr>
-          <w:rFonts w:cstheme="minorHAnsi"/>
-          <w:sz w:val="22"/>
-        </w:rPr>
-        <w:t xml:space="preserve">he first four trials tested the eye’s ability to maintain a </w:t>
-      </w:r>
-      <w:r>
-        <w:rPr>
-          <w:rFonts w:cstheme="minorHAnsi"/>
-          <w:sz w:val="22"/>
-        </w:rPr>
-        <w:t>smooth pursuit</w:t>
-      </w:r>
-      <w:r>
-        <w:rPr>
-          <w:rFonts w:cstheme="minorHAnsi"/>
-          <w:sz w:val="22"/>
-        </w:rPr>
-        <w:t>. For this, we used velocity parameters</w:t>
-      </w:r>
-      <w:r>
-        <w:rPr>
-          <w:rFonts w:cstheme="minorHAnsi"/>
-          <w:sz w:val="22"/>
-        </w:rPr>
-        <w:t xml:space="preserve"> of 5</w:t>
-      </w:r>
-      <w:r>
-        <w:rPr>
-          <w:rFonts w:cstheme="minorHAnsi"/>
-          <w:sz w:val="22"/>
-        </w:rPr>
-        <w:t>°</w:t>
-      </w:r>
-      <w:r>
-        <w:rPr>
-          <w:rFonts w:cstheme="minorHAnsi"/>
-          <w:sz w:val="22"/>
-        </w:rPr>
-        <w:t>, 10</w:t>
-      </w:r>
-      <w:r>
-        <w:rPr>
-          <w:rFonts w:cstheme="minorHAnsi"/>
-          <w:sz w:val="22"/>
-        </w:rPr>
-        <w:t>°</w:t>
-      </w:r>
-      <w:r>
-        <w:rPr>
-          <w:rFonts w:cstheme="minorHAnsi"/>
-          <w:sz w:val="22"/>
-        </w:rPr>
-        <w:t>, 20</w:t>
-      </w:r>
-      <w:r>
-        <w:rPr>
-          <w:rFonts w:cstheme="minorHAnsi"/>
-          <w:sz w:val="22"/>
-        </w:rPr>
-        <w:t>°</w:t>
-      </w:r>
-      <w:r>
-        <w:rPr>
-          <w:rFonts w:cstheme="minorHAnsi"/>
-          <w:sz w:val="22"/>
-        </w:rPr>
-        <w:t>, an</w:t>
-      </w:r>
-      <w:r>
-        <w:rPr>
-          <w:rFonts w:cstheme="minorHAnsi"/>
-          <w:sz w:val="22"/>
-        </w:rPr>
-        <w:t>d</w:t>
-      </w:r>
-      <w:r>
-        <w:rPr>
-          <w:rFonts w:cstheme="minorHAnsi"/>
-          <w:sz w:val="22"/>
-        </w:rPr>
-        <w:t xml:space="preserve"> </w:t>
-      </w:r>
-      <w:r>
-        <w:rPr>
-          <w:rFonts w:cstheme="minorHAnsi"/>
-          <w:sz w:val="22"/>
-        </w:rPr>
-        <w:t>40</w:t>
-      </w:r>
-      <w:r>
-        <w:rPr>
-          <w:rFonts w:cstheme="minorHAnsi"/>
-          <w:sz w:val="22"/>
-        </w:rPr>
-        <w:t>°</w:t>
-      </w:r>
-      <w:r>
-        <w:rPr>
-          <w:rFonts w:cstheme="minorHAnsi"/>
-          <w:sz w:val="22"/>
-        </w:rPr>
-        <w:t>/s</w:t>
-      </w:r>
-      <w:r>
-        <w:rPr>
-          <w:rFonts w:cstheme="minorHAnsi"/>
-          <w:sz w:val="22"/>
-        </w:rPr>
-        <w:t>ec</w:t>
-      </w:r>
-      <w:r>
-        <w:rPr>
-          <w:rFonts w:cstheme="minorHAnsi"/>
-          <w:sz w:val="22"/>
-        </w:rPr>
-        <w:t xml:space="preserve"> </w:t>
-      </w:r>
-      <w:r>
-        <w:rPr>
-          <w:rFonts w:cstheme="minorHAnsi"/>
-          <w:sz w:val="22"/>
-        </w:rPr>
-        <w:t xml:space="preserve">for </w:t>
-      </w:r>
-      <w:r>
-        <w:rPr>
-          <w:rFonts w:cstheme="minorHAnsi"/>
-          <w:sz w:val="22"/>
-        </w:rPr>
-        <w:t>the</w:t>
-      </w:r>
-      <w:r>
-        <w:rPr>
-          <w:rFonts w:cstheme="minorHAnsi"/>
-          <w:sz w:val="22"/>
-        </w:rPr>
-        <w:t xml:space="preserve"> trapezoidal</w:t>
-      </w:r>
-      <w:r>
-        <w:rPr>
-          <w:rFonts w:cstheme="minorHAnsi"/>
-          <w:sz w:val="22"/>
-        </w:rPr>
-        <w:t xml:space="preserve"> target</w:t>
-      </w:r>
-      <w:r>
-        <w:rPr>
-          <w:rFonts w:cstheme="minorHAnsi"/>
-          <w:sz w:val="22"/>
-        </w:rPr>
-        <w:t xml:space="preserve"> trajectory waveforms.</w:t>
-      </w:r>
-      <w:r>
-        <w:rPr>
-          <w:rFonts w:cstheme="minorHAnsi"/>
-          <w:sz w:val="22"/>
-        </w:rPr>
-        <w:t xml:space="preserve"> Since, according to our data, the subject’s left eye is consistently more closely aligned with the target, let us single out the left eye for this analysis.</w:t>
+        <w:jc w:val="both"/>
+        <w:rPr>
+          <w:rFonts w:cstheme="minorHAnsi"/>
+          <w:sz w:val="22"/>
+        </w:rPr>
+      </w:pPr>
+      <w:r>
+        <w:rPr>
+          <w:rFonts w:cstheme="minorHAnsi"/>
+          <w:sz w:val="22"/>
+        </w:rPr>
+        <w:t xml:space="preserve">The first four trials tested the eye’s ability to maintain a smooth pursuit. For this, we used velocity parameters of 5°, 10°, 20°, and 40°/sec for the trapezoidal target trajectory waveforms. Since, according to our data, the subject’s left eye is consistently </w:t>
+      </w:r>
+      <w:r>
+        <w:rPr>
+          <w:rFonts w:cstheme="minorHAnsi"/>
+          <w:sz w:val="22"/>
+        </w:rPr>
+        <w:t>closer in</w:t>
+      </w:r>
+      <w:r>
+        <w:rPr>
+          <w:rFonts w:cstheme="minorHAnsi"/>
+          <w:sz w:val="22"/>
+        </w:rPr>
+        <w:t xml:space="preserve"> align</w:t>
+      </w:r>
+      <w:r>
+        <w:rPr>
+          <w:rFonts w:cstheme="minorHAnsi"/>
+          <w:sz w:val="22"/>
+        </w:rPr>
+        <w:t>ment</w:t>
+      </w:r>
+      <w:r>
+        <w:rPr>
+          <w:rFonts w:cstheme="minorHAnsi"/>
+          <w:sz w:val="22"/>
+        </w:rPr>
+        <w:t xml:space="preserve"> with the target, let us single out the left eye for </w:t>
+      </w:r>
+      <w:r>
+        <w:rPr>
+          <w:rFonts w:cstheme="minorHAnsi"/>
+          <w:sz w:val="22"/>
+        </w:rPr>
+        <w:t>these analyse</w:t>
+      </w:r>
+      <w:r>
+        <w:rPr>
+          <w:rFonts w:cstheme="minorHAnsi"/>
+          <w:sz w:val="22"/>
+        </w:rPr>
+        <w:t>s.</w:t>
       </w:r>
     </w:p>
     <w:p>
       <w:pPr>
         <w:spacing w:after="120" w:line="276" w:lineRule="auto"/>
         <w:ind w:firstLine="360"/>
-        <w:rPr>
-          <w:rFonts w:cstheme="minorHAnsi"/>
-          <w:sz w:val="22"/>
-        </w:rPr>
-      </w:pPr>
-      <w:r>
-        <w:rPr>
-          <w:rFonts w:cstheme="minorHAnsi"/>
-          <w:sz w:val="22"/>
-        </w:rPr>
-        <w:t>By definition, the smooth pursuit gain, G, is the ratio of eye velocity to target velocity.</w:t>
-      </w:r>
-      <w:r>
-        <w:rPr>
-          <w:rFonts w:cstheme="minorHAnsi"/>
-          <w:sz w:val="22"/>
-        </w:rPr>
-        <w:t xml:space="preserve"> To perform this calculation, it was necessary to zoom in on very small windows of time in the recorded data to capture unbiased samples of the subject’s eye velocity –i.e. without saccad</w:t>
-      </w:r>
-      <w:r>
-        <w:rPr>
-          <w:rFonts w:cstheme="minorHAnsi"/>
-          <w:sz w:val="22"/>
-        </w:rPr>
-        <w:t>ic interruptions.</w:t>
-      </w:r>
-    </w:p>
-    <w:p>
-      <w:pPr>
-        <w:spacing w:after="120" w:line="276" w:lineRule="auto"/>
+        <w:jc w:val="both"/>
+        <w:rPr>
+          <w:rFonts w:cstheme="minorHAnsi"/>
+          <w:sz w:val="22"/>
+        </w:rPr>
+      </w:pPr>
+      <w:r>
+        <w:rPr>
+          <w:rFonts w:cstheme="minorHAnsi"/>
+          <w:sz w:val="22"/>
+        </w:rPr>
+        <w:lastRenderedPageBreak/>
+        <w:t>By definition, the smooth pursuit gain, G, is the ratio of eye velocity to target velocity. To perform this calculation, it was necessary to zoom in on very small windows of time in the recorded data to capture unbiased samples of the subject’s eye velocity –i.e. without saccadic interruptions.</w:t>
+      </w:r>
+    </w:p>
+    <w:p>
+      <w:pPr>
+        <w:spacing w:after="120" w:line="276" w:lineRule="auto"/>
+        <w:ind w:left="720" w:right="720"/>
         <w:jc w:val="center"/>
         <w:rPr>
           <w:rFonts w:cstheme="minorHAnsi"/>
@@ -1079,6 +1096,8 @@
     <w:p>
       <w:pPr>
         <w:pStyle w:val="Caption"/>
+        <w:spacing w:after="120" w:line="276" w:lineRule="auto"/>
+        <w:ind w:left="720" w:right="720"/>
         <w:jc w:val="center"/>
         <w:rPr>
           <w:rFonts w:cstheme="minorHAnsi"/>
@@ -1099,10 +1118,9 @@
           <w:sz w:val="20"/>
           <w:szCs w:val="24"/>
         </w:rPr>
-        <w:lastRenderedPageBreak/>
         <w:drawing>
-          <wp:inline distT="0" distB="0" distL="0" distR="0">
-            <wp:extent cx="3657600" cy="2746145"/>
+          <wp:inline distT="0" distB="0" distL="0" distR="0" wp14:anchorId="28239E6B" wp14:editId="798132AE">
+            <wp:extent cx="4572000" cy="3432681"/>
             <wp:effectExtent l="0" t="0" r="0" b="0"/>
             <wp:docPr id="4" name="Picture 4" descr="C:\Users\theof_000\Projects\omlab\report\Q1_1.jpg"/>
             <wp:cNvGraphicFramePr>
@@ -1133,7 +1151,7 @@
                   <pic:spPr bwMode="auto">
                     <a:xfrm>
                       <a:off x="0" y="0"/>
-                      <a:ext cx="3657600" cy="2746145"/>
+                      <a:ext cx="4572000" cy="3432681"/>
                     </a:xfrm>
                     <a:prstGeom prst="rect">
                       <a:avLst/>
@@ -1153,10 +1171,11 @@
     <w:p>
       <w:pPr>
         <w:pStyle w:val="Caption"/>
+        <w:spacing w:after="120" w:line="276" w:lineRule="auto"/>
+        <w:ind w:left="720" w:right="720"/>
         <w:jc w:val="both"/>
         <w:rPr>
           <w:rFonts w:cstheme="minorHAnsi"/>
-          <w:color w:val="auto"/>
           <w:sz w:val="20"/>
         </w:rPr>
       </w:pPr>
@@ -1164,28 +1183,24 @@
       <w:r>
         <w:rPr>
           <w:b/>
-          <w:color w:val="auto"/>
         </w:rPr>
         <w:t xml:space="preserve">Fig. </w:t>
       </w:r>
       <w:r>
         <w:rPr>
           <w:b/>
-          <w:color w:val="auto"/>
         </w:rPr>
         <w:fldChar w:fldCharType="begin"/>
       </w:r>
       <w:r>
         <w:rPr>
           <w:b/>
-          <w:color w:val="auto"/>
         </w:rPr>
         <w:instrText xml:space="preserve"> SEQ Fig. \* ARABIC </w:instrText>
       </w:r>
       <w:r>
         <w:rPr>
           <w:b/>
-          <w:color w:val="auto"/>
         </w:rPr>
         <w:fldChar w:fldCharType="separate"/>
       </w:r>
@@ -1193,14 +1208,12 @@
         <w:rPr>
           <w:b/>
           <w:noProof/>
-          <w:color w:val="auto"/>
         </w:rPr>
         <w:t>1</w:t>
       </w:r>
       <w:r>
         <w:rPr>
           <w:b/>
-          <w:color w:val="auto"/>
         </w:rPr>
         <w:fldChar w:fldCharType="end"/>
       </w:r>
@@ -1208,213 +1221,26 @@
       <w:r>
         <w:rPr>
           <w:b/>
-          <w:color w:val="auto"/>
         </w:rPr>
         <w:t>.</w:t>
       </w:r>
       <w:r>
-        <w:rPr>
-          <w:color w:val="auto"/>
-        </w:rPr>
-        <w:t xml:space="preserve">  </w:t>
-      </w:r>
-      <w:r>
-        <w:rPr>
-          <w:color w:val="auto"/>
-        </w:rPr>
-        <w:t>Horizontal</w:t>
-      </w:r>
-      <w:r>
-        <w:rPr>
-          <w:color w:val="auto"/>
-        </w:rPr>
-        <w:t xml:space="preserve"> smooth pursuit gain (eye velocity/target velocity) versus the four constant target velocities: 5°, 10</w:t>
-      </w:r>
-      <w:r>
-        <w:rPr>
-          <w:color w:val="auto"/>
-        </w:rPr>
-        <w:t>°</w:t>
-      </w:r>
-      <w:r>
-        <w:rPr>
-          <w:color w:val="auto"/>
-        </w:rPr>
-        <w:t>, 20</w:t>
-      </w:r>
-      <w:r>
-        <w:rPr>
-          <w:color w:val="auto"/>
-        </w:rPr>
-        <w:t>°</w:t>
-      </w:r>
-      <w:r>
-        <w:rPr>
-          <w:color w:val="auto"/>
-        </w:rPr>
-        <w:t>, and 40°</w:t>
-      </w:r>
-      <w:r>
-        <w:rPr>
-          <w:color w:val="auto"/>
-        </w:rPr>
-        <w:t>/</w:t>
-      </w:r>
-      <w:r>
-        <w:rPr>
-          <w:color w:val="auto"/>
-        </w:rPr>
-        <w:t>s</w:t>
-      </w:r>
-      <w:r>
-        <w:rPr>
-          <w:color w:val="auto"/>
-        </w:rPr>
-        <w:t>ec</w:t>
-      </w:r>
-      <w:r>
-        <w:rPr>
-          <w:color w:val="auto"/>
-        </w:rPr>
-        <w:t xml:space="preserve">. </w:t>
-      </w:r>
-      <w:r>
-        <w:rPr>
-          <w:color w:val="auto"/>
-        </w:rPr>
-        <w:t xml:space="preserve">Eye velocities were extracted from </w:t>
-      </w:r>
-      <w:r>
-        <w:rPr>
-          <w:color w:val="auto"/>
-        </w:rPr>
-        <w:t xml:space="preserve">brief time windows in </w:t>
-      </w:r>
-      <w:r>
-        <w:rPr>
-          <w:color w:val="auto"/>
-        </w:rPr>
-        <w:t>Trials</w:t>
-      </w:r>
-      <w:r>
-        <w:rPr>
-          <w:color w:val="auto"/>
-        </w:rPr>
-        <w:t xml:space="preserve"> 1-4</w:t>
-      </w:r>
-      <w:r>
-        <w:rPr>
-          <w:color w:val="auto"/>
-        </w:rPr>
-        <w:t xml:space="preserve">, over </w:t>
-      </w:r>
-      <w:r>
-        <w:rPr>
-          <w:color w:val="auto"/>
-        </w:rPr>
-        <w:t xml:space="preserve">the course of </w:t>
-      </w:r>
-      <w:r>
-        <w:rPr>
-          <w:color w:val="auto"/>
-        </w:rPr>
-        <w:t xml:space="preserve">which </w:t>
-      </w:r>
-      <w:r>
-        <w:rPr>
-          <w:color w:val="auto"/>
-        </w:rPr>
-        <w:t xml:space="preserve">the subject’s ability to maintain </w:t>
-      </w:r>
-      <w:r>
-        <w:rPr>
-          <w:color w:val="auto"/>
-        </w:rPr>
-        <w:t xml:space="preserve">accurate </w:t>
-      </w:r>
-      <w:r>
-        <w:rPr>
-          <w:color w:val="auto"/>
-        </w:rPr>
-        <w:t>smooth pursuit</w:t>
-      </w:r>
-      <w:r>
-        <w:rPr>
-          <w:color w:val="auto"/>
-        </w:rPr>
-        <w:t xml:space="preserve"> of </w:t>
-      </w:r>
-      <w:r>
-        <w:rPr>
-          <w:color w:val="auto"/>
-        </w:rPr>
-        <w:t>linear trajectories</w:t>
-      </w:r>
-      <w:r>
-        <w:rPr>
-          <w:color w:val="auto"/>
-        </w:rPr>
-        <w:t xml:space="preserve"> (</w:t>
-      </w:r>
-      <w:r>
-        <w:rPr>
-          <w:color w:val="auto"/>
-        </w:rPr>
-        <w:t>constituent of a</w:t>
-      </w:r>
-      <w:r>
-        <w:rPr>
-          <w:color w:val="auto"/>
-        </w:rPr>
-        <w:t xml:space="preserve"> trapezoidal </w:t>
-      </w:r>
-      <w:r>
-        <w:rPr>
-          <w:color w:val="auto"/>
-        </w:rPr>
-        <w:t xml:space="preserve">trajectory </w:t>
-      </w:r>
-      <w:r>
-        <w:rPr>
-          <w:color w:val="auto"/>
-        </w:rPr>
-        <w:t>waveform</w:t>
-      </w:r>
-      <w:r>
-        <w:rPr>
-          <w:color w:val="auto"/>
-        </w:rPr>
-        <w:t>s</w:t>
-      </w:r>
-      <w:r>
-        <w:rPr>
-          <w:color w:val="auto"/>
-        </w:rPr>
-        <w:t>)</w:t>
-      </w:r>
-      <w:r>
-        <w:rPr>
-          <w:color w:val="auto"/>
-        </w:rPr>
-        <w:t xml:space="preserve"> became significantly more difficult as target velocity</w:t>
-      </w:r>
-      <w:r>
-        <w:rPr>
-          <w:color w:val="auto"/>
-        </w:rPr>
-        <w:t xml:space="preserve"> was increased</w:t>
-      </w:r>
-      <w:r>
-        <w:rPr>
-          <w:color w:val="auto"/>
-        </w:rPr>
-        <w:t>.</w:t>
-      </w:r>
-    </w:p>
-    <w:p>
-      <w:pPr>
-        <w:spacing w:after="120" w:line="276" w:lineRule="auto"/>
-        <w:ind w:firstLine="720"/>
+        <w:t xml:space="preserve">  Horizontal smooth pursuit </w:t>
+      </w:r>
+      <w:proofErr w:type="gramStart"/>
+      <w:r>
+        <w:t>gain</w:t>
+      </w:r>
+      <w:proofErr w:type="gramEnd"/>
+      <w:r>
+        <w:t xml:space="preserve"> (eye velocity/target velocity) versus the four constant target velocities: 5°, 10°, 20°, and 40°/sec. Eye velocities were extracted from brief time windows in Trials 1-4, over the course of which the subject’s ability to maintain accurate smooth pursuit of linear trajectories (constituent of a trapezoidal trajectory waveforms) became significantly more difficult as target velocity was increased.</w:t>
+      </w:r>
+    </w:p>
+    <w:p>
+      <w:pPr>
+        <w:spacing w:after="120" w:line="276" w:lineRule="auto"/>
+        <w:ind w:left="720" w:right="720"/>
+        <w:jc w:val="center"/>
         <w:rPr>
           <w:rFonts w:cstheme="minorHAnsi"/>
           <w:sz w:val="18"/>
@@ -1436,7 +1262,44 @@
           <w:rFonts w:cstheme="minorHAnsi"/>
           <w:sz w:val="22"/>
         </w:rPr>
-        <w:t>Coincidentally,</w:t>
+        <w:t xml:space="preserve">Coincidentally, the Fig. 1 in </w:t>
+      </w:r>
+      <w:r>
+        <w:rPr>
+          <w:rFonts w:cstheme="minorHAnsi"/>
+          <w:sz w:val="22"/>
+          <w:szCs w:val="22"/>
+        </w:rPr>
+        <w:t>Sharpe &amp; Sylvester’s study, published in 1978, shows normal data expected for young as well as elderly subjects.</w:t>
+      </w:r>
+      <w:r>
+        <w:rPr>
+          <w:rFonts w:cstheme="minorHAnsi"/>
+          <w:sz w:val="22"/>
+        </w:rPr>
+        <w:t xml:space="preserve"> When compared to their results, averaging from the fifteen young subjects used in their study, </w:t>
+      </w:r>
+      <w:r>
+        <w:rPr>
+          <w:rFonts w:cstheme="minorHAnsi"/>
+          <w:sz w:val="22"/>
+        </w:rPr>
+        <w:t>our</w:t>
+      </w:r>
+      <w:r>
+        <w:rPr>
+          <w:rFonts w:cstheme="minorHAnsi"/>
+          <w:sz w:val="22"/>
+        </w:rPr>
+        <w:t xml:space="preserve"> results—as shown in </w:t>
+      </w:r>
+      <w:r>
+        <w:rPr>
+          <w:rFonts w:cstheme="minorHAnsi"/>
+          <w:i/>
+          <w:sz w:val="22"/>
+        </w:rPr>
+        <w:t>our</w:t>
       </w:r>
       <w:r>
         <w:rPr>
@@ -1449,16 +1312,9 @@
         <w:rPr>
           <w:rFonts w:cstheme="minorHAnsi"/>
           <w:sz w:val="22"/>
-        </w:rPr>
-        <w:t xml:space="preserve">the Fig. 1 in </w:t>
-      </w:r>
-      <w:r>
-        <w:rPr>
-          <w:rFonts w:cstheme="minorHAnsi"/>
-          <w:sz w:val="22"/>
           <w:szCs w:val="22"/>
         </w:rPr>
-        <w:t xml:space="preserve">Sharpe </w:t>
+        <w:fldChar w:fldCharType="begin"/>
       </w:r>
       <w:r>
         <w:rPr>
@@ -1466,7 +1322,7 @@
           <w:sz w:val="22"/>
           <w:szCs w:val="22"/>
         </w:rPr>
-        <w:t>&amp;</w:t>
+        <w:instrText xml:space="preserve"> REF _Ref465527664 \h </w:instrText>
       </w:r>
       <w:r>
         <w:rPr>
@@ -1474,7 +1330,6 @@
           <w:sz w:val="22"/>
           <w:szCs w:val="22"/>
         </w:rPr>
-        <w:t xml:space="preserve"> Sylvester</w:t>
       </w:r>
       <w:r>
         <w:rPr>
@@ -1482,7 +1337,7 @@
           <w:sz w:val="22"/>
           <w:szCs w:val="22"/>
         </w:rPr>
-        <w:t>’s</w:t>
+        <w:instrText xml:space="preserve"> \* MERGEFORMAT </w:instrText>
       </w:r>
       <w:r>
         <w:rPr>
@@ -1490,15 +1345,528 @@
           <w:sz w:val="22"/>
           <w:szCs w:val="22"/>
         </w:rPr>
+        <w:fldChar w:fldCharType="separate"/>
+      </w:r>
+      <w:r>
+        <w:rPr>
+          <w:sz w:val="22"/>
+          <w:szCs w:val="22"/>
+        </w:rPr>
+        <w:t xml:space="preserve">Fig. </w:t>
+      </w:r>
+      <w:r>
+        <w:rPr>
+          <w:noProof/>
+          <w:sz w:val="22"/>
+          <w:szCs w:val="22"/>
+        </w:rPr>
+        <w:t>1</w:t>
+      </w:r>
+      <w:r>
+        <w:rPr>
+          <w:rFonts w:cstheme="minorHAnsi"/>
+          <w:sz w:val="22"/>
+          <w:szCs w:val="22"/>
+        </w:rPr>
+        <w:fldChar w:fldCharType="end"/>
+      </w:r>
+      <w:r>
+        <w:rPr>
+          <w:rFonts w:cstheme="minorHAnsi"/>
+          <w:sz w:val="22"/>
+          <w:szCs w:val="22"/>
+        </w:rPr>
+        <w:t xml:space="preserve"> and </w:t>
+      </w:r>
+      <w:r>
+        <w:rPr>
+          <w:rFonts w:cstheme="minorHAnsi"/>
+          <w:sz w:val="22"/>
+        </w:rPr>
+        <w:t>from</w:t>
+      </w:r>
+      <w:r>
+        <w:rPr>
+          <w:rFonts w:cstheme="minorHAnsi"/>
+          <w:sz w:val="22"/>
+        </w:rPr>
+        <w:t xml:space="preserve"> only one subject—are very close in alignment with the expected results. The only noteworthy discrepancy occurs between the gains obtained at 40°/sec, and it can be almost entirely attributed to the fact that eye trajectory slopes were measured in separate time frames of each trial. Naturally, this introduced high amounts of variability throughout the set of velocity samples. Ideally, given more time, I could have collected a handful of eye velocity samples, then averaged them to realize a more normalized representation of smooth pursuit gain.</w:t>
+      </w:r>
+    </w:p>
+    <w:p>
+      <w:pPr>
+        <w:spacing w:after="120" w:line="276" w:lineRule="auto"/>
+        <w:rPr>
+          <w:rFonts w:cstheme="minorHAnsi"/>
+          <w:sz w:val="22"/>
+        </w:rPr>
+      </w:pPr>
+    </w:p>
+    <w:p>
+      <w:pPr>
+        <w:spacing w:after="120" w:line="276" w:lineRule="auto"/>
+        <w:rPr>
+          <w:rFonts w:cstheme="minorHAnsi"/>
+          <w:b/>
+          <w:i/>
+          <w:sz w:val="22"/>
+        </w:rPr>
+      </w:pPr>
+      <w:r>
+        <w:rPr>
+          <w:rFonts w:cstheme="minorHAnsi"/>
+          <w:b/>
+          <w:i/>
+          <w:sz w:val="22"/>
+        </w:rPr>
+        <w:t>Question 2.</w:t>
+      </w:r>
+    </w:p>
+    <w:p>
+      <w:pPr>
+        <w:spacing w:after="120" w:line="276" w:lineRule="auto"/>
+        <w:ind w:firstLine="360"/>
+        <w:rPr>
+          <w:rFonts w:cstheme="minorHAnsi"/>
+          <w:sz w:val="22"/>
+        </w:rPr>
+      </w:pPr>
+      <w:r>
+        <w:rPr>
+          <w:rFonts w:cstheme="minorHAnsi"/>
+          <w:sz w:val="22"/>
+        </w:rPr>
+        <w:t>Just</w:t>
+      </w:r>
+      <w:r>
+        <w:rPr>
+          <w:rFonts w:cstheme="minorHAnsi"/>
+          <w:sz w:val="22"/>
+        </w:rPr>
         <w:t xml:space="preserve"> </w:t>
       </w:r>
       <w:r>
         <w:rPr>
           <w:rFonts w:cstheme="minorHAnsi"/>
           <w:sz w:val="22"/>
+        </w:rPr>
+        <w:t>like</w:t>
+      </w:r>
+      <w:r>
+        <w:rPr>
+          <w:rFonts w:cstheme="minorHAnsi"/>
+          <w:sz w:val="22"/>
+        </w:rPr>
+        <w:t xml:space="preserve"> with linear trajectories, the pursuit gain of sinusoidal trajectories can be found by taking samples near the zero crossing, where velocity reaches a peak. </w:t>
+      </w:r>
+      <w:r>
+        <w:rPr>
+          <w:rFonts w:cstheme="minorHAnsi"/>
+          <w:sz w:val="22"/>
+        </w:rPr>
+        <w:t>With peak target amplitudes of ±15° and frequencies of 0.05, 0.1, 0.5, and 1.0</w:t>
+      </w:r>
+      <w:r>
+        <w:rPr>
+          <w:rFonts w:cstheme="minorHAnsi"/>
+          <w:sz w:val="22"/>
+        </w:rPr>
+        <w:t xml:space="preserve"> hertz, </w:t>
+      </w:r>
+      <w:r>
+        <w:rPr>
+          <w:rFonts w:cstheme="minorHAnsi"/>
+          <w:sz w:val="22"/>
+        </w:rPr>
+        <w:t xml:space="preserve">as well as </w:t>
+      </w:r>
+      <w:r>
+        <w:rPr>
+          <w:rFonts w:cstheme="minorHAnsi"/>
+          <w:sz w:val="22"/>
+        </w:rPr>
+        <w:t xml:space="preserve">peak target velocities </w:t>
+      </w:r>
+      <w:r>
+        <w:rPr>
+          <w:rFonts w:cstheme="minorHAnsi"/>
+          <w:sz w:val="22"/>
+        </w:rPr>
+        <w:t xml:space="preserve">consistent with Question 1, each trial yielded clean enough results to establish a </w:t>
+      </w:r>
+      <w:r>
+        <w:rPr>
+          <w:rFonts w:cstheme="minorHAnsi"/>
+          <w:sz w:val="22"/>
+        </w:rPr>
+        <w:t>r</w:t>
+      </w:r>
+      <w:r>
+        <w:rPr>
+          <w:rFonts w:cstheme="minorHAnsi"/>
+          <w:sz w:val="22"/>
+        </w:rPr>
+        <w:t xml:space="preserve">eliable </w:t>
+      </w:r>
+      <w:r>
+        <w:rPr>
+          <w:rFonts w:cstheme="minorHAnsi"/>
+          <w:sz w:val="22"/>
+        </w:rPr>
+        <w:t>smooth pursuit gain</w:t>
+      </w:r>
+      <w:r>
+        <w:rPr>
+          <w:rFonts w:cstheme="minorHAnsi"/>
+          <w:sz w:val="22"/>
+        </w:rPr>
+        <w:t xml:space="preserve"> from a single</w:t>
+      </w:r>
+      <w:r>
+        <w:rPr>
+          <w:rFonts w:cstheme="minorHAnsi"/>
+          <w:sz w:val="22"/>
+        </w:rPr>
+        <w:t xml:space="preserve"> sample</w:t>
+      </w:r>
+      <w:r>
+        <w:rPr>
+          <w:rFonts w:cstheme="minorHAnsi"/>
+          <w:sz w:val="22"/>
+        </w:rPr>
+        <w:t>.</w:t>
+      </w:r>
+    </w:p>
+    <w:p>
+      <w:pPr>
+        <w:spacing w:after="120" w:line="276" w:lineRule="auto"/>
+        <w:ind w:left="720" w:right="720"/>
+        <w:jc w:val="center"/>
+        <w:rPr>
+          <w:rFonts w:cstheme="minorHAnsi"/>
+          <w:sz w:val="18"/>
+        </w:rPr>
+      </w:pPr>
+    </w:p>
+    <w:p>
+      <w:pPr>
+        <w:keepNext/>
+        <w:spacing w:after="120" w:line="276" w:lineRule="auto"/>
+        <w:ind w:left="720" w:right="720"/>
+        <w:jc w:val="center"/>
+        <w:rPr>
+          <w:rFonts w:cstheme="minorHAnsi"/>
+          <w:sz w:val="18"/>
+        </w:rPr>
+      </w:pPr>
+      <w:r>
+        <w:rPr>
+          <w:rFonts w:cstheme="minorHAnsi"/>
+          <w:noProof/>
+          <w:sz w:val="18"/>
+        </w:rPr>
+        <w:drawing>
+          <wp:inline distT="0" distB="0" distL="0" distR="0">
+            <wp:extent cx="4572000" cy="3432675"/>
+            <wp:effectExtent l="0" t="0" r="0" b="0"/>
+            <wp:docPr id="5" name="Picture 5" descr="C:\Users\theof_000\Projects\omlab\report\Q2_1.jpg"/>
+            <wp:cNvGraphicFramePr>
+              <a:graphicFrameLocks xmlns:a="http://schemas.openxmlformats.org/drawingml/2006/main" noChangeAspect="1"/>
+            </wp:cNvGraphicFramePr>
+            <a:graphic xmlns:a="http://schemas.openxmlformats.org/drawingml/2006/main">
+              <a:graphicData uri="http://schemas.openxmlformats.org/drawingml/2006/picture">
+                <pic:pic xmlns:pic="http://schemas.openxmlformats.org/drawingml/2006/picture">
+                  <pic:nvPicPr>
+                    <pic:cNvPr id="0" name="Picture 7" descr="C:\Users\theof_000\Projects\omlab\report\Q2_1.jpg"/>
+                    <pic:cNvPicPr>
+                      <a:picLocks noChangeAspect="1" noChangeArrowheads="1"/>
+                    </pic:cNvPicPr>
+                  </pic:nvPicPr>
+                  <pic:blipFill>
+                    <a:blip r:embed="rId10">
+                      <a:extLst>
+                        <a:ext uri="{28A0092B-C50C-407E-A947-70E740481C1C}">
+                          <a14:useLocalDpi xmlns:a14="http://schemas.microsoft.com/office/drawing/2010/main" val="0"/>
+                        </a:ext>
+                      </a:extLst>
+                    </a:blip>
+                    <a:srcRect/>
+                    <a:stretch>
+                      <a:fillRect/>
+                    </a:stretch>
+                  </pic:blipFill>
+                  <pic:spPr bwMode="auto">
+                    <a:xfrm>
+                      <a:off x="0" y="0"/>
+                      <a:ext cx="4572000" cy="3432675"/>
+                    </a:xfrm>
+                    <a:prstGeom prst="rect">
+                      <a:avLst/>
+                    </a:prstGeom>
+                    <a:noFill/>
+                    <a:ln>
+                      <a:noFill/>
+                    </a:ln>
+                  </pic:spPr>
+                </pic:pic>
+              </a:graphicData>
+            </a:graphic>
+          </wp:inline>
+        </w:drawing>
+      </w:r>
+    </w:p>
+    <w:p>
+      <w:pPr>
+        <w:pStyle w:val="Caption"/>
+        <w:spacing w:after="120" w:line="276" w:lineRule="auto"/>
+        <w:ind w:left="720" w:right="720"/>
+        <w:jc w:val="both"/>
+      </w:pPr>
+      <w:bookmarkStart w:id="1" w:name="_Ref465565357"/>
+      <w:r>
+        <w:rPr>
+          <w:b/>
+        </w:rPr>
+        <w:t xml:space="preserve">Fig. </w:t>
+      </w:r>
+      <w:r>
+        <w:rPr>
+          <w:b/>
+        </w:rPr>
+        <w:fldChar w:fldCharType="begin"/>
+      </w:r>
+      <w:r>
+        <w:rPr>
+          <w:b/>
+        </w:rPr>
+        <w:instrText xml:space="preserve"> SEQ Fig. \* ARABIC </w:instrText>
+      </w:r>
+      <w:r>
+        <w:rPr>
+          <w:b/>
+        </w:rPr>
+        <w:fldChar w:fldCharType="separate"/>
+      </w:r>
+      <w:r>
+        <w:rPr>
+          <w:b/>
+          <w:noProof/>
+        </w:rPr>
+        <w:t>2</w:t>
+      </w:r>
+      <w:r>
+        <w:rPr>
+          <w:b/>
+        </w:rPr>
+        <w:fldChar w:fldCharType="end"/>
+      </w:r>
+      <w:bookmarkEnd w:id="1"/>
+      <w:r>
+        <w:rPr>
+          <w:b/>
+        </w:rPr>
+        <w:t>.</w:t>
+      </w:r>
+      <w:r>
+        <w:t xml:space="preserve">  </w:t>
+      </w:r>
+      <w:r>
+        <w:t xml:space="preserve">Horizontal smooth pursuit </w:t>
+      </w:r>
+      <w:proofErr w:type="gramStart"/>
+      <w:r>
+        <w:t>gain</w:t>
+      </w:r>
+      <w:proofErr w:type="gramEnd"/>
+      <w:r>
+        <w:t xml:space="preserve"> (eye velocity/target velocity) versus the four constant target frequencies: 0.05 Hz, 0.1 Hz, 0.5 Hz, and 1.0 Hz</w:t>
+      </w:r>
+      <w:r>
+        <w:t xml:space="preserve">. These gains were calculated using samples taken from narrow time frames </w:t>
+      </w:r>
+      <w:r>
+        <w:t xml:space="preserve">in Trials 5-8, </w:t>
+      </w:r>
+      <w:r>
+        <w:t xml:space="preserve">surrounding the zero crossing of the target trajectory, where </w:t>
+      </w:r>
+      <w:r>
+        <w:t xml:space="preserve">the </w:t>
+      </w:r>
+      <w:r>
+        <w:t>peak velocity was achieved.</w:t>
+      </w:r>
+      <w:r>
+        <w:t xml:space="preserve"> The decrease in ability to maintain smooth pursuit </w:t>
+      </w:r>
+      <w:r>
+        <w:t xml:space="preserve">is even </w:t>
+      </w:r>
+      <w:r>
+        <w:t>more apparent here than it is in</w:t>
+      </w:r>
+      <w:r>
+        <w:t xml:space="preserve"> </w:t>
+      </w:r>
+      <w:r>
+        <w:fldChar w:fldCharType="begin"/>
+      </w:r>
+      <w:r>
+        <w:instrText xml:space="preserve"> REF _Ref465527664 \h </w:instrText>
+      </w:r>
+      <w:r>
+        <w:instrText xml:space="preserve"> \* MERGEFORMAT </w:instrText>
+      </w:r>
+      <w:r>
+        <w:fldChar w:fldCharType="separate"/>
+      </w:r>
+      <w:r>
+        <w:t xml:space="preserve">Fig. </w:t>
+      </w:r>
+      <w:r>
+        <w:rPr>
+          <w:noProof/>
+        </w:rPr>
+        <w:t>1</w:t>
+      </w:r>
+      <w:r>
+        <w:fldChar w:fldCharType="end"/>
+      </w:r>
+      <w:r>
+        <w:t>.</w:t>
+      </w:r>
+    </w:p>
+    <w:p>
+      <w:pPr>
+        <w:spacing w:after="120" w:line="276" w:lineRule="auto"/>
+        <w:ind w:left="720" w:right="720"/>
+        <w:jc w:val="center"/>
+        <w:rPr>
+          <w:sz w:val="18"/>
+        </w:rPr>
+      </w:pPr>
+    </w:p>
+    <w:p>
+      <w:pPr>
+        <w:spacing w:after="120" w:line="276" w:lineRule="auto"/>
+        <w:ind w:firstLine="360"/>
+        <w:rPr>
+          <w:rFonts w:cstheme="minorHAnsi"/>
+          <w:sz w:val="22"/>
+        </w:rPr>
+      </w:pPr>
+      <w:r>
+        <w:rPr>
+          <w:rFonts w:cstheme="minorHAnsi"/>
+          <w:sz w:val="22"/>
+        </w:rPr>
+        <w:t xml:space="preserve">When assessing the </w:t>
+      </w:r>
+      <w:r>
+        <w:rPr>
+          <w:rFonts w:cstheme="minorHAnsi"/>
+          <w:sz w:val="22"/>
+        </w:rPr>
+        <w:t>difference</w:t>
+      </w:r>
+      <w:r>
+        <w:rPr>
+          <w:rFonts w:cstheme="minorHAnsi"/>
+          <w:sz w:val="22"/>
+        </w:rPr>
+        <w:t>s</w:t>
+      </w:r>
+      <w:r>
+        <w:rPr>
+          <w:rFonts w:cstheme="minorHAnsi"/>
+          <w:sz w:val="22"/>
+        </w:rPr>
+        <w:t xml:space="preserve"> between </w:t>
+      </w:r>
+      <w:r>
+        <w:rPr>
+          <w:rFonts w:cstheme="minorHAnsi"/>
+          <w:sz w:val="22"/>
+        </w:rPr>
+        <w:t>results from</w:t>
+      </w:r>
+      <w:r>
+        <w:rPr>
+          <w:rFonts w:cstheme="minorHAnsi"/>
+          <w:sz w:val="22"/>
+        </w:rPr>
+        <w:t xml:space="preserve"> </w:t>
+      </w:r>
+      <w:r>
+        <w:rPr>
+          <w:rFonts w:cstheme="minorHAnsi"/>
+          <w:sz w:val="22"/>
+        </w:rPr>
+        <w:t>s</w:t>
+      </w:r>
+      <w:r>
+        <w:rPr>
+          <w:rFonts w:cstheme="minorHAnsi"/>
+          <w:sz w:val="22"/>
+        </w:rPr>
+        <w:t xml:space="preserve">inusoidal pursuit versus </w:t>
+      </w:r>
+      <w:r>
+        <w:rPr>
+          <w:rFonts w:cstheme="minorHAnsi"/>
+          <w:sz w:val="22"/>
+        </w:rPr>
+        <w:t>linear</w:t>
+      </w:r>
+      <w:r>
+        <w:rPr>
+          <w:rFonts w:cstheme="minorHAnsi"/>
+          <w:sz w:val="22"/>
+        </w:rPr>
+        <w:t xml:space="preserve"> pursuit, </w:t>
+      </w:r>
+      <w:r>
+        <w:rPr>
+          <w:rFonts w:cstheme="minorHAnsi"/>
+          <w:sz w:val="22"/>
+        </w:rPr>
+        <w:t>it is clear that the subject had greater difficulty anticipating and following sinusoidal target trajectories.</w:t>
+      </w:r>
+      <w:r>
+        <w:rPr>
+          <w:rFonts w:cstheme="minorHAnsi"/>
+          <w:sz w:val="22"/>
+        </w:rPr>
+        <w:t xml:space="preserve"> </w:t>
+      </w:r>
+      <w:r>
+        <w:rPr>
+          <w:rFonts w:cstheme="minorHAnsi"/>
+          <w:sz w:val="22"/>
+        </w:rPr>
+        <w:t xml:space="preserve">For instance, where the </w:t>
+      </w:r>
+      <w:r>
+        <w:rPr>
+          <w:rFonts w:cstheme="minorHAnsi"/>
+          <w:sz w:val="22"/>
+        </w:rPr>
+        <w:t xml:space="preserve">smooth pursuit </w:t>
+      </w:r>
+      <w:r>
+        <w:rPr>
+          <w:rFonts w:cstheme="minorHAnsi"/>
+          <w:sz w:val="22"/>
+        </w:rPr>
+        <w:t xml:space="preserve">gains </w:t>
+      </w:r>
+      <w:r>
+        <w:rPr>
+          <w:rFonts w:cstheme="minorHAnsi"/>
+          <w:sz w:val="22"/>
           <w:szCs w:val="22"/>
         </w:rPr>
-        <w:t xml:space="preserve">study, published in 1978, </w:t>
+        <w:t>a</w:t>
       </w:r>
       <w:r>
         <w:rPr>
@@ -1506,7 +1874,7 @@
           <w:sz w:val="22"/>
           <w:szCs w:val="22"/>
         </w:rPr>
-        <w:t xml:space="preserve">shows </w:t>
+        <w:t>t a</w:t>
       </w:r>
       <w:r>
         <w:rPr>
@@ -1514,12 +1882,13 @@
           <w:sz w:val="22"/>
           <w:szCs w:val="22"/>
         </w:rPr>
-        <w:t>normal data expected for young as well as elderly subjects.</w:t>
-      </w:r>
-      <w:r>
-        <w:rPr>
-          <w:rFonts w:cstheme="minorHAnsi"/>
-          <w:sz w:val="22"/>
+        <w:t xml:space="preserve"> target velocity of 20°/sec</w:t>
+      </w:r>
+      <w:r>
+        <w:rPr>
+          <w:rFonts w:cstheme="minorHAnsi"/>
+          <w:sz w:val="22"/>
+          <w:szCs w:val="22"/>
         </w:rPr>
         <w:t xml:space="preserve"> </w:t>
       </w:r>
@@ -1528,42 +1897,7 @@
           <w:rFonts w:cstheme="minorHAnsi"/>
           <w:sz w:val="22"/>
         </w:rPr>
-        <w:t>W</w:t>
-      </w:r>
-      <w:r>
-        <w:rPr>
-          <w:rFonts w:cstheme="minorHAnsi"/>
-          <w:sz w:val="22"/>
-        </w:rPr>
-        <w:t xml:space="preserve">hen compared to </w:t>
-      </w:r>
-      <w:r>
-        <w:rPr>
-          <w:rFonts w:cstheme="minorHAnsi"/>
-          <w:sz w:val="22"/>
-        </w:rPr>
-        <w:t>their results</w:t>
-      </w:r>
-      <w:r>
-        <w:rPr>
-          <w:rFonts w:cstheme="minorHAnsi"/>
-          <w:sz w:val="22"/>
-        </w:rPr>
-        <w:t xml:space="preserve">, </w:t>
-      </w:r>
-      <w:r>
-        <w:rPr>
-          <w:rFonts w:cstheme="minorHAnsi"/>
-          <w:sz w:val="22"/>
-        </w:rPr>
-        <w:t>averaging</w:t>
-      </w:r>
-      <w:r>
-        <w:rPr>
-          <w:rFonts w:cstheme="minorHAnsi"/>
-          <w:sz w:val="22"/>
-        </w:rPr>
-        <w:t xml:space="preserve"> from</w:t>
+        <w:t>for</w:t>
       </w:r>
       <w:r>
         <w:rPr>
@@ -1577,14 +1911,21 @@
           <w:rFonts w:cstheme="minorHAnsi"/>
           <w:sz w:val="22"/>
         </w:rPr>
-        <w:t xml:space="preserve">the </w:t>
-      </w:r>
-      <w:r>
-        <w:rPr>
-          <w:rFonts w:cstheme="minorHAnsi"/>
-          <w:sz w:val="22"/>
-        </w:rPr>
-        <w:t>fifteen</w:t>
+        <w:t>Trial 3</w:t>
+      </w:r>
+      <w:r>
+        <w:rPr>
+          <w:rFonts w:cstheme="minorHAnsi"/>
+          <w:sz w:val="22"/>
+        </w:rPr>
+        <w:t xml:space="preserve"> (</w:t>
+      </w:r>
+      <w:r>
+        <w:rPr>
+          <w:rFonts w:cstheme="minorHAnsi"/>
+          <w:sz w:val="22"/>
+        </w:rPr>
+        <w:t>in</w:t>
       </w:r>
       <w:r>
         <w:rPr>
@@ -1597,486 +1938,289 @@
         <w:rPr>
           <w:rFonts w:cstheme="minorHAnsi"/>
           <w:sz w:val="22"/>
-        </w:rPr>
-        <w:t xml:space="preserve">young </w:t>
-      </w:r>
-      <w:r>
-        <w:rPr>
-          <w:rFonts w:cstheme="minorHAnsi"/>
-          <w:sz w:val="22"/>
-        </w:rPr>
-        <w:t>subjects used</w:t>
-      </w:r>
-      <w:r>
-        <w:rPr>
-          <w:rFonts w:cstheme="minorHAnsi"/>
-          <w:sz w:val="22"/>
-        </w:rPr>
-        <w:t xml:space="preserve"> in their study</w:t>
-      </w:r>
-      <w:r>
-        <w:rPr>
-          <w:rFonts w:cstheme="minorHAnsi"/>
-          <w:sz w:val="22"/>
-        </w:rPr>
-        <w:t xml:space="preserve">, </w:t>
-      </w:r>
-      <w:r>
-        <w:rPr>
-          <w:rFonts w:cstheme="minorHAnsi"/>
-          <w:sz w:val="22"/>
-        </w:rPr>
-        <w:t>our</w:t>
-      </w:r>
-      <w:r>
-        <w:rPr>
-          <w:rFonts w:cstheme="minorHAnsi"/>
-          <w:sz w:val="22"/>
-        </w:rPr>
-        <w:t xml:space="preserve"> results</w:t>
-      </w:r>
-      <w:r>
-        <w:rPr>
-          <w:rFonts w:cstheme="minorHAnsi"/>
-          <w:sz w:val="22"/>
-        </w:rPr>
-        <w:t>—</w:t>
-      </w:r>
-      <w:r>
-        <w:rPr>
-          <w:rFonts w:cstheme="minorHAnsi"/>
-          <w:sz w:val="22"/>
-        </w:rPr>
-        <w:t xml:space="preserve">as shown in </w:t>
-      </w:r>
-      <w:r>
-        <w:rPr>
-          <w:rFonts w:cstheme="minorHAnsi"/>
+          <w:szCs w:val="22"/>
+        </w:rPr>
+        <w:fldChar w:fldCharType="begin"/>
+      </w:r>
+      <w:r>
+        <w:rPr>
+          <w:rFonts w:cstheme="minorHAnsi"/>
+          <w:sz w:val="22"/>
+          <w:szCs w:val="22"/>
+        </w:rPr>
+        <w:instrText xml:space="preserve"> REF _Ref465527664 \h </w:instrText>
+      </w:r>
+      <w:r>
+        <w:rPr>
+          <w:rFonts w:cstheme="minorHAnsi"/>
+          <w:sz w:val="22"/>
+          <w:szCs w:val="22"/>
+        </w:rPr>
+      </w:r>
+      <w:r>
+        <w:rPr>
+          <w:rFonts w:cstheme="minorHAnsi"/>
+          <w:sz w:val="22"/>
+          <w:szCs w:val="22"/>
+        </w:rPr>
+        <w:instrText xml:space="preserve"> \* MERGEFORMAT </w:instrText>
+      </w:r>
+      <w:r>
+        <w:rPr>
+          <w:rFonts w:cstheme="minorHAnsi"/>
+          <w:sz w:val="22"/>
+          <w:szCs w:val="22"/>
+        </w:rPr>
+        <w:fldChar w:fldCharType="separate"/>
+      </w:r>
+      <w:r>
+        <w:rPr>
+          <w:sz w:val="22"/>
+          <w:szCs w:val="22"/>
+        </w:rPr>
+        <w:t xml:space="preserve">Fig. </w:t>
+      </w:r>
+      <w:r>
+        <w:rPr>
+          <w:noProof/>
+          <w:sz w:val="22"/>
+          <w:szCs w:val="22"/>
+        </w:rPr>
+        <w:t>1</w:t>
+      </w:r>
+      <w:r>
+        <w:rPr>
+          <w:rFonts w:cstheme="minorHAnsi"/>
+          <w:sz w:val="22"/>
+          <w:szCs w:val="22"/>
+        </w:rPr>
+        <w:fldChar w:fldCharType="end"/>
+      </w:r>
+      <w:r>
+        <w:rPr>
+          <w:rFonts w:cstheme="minorHAnsi"/>
+          <w:sz w:val="22"/>
+          <w:szCs w:val="22"/>
+        </w:rPr>
+        <w:t xml:space="preserve">) </w:t>
+      </w:r>
+      <w:r>
+        <w:rPr>
+          <w:rFonts w:cstheme="minorHAnsi"/>
+          <w:sz w:val="22"/>
+          <w:szCs w:val="22"/>
+        </w:rPr>
+        <w:t xml:space="preserve">are just around 1.0, </w:t>
+      </w:r>
+      <w:r>
+        <w:rPr>
+          <w:rFonts w:cstheme="minorHAnsi"/>
+          <w:sz w:val="22"/>
+          <w:szCs w:val="22"/>
+        </w:rPr>
+        <w:t>the gains</w:t>
+      </w:r>
+      <w:r>
+        <w:rPr>
+          <w:rFonts w:cstheme="minorHAnsi"/>
+          <w:sz w:val="22"/>
+          <w:szCs w:val="22"/>
+        </w:rPr>
+        <w:t xml:space="preserve"> obtained by the third trial of sinusoidal pursuit</w:t>
+      </w:r>
+      <w:r>
+        <w:rPr>
+          <w:rFonts w:cstheme="minorHAnsi"/>
+          <w:sz w:val="22"/>
+          <w:szCs w:val="22"/>
+        </w:rPr>
+        <w:t xml:space="preserve"> </w:t>
+      </w:r>
+      <w:r>
+        <w:rPr>
+          <w:rFonts w:cstheme="minorHAnsi"/>
+          <w:sz w:val="22"/>
+          <w:szCs w:val="22"/>
+        </w:rPr>
+        <w:t>(</w:t>
+      </w:r>
+      <w:r>
+        <w:rPr>
+          <w:rFonts w:cstheme="minorHAnsi"/>
+          <w:sz w:val="22"/>
+          <w:szCs w:val="22"/>
+        </w:rPr>
+        <w:t xml:space="preserve">i.e. </w:t>
+      </w:r>
+      <w:r>
+        <w:rPr>
+          <w:rFonts w:cstheme="minorHAnsi"/>
+          <w:sz w:val="22"/>
+          <w:szCs w:val="22"/>
+        </w:rPr>
+        <w:t xml:space="preserve">Trial 7) </w:t>
+      </w:r>
+      <w:r>
+        <w:rPr>
+          <w:rFonts w:cstheme="minorHAnsi"/>
+          <w:sz w:val="22"/>
+          <w:szCs w:val="22"/>
+        </w:rPr>
+        <w:t>can be seen (in</w:t>
+      </w:r>
+      <w:r>
+        <w:rPr>
+          <w:sz w:val="22"/>
+        </w:rPr>
+        <w:t xml:space="preserve"> </w:t>
+      </w:r>
+      <w:r>
+        <w:rPr>
+          <w:sz w:val="22"/>
+        </w:rPr>
+        <w:fldChar w:fldCharType="begin"/>
+      </w:r>
+      <w:r>
+        <w:rPr>
+          <w:sz w:val="22"/>
+        </w:rPr>
+        <w:instrText xml:space="preserve"> REF _Ref465565357 \h </w:instrText>
+      </w:r>
+      <w:r>
+        <w:rPr>
+          <w:sz w:val="22"/>
+        </w:rPr>
+      </w:r>
+      <w:r>
+        <w:rPr>
+          <w:sz w:val="22"/>
+        </w:rPr>
+        <w:instrText xml:space="preserve"> \* MERGEFORMAT </w:instrText>
+      </w:r>
+      <w:r>
+        <w:rPr>
+          <w:sz w:val="22"/>
+        </w:rPr>
+        <w:fldChar w:fldCharType="separate"/>
+      </w:r>
+      <w:r>
+        <w:rPr>
+          <w:sz w:val="22"/>
+        </w:rPr>
+        <w:t>Fig. 2</w:t>
+      </w:r>
+      <w:r>
+        <w:rPr>
+          <w:sz w:val="22"/>
+        </w:rPr>
+        <w:fldChar w:fldCharType="end"/>
+      </w:r>
+      <w:r>
+        <w:rPr>
+          <w:sz w:val="22"/>
+        </w:rPr>
+        <w:t>)</w:t>
+      </w:r>
+      <w:r>
+        <w:rPr>
+          <w:sz w:val="22"/>
+        </w:rPr>
+        <w:t xml:space="preserve"> to be noticeably lower, and then even lower </w:t>
+      </w:r>
+      <w:r>
+        <w:rPr>
+          <w:sz w:val="22"/>
+        </w:rPr>
+        <w:t>by the last trial, conducted at 1</w:t>
+      </w:r>
+      <w:r>
+        <w:rPr>
+          <w:sz w:val="22"/>
+        </w:rPr>
+        <w:t>.0</w:t>
+      </w:r>
+      <w:r>
+        <w:rPr>
+          <w:sz w:val="22"/>
+        </w:rPr>
+        <w:t xml:space="preserve"> Hz.</w:t>
+      </w:r>
+      <w:bookmarkStart w:id="2" w:name="_GoBack"/>
+      <w:bookmarkEnd w:id="2"/>
+    </w:p>
+    <w:p>
+      <w:pPr>
+        <w:spacing w:after="120" w:line="276" w:lineRule="auto"/>
+        <w:rPr>
+          <w:rFonts w:cstheme="minorHAnsi"/>
+          <w:sz w:val="22"/>
+        </w:rPr>
+      </w:pPr>
+    </w:p>
+    <w:p>
+      <w:pPr>
+        <w:spacing w:after="120" w:line="276" w:lineRule="auto"/>
+        <w:rPr>
+          <w:rFonts w:cstheme="minorHAnsi"/>
+          <w:b/>
           <w:i/>
           <w:sz w:val="22"/>
         </w:rPr>
-        <w:t>our</w:t>
-      </w:r>
-      <w:r>
-        <w:rPr>
-          <w:rFonts w:cstheme="minorHAnsi"/>
-          <w:sz w:val="22"/>
-        </w:rPr>
-        <w:t xml:space="preserve"> </w:t>
-      </w:r>
-      <w:r>
-        <w:rPr>
-          <w:rFonts w:cstheme="minorHAnsi"/>
-          <w:sz w:val="22"/>
-          <w:szCs w:val="22"/>
-        </w:rPr>
-        <w:fldChar w:fldCharType="begin"/>
-      </w:r>
-      <w:r>
-        <w:rPr>
-          <w:rFonts w:cstheme="minorHAnsi"/>
-          <w:sz w:val="22"/>
-          <w:szCs w:val="22"/>
-        </w:rPr>
-        <w:instrText xml:space="preserve"> REF _Ref465527664 \h </w:instrText>
-      </w:r>
-      <w:r>
-        <w:rPr>
-          <w:rFonts w:cstheme="minorHAnsi"/>
-          <w:sz w:val="22"/>
-          <w:szCs w:val="22"/>
-        </w:rPr>
-      </w:r>
-      <w:r>
-        <w:rPr>
-          <w:rFonts w:cstheme="minorHAnsi"/>
-          <w:sz w:val="22"/>
-          <w:szCs w:val="22"/>
-        </w:rPr>
-        <w:instrText xml:space="preserve"> \* MERGEFORMAT </w:instrText>
-      </w:r>
-      <w:r>
-        <w:rPr>
-          <w:rFonts w:cstheme="minorHAnsi"/>
-          <w:sz w:val="22"/>
-          <w:szCs w:val="22"/>
-        </w:rPr>
-        <w:fldChar w:fldCharType="separate"/>
-      </w:r>
-      <w:r>
-        <w:rPr>
-          <w:sz w:val="22"/>
-          <w:szCs w:val="22"/>
-        </w:rPr>
-        <w:t xml:space="preserve">Fig. </w:t>
-      </w:r>
-      <w:r>
-        <w:rPr>
-          <w:noProof/>
-          <w:sz w:val="22"/>
-          <w:szCs w:val="22"/>
-        </w:rPr>
-        <w:t>1</w:t>
-      </w:r>
-      <w:r>
-        <w:rPr>
-          <w:rFonts w:cstheme="minorHAnsi"/>
-          <w:sz w:val="22"/>
-          <w:szCs w:val="22"/>
-        </w:rPr>
-        <w:fldChar w:fldCharType="end"/>
-      </w:r>
-      <w:r>
-        <w:rPr>
-          <w:rFonts w:cstheme="minorHAnsi"/>
-          <w:sz w:val="22"/>
-          <w:szCs w:val="22"/>
-        </w:rPr>
-        <w:t xml:space="preserve"> and </w:t>
-      </w:r>
-      <w:r>
-        <w:rPr>
-          <w:rFonts w:cstheme="minorHAnsi"/>
-          <w:sz w:val="22"/>
-        </w:rPr>
-        <w:t>from</w:t>
-      </w:r>
-      <w:r>
-        <w:rPr>
-          <w:rFonts w:cstheme="minorHAnsi"/>
-          <w:sz w:val="22"/>
-        </w:rPr>
-        <w:t xml:space="preserve"> </w:t>
-      </w:r>
-      <w:r>
-        <w:rPr>
-          <w:rFonts w:cstheme="minorHAnsi"/>
-          <w:sz w:val="22"/>
-        </w:rPr>
-        <w:t>only one</w:t>
-      </w:r>
-      <w:r>
-        <w:rPr>
-          <w:rFonts w:cstheme="minorHAnsi"/>
-          <w:sz w:val="22"/>
-        </w:rPr>
-        <w:t xml:space="preserve"> subject</w:t>
-      </w:r>
-      <w:r>
-        <w:rPr>
-          <w:rFonts w:cstheme="minorHAnsi"/>
-          <w:sz w:val="22"/>
-        </w:rPr>
-        <w:t>—</w:t>
-      </w:r>
-      <w:r>
-        <w:rPr>
-          <w:rFonts w:cstheme="minorHAnsi"/>
-          <w:sz w:val="22"/>
-        </w:rPr>
-        <w:t xml:space="preserve">are </w:t>
-      </w:r>
-      <w:r>
-        <w:rPr>
-          <w:rFonts w:cstheme="minorHAnsi"/>
-          <w:sz w:val="22"/>
-        </w:rPr>
-        <w:t>very close in alignment with the expected results</w:t>
-      </w:r>
-      <w:r>
-        <w:rPr>
-          <w:rFonts w:cstheme="minorHAnsi"/>
-          <w:sz w:val="22"/>
-        </w:rPr>
-        <w:t>.</w:t>
-      </w:r>
-      <w:r>
-        <w:rPr>
-          <w:rFonts w:cstheme="minorHAnsi"/>
-          <w:sz w:val="22"/>
-        </w:rPr>
-        <w:t xml:space="preserve"> The only </w:t>
-      </w:r>
-      <w:r>
-        <w:rPr>
-          <w:rFonts w:cstheme="minorHAnsi"/>
-          <w:sz w:val="22"/>
-        </w:rPr>
-        <w:t>noteworthy</w:t>
-      </w:r>
-      <w:r>
-        <w:rPr>
-          <w:rFonts w:cstheme="minorHAnsi"/>
-          <w:sz w:val="22"/>
-        </w:rPr>
-        <w:t xml:space="preserve"> discrepancy</w:t>
-      </w:r>
-      <w:r>
-        <w:rPr>
-          <w:rFonts w:cstheme="minorHAnsi"/>
-          <w:sz w:val="22"/>
-        </w:rPr>
-        <w:t xml:space="preserve"> </w:t>
-      </w:r>
-      <w:r>
-        <w:rPr>
-          <w:rFonts w:cstheme="minorHAnsi"/>
-          <w:sz w:val="22"/>
-        </w:rPr>
-        <w:t xml:space="preserve">occurs </w:t>
-      </w:r>
-      <w:r>
-        <w:rPr>
-          <w:rFonts w:cstheme="minorHAnsi"/>
-          <w:sz w:val="22"/>
-        </w:rPr>
-        <w:t>between the gain</w:t>
-      </w:r>
-      <w:r>
-        <w:rPr>
-          <w:rFonts w:cstheme="minorHAnsi"/>
-          <w:sz w:val="22"/>
-        </w:rPr>
-        <w:t>s</w:t>
-      </w:r>
-      <w:r>
-        <w:rPr>
-          <w:rFonts w:cstheme="minorHAnsi"/>
-          <w:sz w:val="22"/>
-        </w:rPr>
-        <w:t xml:space="preserve"> </w:t>
-      </w:r>
-      <w:r>
-        <w:rPr>
-          <w:rFonts w:cstheme="minorHAnsi"/>
-          <w:sz w:val="22"/>
-        </w:rPr>
-        <w:t>obtained</w:t>
-      </w:r>
-      <w:r>
-        <w:rPr>
-          <w:rFonts w:cstheme="minorHAnsi"/>
-          <w:sz w:val="22"/>
-        </w:rPr>
-        <w:t xml:space="preserve"> at 40°/sec</w:t>
-      </w:r>
-      <w:r>
-        <w:rPr>
-          <w:rFonts w:cstheme="minorHAnsi"/>
-          <w:sz w:val="22"/>
-        </w:rPr>
-        <w:t xml:space="preserve">, and it can be </w:t>
-      </w:r>
-      <w:r>
-        <w:rPr>
-          <w:rFonts w:cstheme="minorHAnsi"/>
-          <w:sz w:val="22"/>
-        </w:rPr>
-        <w:t xml:space="preserve">almost entirely </w:t>
-      </w:r>
-      <w:r>
-        <w:rPr>
-          <w:rFonts w:cstheme="minorHAnsi"/>
-          <w:sz w:val="22"/>
-        </w:rPr>
-        <w:t>attributed to the fact that</w:t>
-      </w:r>
-      <w:r>
-        <w:rPr>
-          <w:rFonts w:cstheme="minorHAnsi"/>
-          <w:sz w:val="22"/>
-        </w:rPr>
-        <w:t xml:space="preserve"> </w:t>
-      </w:r>
-      <w:r>
-        <w:rPr>
-          <w:rFonts w:cstheme="minorHAnsi"/>
-          <w:sz w:val="22"/>
-        </w:rPr>
-        <w:t xml:space="preserve">eye </w:t>
-      </w:r>
-      <w:r>
-        <w:rPr>
-          <w:rFonts w:cstheme="minorHAnsi"/>
-          <w:sz w:val="22"/>
-        </w:rPr>
-        <w:t>trajectory slope</w:t>
-      </w:r>
-      <w:r>
-        <w:rPr>
-          <w:rFonts w:cstheme="minorHAnsi"/>
-          <w:sz w:val="22"/>
-        </w:rPr>
-        <w:t>s</w:t>
-      </w:r>
-      <w:r>
-        <w:rPr>
-          <w:rFonts w:cstheme="minorHAnsi"/>
-          <w:sz w:val="22"/>
-        </w:rPr>
-        <w:t xml:space="preserve"> were </w:t>
-      </w:r>
-      <w:r>
-        <w:rPr>
-          <w:rFonts w:cstheme="minorHAnsi"/>
-          <w:sz w:val="22"/>
-        </w:rPr>
-        <w:t>measured in sep</w:t>
-      </w:r>
-      <w:r>
-        <w:rPr>
-          <w:rFonts w:cstheme="minorHAnsi"/>
-          <w:sz w:val="22"/>
-        </w:rPr>
-        <w:t>arate tim</w:t>
-      </w:r>
-      <w:r>
-        <w:rPr>
-          <w:rFonts w:cstheme="minorHAnsi"/>
-          <w:sz w:val="22"/>
-        </w:rPr>
-        <w:t xml:space="preserve">e frames of each trial. Naturally, this introduced high amounts of variability </w:t>
-      </w:r>
-      <w:r>
-        <w:rPr>
-          <w:rFonts w:cstheme="minorHAnsi"/>
-          <w:sz w:val="22"/>
-        </w:rPr>
-        <w:t>throughout</w:t>
-      </w:r>
-      <w:r>
-        <w:rPr>
-          <w:rFonts w:cstheme="minorHAnsi"/>
-          <w:sz w:val="22"/>
-        </w:rPr>
-        <w:t xml:space="preserve"> the set </w:t>
-      </w:r>
-      <w:r>
-        <w:rPr>
-          <w:rFonts w:cstheme="minorHAnsi"/>
-          <w:sz w:val="22"/>
-        </w:rPr>
-        <w:t>of velocity samples.</w:t>
-      </w:r>
-      <w:r>
-        <w:rPr>
-          <w:rFonts w:cstheme="minorHAnsi"/>
-          <w:sz w:val="22"/>
-        </w:rPr>
-        <w:t xml:space="preserve"> Ideally</w:t>
-      </w:r>
-      <w:r>
-        <w:rPr>
-          <w:rFonts w:cstheme="minorHAnsi"/>
-          <w:sz w:val="22"/>
-        </w:rPr>
-        <w:t xml:space="preserve">, </w:t>
-      </w:r>
-      <w:r>
-        <w:rPr>
-          <w:rFonts w:cstheme="minorHAnsi"/>
-          <w:sz w:val="22"/>
-        </w:rPr>
-        <w:t>given m</w:t>
-      </w:r>
-      <w:r>
-        <w:rPr>
-          <w:rFonts w:cstheme="minorHAnsi"/>
-          <w:sz w:val="22"/>
-        </w:rPr>
-        <w:t>ore time, I could have collected a handful of</w:t>
-      </w:r>
-      <w:r>
-        <w:rPr>
-          <w:rFonts w:cstheme="minorHAnsi"/>
-          <w:sz w:val="22"/>
-        </w:rPr>
-        <w:t xml:space="preserve"> eye velocity samples, </w:t>
-      </w:r>
-      <w:r>
-        <w:rPr>
-          <w:rFonts w:cstheme="minorHAnsi"/>
-          <w:sz w:val="22"/>
-        </w:rPr>
-        <w:t xml:space="preserve">then </w:t>
-      </w:r>
-      <w:r>
-        <w:rPr>
-          <w:rFonts w:cstheme="minorHAnsi"/>
-          <w:sz w:val="22"/>
-        </w:rPr>
-        <w:t>averaged</w:t>
-      </w:r>
-      <w:r>
-        <w:rPr>
-          <w:rFonts w:cstheme="minorHAnsi"/>
-          <w:sz w:val="22"/>
-        </w:rPr>
-        <w:t xml:space="preserve"> them</w:t>
-      </w:r>
-      <w:r>
-        <w:rPr>
-          <w:rFonts w:cstheme="minorHAnsi"/>
-          <w:sz w:val="22"/>
-        </w:rPr>
-        <w:t xml:space="preserve"> to </w:t>
-      </w:r>
-      <w:r>
-        <w:rPr>
-          <w:rFonts w:cstheme="minorHAnsi"/>
-          <w:sz w:val="22"/>
-        </w:rPr>
-        <w:t>realize</w:t>
-      </w:r>
-      <w:r>
-        <w:rPr>
-          <w:rFonts w:cstheme="minorHAnsi"/>
-          <w:sz w:val="22"/>
-        </w:rPr>
-        <w:t xml:space="preserve"> a more normalized </w:t>
-      </w:r>
-      <w:r>
-        <w:rPr>
-          <w:rFonts w:cstheme="minorHAnsi"/>
-          <w:sz w:val="22"/>
-        </w:rPr>
-        <w:t>representation</w:t>
-      </w:r>
-      <w:r>
-        <w:rPr>
-          <w:rFonts w:cstheme="minorHAnsi"/>
-          <w:sz w:val="22"/>
-        </w:rPr>
-        <w:t xml:space="preserve"> of smooth pursuit gain.</w:t>
-      </w:r>
-    </w:p>
-    <w:p>
-      <w:pPr>
-        <w:spacing w:after="120" w:line="276" w:lineRule="auto"/>
-        <w:rPr>
-          <w:rFonts w:cstheme="minorHAnsi"/>
-          <w:sz w:val="22"/>
-        </w:rPr>
-      </w:pPr>
-    </w:p>
-    <w:p>
-      <w:pPr>
-        <w:spacing w:after="120" w:line="276" w:lineRule="auto"/>
+      </w:pPr>
+      <w:r>
         <w:rPr>
           <w:rFonts w:cstheme="minorHAnsi"/>
           <w:b/>
           <w:i/>
           <w:sz w:val="22"/>
         </w:rPr>
-      </w:pPr>
-      <w:r>
+        <w:t>Question 3.</w:t>
+      </w:r>
+    </w:p>
+    <w:p>
+      <w:pPr>
+        <w:spacing w:after="120" w:line="276" w:lineRule="auto"/>
+        <w:ind w:firstLine="360"/>
+        <w:rPr>
+          <w:rFonts w:cstheme="minorHAnsi"/>
+          <w:sz w:val="22"/>
+        </w:rPr>
+      </w:pPr>
+      <w:r>
+        <w:rPr>
+          <w:rFonts w:cstheme="minorHAnsi"/>
+          <w:sz w:val="22"/>
+        </w:rPr>
+        <w:t>A</w:t>
+      </w:r>
+    </w:p>
+    <w:p>
+      <w:pPr>
+        <w:spacing w:after="120" w:line="276" w:lineRule="auto"/>
+        <w:rPr>
+          <w:rFonts w:cstheme="minorHAnsi"/>
+          <w:sz w:val="22"/>
+        </w:rPr>
+      </w:pPr>
+    </w:p>
+    <w:p>
+      <w:pPr>
+        <w:spacing w:after="120" w:line="276" w:lineRule="auto"/>
         <w:rPr>
           <w:rFonts w:cstheme="minorHAnsi"/>
           <w:b/>
           <w:i/>
           <w:sz w:val="22"/>
         </w:rPr>
-        <w:t>Question 2.</w:t>
+      </w:pPr>
+      <w:r>
+        <w:rPr>
+          <w:rFonts w:cstheme="minorHAnsi"/>
+          <w:b/>
+          <w:i/>
+          <w:sz w:val="22"/>
+        </w:rPr>
+        <w:t>Question 4.</w:t>
       </w:r>
     </w:p>
     <w:p>
@@ -2088,6 +2232,13 @@
           <w:sz w:val="22"/>
         </w:rPr>
       </w:pPr>
+      <w:r>
+        <w:rPr>
+          <w:rFonts w:cstheme="minorHAnsi"/>
+          <w:sz w:val="22"/>
+        </w:rPr>
+        <w:t>A</w:t>
+      </w:r>
     </w:p>
     <w:p>
       <w:pPr>
@@ -2115,7 +2266,7 @@
           <w:i/>
           <w:sz w:val="22"/>
         </w:rPr>
-        <w:t>Question 3.</w:t>
+        <w:t>Question 5.</w:t>
       </w:r>
     </w:p>
     <w:p>
@@ -2161,7 +2312,8 @@
           <w:i/>
           <w:sz w:val="22"/>
         </w:rPr>
-        <w:t>Question 4.</w:t>
+        <w:lastRenderedPageBreak/>
+        <w:t>Question 6.</w:t>
       </w:r>
     </w:p>
     <w:p>
@@ -2207,7 +2359,7 @@
           <w:i/>
           <w:sz w:val="22"/>
         </w:rPr>
-        <w:t>Question 5.</w:t>
+        <w:t>Question 7.</w:t>
       </w:r>
     </w:p>
     <w:p>
@@ -2224,7 +2376,6 @@
           <w:rFonts w:cstheme="minorHAnsi"/>
           <w:sz w:val="22"/>
         </w:rPr>
-        <w:lastRenderedPageBreak/>
         <w:t>A</w:t>
       </w:r>
     </w:p>
@@ -2236,100 +2387,6 @@
           <w:sz w:val="22"/>
         </w:rPr>
       </w:pPr>
-    </w:p>
-    <w:p>
-      <w:pPr>
-        <w:spacing w:after="120" w:line="276" w:lineRule="auto"/>
-        <w:rPr>
-          <w:rFonts w:cstheme="minorHAnsi"/>
-          <w:b/>
-          <w:i/>
-          <w:sz w:val="22"/>
-        </w:rPr>
-      </w:pPr>
-      <w:r>
-        <w:rPr>
-          <w:rFonts w:cstheme="minorHAnsi"/>
-          <w:b/>
-          <w:i/>
-          <w:sz w:val="22"/>
-        </w:rPr>
-        <w:t>Question 6.</w:t>
-      </w:r>
-    </w:p>
-    <w:p>
-      <w:pPr>
-        <w:spacing w:after="120" w:line="276" w:lineRule="auto"/>
-        <w:ind w:firstLine="360"/>
-        <w:rPr>
-          <w:rFonts w:cstheme="minorHAnsi"/>
-          <w:sz w:val="22"/>
-        </w:rPr>
-      </w:pPr>
-      <w:r>
-        <w:rPr>
-          <w:rFonts w:cstheme="minorHAnsi"/>
-          <w:sz w:val="22"/>
-        </w:rPr>
-        <w:t>A</w:t>
-      </w:r>
-    </w:p>
-    <w:p>
-      <w:pPr>
-        <w:spacing w:after="120" w:line="276" w:lineRule="auto"/>
-        <w:rPr>
-          <w:rFonts w:cstheme="minorHAnsi"/>
-          <w:sz w:val="22"/>
-        </w:rPr>
-      </w:pPr>
-    </w:p>
-    <w:p>
-      <w:pPr>
-        <w:spacing w:after="120" w:line="276" w:lineRule="auto"/>
-        <w:rPr>
-          <w:rFonts w:cstheme="minorHAnsi"/>
-          <w:b/>
-          <w:i/>
-          <w:sz w:val="22"/>
-        </w:rPr>
-      </w:pPr>
-      <w:r>
-        <w:rPr>
-          <w:rFonts w:cstheme="minorHAnsi"/>
-          <w:b/>
-          <w:i/>
-          <w:sz w:val="22"/>
-        </w:rPr>
-        <w:t>Question 7.</w:t>
-      </w:r>
-    </w:p>
-    <w:p>
-      <w:pPr>
-        <w:spacing w:after="120" w:line="276" w:lineRule="auto"/>
-        <w:ind w:firstLine="360"/>
-        <w:rPr>
-          <w:rFonts w:cstheme="minorHAnsi"/>
-          <w:sz w:val="22"/>
-        </w:rPr>
-      </w:pPr>
-      <w:r>
-        <w:rPr>
-          <w:rFonts w:cstheme="minorHAnsi"/>
-          <w:sz w:val="22"/>
-        </w:rPr>
-        <w:t>A</w:t>
-      </w:r>
-    </w:p>
-    <w:p>
-      <w:pPr>
-        <w:spacing w:after="120" w:line="276" w:lineRule="auto"/>
-        <w:rPr>
-          <w:rFonts w:cstheme="minorHAnsi"/>
-          <w:sz w:val="22"/>
-        </w:rPr>
-      </w:pPr>
-      <w:bookmarkStart w:id="1" w:name="_GoBack"/>
-      <w:bookmarkEnd w:id="1"/>
     </w:p>
     <w:p>
       <w:pPr>
@@ -2374,7 +2431,7 @@
           <w:b/>
           <w:smallCaps/>
         </w:rPr>
-        <w:t>Discussion</w:t>
+        <w:t>Conclusion</w:t>
       </w:r>
     </w:p>
     <w:p>
@@ -2393,7 +2450,7 @@
           <w:rFonts w:cstheme="minorHAnsi"/>
           <w:sz w:val="22"/>
         </w:rPr>
-        <w:t>The discussion goes here</w:t>
+        <w:t>The conclusion goes here</w:t>
       </w:r>
     </w:p>
     <w:p>
@@ -2410,14 +2467,7 @@
     </w:p>
     <w:p>
       <w:pPr>
-        <w:pStyle w:val="ListParagraph"/>
-        <w:numPr>
-          <w:ilvl w:val="0"/>
-          <w:numId w:val="2"/>
-        </w:numPr>
-        <w:spacing w:after="120" w:line="276" w:lineRule="auto"/>
-        <w:ind w:left="0" w:firstLine="0"/>
-        <w:contextualSpacing w:val="0"/>
+        <w:spacing w:after="120" w:line="276" w:lineRule="auto"/>
         <w:jc w:val="center"/>
         <w:rPr>
           <w:rFonts w:cstheme="minorHAnsi"/>
@@ -2431,89 +2481,129 @@
           <w:b/>
           <w:smallCaps/>
         </w:rPr>
+        <w:t>Acknowledgement</w:t>
+      </w:r>
+    </w:p>
+    <w:p>
+      <w:pPr>
+        <w:spacing w:after="120" w:line="276" w:lineRule="auto"/>
+        <w:jc w:val="both"/>
+        <w:rPr>
+          <w:rFonts w:cstheme="minorHAnsi"/>
+          <w:sz w:val="22"/>
+        </w:rPr>
+      </w:pPr>
+      <w:r>
+        <w:rPr>
+          <w:rFonts w:cstheme="minorHAnsi"/>
+          <w:sz w:val="22"/>
+        </w:rPr>
+        <w:t xml:space="preserve">I would like to take a moment to thank Dr. </w:t>
+      </w:r>
+      <w:r>
+        <w:rPr>
+          <w:rFonts w:cstheme="minorHAnsi"/>
+          <w:sz w:val="22"/>
+        </w:rPr>
+        <w:t>Jacobs</w:t>
+      </w:r>
+      <w:r>
+        <w:rPr>
+          <w:rFonts w:cstheme="minorHAnsi"/>
+          <w:sz w:val="22"/>
+        </w:rPr>
         <w:t xml:space="preserve"> </w:t>
       </w:r>
       <w:r>
         <w:rPr>
           <w:rFonts w:cstheme="minorHAnsi"/>
-          <w:b/>
-          <w:smallCaps/>
-        </w:rPr>
-        <w:t>Conclusion</w:t>
-      </w:r>
-    </w:p>
-    <w:p>
-      <w:pPr>
-        <w:pStyle w:val="ListParagraph"/>
-        <w:spacing w:after="120" w:line="276" w:lineRule="auto"/>
-        <w:ind w:left="0" w:firstLine="360"/>
-        <w:contextualSpacing w:val="0"/>
-        <w:rPr>
-          <w:rFonts w:cstheme="minorHAnsi"/>
-          <w:sz w:val="22"/>
-        </w:rPr>
-      </w:pPr>
-      <w:r>
-        <w:rPr>
-          <w:rFonts w:cstheme="minorHAnsi"/>
-          <w:sz w:val="22"/>
-        </w:rPr>
-        <w:t>The conclusion goes here</w:t>
-      </w:r>
-    </w:p>
-    <w:p>
-      <w:pPr>
-        <w:pStyle w:val="ListParagraph"/>
-        <w:spacing w:after="120" w:line="276" w:lineRule="auto"/>
-        <w:ind w:left="0"/>
-        <w:contextualSpacing w:val="0"/>
-        <w:jc w:val="center"/>
-        <w:rPr>
-          <w:rFonts w:cstheme="minorHAnsi"/>
-        </w:rPr>
-      </w:pPr>
-    </w:p>
-    <w:p>
-      <w:pPr>
-        <w:spacing w:after="120" w:line="276" w:lineRule="auto"/>
-        <w:jc w:val="center"/>
-        <w:rPr>
-          <w:rFonts w:cstheme="minorHAnsi"/>
-          <w:b/>
-          <w:smallCaps/>
-        </w:rPr>
-      </w:pPr>
-      <w:r>
-        <w:rPr>
-          <w:rFonts w:cstheme="minorHAnsi"/>
-          <w:b/>
-          <w:smallCaps/>
-        </w:rPr>
-        <w:t>Acknowledgement</w:t>
-      </w:r>
-    </w:p>
-    <w:p>
-      <w:pPr>
-        <w:spacing w:after="120" w:line="276" w:lineRule="auto"/>
-        <w:jc w:val="both"/>
-        <w:rPr>
-          <w:rFonts w:cstheme="minorHAnsi"/>
-          <w:sz w:val="22"/>
-        </w:rPr>
-      </w:pPr>
-      <w:r>
-        <w:rPr>
-          <w:rFonts w:cstheme="minorHAnsi"/>
-          <w:sz w:val="22"/>
-        </w:rPr>
-        <w:t xml:space="preserve">I would like to take a moment to thank Dr. </w:t>
-      </w:r>
-      <w:r>
-        <w:rPr>
-          <w:rFonts w:cstheme="minorHAnsi"/>
-          <w:sz w:val="22"/>
-        </w:rPr>
-        <w:t>Jacobs</w:t>
+          <w:sz w:val="22"/>
+        </w:rPr>
+        <w:t xml:space="preserve">for the opportunity </w:t>
+      </w:r>
+      <w:r>
+        <w:rPr>
+          <w:rFonts w:cstheme="minorHAnsi"/>
+          <w:sz w:val="22"/>
+        </w:rPr>
+        <w:t xml:space="preserve">to </w:t>
+      </w:r>
+      <w:r>
+        <w:rPr>
+          <w:rFonts w:cstheme="minorHAnsi"/>
+          <w:sz w:val="22"/>
+        </w:rPr>
+        <w:t>participa</w:t>
+      </w:r>
+      <w:r>
+        <w:rPr>
+          <w:rFonts w:cstheme="minorHAnsi"/>
+          <w:sz w:val="22"/>
+        </w:rPr>
+        <w:t xml:space="preserve">te in </w:t>
+      </w:r>
+      <w:r>
+        <w:rPr>
+          <w:rFonts w:cstheme="minorHAnsi"/>
+          <w:sz w:val="22"/>
+        </w:rPr>
+        <w:t>such a</w:t>
+      </w:r>
+      <w:r>
+        <w:rPr>
+          <w:rFonts w:cstheme="minorHAnsi"/>
+          <w:sz w:val="22"/>
+        </w:rPr>
+        <w:t xml:space="preserve"> fascinating experimen</w:t>
+      </w:r>
+      <w:r>
+        <w:rPr>
+          <w:rFonts w:cstheme="minorHAnsi"/>
+          <w:sz w:val="22"/>
+        </w:rPr>
+        <w:t>t!</w:t>
+      </w:r>
+      <w:r>
+        <w:rPr>
+          <w:rFonts w:cstheme="minorHAnsi"/>
+          <w:sz w:val="22"/>
+        </w:rPr>
+        <w:t xml:space="preserve"> Being </w:t>
+      </w:r>
+      <w:r>
+        <w:rPr>
+          <w:rFonts w:cstheme="minorHAnsi"/>
+          <w:sz w:val="22"/>
+        </w:rPr>
+        <w:t>allowed</w:t>
+      </w:r>
+      <w:r>
+        <w:rPr>
+          <w:rFonts w:cstheme="minorHAnsi"/>
+          <w:sz w:val="22"/>
+        </w:rPr>
+        <w:t xml:space="preserve"> to use </w:t>
+      </w:r>
+      <w:r>
+        <w:rPr>
+          <w:rFonts w:cstheme="minorHAnsi"/>
+          <w:sz w:val="22"/>
+        </w:rPr>
+        <w:t xml:space="preserve">the </w:t>
+      </w:r>
+      <w:r>
+        <w:rPr>
+          <w:rFonts w:cstheme="minorHAnsi"/>
+          <w:sz w:val="22"/>
+        </w:rPr>
+        <w:t xml:space="preserve">array of </w:t>
+      </w:r>
+      <w:r>
+        <w:rPr>
+          <w:rFonts w:cstheme="minorHAnsi"/>
+          <w:sz w:val="22"/>
+        </w:rPr>
+        <w:t>state-of-the-art</w:t>
       </w:r>
       <w:r>
         <w:rPr>
@@ -2527,92 +2617,23 @@
           <w:rFonts w:cstheme="minorHAnsi"/>
           <w:sz w:val="22"/>
         </w:rPr>
-        <w:t xml:space="preserve">for the opportunity </w:t>
-      </w:r>
-      <w:r>
-        <w:rPr>
-          <w:rFonts w:cstheme="minorHAnsi"/>
-          <w:sz w:val="22"/>
-        </w:rPr>
-        <w:t xml:space="preserve">to </w:t>
-      </w:r>
-      <w:r>
-        <w:rPr>
-          <w:rFonts w:cstheme="minorHAnsi"/>
-          <w:sz w:val="22"/>
-        </w:rPr>
-        <w:t>participa</w:t>
-      </w:r>
-      <w:r>
-        <w:rPr>
-          <w:rFonts w:cstheme="minorHAnsi"/>
-          <w:sz w:val="22"/>
-        </w:rPr>
-        <w:t xml:space="preserve">te in </w:t>
-      </w:r>
-      <w:r>
-        <w:rPr>
-          <w:rFonts w:cstheme="minorHAnsi"/>
-          <w:sz w:val="22"/>
-        </w:rPr>
-        <w:t>such a</w:t>
-      </w:r>
-      <w:r>
-        <w:rPr>
-          <w:rFonts w:cstheme="minorHAnsi"/>
-          <w:sz w:val="22"/>
-        </w:rPr>
-        <w:t xml:space="preserve"> fascinating experimen</w:t>
-      </w:r>
-      <w:r>
-        <w:rPr>
-          <w:rFonts w:cstheme="minorHAnsi"/>
-          <w:sz w:val="22"/>
-        </w:rPr>
-        <w:t>t!</w:t>
-      </w:r>
-      <w:r>
-        <w:rPr>
-          <w:rFonts w:cstheme="minorHAnsi"/>
-          <w:sz w:val="22"/>
-        </w:rPr>
-        <w:t xml:space="preserve"> Being </w:t>
-      </w:r>
-      <w:r>
-        <w:rPr>
-          <w:rFonts w:cstheme="minorHAnsi"/>
-          <w:sz w:val="22"/>
-        </w:rPr>
-        <w:t>allowed</w:t>
-      </w:r>
-      <w:r>
-        <w:rPr>
-          <w:rFonts w:cstheme="minorHAnsi"/>
-          <w:sz w:val="22"/>
-        </w:rPr>
-        <w:t xml:space="preserve"> to use </w:t>
-      </w:r>
-      <w:r>
-        <w:rPr>
-          <w:rFonts w:cstheme="minorHAnsi"/>
-          <w:sz w:val="22"/>
-        </w:rPr>
-        <w:t xml:space="preserve">the </w:t>
-      </w:r>
-      <w:r>
-        <w:rPr>
-          <w:rFonts w:cstheme="minorHAnsi"/>
-          <w:i/>
-          <w:sz w:val="22"/>
-        </w:rPr>
-        <w:t>state-of-the-art</w:t>
-      </w:r>
-      <w:r>
-        <w:rPr>
-          <w:rFonts w:cstheme="minorHAnsi"/>
-          <w:sz w:val="22"/>
-        </w:rPr>
-        <w:t xml:space="preserve"> equipment in the Daroff-Dell’Osso Ocu</w:t>
+        <w:t xml:space="preserve">equipment in the </w:t>
+      </w:r>
+      <w:proofErr w:type="spellStart"/>
+      <w:r>
+        <w:rPr>
+          <w:rFonts w:cstheme="minorHAnsi"/>
+          <w:sz w:val="22"/>
+        </w:rPr>
+        <w:t>Daroff-Dell’Osso</w:t>
+      </w:r>
+      <w:proofErr w:type="spellEnd"/>
+      <w:r>
+        <w:rPr>
+          <w:rFonts w:cstheme="minorHAnsi"/>
+          <w:sz w:val="22"/>
+        </w:rPr>
+        <w:t xml:space="preserve"> Ocu</w:t>
       </w:r>
       <w:r>
         <w:rPr>
@@ -2912,8 +2933,8 @@
       </w:r>
     </w:p>
     <w:sectPr>
-      <w:headerReference w:type="default" r:id="rId10"/>
-      <w:footerReference w:type="default" r:id="rId11"/>
+      <w:headerReference w:type="default" r:id="rId11"/>
+      <w:footerReference w:type="default" r:id="rId12"/>
       <w:pgSz w:w="12240" w:h="15840"/>
       <w:pgMar w:top="1440" w:right="1440" w:bottom="1440" w:left="1440" w:header="720" w:footer="720" w:gutter="0"/>
       <w:pgNumType w:start="0"/>
@@ -3068,7 +3089,7 @@
             <w:noProof/>
             <w:sz w:val="22"/>
           </w:rPr>
-          <w:t>3</w:t>
+          <w:t>4</w:t>
         </w:r>
         <w:r>
           <w:rPr>
@@ -4660,7 +4681,7 @@
 </file>
 
 <file path=customXml/itemProps2.xml><?xml version="1.0" encoding="utf-8"?>
-<ds:datastoreItem xmlns:ds="http://schemas.openxmlformats.org/officeDocument/2006/customXml" ds:itemID="{669E000B-123B-4B7C-808C-AF356871503E}">
+<ds:datastoreItem xmlns:ds="http://schemas.openxmlformats.org/officeDocument/2006/customXml" ds:itemID="{19ADD8FB-810D-463F-996C-19735BA694D7}">
   <ds:schemaRefs>
     <ds:schemaRef ds:uri="http://schemas.openxmlformats.org/officeDocument/2006/bibliography"/>
   </ds:schemaRefs>

</xml_diff>

<commit_message>
Latest progress, looking at Q3 and Q4, I recall? (computer shut down unexpectedly)
</commit_message>
<xml_diff>
--- a/report/ttf10_LabReport.docx
+++ b/report/ttf10_LabReport.docx
@@ -1225,15 +1225,7 @@
         <w:t>.</w:t>
       </w:r>
       <w:r>
-        <w:t xml:space="preserve">  Horizontal smooth pursuit </w:t>
-      </w:r>
-      <w:proofErr w:type="gramStart"/>
-      <w:r>
-        <w:t>gain</w:t>
-      </w:r>
-      <w:proofErr w:type="gramEnd"/>
-      <w:r>
-        <w:t xml:space="preserve"> (eye velocity/target velocity) versus the four constant target velocities: 5°, 10°, 20°, and 40°/sec. Eye velocities were extracted from brief time windows in Trials 1-4, over the course of which the subject’s ability to maintain accurate smooth pursuit of linear trajectories (constituent of a trapezoidal trajectory waveforms) became significantly more difficult as target velocity was increased.</w:t>
+        <w:t xml:space="preserve">  Horizontal smooth pursuit gain (eye velocity/target velocity) versus the four constant target velocities: 5°, 10°, 20°, and 40°/sec. Eye velocities were extracted from brief time windows in Trials 1-4, over the course of which the subject’s ability to maintain accurate smooth pursuit of linear trajectories (constituent of a trapezoidal trajectory waveforms) became significantly more difficult as target velocity was increased.</w:t>
       </w:r>
     </w:p>
     <w:p>
@@ -1671,15 +1663,7 @@
         <w:t xml:space="preserve">  </w:t>
       </w:r>
       <w:r>
-        <w:t xml:space="preserve">Horizontal smooth pursuit </w:t>
-      </w:r>
-      <w:proofErr w:type="gramStart"/>
-      <w:r>
-        <w:t>gain</w:t>
-      </w:r>
-      <w:proofErr w:type="gramEnd"/>
-      <w:r>
-        <w:t xml:space="preserve"> (eye velocity/target velocity) versus the four constant target frequencies: 0.05 Hz, 0.1 Hz, 0.5 Hz, and 1.0 Hz</w:t>
+        <w:t>Horizontal smooth pursuit gain (eye velocity/target velocity) versus the four constant target frequencies: 0.05 Hz, 0.1 Hz, 0.5 Hz, and 1.0 Hz</w:t>
       </w:r>
       <w:r>
         <w:t xml:space="preserve">. These gains were calculated using samples taken from narrow time frames </w:t>
@@ -1750,8 +1734,8 @@
       <w:pPr>
         <w:spacing w:after="120" w:line="276" w:lineRule="auto"/>
         <w:ind w:firstLine="360"/>
-        <w:rPr>
-          <w:rFonts w:cstheme="minorHAnsi"/>
+        <w:jc w:val="both"/>
+        <w:rPr>
           <w:sz w:val="22"/>
         </w:rPr>
       </w:pPr>
@@ -2145,8 +2129,326 @@
         </w:rPr>
         <w:t xml:space="preserve"> Hz.</w:t>
       </w:r>
+    </w:p>
+    <w:p>
+      <w:pPr>
+        <w:spacing w:after="120" w:line="276" w:lineRule="auto"/>
+        <w:ind w:firstLine="360"/>
+        <w:rPr>
+          <w:sz w:val="22"/>
+        </w:rPr>
+      </w:pPr>
+      <w:r>
+        <w:rPr>
+          <w:sz w:val="22"/>
+        </w:rPr>
+        <w:t xml:space="preserve">Next, for the same set of trials, the phase lag (or lead) of eye velocity relative to target velocity and its change with target frequency are shown in </w:t>
+      </w:r>
+    </w:p>
+    <w:p>
+      <w:pPr>
+        <w:spacing w:after="120" w:line="276" w:lineRule="auto"/>
+        <w:ind w:left="720" w:right="720"/>
+        <w:jc w:val="center"/>
+        <w:rPr>
+          <w:sz w:val="18"/>
+        </w:rPr>
+      </w:pPr>
+    </w:p>
+    <w:p>
+      <w:pPr>
+        <w:keepNext/>
+        <w:spacing w:after="120" w:line="276" w:lineRule="auto"/>
+        <w:ind w:left="720" w:right="720"/>
+        <w:jc w:val="center"/>
+        <w:rPr>
+          <w:sz w:val="18"/>
+        </w:rPr>
+      </w:pPr>
+      <w:r>
+        <w:rPr>
+          <w:sz w:val="18"/>
+        </w:rPr>
+        <w:t>figure</w:t>
+      </w:r>
+    </w:p>
+    <w:p>
+      <w:pPr>
+        <w:pStyle w:val="Caption"/>
+        <w:spacing w:after="120" w:line="276" w:lineRule="auto"/>
+        <w:ind w:left="720" w:right="720"/>
+      </w:pPr>
+      <w:r>
+        <w:rPr>
+          <w:b/>
+        </w:rPr>
+        <w:t xml:space="preserve">Fig. </w:t>
+      </w:r>
+      <w:r>
+        <w:rPr>
+          <w:b/>
+        </w:rPr>
+        <w:fldChar w:fldCharType="begin"/>
+      </w:r>
+      <w:r>
+        <w:rPr>
+          <w:b/>
+        </w:rPr>
+        <w:instrText xml:space="preserve"> SEQ Fig. \* ARABIC </w:instrText>
+      </w:r>
+      <w:r>
+        <w:rPr>
+          <w:b/>
+        </w:rPr>
+        <w:fldChar w:fldCharType="separate"/>
+      </w:r>
+      <w:r>
+        <w:rPr>
+          <w:b/>
+          <w:noProof/>
+        </w:rPr>
+        <w:t>3</w:t>
+      </w:r>
+      <w:r>
+        <w:rPr>
+          <w:b/>
+        </w:rPr>
+        <w:fldChar w:fldCharType="end"/>
+      </w:r>
+      <w:r>
+        <w:rPr>
+          <w:b/>
+        </w:rPr>
+        <w:t>.</w:t>
+      </w:r>
+      <w:r>
+        <w:t xml:space="preserve">  Horizontal phase lag</w:t>
+      </w:r>
+    </w:p>
+    <w:p>
+      <w:pPr>
+        <w:spacing w:after="120" w:line="276" w:lineRule="auto"/>
+        <w:ind w:left="720" w:right="720"/>
+        <w:jc w:val="center"/>
+        <w:rPr>
+          <w:sz w:val="18"/>
+        </w:rPr>
+      </w:pPr>
+    </w:p>
+    <w:p>
+      <w:pPr>
+        <w:spacing w:after="120" w:line="276" w:lineRule="auto"/>
+        <w:ind w:firstLine="360"/>
+        <w:rPr>
+          <w:sz w:val="22"/>
+        </w:rPr>
+      </w:pPr>
+      <w:r>
+        <w:rPr>
+          <w:sz w:val="22"/>
+        </w:rPr>
+        <w:t>The tracking was primarily _____</w:t>
+      </w:r>
+    </w:p>
+    <w:p>
+      <w:pPr>
+        <w:spacing w:after="120" w:line="276" w:lineRule="auto"/>
+        <w:ind w:firstLine="360"/>
+        <w:rPr>
+          <w:rFonts w:cstheme="minorHAnsi"/>
+          <w:sz w:val="22"/>
+        </w:rPr>
+      </w:pPr>
+      <w:r>
+        <w:rPr>
+          <w:sz w:val="22"/>
+        </w:rPr>
+        <w:t>Frequency response would</w:t>
+      </w:r>
+      <w:r>
+        <w:rPr>
+          <w:sz w:val="22"/>
+        </w:rPr>
+        <w:t xml:space="preserve"> be the same…?</w:t>
+      </w:r>
+    </w:p>
+    <w:p>
+      <w:pPr>
+        <w:spacing w:after="120" w:line="276" w:lineRule="auto"/>
+        <w:rPr>
+          <w:rFonts w:cstheme="minorHAnsi"/>
+          <w:sz w:val="22"/>
+        </w:rPr>
+      </w:pPr>
+    </w:p>
+    <w:p>
+      <w:pPr>
+        <w:spacing w:after="120" w:line="276" w:lineRule="auto"/>
+        <w:rPr>
+          <w:rFonts w:cstheme="minorHAnsi"/>
+          <w:b/>
+          <w:i/>
+          <w:sz w:val="22"/>
+        </w:rPr>
+      </w:pPr>
+      <w:r>
+        <w:rPr>
+          <w:rFonts w:cstheme="minorHAnsi"/>
+          <w:b/>
+          <w:i/>
+          <w:sz w:val="22"/>
+        </w:rPr>
+        <w:t>Question 3.</w:t>
+      </w:r>
+    </w:p>
+    <w:p>
+      <w:pPr>
+        <w:spacing w:after="120" w:line="276" w:lineRule="auto"/>
+        <w:ind w:firstLine="360"/>
+        <w:rPr>
+          <w:rFonts w:cstheme="minorHAnsi"/>
+          <w:sz w:val="22"/>
+        </w:rPr>
+      </w:pPr>
+      <w:r>
+        <w:rPr>
+          <w:rFonts w:cstheme="minorHAnsi"/>
+          <w:sz w:val="22"/>
+        </w:rPr>
+        <w:lastRenderedPageBreak/>
+        <w:t xml:space="preserve">For the two attempts at pursuit in the dark, after </w:t>
+      </w:r>
+      <w:r>
+        <w:rPr>
+          <w:rFonts w:cstheme="minorHAnsi"/>
+          <w:sz w:val="22"/>
+        </w:rPr>
+        <w:t xml:space="preserve">the experiment, the subject </w:t>
+      </w:r>
+      <w:r>
+        <w:rPr>
+          <w:rFonts w:cstheme="minorHAnsi"/>
+          <w:i/>
+          <w:sz w:val="22"/>
+        </w:rPr>
+        <w:t>did</w:t>
+      </w:r>
+      <w:r>
+        <w:rPr>
+          <w:rFonts w:cstheme="minorHAnsi"/>
+          <w:sz w:val="22"/>
+        </w:rPr>
+        <w:t xml:space="preserve"> think that he made smooth movements.</w:t>
+      </w:r>
+      <w:r>
+        <w:rPr>
+          <w:rFonts w:cstheme="minorHAnsi"/>
+          <w:sz w:val="22"/>
+        </w:rPr>
+        <w:t xml:space="preserve"> </w:t>
+      </w:r>
+      <w:r>
+        <w:rPr>
+          <w:rFonts w:cstheme="minorHAnsi"/>
+          <w:sz w:val="22"/>
+        </w:rPr>
+        <w:t>PROVE</w:t>
+      </w:r>
+    </w:p>
+    <w:p>
+      <w:pPr>
+        <w:spacing w:after="120" w:line="276" w:lineRule="auto"/>
+        <w:ind w:firstLine="360"/>
+        <w:rPr>
+          <w:rFonts w:cstheme="minorHAnsi"/>
+          <w:sz w:val="22"/>
+        </w:rPr>
+      </w:pPr>
+    </w:p>
+    <w:p>
+      <w:pPr>
+        <w:spacing w:after="120" w:line="276" w:lineRule="auto"/>
+        <w:ind w:firstLine="360"/>
+        <w:rPr>
+          <w:rFonts w:cstheme="minorHAnsi"/>
+          <w:sz w:val="22"/>
+        </w:rPr>
+      </w:pPr>
+      <w:r>
+        <w:rPr>
+          <w:rFonts w:cstheme="minorHAnsi"/>
+          <w:sz w:val="22"/>
+        </w:rPr>
+        <w:t>Velocities? Better at tracking finger or imagined target? SHOW</w:t>
+      </w:r>
+    </w:p>
+    <w:p>
+      <w:pPr>
+        <w:spacing w:after="120" w:line="276" w:lineRule="auto"/>
+        <w:rPr>
+          <w:rFonts w:cstheme="minorHAnsi"/>
+          <w:sz w:val="22"/>
+        </w:rPr>
+      </w:pPr>
+    </w:p>
+    <w:p>
+      <w:pPr>
+        <w:spacing w:after="120" w:line="276" w:lineRule="auto"/>
+        <w:rPr>
+          <w:rFonts w:cstheme="minorHAnsi"/>
+          <w:b/>
+          <w:i/>
+          <w:sz w:val="22"/>
+        </w:rPr>
+      </w:pPr>
+      <w:r>
+        <w:rPr>
+          <w:rFonts w:cstheme="minorHAnsi"/>
+          <w:b/>
+          <w:i/>
+          <w:sz w:val="22"/>
+        </w:rPr>
+        <w:t>Question 4.</w:t>
+      </w:r>
+    </w:p>
+    <w:p>
+      <w:pPr>
+        <w:spacing w:after="120" w:line="276" w:lineRule="auto"/>
+        <w:ind w:firstLine="360"/>
+      </w:pPr>
+      <w:r>
+        <w:rPr>
+          <w:rFonts w:cstheme="minorHAnsi"/>
+          <w:sz w:val="22"/>
+        </w:rPr>
+        <w:t xml:space="preserve">For the experiment using the feedback of </w:t>
+      </w:r>
+      <w:r>
+        <w:rPr>
+          <w:rFonts w:cstheme="minorHAnsi"/>
+          <w:sz w:val="22"/>
+        </w:rPr>
+        <w:t xml:space="preserve">eye position to move the target, the level of </w:t>
+      </w:r>
       <w:bookmarkStart w:id="2" w:name="_GoBack"/>
+      <w:r>
+        <w:rPr>
+          <w:rFonts w:cstheme="minorHAnsi"/>
+          <w:i/>
+          <w:sz w:val="22"/>
+        </w:rPr>
+        <w:t>external negative</w:t>
+      </w:r>
+      <w:r>
+        <w:t xml:space="preserve"> </w:t>
+      </w:r>
       <w:bookmarkEnd w:id="2"/>
+      <w:r>
+        <w:t>feedback</w:t>
+      </w:r>
+      <w:r>
+        <w:t xml:space="preserve"> gain that was necessary to sustain saccadic oscillations was</w:t>
+      </w:r>
     </w:p>
     <w:p>
       <w:pPr>
@@ -2174,7 +2476,7 @@
           <w:i/>
           <w:sz w:val="22"/>
         </w:rPr>
-        <w:t>Question 3.</w:t>
+        <w:t>Question 5.</w:t>
       </w:r>
     </w:p>
     <w:p>
@@ -2220,99 +2522,6 @@
           <w:i/>
           <w:sz w:val="22"/>
         </w:rPr>
-        <w:t>Question 4.</w:t>
-      </w:r>
-    </w:p>
-    <w:p>
-      <w:pPr>
-        <w:spacing w:after="120" w:line="276" w:lineRule="auto"/>
-        <w:ind w:firstLine="360"/>
-        <w:rPr>
-          <w:rFonts w:cstheme="minorHAnsi"/>
-          <w:sz w:val="22"/>
-        </w:rPr>
-      </w:pPr>
-      <w:r>
-        <w:rPr>
-          <w:rFonts w:cstheme="minorHAnsi"/>
-          <w:sz w:val="22"/>
-        </w:rPr>
-        <w:t>A</w:t>
-      </w:r>
-    </w:p>
-    <w:p>
-      <w:pPr>
-        <w:spacing w:after="120" w:line="276" w:lineRule="auto"/>
-        <w:rPr>
-          <w:rFonts w:cstheme="minorHAnsi"/>
-          <w:sz w:val="22"/>
-        </w:rPr>
-      </w:pPr>
-    </w:p>
-    <w:p>
-      <w:pPr>
-        <w:spacing w:after="120" w:line="276" w:lineRule="auto"/>
-        <w:rPr>
-          <w:rFonts w:cstheme="minorHAnsi"/>
-          <w:b/>
-          <w:i/>
-          <w:sz w:val="22"/>
-        </w:rPr>
-      </w:pPr>
-      <w:r>
-        <w:rPr>
-          <w:rFonts w:cstheme="minorHAnsi"/>
-          <w:b/>
-          <w:i/>
-          <w:sz w:val="22"/>
-        </w:rPr>
-        <w:t>Question 5.</w:t>
-      </w:r>
-    </w:p>
-    <w:p>
-      <w:pPr>
-        <w:spacing w:after="120" w:line="276" w:lineRule="auto"/>
-        <w:ind w:firstLine="360"/>
-        <w:rPr>
-          <w:rFonts w:cstheme="minorHAnsi"/>
-          <w:sz w:val="22"/>
-        </w:rPr>
-      </w:pPr>
-      <w:r>
-        <w:rPr>
-          <w:rFonts w:cstheme="minorHAnsi"/>
-          <w:sz w:val="22"/>
-        </w:rPr>
-        <w:t>A</w:t>
-      </w:r>
-    </w:p>
-    <w:p>
-      <w:pPr>
-        <w:spacing w:after="120" w:line="276" w:lineRule="auto"/>
-        <w:rPr>
-          <w:rFonts w:cstheme="minorHAnsi"/>
-          <w:sz w:val="22"/>
-        </w:rPr>
-      </w:pPr>
-    </w:p>
-    <w:p>
-      <w:pPr>
-        <w:spacing w:after="120" w:line="276" w:lineRule="auto"/>
-        <w:rPr>
-          <w:rFonts w:cstheme="minorHAnsi"/>
-          <w:b/>
-          <w:i/>
-          <w:sz w:val="22"/>
-        </w:rPr>
-      </w:pPr>
-      <w:r>
-        <w:rPr>
-          <w:rFonts w:cstheme="minorHAnsi"/>
-          <w:b/>
-          <w:i/>
-          <w:sz w:val="22"/>
-        </w:rPr>
-        <w:lastRenderedPageBreak/>
         <w:t>Question 6.</w:t>
       </w:r>
     </w:p>
@@ -2617,23 +2826,7 @@
           <w:rFonts w:cstheme="minorHAnsi"/>
           <w:sz w:val="22"/>
         </w:rPr>
-        <w:t xml:space="preserve">equipment in the </w:t>
-      </w:r>
-      <w:proofErr w:type="spellStart"/>
-      <w:r>
-        <w:rPr>
-          <w:rFonts w:cstheme="minorHAnsi"/>
-          <w:sz w:val="22"/>
-        </w:rPr>
-        <w:t>Daroff-Dell’Osso</w:t>
-      </w:r>
-      <w:proofErr w:type="spellEnd"/>
-      <w:r>
-        <w:rPr>
-          <w:rFonts w:cstheme="minorHAnsi"/>
-          <w:sz w:val="22"/>
-        </w:rPr>
-        <w:t xml:space="preserve"> Ocu</w:t>
+        <w:t>equipment in the Daroff-Dell’Osso Ocu</w:t>
       </w:r>
       <w:r>
         <w:rPr>
@@ -2929,6 +3122,7 @@
           <w:rFonts w:cstheme="minorHAnsi"/>
           <w:sz w:val="20"/>
         </w:rPr>
+        <w:lastRenderedPageBreak/>
         <w:fldChar w:fldCharType="end"/>
       </w:r>
     </w:p>
@@ -3089,7 +3283,7 @@
             <w:noProof/>
             <w:sz w:val="22"/>
           </w:rPr>
-          <w:t>4</w:t>
+          <w:t>5</w:t>
         </w:r>
         <w:r>
           <w:rPr>
@@ -3898,7 +4092,6 @@
   <w:style w:type="character" w:default="1" w:styleId="DefaultParagraphFont">
     <w:name w:val="Default Paragraph Font"/>
     <w:uiPriority w:val="1"/>
-    <w:semiHidden/>
     <w:unhideWhenUsed/>
   </w:style>
   <w:style w:type="table" w:default="1" w:styleId="TableNormal">
@@ -4681,7 +4874,7 @@
 </file>
 
 <file path=customXml/itemProps2.xml><?xml version="1.0" encoding="utf-8"?>
-<ds:datastoreItem xmlns:ds="http://schemas.openxmlformats.org/officeDocument/2006/customXml" ds:itemID="{19ADD8FB-810D-463F-996C-19735BA694D7}">
+<ds:datastoreItem xmlns:ds="http://schemas.openxmlformats.org/officeDocument/2006/customXml" ds:itemID="{828D22B7-D611-4AFD-B038-1A9A50EB932E}">
   <ds:schemaRefs>
     <ds:schemaRef ds:uri="http://schemas.openxmlformats.org/officeDocument/2006/bibliography"/>
   </ds:schemaRefs>

</xml_diff>

<commit_message>
Update Question 3 figures, then shrink all figures (temporary) for quicker, easier editing
</commit_message>
<xml_diff>
--- a/report/ttf10_LabReport.docx
+++ b/report/ttf10_LabReport.docx
@@ -1198,7 +1198,7 @@
         </w:rPr>
         <w:drawing>
           <wp:inline distT="0" distB="0" distL="0" distR="0" wp14:anchorId="28239E6B" wp14:editId="798132AE">
-            <wp:extent cx="4572000" cy="3432681"/>
+            <wp:extent cx="3657600" cy="2746145"/>
             <wp:effectExtent l="0" t="0" r="0" b="0"/>
             <wp:docPr id="4" name="Picture 4" descr="C:\Users\theof_000\Projects\omlab\report\Q1_1.jpg"/>
             <wp:cNvGraphicFramePr>
@@ -1229,7 +1229,7 @@
                   <pic:spPr bwMode="auto">
                     <a:xfrm>
                       <a:off x="0" y="0"/>
-                      <a:ext cx="4572000" cy="3432681"/>
+                      <a:ext cx="3657600" cy="2746145"/>
                     </a:xfrm>
                     <a:prstGeom prst="rect">
                       <a:avLst/>
@@ -1303,7 +1303,15 @@
         <w:t>.</w:t>
       </w:r>
       <w:r>
-        <w:t xml:space="preserve">  Horizontal smooth pursuit gain (eye velocity/target velocity) versus the four constant target velocities: 5°, 10°, 20°, and 40°/sec. Eye velocities were extracted from brief time windows in Trials 1-4, over the course of which the subject’s ability to maintain accurate smooth pursuit of linear</w:t>
+        <w:t xml:space="preserve">  Horizontal smooth pursuit </w:t>
+      </w:r>
+      <w:proofErr w:type="gramStart"/>
+      <w:r>
+        <w:t>gain</w:t>
+      </w:r>
+      <w:proofErr w:type="gramEnd"/>
+      <w:r>
+        <w:t xml:space="preserve"> (eye velocity/target velocity) versus the four constant target velocities: 5°, 10°, 20°, and 40°/sec. Eye velocities were extracted from brief time windows in Trials 1-4, over the course of which the subject’s ability to maintain accurate smooth pursuit of linear</w:t>
       </w:r>
       <w:r>
         <w:t xml:space="preserve"> trajectories (constituent of an overall </w:t>
@@ -1376,7 +1384,16 @@
           <w:rFonts w:cstheme="minorHAnsi"/>
           <w:sz w:val="22"/>
         </w:rPr>
-        <w:t xml:space="preserve"> results—as shown in </w:t>
+        <w:t xml:space="preserve"> r</w:t>
+      </w:r>
+      <w:bookmarkStart w:id="1" w:name="_GoBack"/>
+      <w:bookmarkEnd w:id="1"/>
+      <w:r>
+        <w:rPr>
+          <w:rFonts w:cstheme="minorHAnsi"/>
+          <w:sz w:val="22"/>
+        </w:rPr>
+        <w:t xml:space="preserve">esults—as shown in </w:t>
       </w:r>
       <w:r>
         <w:rPr>
@@ -1542,15 +1559,7 @@
           <w:rFonts w:cstheme="minorHAnsi"/>
           <w:sz w:val="22"/>
         </w:rPr>
-        <w:t xml:space="preserve">With peak target amplitudes of ±15° and </w:t>
-      </w:r>
-      <w:r>
-        <w:rPr>
-          <w:rFonts w:cstheme="minorHAnsi"/>
-          <w:sz w:val="22"/>
-        </w:rPr>
-        <w:lastRenderedPageBreak/>
-        <w:t>frequencies of 0.05, 0.1, 0.5, and 1.0</w:t>
+        <w:t>With peak target amplitudes of ±15° and frequencies of 0.05, 0.1, 0.5, and 1.0</w:t>
       </w:r>
       <w:r>
         <w:rPr>
@@ -1651,9 +1660,10 @@
           <w:noProof/>
           <w:sz w:val="18"/>
         </w:rPr>
+        <w:lastRenderedPageBreak/>
         <w:drawing>
           <wp:inline distT="0" distB="0" distL="0" distR="0">
-            <wp:extent cx="4572000" cy="3432675"/>
+            <wp:extent cx="3657600" cy="2746140"/>
             <wp:effectExtent l="0" t="0" r="0" b="0"/>
             <wp:docPr id="5" name="Picture 5" descr="C:\Users\theof_000\Projects\omlab\report\Q2_1.jpg"/>
             <wp:cNvGraphicFramePr>
@@ -1684,7 +1694,7 @@
                   <pic:spPr bwMode="auto">
                     <a:xfrm>
                       <a:off x="0" y="0"/>
-                      <a:ext cx="4572000" cy="3432675"/>
+                      <a:ext cx="3657600" cy="2746140"/>
                     </a:xfrm>
                     <a:prstGeom prst="rect">
                       <a:avLst/>
@@ -1708,7 +1718,7 @@
         <w:ind w:left="720" w:right="720"/>
         <w:jc w:val="both"/>
       </w:pPr>
-      <w:bookmarkStart w:id="1" w:name="_Ref465565357"/>
+      <w:bookmarkStart w:id="2" w:name="_Ref465565357"/>
       <w:r>
         <w:rPr>
           <w:b/>
@@ -1746,7 +1756,7 @@
         </w:rPr>
         <w:fldChar w:fldCharType="end"/>
       </w:r>
-      <w:bookmarkEnd w:id="1"/>
+      <w:bookmarkEnd w:id="2"/>
       <w:r>
         <w:rPr>
           <w:b/>
@@ -1757,7 +1767,15 @@
         <w:t xml:space="preserve">  </w:t>
       </w:r>
       <w:r>
-        <w:t>Horizontal smooth pursuit gain (eye velocity/target velocity) versus the four constant target frequencies: 0.05 Hz, 0.1 Hz, 0.5 Hz, and 1.0 Hz</w:t>
+        <w:t xml:space="preserve">Horizontal smooth pursuit </w:t>
+      </w:r>
+      <w:proofErr w:type="gramStart"/>
+      <w:r>
+        <w:t>gain</w:t>
+      </w:r>
+      <w:proofErr w:type="gramEnd"/>
+      <w:r>
+        <w:t xml:space="preserve"> (eye velocity/target velocity) versus the four constant target frequencies: 0.05 Hz, 0.1 Hz, 0.5 Hz, and 1.0 Hz</w:t>
       </w:r>
       <w:r>
         <w:t xml:space="preserve">. These gains were calculated using samples taken from narrow time frames </w:t>
@@ -2241,8 +2259,8 @@
         <w:lastRenderedPageBreak/>
         <w:drawing>
           <wp:inline distT="0" distB="0" distL="0" distR="0">
-            <wp:extent cx="4572000" cy="3424377"/>
-            <wp:effectExtent l="0" t="0" r="0" b="5080"/>
+            <wp:extent cx="3657600" cy="2739500"/>
+            <wp:effectExtent l="0" t="0" r="0" b="3810"/>
             <wp:docPr id="1" name="Picture 1" descr="C:\Users\theof_000\Projects\omlab\report\Q2_2.jpg"/>
             <wp:cNvGraphicFramePr>
               <a:graphicFrameLocks xmlns:a="http://schemas.openxmlformats.org/drawingml/2006/main" noChangeAspect="1"/>
@@ -2272,7 +2290,7 @@
                   <pic:spPr bwMode="auto">
                     <a:xfrm>
                       <a:off x="0" y="0"/>
-                      <a:ext cx="4572000" cy="3424377"/>
+                      <a:ext cx="3657600" cy="2739500"/>
                     </a:xfrm>
                     <a:prstGeom prst="rect">
                       <a:avLst/>
@@ -2655,16 +2673,14 @@
       </w:pPr>
       <w:r>
         <w:rPr>
-          <w:rFonts w:cstheme="minorHAnsi"/>
           <w:noProof/>
-          <w:sz w:val="18"/>
         </w:rPr>
         <w:lastRenderedPageBreak/>
         <w:drawing>
-          <wp:inline distT="0" distB="0" distL="0" distR="0" wp14:anchorId="2D5F75C4" wp14:editId="4235B3F9">
-            <wp:extent cx="4572000" cy="3424376"/>
-            <wp:effectExtent l="0" t="0" r="0" b="5080"/>
-            <wp:docPr id="2" name="Picture 2" descr="C:\Users\theof_000\Projects\omlab\report\Q3_1.jpg"/>
+          <wp:inline distT="0" distB="0" distL="0" distR="0">
+            <wp:extent cx="3657600" cy="2739500"/>
+            <wp:effectExtent l="0" t="0" r="0" b="3810"/>
+            <wp:docPr id="8" name="Picture 8" descr="C:\Users\theof_000\Projects\omlab\report\Q3_1.jpg"/>
             <wp:cNvGraphicFramePr>
               <a:graphicFrameLocks xmlns:a="http://schemas.openxmlformats.org/drawingml/2006/main" noChangeAspect="1"/>
             </wp:cNvGraphicFramePr>
@@ -2672,7 +2688,7 @@
               <a:graphicData uri="http://schemas.openxmlformats.org/drawingml/2006/picture">
                 <pic:pic xmlns:pic="http://schemas.openxmlformats.org/drawingml/2006/picture">
                   <pic:nvPicPr>
-                    <pic:cNvPr id="0" name="Picture 2" descr="C:\Users\theof_000\Projects\omlab\report\Q3_1.jpg"/>
+                    <pic:cNvPr id="0" name="Picture 6" descr="C:\Users\theof_000\Projects\omlab\report\Q3_1.jpg"/>
                     <pic:cNvPicPr>
                       <a:picLocks noChangeAspect="1" noChangeArrowheads="1"/>
                     </pic:cNvPicPr>
@@ -2693,7 +2709,7 @@
                   <pic:spPr bwMode="auto">
                     <a:xfrm>
                       <a:off x="0" y="0"/>
-                      <a:ext cx="4572000" cy="3424376"/>
+                      <a:ext cx="3657600" cy="2739500"/>
                     </a:xfrm>
                     <a:prstGeom prst="rect">
                       <a:avLst/>
@@ -2719,7 +2735,7 @@
           <w:rFonts w:cstheme="minorHAnsi"/>
         </w:rPr>
       </w:pPr>
-      <w:bookmarkStart w:id="2" w:name="_Ref466035786"/>
+      <w:bookmarkStart w:id="3" w:name="_Ref466035786"/>
       <w:r>
         <w:rPr>
           <w:b/>
@@ -2757,7 +2773,7 @@
         </w:rPr>
         <w:fldChar w:fldCharType="end"/>
       </w:r>
-      <w:bookmarkEnd w:id="2"/>
+      <w:bookmarkEnd w:id="3"/>
       <w:r>
         <w:rPr>
           <w:b/>
@@ -3095,17 +3111,14 @@
       </w:pPr>
       <w:r>
         <w:rPr>
-          <w:rFonts w:cstheme="minorHAnsi"/>
           <w:noProof/>
-          <w:sz w:val="18"/>
-          <w:szCs w:val="22"/>
         </w:rPr>
         <w:lastRenderedPageBreak/>
         <w:drawing>
-          <wp:inline distT="0" distB="0" distL="0" distR="0" wp14:anchorId="36C63D95" wp14:editId="6E355AA3">
-            <wp:extent cx="4572000" cy="3424376"/>
-            <wp:effectExtent l="0" t="0" r="0" b="5080"/>
-            <wp:docPr id="6" name="Picture 6" descr="C:\Users\theof_000\Projects\omlab\report\Q3_2.jpg"/>
+          <wp:inline distT="0" distB="0" distL="0" distR="0">
+            <wp:extent cx="3657600" cy="2739500"/>
+            <wp:effectExtent l="0" t="0" r="0" b="3810"/>
+            <wp:docPr id="9" name="Picture 9" descr="C:\Users\theof_000\Projects\omlab\report\Q3_2.jpg"/>
             <wp:cNvGraphicFramePr>
               <a:graphicFrameLocks xmlns:a="http://schemas.openxmlformats.org/drawingml/2006/main" noChangeAspect="1"/>
             </wp:cNvGraphicFramePr>
@@ -3113,7 +3126,7 @@
               <a:graphicData uri="http://schemas.openxmlformats.org/drawingml/2006/picture">
                 <pic:pic xmlns:pic="http://schemas.openxmlformats.org/drawingml/2006/picture">
                   <pic:nvPicPr>
-                    <pic:cNvPr id="0" name="Picture 4" descr="C:\Users\theof_000\Projects\omlab\report\Q3_2.jpg"/>
+                    <pic:cNvPr id="0" name="Picture 7" descr="C:\Users\theof_000\Projects\omlab\report\Q3_2.jpg"/>
                     <pic:cNvPicPr>
                       <a:picLocks noChangeAspect="1" noChangeArrowheads="1"/>
                     </pic:cNvPicPr>
@@ -3134,7 +3147,7 @@
                   <pic:spPr bwMode="auto">
                     <a:xfrm>
                       <a:off x="0" y="0"/>
-                      <a:ext cx="4572000" cy="3424376"/>
+                      <a:ext cx="3657600" cy="2739500"/>
                     </a:xfrm>
                     <a:prstGeom prst="rect">
                       <a:avLst/>
@@ -3160,7 +3173,7 @@
           <w:rFonts w:cstheme="minorHAnsi"/>
         </w:rPr>
       </w:pPr>
-      <w:bookmarkStart w:id="3" w:name="_Ref466038117"/>
+      <w:bookmarkStart w:id="4" w:name="_Ref466038117"/>
       <w:r>
         <w:rPr>
           <w:b/>
@@ -3198,7 +3211,7 @@
         </w:rPr>
         <w:fldChar w:fldCharType="end"/>
       </w:r>
-      <w:bookmarkEnd w:id="3"/>
+      <w:bookmarkEnd w:id="4"/>
       <w:r>
         <w:rPr>
           <w:b/>
@@ -3348,11 +3361,10 @@
           <w:sz w:val="18"/>
           <w:szCs w:val="22"/>
         </w:rPr>
-        <w:lastRenderedPageBreak/>
         <w:drawing>
           <wp:inline distT="0" distB="0" distL="0" distR="0" wp14:anchorId="2D08DAF6" wp14:editId="47C4D846">
-            <wp:extent cx="5337810" cy="3997960"/>
-            <wp:effectExtent l="0" t="0" r="0" b="2540"/>
+            <wp:extent cx="3657600" cy="2739501"/>
+            <wp:effectExtent l="0" t="0" r="0" b="3810"/>
             <wp:docPr id="7" name="Picture 7" descr="C:\Users\theof_000\Projects\omlab\report\Q4_1.jpg"/>
             <wp:cNvGraphicFramePr>
               <a:graphicFrameLocks xmlns:a="http://schemas.openxmlformats.org/drawingml/2006/main" noChangeAspect="1"/>
@@ -3382,7 +3394,7 @@
                   <pic:spPr bwMode="auto">
                     <a:xfrm>
                       <a:off x="0" y="0"/>
-                      <a:ext cx="5337810" cy="3997960"/>
+                      <a:ext cx="3657600" cy="2739501"/>
                     </a:xfrm>
                     <a:prstGeom prst="rect">
                       <a:avLst/>
@@ -3408,7 +3420,7 @@
           <w:szCs w:val="22"/>
         </w:rPr>
       </w:pPr>
-      <w:bookmarkStart w:id="4" w:name="_Ref466042601"/>
+      <w:bookmarkStart w:id="5" w:name="_Ref466042601"/>
       <w:r>
         <w:rPr>
           <w:b/>
@@ -3446,7 +3458,7 @@
         </w:rPr>
         <w:fldChar w:fldCharType="end"/>
       </w:r>
-      <w:bookmarkEnd w:id="4"/>
+      <w:bookmarkEnd w:id="5"/>
       <w:r>
         <w:rPr>
           <w:b/>
@@ -3466,7 +3478,11 @@
         <w:t xml:space="preserve">using an external negative feedback gain of 1.0. </w:t>
       </w:r>
       <w:r>
-        <w:t>Although only sustained for a couple seconds, this is trial exhibits the longest-sustained saccadic oscillations across all five trials using negative feedback. For instance, Trial 17 exhibited only half the number of oscillations, and Trial 16 exhibited h</w:t>
+        <w:t xml:space="preserve">Although only sustained for a couple seconds, this is trial exhibits the longest-sustained saccadic oscillations across all </w:t>
+      </w:r>
+      <w:r>
+        <w:lastRenderedPageBreak/>
+        <w:t>five trials using negative feedback. For instance, Trial 17 exhibited only half the number of oscillations, and Trial 16 exhibited h</w:t>
       </w:r>
       <w:r>
         <w:t>alf of that. On the other hand, Trials 19 and 20 exhibited no sustained saccadic oscillations.</w:t>
@@ -3504,8 +3520,17 @@
           <w:rFonts w:cstheme="minorHAnsi"/>
           <w:sz w:val="22"/>
         </w:rPr>
-        <w:t xml:space="preserve"> Since there is intrinsically an internal feedback gain of -1, the external negative feedback gain</w:t>
-      </w:r>
+        <w:t xml:space="preserve"> Since there is intrinsically an internal feedback gain of -1, the external negative feedback </w:t>
+      </w:r>
+      <w:proofErr w:type="gramStart"/>
+      <w:r>
+        <w:rPr>
+          <w:rFonts w:cstheme="minorHAnsi"/>
+          <w:sz w:val="22"/>
+        </w:rPr>
+        <w:t>gain</w:t>
+      </w:r>
+      <w:proofErr w:type="gramEnd"/>
       <w:r>
         <w:rPr>
           <w:rFonts w:cstheme="minorHAnsi"/>
@@ -3780,15 +3805,7 @@
         <w:rPr>
           <w:sz w:val="22"/>
         </w:rPr>
-        <w:t xml:space="preserve"> Of course, what might account for discrepancies could </w:t>
-      </w:r>
-      <w:bookmarkStart w:id="5" w:name="_GoBack"/>
-      <w:bookmarkEnd w:id="5"/>
-      <w:r>
-        <w:rPr>
-          <w:sz w:val="22"/>
-        </w:rPr>
-        <w:t>be the subject’s use of corrective anticipation when tracking the target.</w:t>
+        <w:t xml:space="preserve"> Of course, what might account for discrepancies could be the subject’s use of corrective anticipation when tracking the target.</w:t>
       </w:r>
     </w:p>
     <w:p>
@@ -3909,7 +3926,6 @@
           <w:i/>
           <w:sz w:val="22"/>
         </w:rPr>
-        <w:lastRenderedPageBreak/>
         <w:t>Question 7.</w:t>
       </w:r>
     </w:p>
@@ -4168,7 +4184,23 @@
           <w:rFonts w:cstheme="minorHAnsi"/>
           <w:sz w:val="22"/>
         </w:rPr>
-        <w:t>equipment in the Daroff-Dell’Osso Ocu</w:t>
+        <w:t xml:space="preserve">equipment in the </w:t>
+      </w:r>
+      <w:proofErr w:type="spellStart"/>
+      <w:r>
+        <w:rPr>
+          <w:rFonts w:cstheme="minorHAnsi"/>
+          <w:sz w:val="22"/>
+        </w:rPr>
+        <w:t>Daroff-Dell’Osso</w:t>
+      </w:r>
+      <w:proofErr w:type="spellEnd"/>
+      <w:r>
+        <w:rPr>
+          <w:rFonts w:cstheme="minorHAnsi"/>
+          <w:sz w:val="22"/>
+        </w:rPr>
+        <w:t xml:space="preserve"> Ocu</w:t>
       </w:r>
       <w:r>
         <w:rPr>
@@ -4624,7 +4656,7 @@
             <w:noProof/>
             <w:sz w:val="22"/>
           </w:rPr>
-          <w:t>8</w:t>
+          <w:t>3</w:t>
         </w:r>
         <w:r>
           <w:rPr>
@@ -5958,8 +5990,8 @@
   </w:compat>
   <w:rsids>
     <w:rsidRoot w:val="008D386F"/>
-    <w:rsid w:val="00223CEE"/>
     <w:rsid w:val="008D386F"/>
+    <w:rsid w:val="00E22786"/>
   </w:rsids>
   <m:mathPr>
     <m:mathFont m:val="Cambria Math"/>
@@ -6771,7 +6803,7 @@
 </file>
 
 <file path=customXml/itemProps2.xml><?xml version="1.0" encoding="utf-8"?>
-<ds:datastoreItem xmlns:ds="http://schemas.openxmlformats.org/officeDocument/2006/customXml" ds:itemID="{DCDF1B00-465D-41F3-9822-E881D3AE3738}">
+<ds:datastoreItem xmlns:ds="http://schemas.openxmlformats.org/officeDocument/2006/customXml" ds:itemID="{171227F3-D55C-4522-A979-31ABB71EA2EE}">
   <ds:schemaRefs>
     <ds:schemaRef ds:uri="http://schemas.openxmlformats.org/officeDocument/2006/bibliography"/>
   </ds:schemaRefs>

</xml_diff>

<commit_message>
Update figures to adopt new y-axis label, etc.
</commit_message>
<xml_diff>
--- a/report/ttf10_LabReport.docx
+++ b/report/ttf10_LabReport.docx
@@ -1303,15 +1303,7 @@
         <w:t>.</w:t>
       </w:r>
       <w:r>
-        <w:t xml:space="preserve">  Horizontal smooth pursuit </w:t>
-      </w:r>
-      <w:proofErr w:type="gramStart"/>
-      <w:r>
-        <w:t>gain</w:t>
-      </w:r>
-      <w:proofErr w:type="gramEnd"/>
-      <w:r>
-        <w:t xml:space="preserve"> (eye velocity/target velocity) versus the four constant target velocities: 5°, 10°, 20°, and 40°/sec. Eye velocities were extracted from brief time windows in Trials 1-4, over the course of which the subject’s ability to maintain accurate smooth pursuit of linear</w:t>
+        <w:t xml:space="preserve">  Horizontal smooth pursuit gain (eye velocity/target velocity) versus the four constant target velocities: 5°, 10°, 20°, and 40°/sec. Eye velocities were extracted from brief time windows in Trials 1-4, over the course of which the subject’s ability to maintain accurate smooth pursuit of linear</w:t>
       </w:r>
       <w:r>
         <w:t xml:space="preserve"> trajectories (constituent of an overall </w:t>
@@ -1384,16 +1376,7 @@
           <w:rFonts w:cstheme="minorHAnsi"/>
           <w:sz w:val="22"/>
         </w:rPr>
-        <w:t xml:space="preserve"> r</w:t>
-      </w:r>
-      <w:bookmarkStart w:id="1" w:name="_GoBack"/>
-      <w:bookmarkEnd w:id="1"/>
-      <w:r>
-        <w:rPr>
-          <w:rFonts w:cstheme="minorHAnsi"/>
-          <w:sz w:val="22"/>
-        </w:rPr>
-        <w:t xml:space="preserve">esults—as shown in </w:t>
+        <w:t xml:space="preserve"> results—as shown in </w:t>
       </w:r>
       <w:r>
         <w:rPr>
@@ -1718,7 +1701,7 @@
         <w:ind w:left="720" w:right="720"/>
         <w:jc w:val="both"/>
       </w:pPr>
-      <w:bookmarkStart w:id="2" w:name="_Ref465565357"/>
+      <w:bookmarkStart w:id="1" w:name="_Ref465565357"/>
       <w:r>
         <w:rPr>
           <w:b/>
@@ -1756,7 +1739,7 @@
         </w:rPr>
         <w:fldChar w:fldCharType="end"/>
       </w:r>
-      <w:bookmarkEnd w:id="2"/>
+      <w:bookmarkEnd w:id="1"/>
       <w:r>
         <w:rPr>
           <w:b/>
@@ -1767,15 +1750,7 @@
         <w:t xml:space="preserve">  </w:t>
       </w:r>
       <w:r>
-        <w:t xml:space="preserve">Horizontal smooth pursuit </w:t>
-      </w:r>
-      <w:proofErr w:type="gramStart"/>
-      <w:r>
-        <w:t>gain</w:t>
-      </w:r>
-      <w:proofErr w:type="gramEnd"/>
-      <w:r>
-        <w:t xml:space="preserve"> (eye velocity/target velocity) versus the four constant target frequencies: 0.05 Hz, 0.1 Hz, 0.5 Hz, and 1.0 Hz</w:t>
+        <w:t>Horizontal smooth pursuit gain (eye velocity/target velocity) versus the four constant target frequencies: 0.05 Hz, 0.1 Hz, 0.5 Hz, and 1.0 Hz</w:t>
       </w:r>
       <w:r>
         <w:t xml:space="preserve">. These gains were calculated using samples taken from narrow time frames </w:t>
@@ -2678,9 +2653,9 @@
         <w:lastRenderedPageBreak/>
         <w:drawing>
           <wp:inline distT="0" distB="0" distL="0" distR="0">
-            <wp:extent cx="3657600" cy="2739500"/>
+            <wp:extent cx="3657600" cy="2739501"/>
             <wp:effectExtent l="0" t="0" r="0" b="3810"/>
-            <wp:docPr id="8" name="Picture 8" descr="C:\Users\theof_000\Projects\omlab\report\Q3_1.jpg"/>
+            <wp:docPr id="10" name="Picture 10" descr="C:\Users\theof_000\Projects\omlab\report\Q3_1.jpg"/>
             <wp:cNvGraphicFramePr>
               <a:graphicFrameLocks xmlns:a="http://schemas.openxmlformats.org/drawingml/2006/main" noChangeAspect="1"/>
             </wp:cNvGraphicFramePr>
@@ -2688,7 +2663,7 @@
               <a:graphicData uri="http://schemas.openxmlformats.org/drawingml/2006/picture">
                 <pic:pic xmlns:pic="http://schemas.openxmlformats.org/drawingml/2006/picture">
                   <pic:nvPicPr>
-                    <pic:cNvPr id="0" name="Picture 6" descr="C:\Users\theof_000\Projects\omlab\report\Q3_1.jpg"/>
+                    <pic:cNvPr id="0" name="Picture 8" descr="C:\Users\theof_000\Projects\omlab\report\Q3_1.jpg"/>
                     <pic:cNvPicPr>
                       <a:picLocks noChangeAspect="1" noChangeArrowheads="1"/>
                     </pic:cNvPicPr>
@@ -2709,7 +2684,7 @@
                   <pic:spPr bwMode="auto">
                     <a:xfrm>
                       <a:off x="0" y="0"/>
-                      <a:ext cx="3657600" cy="2739500"/>
+                      <a:ext cx="3657600" cy="2739501"/>
                     </a:xfrm>
                     <a:prstGeom prst="rect">
                       <a:avLst/>
@@ -2735,7 +2710,7 @@
           <w:rFonts w:cstheme="minorHAnsi"/>
         </w:rPr>
       </w:pPr>
-      <w:bookmarkStart w:id="3" w:name="_Ref466035786"/>
+      <w:bookmarkStart w:id="2" w:name="_Ref466035786"/>
       <w:r>
         <w:rPr>
           <w:b/>
@@ -2773,7 +2748,7 @@
         </w:rPr>
         <w:fldChar w:fldCharType="end"/>
       </w:r>
-      <w:bookmarkEnd w:id="3"/>
+      <w:bookmarkEnd w:id="2"/>
       <w:r>
         <w:rPr>
           <w:b/>
@@ -3118,7 +3093,7 @@
           <wp:inline distT="0" distB="0" distL="0" distR="0">
             <wp:extent cx="3657600" cy="2739500"/>
             <wp:effectExtent l="0" t="0" r="0" b="3810"/>
-            <wp:docPr id="9" name="Picture 9" descr="C:\Users\theof_000\Projects\omlab\report\Q3_2.jpg"/>
+            <wp:docPr id="12" name="Picture 12" descr="C:\Users\theof_000\Projects\omlab\report\Q3_2.jpg"/>
             <wp:cNvGraphicFramePr>
               <a:graphicFrameLocks xmlns:a="http://schemas.openxmlformats.org/drawingml/2006/main" noChangeAspect="1"/>
             </wp:cNvGraphicFramePr>
@@ -3126,7 +3101,7 @@
               <a:graphicData uri="http://schemas.openxmlformats.org/drawingml/2006/picture">
                 <pic:pic xmlns:pic="http://schemas.openxmlformats.org/drawingml/2006/picture">
                   <pic:nvPicPr>
-                    <pic:cNvPr id="0" name="Picture 7" descr="C:\Users\theof_000\Projects\omlab\report\Q3_2.jpg"/>
+                    <pic:cNvPr id="0" name="Picture 10" descr="C:\Users\theof_000\Projects\omlab\report\Q3_2.jpg"/>
                     <pic:cNvPicPr>
                       <a:picLocks noChangeAspect="1" noChangeArrowheads="1"/>
                     </pic:cNvPicPr>
@@ -3173,7 +3148,7 @@
           <w:rFonts w:cstheme="minorHAnsi"/>
         </w:rPr>
       </w:pPr>
-      <w:bookmarkStart w:id="4" w:name="_Ref466038117"/>
+      <w:bookmarkStart w:id="3" w:name="_Ref466038117"/>
       <w:r>
         <w:rPr>
           <w:b/>
@@ -3211,7 +3186,7 @@
         </w:rPr>
         <w:fldChar w:fldCharType="end"/>
       </w:r>
-      <w:bookmarkEnd w:id="4"/>
+      <w:bookmarkEnd w:id="3"/>
       <w:r>
         <w:rPr>
           <w:b/>
@@ -3358,14 +3333,12 @@
       <w:r>
         <w:rPr>
           <w:noProof/>
-          <w:sz w:val="18"/>
-          <w:szCs w:val="22"/>
         </w:rPr>
         <w:drawing>
-          <wp:inline distT="0" distB="0" distL="0" distR="0" wp14:anchorId="2D08DAF6" wp14:editId="47C4D846">
-            <wp:extent cx="3657600" cy="2739501"/>
+          <wp:inline distT="0" distB="0" distL="0" distR="0">
+            <wp:extent cx="3657600" cy="2739500"/>
             <wp:effectExtent l="0" t="0" r="0" b="3810"/>
-            <wp:docPr id="7" name="Picture 7" descr="C:\Users\theof_000\Projects\omlab\report\Q4_1.jpg"/>
+            <wp:docPr id="13" name="Picture 13" descr="C:\Users\theof_000\Projects\omlab\report\Q4_1.jpg"/>
             <wp:cNvGraphicFramePr>
               <a:graphicFrameLocks xmlns:a="http://schemas.openxmlformats.org/drawingml/2006/main" noChangeAspect="1"/>
             </wp:cNvGraphicFramePr>
@@ -3373,7 +3346,7 @@
               <a:graphicData uri="http://schemas.openxmlformats.org/drawingml/2006/picture">
                 <pic:pic xmlns:pic="http://schemas.openxmlformats.org/drawingml/2006/picture">
                   <pic:nvPicPr>
-                    <pic:cNvPr id="0" name="Picture 5" descr="C:\Users\theof_000\Projects\omlab\report\Q4_1.jpg"/>
+                    <pic:cNvPr id="0" name="Picture 11" descr="C:\Users\theof_000\Projects\omlab\report\Q4_1.jpg"/>
                     <pic:cNvPicPr>
                       <a:picLocks noChangeAspect="1" noChangeArrowheads="1"/>
                     </pic:cNvPicPr>
@@ -3394,7 +3367,7 @@
                   <pic:spPr bwMode="auto">
                     <a:xfrm>
                       <a:off x="0" y="0"/>
-                      <a:ext cx="3657600" cy="2739501"/>
+                      <a:ext cx="3657600" cy="2739500"/>
                     </a:xfrm>
                     <a:prstGeom prst="rect">
                       <a:avLst/>
@@ -3410,6 +3383,8 @@
           </wp:inline>
         </w:drawing>
       </w:r>
+      <w:bookmarkStart w:id="4" w:name="_GoBack"/>
+      <w:bookmarkEnd w:id="4"/>
     </w:p>
     <w:p>
       <w:pPr>
@@ -3520,17 +3495,8 @@
           <w:rFonts w:cstheme="minorHAnsi"/>
           <w:sz w:val="22"/>
         </w:rPr>
-        <w:t xml:space="preserve"> Since there is intrinsically an internal feedback gain of -1, the external negative feedback </w:t>
-      </w:r>
-      <w:proofErr w:type="gramStart"/>
-      <w:r>
-        <w:rPr>
-          <w:rFonts w:cstheme="minorHAnsi"/>
-          <w:sz w:val="22"/>
-        </w:rPr>
-        <w:t>gain</w:t>
-      </w:r>
-      <w:proofErr w:type="gramEnd"/>
+        <w:t xml:space="preserve"> Since there is intrinsically an internal feedback gain of -1, the external negative feedback gain</w:t>
+      </w:r>
       <w:r>
         <w:rPr>
           <w:rFonts w:cstheme="minorHAnsi"/>
@@ -4184,23 +4150,7 @@
           <w:rFonts w:cstheme="minorHAnsi"/>
           <w:sz w:val="22"/>
         </w:rPr>
-        <w:t xml:space="preserve">equipment in the </w:t>
-      </w:r>
-      <w:proofErr w:type="spellStart"/>
-      <w:r>
-        <w:rPr>
-          <w:rFonts w:cstheme="minorHAnsi"/>
-          <w:sz w:val="22"/>
-        </w:rPr>
-        <w:t>Daroff-Dell’Osso</w:t>
-      </w:r>
-      <w:proofErr w:type="spellEnd"/>
-      <w:r>
-        <w:rPr>
-          <w:rFonts w:cstheme="minorHAnsi"/>
-          <w:sz w:val="22"/>
-        </w:rPr>
-        <w:t xml:space="preserve"> Ocu</w:t>
+        <w:t>equipment in the Daroff-Dell’Osso Ocu</w:t>
       </w:r>
       <w:r>
         <w:rPr>
@@ -4656,7 +4606,7 @@
             <w:noProof/>
             <w:sz w:val="22"/>
           </w:rPr>
-          <w:t>3</w:t>
+          <w:t>8</w:t>
         </w:r>
         <w:r>
           <w:rPr>
@@ -5990,8 +5940,8 @@
   </w:compat>
   <w:rsids>
     <w:rsidRoot w:val="008D386F"/>
+    <w:rsid w:val="00012C18"/>
     <w:rsid w:val="008D386F"/>
-    <w:rsid w:val="00E22786"/>
   </w:rsids>
   <m:mathPr>
     <m:mathFont m:val="Cambria Math"/>
@@ -6803,7 +6753,7 @@
 </file>
 
 <file path=customXml/itemProps2.xml><?xml version="1.0" encoding="utf-8"?>
-<ds:datastoreItem xmlns:ds="http://schemas.openxmlformats.org/officeDocument/2006/customXml" ds:itemID="{171227F3-D55C-4522-A979-31ABB71EA2EE}">
+<ds:datastoreItem xmlns:ds="http://schemas.openxmlformats.org/officeDocument/2006/customXml" ds:itemID="{AEF34386-AE36-480B-A561-FE7B5B7046A7}">
   <ds:schemaRefs>
     <ds:schemaRef ds:uri="http://schemas.openxmlformats.org/officeDocument/2006/bibliography"/>
   </ds:schemaRefs>

</xml_diff>

<commit_message>
Set up figures and appendix table for Question 5
</commit_message>
<xml_diff>
--- a/report/ttf10_LabReport.docx
+++ b/report/ttf10_LabReport.docx
@@ -2633,6 +2633,7 @@
     <w:p>
       <w:pPr>
         <w:spacing w:after="120" w:line="276" w:lineRule="auto"/>
+        <w:ind w:left="720" w:right="720"/>
         <w:jc w:val="center"/>
         <w:rPr>
           <w:rFonts w:cstheme="minorHAnsi"/>
@@ -2644,6 +2645,7 @@
       <w:pPr>
         <w:keepNext/>
         <w:spacing w:after="120" w:line="276" w:lineRule="auto"/>
+        <w:ind w:left="720" w:right="720"/>
         <w:jc w:val="center"/>
       </w:pPr>
       <w:r>
@@ -2780,6 +2782,7 @@
     <w:p>
       <w:pPr>
         <w:spacing w:after="120" w:line="276" w:lineRule="auto"/>
+        <w:ind w:left="720" w:right="720"/>
         <w:jc w:val="center"/>
         <w:rPr>
           <w:rFonts w:cstheme="minorHAnsi"/>
@@ -3070,6 +3073,7 @@
     <w:p>
       <w:pPr>
         <w:spacing w:after="120" w:line="276" w:lineRule="auto"/>
+        <w:ind w:left="720" w:right="720"/>
         <w:jc w:val="center"/>
         <w:rPr>
           <w:rFonts w:cstheme="minorHAnsi"/>
@@ -3082,6 +3086,7 @@
       <w:pPr>
         <w:keepNext/>
         <w:spacing w:after="120" w:line="276" w:lineRule="auto"/>
+        <w:ind w:left="720" w:right="720"/>
         <w:jc w:val="center"/>
       </w:pPr>
       <w:r>
@@ -3215,6 +3220,7 @@
     <w:p>
       <w:pPr>
         <w:spacing w:after="120" w:line="276" w:lineRule="auto"/>
+        <w:ind w:left="720" w:right="720"/>
         <w:jc w:val="center"/>
         <w:rPr>
           <w:rFonts w:cstheme="minorHAnsi"/>
@@ -3317,6 +3323,7 @@
     <w:p>
       <w:pPr>
         <w:spacing w:after="120" w:line="276" w:lineRule="auto"/>
+        <w:ind w:left="720" w:right="720"/>
         <w:jc w:val="center"/>
         <w:rPr>
           <w:sz w:val="18"/>
@@ -3328,6 +3335,7 @@
       <w:pPr>
         <w:keepNext/>
         <w:spacing w:after="120" w:line="276" w:lineRule="auto"/>
+        <w:ind w:left="720" w:right="720"/>
         <w:jc w:val="center"/>
       </w:pPr>
       <w:r>
@@ -3383,8 +3391,6 @@
           </wp:inline>
         </w:drawing>
       </w:r>
-      <w:bookmarkStart w:id="4" w:name="_GoBack"/>
-      <w:bookmarkEnd w:id="4"/>
     </w:p>
     <w:p>
       <w:pPr>
@@ -3395,7 +3401,7 @@
           <w:szCs w:val="22"/>
         </w:rPr>
       </w:pPr>
-      <w:bookmarkStart w:id="5" w:name="_Ref466042601"/>
+      <w:bookmarkStart w:id="4" w:name="_Ref466042601"/>
       <w:r>
         <w:rPr>
           <w:b/>
@@ -3433,7 +3439,7 @@
         </w:rPr>
         <w:fldChar w:fldCharType="end"/>
       </w:r>
-      <w:bookmarkEnd w:id="5"/>
+      <w:bookmarkEnd w:id="4"/>
       <w:r>
         <w:rPr>
           <w:b/>
@@ -3466,6 +3472,7 @@
     <w:p>
       <w:pPr>
         <w:spacing w:after="120" w:line="276" w:lineRule="auto"/>
+        <w:ind w:left="720" w:right="720"/>
         <w:jc w:val="center"/>
         <w:rPr>
           <w:sz w:val="18"/>
@@ -3807,17 +3814,903 @@
       <w:pPr>
         <w:spacing w:after="120" w:line="276" w:lineRule="auto"/>
         <w:ind w:firstLine="360"/>
-        <w:rPr>
-          <w:rFonts w:cstheme="minorHAnsi"/>
-          <w:sz w:val="22"/>
-        </w:rPr>
-      </w:pPr>
-      <w:r>
-        <w:rPr>
-          <w:rFonts w:cstheme="minorHAnsi"/>
-          <w:sz w:val="22"/>
-        </w:rPr>
-        <w:t>A</w:t>
+        <w:jc w:val="both"/>
+        <w:rPr>
+          <w:rFonts w:cstheme="minorHAnsi"/>
+          <w:sz w:val="22"/>
+        </w:rPr>
+      </w:pPr>
+      <w:r>
+        <w:rPr>
+          <w:rFonts w:cstheme="minorHAnsi"/>
+          <w:sz w:val="22"/>
+        </w:rPr>
+        <w:t>For the saccadic tests, let us begin by taking a closer look into the ocular motor system</w:t>
+      </w:r>
+      <w:r>
+        <w:rPr>
+          <w:rFonts w:cstheme="minorHAnsi"/>
+          <w:sz w:val="22"/>
+        </w:rPr>
+        <w:t xml:space="preserve"> (OMS)</w:t>
+      </w:r>
+      <w:r>
+        <w:rPr>
+          <w:rFonts w:cstheme="minorHAnsi"/>
+          <w:sz w:val="22"/>
+        </w:rPr>
+        <w:t xml:space="preserve"> response when subjected to two </w:t>
+      </w:r>
+      <w:r>
+        <w:rPr>
+          <w:rFonts w:cstheme="minorHAnsi"/>
+          <w:sz w:val="22"/>
+        </w:rPr>
+        <w:t>rapid jumps in target position, shown and annotated in</w:t>
+      </w:r>
+      <w:r>
+        <w:rPr>
+          <w:sz w:val="22"/>
+        </w:rPr>
+        <w:t xml:space="preserve"> </w:t>
+      </w:r>
+      <w:r>
+        <w:rPr>
+          <w:sz w:val="22"/>
+        </w:rPr>
+        <w:fldChar w:fldCharType="begin"/>
+      </w:r>
+      <w:r>
+        <w:rPr>
+          <w:sz w:val="22"/>
+        </w:rPr>
+        <w:instrText xml:space="preserve"> REF _Ref466207265 \h </w:instrText>
+      </w:r>
+      <w:r>
+        <w:rPr>
+          <w:sz w:val="22"/>
+        </w:rPr>
+      </w:r>
+      <w:r>
+        <w:rPr>
+          <w:sz w:val="22"/>
+        </w:rPr>
+        <w:instrText xml:space="preserve"> \* MERGEFORMAT </w:instrText>
+      </w:r>
+      <w:r>
+        <w:rPr>
+          <w:sz w:val="22"/>
+        </w:rPr>
+        <w:fldChar w:fldCharType="separate"/>
+      </w:r>
+      <w:r>
+        <w:rPr>
+          <w:sz w:val="22"/>
+        </w:rPr>
+        <w:t>Fig. 7</w:t>
+      </w:r>
+      <w:r>
+        <w:rPr>
+          <w:sz w:val="22"/>
+        </w:rPr>
+        <w:fldChar w:fldCharType="end"/>
+      </w:r>
+      <w:r>
+        <w:rPr>
+          <w:sz w:val="22"/>
+        </w:rPr>
+        <w:t>.</w:t>
+      </w:r>
+    </w:p>
+    <w:p>
+      <w:pPr>
+        <w:spacing w:after="120" w:line="276" w:lineRule="auto"/>
+        <w:ind w:left="720" w:right="720"/>
+        <w:jc w:val="center"/>
+        <w:rPr>
+          <w:rFonts w:cstheme="minorHAnsi"/>
+          <w:sz w:val="18"/>
+        </w:rPr>
+      </w:pPr>
+    </w:p>
+    <w:p>
+      <w:pPr>
+        <w:keepNext/>
+        <w:spacing w:after="120" w:line="276" w:lineRule="auto"/>
+        <w:ind w:left="720" w:right="720"/>
+        <w:jc w:val="center"/>
+        <w:rPr>
+          <w:rFonts w:cstheme="minorHAnsi"/>
+          <w:sz w:val="18"/>
+        </w:rPr>
+      </w:pPr>
+      <w:r>
+        <w:rPr>
+          <w:rFonts w:cstheme="minorHAnsi"/>
+          <w:noProof/>
+          <w:sz w:val="18"/>
+        </w:rPr>
+        <w:drawing>
+          <wp:inline distT="0" distB="0" distL="0" distR="0" wp14:anchorId="5499557B" wp14:editId="19713178">
+            <wp:extent cx="3657600" cy="2739500"/>
+            <wp:effectExtent l="0" t="0" r="0" b="3810"/>
+            <wp:docPr id="14" name="Picture 14" descr="C:\Users\theof_000\Projects\omlab\report\Q5_1.jpg"/>
+            <wp:cNvGraphicFramePr>
+              <a:graphicFrameLocks xmlns:a="http://schemas.openxmlformats.org/drawingml/2006/main" noChangeAspect="1"/>
+            </wp:cNvGraphicFramePr>
+            <a:graphic xmlns:a="http://schemas.openxmlformats.org/drawingml/2006/main">
+              <a:graphicData uri="http://schemas.openxmlformats.org/drawingml/2006/picture">
+                <pic:pic xmlns:pic="http://schemas.openxmlformats.org/drawingml/2006/picture">
+                  <pic:nvPicPr>
+                    <pic:cNvPr id="0" name="Picture 12" descr="C:\Users\theof_000\Projects\omlab\report\Q5_1.jpg"/>
+                    <pic:cNvPicPr>
+                      <a:picLocks noChangeAspect="1" noChangeArrowheads="1"/>
+                    </pic:cNvPicPr>
+                  </pic:nvPicPr>
+                  <pic:blipFill>
+                    <a:blip r:embed="rId15">
+                      <a:extLst>
+                        <a:ext uri="{28A0092B-C50C-407E-A947-70E740481C1C}">
+                          <a14:useLocalDpi xmlns:a14="http://schemas.microsoft.com/office/drawing/2010/main" val="0"/>
+                        </a:ext>
+                      </a:extLst>
+                    </a:blip>
+                    <a:srcRect/>
+                    <a:stretch>
+                      <a:fillRect/>
+                    </a:stretch>
+                  </pic:blipFill>
+                  <pic:spPr bwMode="auto">
+                    <a:xfrm>
+                      <a:off x="0" y="0"/>
+                      <a:ext cx="3657600" cy="2739500"/>
+                    </a:xfrm>
+                    <a:prstGeom prst="rect">
+                      <a:avLst/>
+                    </a:prstGeom>
+                    <a:noFill/>
+                    <a:ln>
+                      <a:noFill/>
+                    </a:ln>
+                  </pic:spPr>
+                </pic:pic>
+              </a:graphicData>
+            </a:graphic>
+          </wp:inline>
+        </w:drawing>
+      </w:r>
+    </w:p>
+    <w:p>
+      <w:pPr>
+        <w:pStyle w:val="Caption"/>
+        <w:ind w:left="720" w:right="720"/>
+        <w:jc w:val="both"/>
+      </w:pPr>
+      <w:bookmarkStart w:id="5" w:name="_Ref466207265"/>
+      <w:r>
+        <w:rPr>
+          <w:b/>
+        </w:rPr>
+        <w:t xml:space="preserve">Fig. </w:t>
+      </w:r>
+      <w:r>
+        <w:rPr>
+          <w:b/>
+        </w:rPr>
+        <w:fldChar w:fldCharType="begin"/>
+      </w:r>
+      <w:r>
+        <w:rPr>
+          <w:b/>
+        </w:rPr>
+        <w:instrText xml:space="preserve"> SEQ Fig. \* ARABIC </w:instrText>
+      </w:r>
+      <w:r>
+        <w:rPr>
+          <w:b/>
+        </w:rPr>
+        <w:fldChar w:fldCharType="separate"/>
+      </w:r>
+      <w:r>
+        <w:rPr>
+          <w:b/>
+          <w:noProof/>
+        </w:rPr>
+        <w:t>7</w:t>
+      </w:r>
+      <w:r>
+        <w:rPr>
+          <w:b/>
+        </w:rPr>
+        <w:fldChar w:fldCharType="end"/>
+      </w:r>
+      <w:bookmarkEnd w:id="5"/>
+      <w:r>
+        <w:rPr>
+          <w:b/>
+        </w:rPr>
+        <w:t>.</w:t>
+      </w:r>
+      <w:r>
+        <w:t xml:space="preserve">  </w:t>
+      </w:r>
+      <w:r>
+        <w:t>OMS</w:t>
+      </w:r>
+      <w:r>
+        <w:t xml:space="preserve"> response</w:t>
+      </w:r>
+      <w:r>
+        <w:t xml:space="preserve"> t</w:t>
+      </w:r>
+      <w:r>
+        <w:t>o two back-to-back target jumps</w:t>
+      </w:r>
+      <w:r>
+        <w:t xml:space="preserve"> in the saccadic tests.</w:t>
+      </w:r>
+      <w:r>
+        <w:t xml:space="preserve"> </w:t>
+      </w:r>
+      <w:r>
+        <w:t>T</w:t>
+      </w:r>
+      <w:r>
+        <w:t>he t</w:t>
+      </w:r>
+      <w:r>
+        <w:t xml:space="preserve">arget </w:t>
+      </w:r>
+      <w:r>
+        <w:t xml:space="preserve">data </w:t>
+      </w:r>
+      <w:r>
+        <w:t>is annotated with the delay</w:t>
+      </w:r>
+      <w:r>
+        <w:t xml:space="preserve"> of the second target jump (T), and a</w:t>
+      </w:r>
+      <w:r>
+        <w:t>nnotat</w:t>
+      </w:r>
+      <w:r>
+        <w:t>ions for the right eye—ignoring the left—</w:t>
+      </w:r>
+      <w:r>
+        <w:t>i</w:t>
+      </w:r>
+      <w:r>
+        <w:t xml:space="preserve">nclude the following: </w:t>
+      </w:r>
+      <w:r>
+        <w:t xml:space="preserve">amplitude of the first saccade (a1), amplitude of the second saccade (a2), latency of </w:t>
+      </w:r>
+      <w:r>
+        <w:t xml:space="preserve">the </w:t>
+      </w:r>
+      <w:r>
+        <w:t>second saccade</w:t>
+      </w:r>
+      <w:r>
+        <w:t xml:space="preserve"> (t2)</w:t>
+      </w:r>
+      <w:r>
+        <w:t>,</w:t>
+      </w:r>
+      <w:r>
+        <w:t xml:space="preserve"> and </w:t>
+      </w:r>
+      <w:r>
+        <w:t>intersaccadic</w:t>
+      </w:r>
+      <w:r>
+        <w:t xml:space="preserve"> interval (ISI)</w:t>
+      </w:r>
+      <w:r>
+        <w:t>.</w:t>
+      </w:r>
+    </w:p>
+    <w:p>
+      <w:pPr>
+        <w:spacing w:after="120" w:line="276" w:lineRule="auto"/>
+        <w:ind w:left="720" w:right="720"/>
+        <w:jc w:val="center"/>
+        <w:rPr>
+          <w:rFonts w:cstheme="minorHAnsi"/>
+          <w:sz w:val="18"/>
+        </w:rPr>
+      </w:pPr>
+    </w:p>
+    <w:p>
+      <w:pPr>
+        <w:spacing w:after="120" w:line="276" w:lineRule="auto"/>
+        <w:ind w:firstLine="360"/>
+        <w:jc w:val="both"/>
+        <w:rPr>
+          <w:rFonts w:cstheme="minorHAnsi"/>
+          <w:sz w:val="22"/>
+        </w:rPr>
+      </w:pPr>
+      <w:r>
+        <w:rPr>
+          <w:rFonts w:cstheme="minorHAnsi"/>
+          <w:sz w:val="22"/>
+        </w:rPr>
+        <w:t xml:space="preserve">Now, to evaluate these parameters, the saccade pairs can be sorted into each of the eleven different target delays tested in this trial: </w:t>
+      </w:r>
+      <m:oMath>
+        <m:r>
+          <w:rPr>
+            <w:rFonts w:ascii="Cambria Math" w:hAnsi="Cambria Math" w:cstheme="minorHAnsi"/>
+            <w:sz w:val="22"/>
+          </w:rPr>
+          <m:t>T=</m:t>
+        </m:r>
+        <m:d>
+          <m:dPr>
+            <m:begChr m:val="{"/>
+            <m:endChr m:val="}"/>
+            <m:ctrlPr>
+              <w:rPr>
+                <w:rFonts w:ascii="Cambria Math" w:hAnsi="Cambria Math" w:cstheme="minorHAnsi"/>
+                <w:i/>
+                <w:sz w:val="22"/>
+              </w:rPr>
+            </m:ctrlPr>
+          </m:dPr>
+          <m:e>
+            <m:r>
+              <w:rPr>
+                <w:rFonts w:ascii="Cambria Math" w:hAnsi="Cambria Math" w:cstheme="minorHAnsi"/>
+                <w:sz w:val="22"/>
+              </w:rPr>
+              <m:t>0.02, 0.05, 0.1, 0.15, 0.20, 0.25, 0.30, 0.35, 0.40, 0.45, 0.50</m:t>
+            </m:r>
+          </m:e>
+        </m:d>
+      </m:oMath>
+      <w:r>
+        <w:rPr>
+          <w:rFonts w:cstheme="minorHAnsi"/>
+          <w:sz w:val="22"/>
+        </w:rPr>
+        <w:t xml:space="preserve">. </w:t>
+      </w:r>
+      <w:r>
+        <w:rPr>
+          <w:rFonts w:cstheme="minorHAnsi"/>
+          <w:sz w:val="22"/>
+        </w:rPr>
+        <w:t>With this done, the means for all of the above four parameters (</w:t>
+      </w:r>
+      <m:oMath>
+        <m:r>
+          <w:rPr>
+            <w:rFonts w:ascii="Cambria Math" w:hAnsi="Cambria Math" w:cstheme="minorHAnsi"/>
+            <w:sz w:val="22"/>
+          </w:rPr>
+          <m:t>a1</m:t>
+        </m:r>
+      </m:oMath>
+      <w:r>
+        <w:rPr>
+          <w:rFonts w:cstheme="minorHAnsi"/>
+          <w:sz w:val="22"/>
+        </w:rPr>
+        <w:t xml:space="preserve">, </w:t>
+      </w:r>
+      <m:oMath>
+        <m:r>
+          <w:rPr>
+            <w:rFonts w:ascii="Cambria Math" w:hAnsi="Cambria Math" w:cstheme="minorHAnsi"/>
+            <w:sz w:val="22"/>
+          </w:rPr>
+          <m:t>a2</m:t>
+        </m:r>
+      </m:oMath>
+      <w:r>
+        <w:rPr>
+          <w:rFonts w:cstheme="minorHAnsi"/>
+          <w:sz w:val="22"/>
+        </w:rPr>
+        <w:t xml:space="preserve">, </w:t>
+      </w:r>
+      <m:oMath>
+        <m:r>
+          <w:rPr>
+            <w:rFonts w:ascii="Cambria Math" w:hAnsi="Cambria Math" w:cstheme="minorHAnsi"/>
+            <w:sz w:val="22"/>
+          </w:rPr>
+          <m:t>t2</m:t>
+        </m:r>
+      </m:oMath>
+      <w:r>
+        <w:rPr>
+          <w:rFonts w:cstheme="minorHAnsi"/>
+          <w:sz w:val="22"/>
+        </w:rPr>
+        <w:t xml:space="preserve">, and </w:t>
+      </w:r>
+      <m:oMath>
+        <m:r>
+          <w:rPr>
+            <w:rFonts w:ascii="Cambria Math" w:hAnsi="Cambria Math" w:cstheme="minorHAnsi"/>
+            <w:sz w:val="22"/>
+          </w:rPr>
+          <m:t>ISI</m:t>
+        </m:r>
+      </m:oMath>
+      <w:r>
+        <w:rPr>
+          <w:rFonts w:cstheme="minorHAnsi"/>
+          <w:sz w:val="22"/>
+        </w:rPr>
+        <w:t xml:space="preserve">) </w:t>
+      </w:r>
+      <w:r>
+        <w:rPr>
+          <w:rFonts w:cstheme="minorHAnsi"/>
+          <w:sz w:val="22"/>
+        </w:rPr>
+        <w:t>were able to be computed.</w:t>
+      </w:r>
+      <w:r>
+        <w:rPr>
+          <w:rFonts w:cstheme="minorHAnsi"/>
+          <w:sz w:val="22"/>
+        </w:rPr>
+        <w:t xml:space="preserve"> T</w:t>
+      </w:r>
+      <w:r>
+        <w:rPr>
+          <w:rFonts w:cstheme="minorHAnsi"/>
+          <w:sz w:val="22"/>
+        </w:rPr>
+        <w:t>h</w:t>
+      </w:r>
+      <w:r>
+        <w:rPr>
+          <w:rFonts w:cstheme="minorHAnsi"/>
+          <w:sz w:val="22"/>
+        </w:rPr>
+        <w:t>e</w:t>
+      </w:r>
+      <w:r>
+        <w:rPr>
+          <w:rFonts w:cstheme="minorHAnsi"/>
+          <w:sz w:val="22"/>
+        </w:rPr>
+        <w:t>se</w:t>
+      </w:r>
+      <w:r>
+        <w:rPr>
+          <w:rFonts w:cstheme="minorHAnsi"/>
+          <w:sz w:val="22"/>
+        </w:rPr>
+        <w:t xml:space="preserve"> results </w:t>
+      </w:r>
+      <w:r>
+        <w:rPr>
+          <w:rFonts w:cstheme="minorHAnsi"/>
+          <w:sz w:val="22"/>
+        </w:rPr>
+        <w:t>are provided in</w:t>
+      </w:r>
+      <w:r>
+        <w:rPr>
+          <w:rFonts w:cstheme="minorHAnsi"/>
+          <w:sz w:val="22"/>
+        </w:rPr>
+        <w:t xml:space="preserve"> </w:t>
+      </w:r>
+      <w:r>
+        <w:rPr>
+          <w:rFonts w:cstheme="minorHAnsi"/>
+          <w:sz w:val="22"/>
+        </w:rPr>
+        <w:fldChar w:fldCharType="begin"/>
+      </w:r>
+      <w:r>
+        <w:rPr>
+          <w:rFonts w:cstheme="minorHAnsi"/>
+          <w:sz w:val="22"/>
+        </w:rPr>
+        <w:instrText xml:space="preserve"> REF _Ref466210314 \h </w:instrText>
+      </w:r>
+      <w:r>
+        <w:rPr>
+          <w:rFonts w:cstheme="minorHAnsi"/>
+          <w:sz w:val="22"/>
+        </w:rPr>
+      </w:r>
+      <w:r>
+        <w:rPr>
+          <w:rFonts w:cstheme="minorHAnsi"/>
+          <w:sz w:val="22"/>
+        </w:rPr>
+        <w:instrText xml:space="preserve"> \* MERGEFORMAT </w:instrText>
+      </w:r>
+      <w:r>
+        <w:rPr>
+          <w:rFonts w:cstheme="minorHAnsi"/>
+          <w:sz w:val="22"/>
+        </w:rPr>
+        <w:fldChar w:fldCharType="separate"/>
+      </w:r>
+      <w:r>
+        <w:rPr>
+          <w:sz w:val="22"/>
+        </w:rPr>
+        <w:t xml:space="preserve">Table </w:t>
+      </w:r>
+      <w:r>
+        <w:rPr>
+          <w:noProof/>
+          <w:sz w:val="22"/>
+        </w:rPr>
+        <w:t>1</w:t>
+      </w:r>
+      <w:r>
+        <w:rPr>
+          <w:rFonts w:cstheme="minorHAnsi"/>
+          <w:sz w:val="22"/>
+        </w:rPr>
+        <w:fldChar w:fldCharType="end"/>
+      </w:r>
+      <w:r>
+        <w:rPr>
+          <w:rFonts w:cstheme="minorHAnsi"/>
+          <w:sz w:val="22"/>
+        </w:rPr>
+        <w:t xml:space="preserve"> of </w:t>
+      </w:r>
+      <w:r>
+        <w:rPr>
+          <w:rFonts w:cstheme="minorHAnsi"/>
+          <w:sz w:val="22"/>
+        </w:rPr>
+        <w:t>the appendix.</w:t>
+      </w:r>
+    </w:p>
+    <w:p>
+      <w:pPr>
+        <w:spacing w:after="120" w:line="276" w:lineRule="auto"/>
+        <w:ind w:firstLine="360"/>
+        <w:jc w:val="both"/>
+        <w:rPr>
+          <w:rFonts w:cstheme="minorHAnsi"/>
+          <w:sz w:val="22"/>
+        </w:rPr>
+      </w:pPr>
+      <w:r>
+        <w:rPr>
+          <w:rFonts w:cstheme="minorHAnsi"/>
+          <w:sz w:val="22"/>
+        </w:rPr>
+        <w:t xml:space="preserve">Additionally, these parameters can be graphically shown against the eleven different target delays: the next two figures portray the mean values of </w:t>
+      </w:r>
+      <m:oMath>
+        <m:r>
+          <w:rPr>
+            <w:rFonts w:ascii="Cambria Math" w:hAnsi="Cambria Math" w:cstheme="minorHAnsi"/>
+            <w:sz w:val="22"/>
+          </w:rPr>
+          <m:t>a1</m:t>
+        </m:r>
+      </m:oMath>
+      <w:r>
+        <w:rPr>
+          <w:rFonts w:cstheme="minorHAnsi"/>
+          <w:sz w:val="22"/>
+        </w:rPr>
+        <w:t xml:space="preserve"> and </w:t>
+      </w:r>
+      <m:oMath>
+        <m:r>
+          <w:rPr>
+            <w:rFonts w:ascii="Cambria Math" w:hAnsi="Cambria Math" w:cstheme="minorHAnsi"/>
+            <w:sz w:val="22"/>
+          </w:rPr>
+          <m:t>a2</m:t>
+        </m:r>
+      </m:oMath>
+      <w:r>
+        <w:rPr>
+          <w:rFonts w:cstheme="minorHAnsi"/>
+          <w:sz w:val="22"/>
+        </w:rPr>
+        <w:t xml:space="preserve"> versus </w:t>
+      </w:r>
+      <m:oMath>
+        <m:r>
+          <w:rPr>
+            <w:rFonts w:ascii="Cambria Math" w:hAnsi="Cambria Math" w:cstheme="minorHAnsi"/>
+            <w:sz w:val="22"/>
+          </w:rPr>
+          <m:t>T</m:t>
+        </m:r>
+      </m:oMath>
+      <w:r>
+        <w:rPr>
+          <w:rFonts w:cstheme="minorHAnsi"/>
+          <w:sz w:val="22"/>
+        </w:rPr>
+        <w:t xml:space="preserve"> and then </w:t>
+      </w:r>
+      <m:oMath>
+        <m:r>
+          <w:rPr>
+            <w:rFonts w:ascii="Cambria Math" w:hAnsi="Cambria Math" w:cstheme="minorHAnsi"/>
+            <w:sz w:val="22"/>
+          </w:rPr>
+          <m:t>t2</m:t>
+        </m:r>
+      </m:oMath>
+      <w:r>
+        <w:rPr>
+          <w:rFonts w:cstheme="minorHAnsi"/>
+          <w:sz w:val="22"/>
+        </w:rPr>
+        <w:t xml:space="preserve"> and </w:t>
+      </w:r>
+      <m:oMath>
+        <m:r>
+          <w:rPr>
+            <w:rFonts w:ascii="Cambria Math" w:hAnsi="Cambria Math" w:cstheme="minorHAnsi"/>
+            <w:sz w:val="22"/>
+          </w:rPr>
+          <m:t>ISI</m:t>
+        </m:r>
+      </m:oMath>
+      <w:r>
+        <w:rPr>
+          <w:rFonts w:cstheme="minorHAnsi"/>
+          <w:sz w:val="22"/>
+        </w:rPr>
+        <w:t xml:space="preserve"> versus </w:t>
+      </w:r>
+      <m:oMath>
+        <m:r>
+          <w:rPr>
+            <w:rFonts w:ascii="Cambria Math" w:hAnsi="Cambria Math" w:cstheme="minorHAnsi"/>
+            <w:sz w:val="22"/>
+          </w:rPr>
+          <m:t>T</m:t>
+        </m:r>
+      </m:oMath>
+      <w:r>
+        <w:rPr>
+          <w:rFonts w:cstheme="minorHAnsi"/>
+          <w:sz w:val="22"/>
+        </w:rPr>
+        <w:t>, respectively.</w:t>
+      </w:r>
+    </w:p>
+    <w:p>
+      <w:pPr>
+        <w:spacing w:after="120" w:line="276" w:lineRule="auto"/>
+        <w:ind w:left="720" w:right="720"/>
+        <w:jc w:val="center"/>
+        <w:rPr>
+          <w:rFonts w:cstheme="minorHAnsi"/>
+          <w:sz w:val="18"/>
+        </w:rPr>
+      </w:pPr>
+    </w:p>
+    <w:p>
+      <w:pPr>
+        <w:keepNext/>
+        <w:spacing w:after="120" w:line="276" w:lineRule="auto"/>
+        <w:ind w:left="720" w:right="720"/>
+        <w:jc w:val="center"/>
+        <w:rPr>
+          <w:rFonts w:cstheme="minorHAnsi"/>
+          <w:sz w:val="18"/>
+        </w:rPr>
+      </w:pPr>
+      <w:r>
+        <w:rPr>
+          <w:rFonts w:cstheme="minorHAnsi"/>
+          <w:sz w:val="18"/>
+        </w:rPr>
+        <w:t>FIGURE</w:t>
+      </w:r>
+    </w:p>
+    <w:p>
+      <w:pPr>
+        <w:pStyle w:val="Caption"/>
+        <w:ind w:left="720" w:right="720"/>
+        <w:jc w:val="both"/>
+        <w:rPr>
+          <w:rFonts w:cstheme="minorHAnsi"/>
+        </w:rPr>
+      </w:pPr>
+      <w:r>
+        <w:rPr>
+          <w:b/>
+        </w:rPr>
+        <w:t xml:space="preserve">Fig. </w:t>
+      </w:r>
+      <w:r>
+        <w:rPr>
+          <w:b/>
+        </w:rPr>
+        <w:fldChar w:fldCharType="begin"/>
+      </w:r>
+      <w:r>
+        <w:rPr>
+          <w:b/>
+        </w:rPr>
+        <w:instrText xml:space="preserve"> SEQ Fig. \* ARABIC </w:instrText>
+      </w:r>
+      <w:r>
+        <w:rPr>
+          <w:b/>
+        </w:rPr>
+        <w:fldChar w:fldCharType="separate"/>
+      </w:r>
+      <w:r>
+        <w:rPr>
+          <w:b/>
+          <w:noProof/>
+        </w:rPr>
+        <w:t>8</w:t>
+      </w:r>
+      <w:r>
+        <w:rPr>
+          <w:b/>
+        </w:rPr>
+        <w:fldChar w:fldCharType="end"/>
+      </w:r>
+      <w:r>
+        <w:rPr>
+          <w:b/>
+        </w:rPr>
+        <w:t>.</w:t>
+      </w:r>
+      <w:r>
+        <w:t xml:space="preserve">  Caption</w:t>
+      </w:r>
+    </w:p>
+    <w:p>
+      <w:pPr>
+        <w:spacing w:after="120" w:line="276" w:lineRule="auto"/>
+        <w:ind w:left="720" w:right="720"/>
+        <w:jc w:val="center"/>
+        <w:rPr>
+          <w:rFonts w:cstheme="minorHAnsi"/>
+          <w:sz w:val="18"/>
+        </w:rPr>
+      </w:pPr>
+    </w:p>
+    <w:p>
+      <w:pPr>
+        <w:spacing w:after="120" w:line="276" w:lineRule="auto"/>
+        <w:ind w:firstLine="360"/>
+        <w:jc w:val="both"/>
+        <w:rPr>
+          <w:rFonts w:cstheme="minorHAnsi"/>
+          <w:sz w:val="22"/>
+        </w:rPr>
+      </w:pPr>
+      <w:r>
+        <w:rPr>
+          <w:rFonts w:cstheme="minorHAnsi"/>
+          <w:sz w:val="22"/>
+        </w:rPr>
+        <w:t>Paragraph</w:t>
+      </w:r>
+    </w:p>
+    <w:p>
+      <w:pPr>
+        <w:spacing w:after="120" w:line="276" w:lineRule="auto"/>
+        <w:ind w:left="720" w:right="720"/>
+        <w:jc w:val="center"/>
+        <w:rPr>
+          <w:rFonts w:cstheme="minorHAnsi"/>
+          <w:sz w:val="18"/>
+        </w:rPr>
+      </w:pPr>
+    </w:p>
+    <w:p>
+      <w:pPr>
+        <w:keepNext/>
+        <w:spacing w:after="120" w:line="276" w:lineRule="auto"/>
+        <w:ind w:left="720" w:right="720"/>
+        <w:jc w:val="center"/>
+        <w:rPr>
+          <w:rFonts w:cstheme="minorHAnsi"/>
+          <w:sz w:val="18"/>
+        </w:rPr>
+      </w:pPr>
+      <w:r>
+        <w:rPr>
+          <w:rFonts w:cstheme="minorHAnsi"/>
+          <w:sz w:val="18"/>
+        </w:rPr>
+        <w:t>FIGURE</w:t>
+      </w:r>
+    </w:p>
+    <w:p>
+      <w:pPr>
+        <w:pStyle w:val="Caption"/>
+        <w:ind w:left="720" w:right="720"/>
+        <w:jc w:val="both"/>
+      </w:pPr>
+      <w:r>
+        <w:rPr>
+          <w:b/>
+        </w:rPr>
+        <w:t xml:space="preserve">Fig. </w:t>
+      </w:r>
+      <w:r>
+        <w:rPr>
+          <w:b/>
+        </w:rPr>
+        <w:fldChar w:fldCharType="begin"/>
+      </w:r>
+      <w:r>
+        <w:rPr>
+          <w:b/>
+        </w:rPr>
+        <w:instrText xml:space="preserve"> SEQ Fig. \* ARABIC </w:instrText>
+      </w:r>
+      <w:r>
+        <w:rPr>
+          <w:b/>
+        </w:rPr>
+        <w:fldChar w:fldCharType="separate"/>
+      </w:r>
+      <w:r>
+        <w:rPr>
+          <w:b/>
+          <w:noProof/>
+        </w:rPr>
+        <w:t>9</w:t>
+      </w:r>
+      <w:r>
+        <w:rPr>
+          <w:b/>
+        </w:rPr>
+        <w:fldChar w:fldCharType="end"/>
+      </w:r>
+      <w:r>
+        <w:rPr>
+          <w:b/>
+        </w:rPr>
+        <w:t>.</w:t>
+      </w:r>
+      <w:r>
+        <w:t xml:space="preserve">  Caption</w:t>
+      </w:r>
+      <w:bookmarkStart w:id="6" w:name="_GoBack"/>
+      <w:bookmarkEnd w:id="6"/>
+    </w:p>
+    <w:p>
+      <w:pPr>
+        <w:ind w:left="720" w:right="720"/>
+        <w:jc w:val="center"/>
+        <w:rPr>
+          <w:sz w:val="18"/>
+        </w:rPr>
+      </w:pPr>
+    </w:p>
+    <w:p>
+      <w:pPr>
+        <w:spacing w:after="120" w:line="276" w:lineRule="auto"/>
+        <w:ind w:firstLine="360"/>
+        <w:jc w:val="both"/>
+        <w:rPr>
+          <w:rFonts w:cstheme="minorHAnsi"/>
+          <w:sz w:val="22"/>
+        </w:rPr>
+      </w:pPr>
+      <w:r>
+        <w:rPr>
+          <w:rFonts w:cstheme="minorHAnsi"/>
+          <w:sz w:val="22"/>
+        </w:rPr>
+        <w:t>Paragraph</w:t>
       </w:r>
     </w:p>
     <w:p>
@@ -3985,6 +4878,111 @@
         </w:rPr>
         <w:t>The conclusion goes here</w:t>
       </w:r>
+    </w:p>
+    <w:p>
+      <w:pPr>
+        <w:spacing w:after="120" w:line="276" w:lineRule="auto"/>
+        <w:jc w:val="center"/>
+        <w:rPr>
+          <w:rFonts w:cstheme="minorHAnsi"/>
+          <w:b/>
+          <w:smallCaps/>
+        </w:rPr>
+      </w:pPr>
+    </w:p>
+    <w:p>
+      <w:pPr>
+        <w:spacing w:after="120" w:line="276" w:lineRule="auto"/>
+        <w:jc w:val="center"/>
+        <w:rPr>
+          <w:rFonts w:cstheme="minorHAnsi"/>
+          <w:b/>
+          <w:smallCaps/>
+        </w:rPr>
+      </w:pPr>
+      <w:r>
+        <w:rPr>
+          <w:rFonts w:cstheme="minorHAnsi"/>
+          <w:b/>
+          <w:smallCaps/>
+        </w:rPr>
+        <w:t>Appendix</w:t>
+      </w:r>
+    </w:p>
+    <w:p>
+      <w:pPr>
+        <w:pStyle w:val="Caption"/>
+        <w:keepNext/>
+        <w:rPr>
+          <w:b/>
+          <w:sz w:val="22"/>
+        </w:rPr>
+      </w:pPr>
+      <w:bookmarkStart w:id="7" w:name="_Ref466210314"/>
+      <w:r>
+        <w:rPr>
+          <w:b/>
+          <w:sz w:val="22"/>
+        </w:rPr>
+        <w:t xml:space="preserve">Table </w:t>
+      </w:r>
+      <w:r>
+        <w:rPr>
+          <w:b/>
+          <w:sz w:val="22"/>
+        </w:rPr>
+        <w:fldChar w:fldCharType="begin"/>
+      </w:r>
+      <w:r>
+        <w:rPr>
+          <w:b/>
+          <w:sz w:val="22"/>
+        </w:rPr>
+        <w:instrText xml:space="preserve"> SEQ Table \* ARABIC </w:instrText>
+      </w:r>
+      <w:r>
+        <w:rPr>
+          <w:b/>
+          <w:sz w:val="22"/>
+        </w:rPr>
+        <w:fldChar w:fldCharType="separate"/>
+      </w:r>
+      <w:r>
+        <w:rPr>
+          <w:b/>
+          <w:noProof/>
+          <w:sz w:val="22"/>
+        </w:rPr>
+        <w:t>1</w:t>
+      </w:r>
+      <w:r>
+        <w:rPr>
+          <w:b/>
+          <w:sz w:val="22"/>
+        </w:rPr>
+        <w:fldChar w:fldCharType="end"/>
+      </w:r>
+      <w:bookmarkEnd w:id="7"/>
+    </w:p>
+    <w:p>
+      <w:pPr>
+        <w:spacing w:after="120" w:line="276" w:lineRule="auto"/>
+        <w:jc w:val="center"/>
+        <w:rPr>
+          <w:rFonts w:cstheme="minorHAnsi"/>
+          <w:sz w:val="18"/>
+        </w:rPr>
+      </w:pPr>
+    </w:p>
+    <w:p>
+      <w:pPr>
+        <w:spacing w:after="120" w:line="276" w:lineRule="auto"/>
+        <w:jc w:val="center"/>
+        <w:rPr>
+          <w:rFonts w:cstheme="minorHAnsi"/>
+          <w:sz w:val="18"/>
+        </w:rPr>
+      </w:pPr>
     </w:p>
     <w:p>
       <w:pPr>
@@ -4258,6 +5256,7 @@
                 <w:noProof/>
                 <w:sz w:val="20"/>
               </w:rPr>
+              <w:lastRenderedPageBreak/>
               <w:t xml:space="preserve">[1] </w:t>
             </w:r>
           </w:p>
@@ -4450,8 +5449,8 @@
       </w:r>
     </w:p>
     <w:sectPr>
-      <w:headerReference w:type="default" r:id="rId15"/>
-      <w:footerReference w:type="default" r:id="rId16"/>
+      <w:headerReference w:type="default" r:id="rId16"/>
+      <w:footerReference w:type="default" r:id="rId17"/>
       <w:pgSz w:w="12240" w:h="15840"/>
       <w:pgMar w:top="1440" w:right="1440" w:bottom="1440" w:left="1440" w:header="720" w:footer="720" w:gutter="0"/>
       <w:pgNumType w:start="0"/>
@@ -5920,7 +6919,7 @@
     <w:charset w:val="00"/>
     <w:family w:val="swiss"/>
     <w:pitch w:val="variable"/>
-    <w:sig w:usb0="A00002EF" w:usb1="4000207B" w:usb2="00000000" w:usb3="00000000" w:csb0="0000009F" w:csb1="00000000"/>
+    <w:sig w:usb0="A0002AEF" w:usb1="4000207B" w:usb2="00000000" w:usb3="00000000" w:csb0="000001FF" w:csb1="00000000"/>
   </w:font>
 </w:fonts>
 </file>
@@ -5940,8 +6939,8 @@
   </w:compat>
   <w:rsids>
     <w:rsidRoot w:val="008D386F"/>
-    <w:rsid w:val="00012C18"/>
     <w:rsid w:val="008D386F"/>
+    <w:rsid w:val="00D4467B"/>
   </w:rsids>
   <m:mathPr>
     <m:mathFont m:val="Cambria Math"/>
@@ -6753,7 +7752,7 @@
 </file>
 
 <file path=customXml/itemProps2.xml><?xml version="1.0" encoding="utf-8"?>
-<ds:datastoreItem xmlns:ds="http://schemas.openxmlformats.org/officeDocument/2006/customXml" ds:itemID="{AEF34386-AE36-480B-A561-FE7B5B7046A7}">
+<ds:datastoreItem xmlns:ds="http://schemas.openxmlformats.org/officeDocument/2006/customXml" ds:itemID="{364448FE-B70C-48F1-85FC-144A74D90A5A}">
   <ds:schemaRefs>
     <ds:schemaRef ds:uri="http://schemas.openxmlformats.org/officeDocument/2006/bibliography"/>
   </ds:schemaRefs>

</xml_diff>

<commit_message>
Add figures for Question 5, parts (a) and (b)
</commit_message>
<xml_diff>
--- a/report/ttf10_LabReport.docx
+++ b/report/ttf10_LabReport.docx
@@ -4275,7 +4275,14 @@
           <w:rFonts w:cstheme="minorHAnsi"/>
           <w:sz w:val="22"/>
         </w:rPr>
-        <w:t>are provided in</w:t>
+        <w:t xml:space="preserve">are </w:t>
+      </w:r>
+      <w:r>
+        <w:rPr>
+          <w:rFonts w:cstheme="minorHAnsi"/>
+          <w:sz w:val="22"/>
+        </w:rPr>
+        <w:t>collected</w:t>
       </w:r>
       <w:r>
         <w:rPr>
@@ -4289,6 +4296,20 @@
           <w:rFonts w:cstheme="minorHAnsi"/>
           <w:sz w:val="22"/>
         </w:rPr>
+        <w:t>in</w:t>
+      </w:r>
+      <w:r>
+        <w:rPr>
+          <w:rFonts w:cstheme="minorHAnsi"/>
+          <w:sz w:val="22"/>
+        </w:rPr>
+        <w:t xml:space="preserve"> </w:t>
+      </w:r>
+      <w:r>
+        <w:rPr>
+          <w:rFonts w:cstheme="minorHAnsi"/>
+          <w:sz w:val="22"/>
+        </w:rPr>
         <w:fldChar w:fldCharType="begin"/>
       </w:r>
       <w:r>
@@ -4336,14 +4357,49 @@
           <w:rFonts w:cstheme="minorHAnsi"/>
           <w:sz w:val="22"/>
         </w:rPr>
-        <w:t xml:space="preserve"> of </w:t>
-      </w:r>
-      <w:r>
-        <w:rPr>
-          <w:rFonts w:cstheme="minorHAnsi"/>
-          <w:sz w:val="22"/>
-        </w:rPr>
-        <w:t>the appendix.</w:t>
+        <w:t xml:space="preserve"> </w:t>
+      </w:r>
+      <w:r>
+        <w:rPr>
+          <w:rFonts w:cstheme="minorHAnsi"/>
+          <w:sz w:val="22"/>
+        </w:rPr>
+        <w:t>in</w:t>
+      </w:r>
+      <w:r>
+        <w:rPr>
+          <w:rFonts w:cstheme="minorHAnsi"/>
+          <w:sz w:val="22"/>
+        </w:rPr>
+        <w:t xml:space="preserve"> </w:t>
+      </w:r>
+      <w:r>
+        <w:rPr>
+          <w:rFonts w:cstheme="minorHAnsi"/>
+          <w:sz w:val="22"/>
+        </w:rPr>
+        <w:t xml:space="preserve">the </w:t>
+      </w:r>
+      <w:r>
+        <w:rPr>
+          <w:rFonts w:cstheme="minorHAnsi"/>
+          <w:sz w:val="22"/>
+        </w:rPr>
+        <w:t xml:space="preserve">provided </w:t>
+      </w:r>
+      <w:r>
+        <w:rPr>
+          <w:rFonts w:cstheme="minorHAnsi"/>
+          <w:sz w:val="22"/>
+        </w:rPr>
+        <w:t>A</w:t>
+      </w:r>
+      <w:r>
+        <w:rPr>
+          <w:rFonts w:cstheme="minorHAnsi"/>
+          <w:sz w:val="22"/>
+        </w:rPr>
+        <w:t>ppendix.</w:t>
       </w:r>
     </w:p>
     <w:p>
@@ -4485,9 +4541,50 @@
       <w:r>
         <w:rPr>
           <w:rFonts w:cstheme="minorHAnsi"/>
+          <w:noProof/>
           <w:sz w:val="18"/>
         </w:rPr>
-        <w:t>FIGURE</w:t>
+        <w:drawing>
+          <wp:inline distT="0" distB="0" distL="0" distR="0">
+            <wp:extent cx="3657600" cy="2743200"/>
+            <wp:effectExtent l="0" t="0" r="0" b="0"/>
+            <wp:docPr id="3" name="5a.jpg"/>
+            <wp:cNvGraphicFramePr>
+              <a:graphicFrameLocks xmlns:a="http://schemas.openxmlformats.org/drawingml/2006/main" noChangeAspect="1"/>
+            </wp:cNvGraphicFramePr>
+            <a:graphic xmlns:a="http://schemas.openxmlformats.org/drawingml/2006/main">
+              <a:graphicData uri="http://schemas.openxmlformats.org/drawingml/2006/picture">
+                <pic:pic xmlns:pic="http://schemas.openxmlformats.org/drawingml/2006/picture">
+                  <pic:nvPicPr>
+                    <pic:cNvPr id="3" name="5a.jpg"/>
+                    <pic:cNvPicPr/>
+                  </pic:nvPicPr>
+                  <pic:blipFill>
+                    <a:blip r:embed="rId16" r:link="rId17">
+                      <a:extLst>
+                        <a:ext uri="{28A0092B-C50C-407E-A947-70E740481C1C}">
+                          <a14:useLocalDpi xmlns:a14="http://schemas.microsoft.com/office/drawing/2010/main" val="0"/>
+                        </a:ext>
+                      </a:extLst>
+                    </a:blip>
+                    <a:stretch>
+                      <a:fillRect/>
+                    </a:stretch>
+                  </pic:blipFill>
+                  <pic:spPr>
+                    <a:xfrm>
+                      <a:off x="0" y="0"/>
+                      <a:ext cx="3657600" cy="2743200"/>
+                    </a:xfrm>
+                    <a:prstGeom prst="rect">
+                      <a:avLst/>
+                    </a:prstGeom>
+                  </pic:spPr>
+                </pic:pic>
+              </a:graphicData>
+            </a:graphic>
+          </wp:inline>
+        </w:drawing>
       </w:r>
     </w:p>
     <w:p>
@@ -4600,10 +4697,53 @@
       <w:r>
         <w:rPr>
           <w:rFonts w:cstheme="minorHAnsi"/>
+          <w:noProof/>
           <w:sz w:val="18"/>
         </w:rPr>
-        <w:t>FIGURE</w:t>
-      </w:r>
+        <w:drawing>
+          <wp:inline distT="0" distB="0" distL="0" distR="0">
+            <wp:extent cx="3657600" cy="2743200"/>
+            <wp:effectExtent l="0" t="0" r="0" b="0"/>
+            <wp:docPr id="7" name="5b.jpg"/>
+            <wp:cNvGraphicFramePr>
+              <a:graphicFrameLocks xmlns:a="http://schemas.openxmlformats.org/drawingml/2006/main" noChangeAspect="1"/>
+            </wp:cNvGraphicFramePr>
+            <a:graphic xmlns:a="http://schemas.openxmlformats.org/drawingml/2006/main">
+              <a:graphicData uri="http://schemas.openxmlformats.org/drawingml/2006/picture">
+                <pic:pic xmlns:pic="http://schemas.openxmlformats.org/drawingml/2006/picture">
+                  <pic:nvPicPr>
+                    <pic:cNvPr id="7" name="5b.jpg"/>
+                    <pic:cNvPicPr/>
+                  </pic:nvPicPr>
+                  <pic:blipFill>
+                    <a:blip r:embed="rId18" r:link="rId19">
+                      <a:extLst>
+                        <a:ext uri="{28A0092B-C50C-407E-A947-70E740481C1C}">
+                          <a14:useLocalDpi xmlns:a14="http://schemas.microsoft.com/office/drawing/2010/main" val="0"/>
+                        </a:ext>
+                      </a:extLst>
+                    </a:blip>
+                    <a:stretch>
+                      <a:fillRect/>
+                    </a:stretch>
+                  </pic:blipFill>
+                  <pic:spPr>
+                    <a:xfrm>
+                      <a:off x="0" y="0"/>
+                      <a:ext cx="3657600" cy="2743200"/>
+                    </a:xfrm>
+                    <a:prstGeom prst="rect">
+                      <a:avLst/>
+                    </a:prstGeom>
+                  </pic:spPr>
+                </pic:pic>
+              </a:graphicData>
+            </a:graphic>
+          </wp:inline>
+        </w:drawing>
+      </w:r>
+      <w:bookmarkStart w:id="6" w:name="_GoBack"/>
+      <w:bookmarkEnd w:id="6"/>
     </w:p>
     <w:p>
       <w:pPr>
@@ -4728,6 +4868,7 @@
           <w:rFonts w:cstheme="minorHAnsi"/>
           <w:sz w:val="22"/>
         </w:rPr>
+        <w:lastRenderedPageBreak/>
         <w:t>A</w:t>
       </w:r>
     </w:p>
@@ -4901,7 +5042,7 @@
           <w:sz w:val="22"/>
         </w:rPr>
       </w:pPr>
-      <w:bookmarkStart w:id="6" w:name="_Ref466210314"/>
+      <w:bookmarkStart w:id="7" w:name="_Ref466210314"/>
       <w:r>
         <w:rPr>
           <w:b/>
@@ -4945,7 +5086,7 @@
         </w:rPr>
         <w:fldChar w:fldCharType="end"/>
       </w:r>
-      <w:bookmarkEnd w:id="6"/>
+      <w:bookmarkEnd w:id="7"/>
       <w:r>
         <w:rPr>
           <w:b/>
@@ -7381,7 +7522,6 @@
                 <w:sz w:val="18"/>
                 <w:szCs w:val="18"/>
               </w:rPr>
-              <w:lastRenderedPageBreak/>
               <w:t>15</w:t>
             </w:r>
           </w:p>
@@ -10982,6 +11122,7 @@
                 <w:sz w:val="18"/>
                 <w:szCs w:val="18"/>
               </w:rPr>
+              <w:lastRenderedPageBreak/>
               <w:t>38</w:t>
             </w:r>
           </w:p>
@@ -17333,7 +17474,6 @@
                 <w:sz w:val="18"/>
                 <w:szCs w:val="18"/>
               </w:rPr>
-              <w:lastRenderedPageBreak/>
               <w:t>82</w:t>
             </w:r>
           </w:p>
@@ -20893,6 +21033,7 @@
                 <w:sz w:val="18"/>
                 <w:szCs w:val="18"/>
               </w:rPr>
+              <w:lastRenderedPageBreak/>
               <w:t>105</w:t>
             </w:r>
           </w:p>
@@ -23213,7 +23354,6 @@
                 <w:szCs w:val="18"/>
               </w:rPr>
             </w:pPr>
-            <w:bookmarkStart w:id="7" w:name="_GoBack" w:colFirst="1" w:colLast="1"/>
           </w:p>
         </w:tc>
         <w:tc>
@@ -25058,7 +25198,6 @@
           </w:p>
         </w:tc>
       </w:tr>
-      <w:bookmarkEnd w:id="7"/>
     </w:tbl>
     <w:p>
       <w:pPr>
@@ -25275,7 +25414,6 @@
           <w:b/>
           <w:smallCaps/>
         </w:rPr>
-        <w:lastRenderedPageBreak/>
         <w:t>References</w:t>
       </w:r>
       <w:r>
@@ -25535,8 +25673,8 @@
       </w:r>
     </w:p>
     <w:sectPr>
-      <w:headerReference w:type="default" r:id="rId16"/>
-      <w:footerReference w:type="default" r:id="rId17"/>
+      <w:headerReference w:type="default" r:id="rId20"/>
+      <w:footerReference w:type="default" r:id="rId21"/>
       <w:pgSz w:w="12240" w:h="15840"/>
       <w:pgMar w:top="1440" w:right="1440" w:bottom="1440" w:left="1440" w:header="720" w:footer="720" w:gutter="0"/>
       <w:pgNumType w:start="0"/>
@@ -25691,7 +25829,7 @@
             <w:noProof/>
             <w:sz w:val="22"/>
           </w:rPr>
-          <w:t>10</w:t>
+          <w:t>6</w:t>
         </w:r>
         <w:r>
           <w:rPr>
@@ -27068,552 +27206,6 @@
 </w:styles>
 </file>
 
-<file path=word/glossary/document.xml><?xml version="1.0" encoding="utf-8"?>
-<w:glossaryDocument xmlns:wpc="http://schemas.microsoft.com/office/word/2010/wordprocessingCanvas" xmlns:cx="http://schemas.microsoft.com/office/drawing/2014/chartex" xmlns:cx1="http://schemas.microsoft.com/office/drawing/2015/9/8/chartex" xmlns:mc="http://schemas.openxmlformats.org/markup-compatibility/2006" xmlns:o="urn:schemas-microsoft-com:office:office" xmlns:r="http://schemas.openxmlformats.org/officeDocument/2006/relationships" xmlns:m="http://schemas.openxmlformats.org/officeDocument/2006/math" xmlns:v="urn:schemas-microsoft-com:vml" xmlns:wp14="http://schemas.microsoft.com/office/word/2010/wordprocessingDrawing" xmlns:wp="http://schemas.openxmlformats.org/drawingml/2006/wordprocessingDrawing" xmlns:w10="urn:schemas-microsoft-com:office:word" xmlns:w="http://schemas.openxmlformats.org/wordprocessingml/2006/main" xmlns:w14="http://schemas.microsoft.com/office/word/2010/wordml" xmlns:w15="http://schemas.microsoft.com/office/word/2012/wordml" xmlns:w16se="http://schemas.microsoft.com/office/word/2015/wordml/symex" xmlns:wpg="http://schemas.microsoft.com/office/word/2010/wordprocessingGroup" xmlns:wpi="http://schemas.microsoft.com/office/word/2010/wordprocessingInk" xmlns:wne="http://schemas.microsoft.com/office/word/2006/wordml" xmlns:wps="http://schemas.microsoft.com/office/word/2010/wordprocessingShape" mc:Ignorable="w14 w15 w16se wp14"/>
-</file>
-
-<file path=word/glossary/fontTable.xml><?xml version="1.0" encoding="utf-8"?>
-<w:fonts xmlns:mc="http://schemas.openxmlformats.org/markup-compatibility/2006" xmlns:r="http://schemas.openxmlformats.org/officeDocument/2006/relationships" xmlns:w="http://schemas.openxmlformats.org/wordprocessingml/2006/main" xmlns:w14="http://schemas.microsoft.com/office/word/2010/wordml" xmlns:w15="http://schemas.microsoft.com/office/word/2012/wordml" xmlns:w16se="http://schemas.microsoft.com/office/word/2015/wordml/symex" mc:Ignorable="w14 w15 w16se">
-  <w:font w:name="Times New Roman">
-    <w:panose1 w:val="02020603050405020304"/>
-    <w:charset w:val="00"/>
-    <w:family w:val="roman"/>
-    <w:pitch w:val="variable"/>
-    <w:sig w:usb0="E0002AFF" w:usb1="C0007843" w:usb2="00000009" w:usb3="00000000" w:csb0="000001FF" w:csb1="00000000"/>
-  </w:font>
-  <w:font w:name="Courier New">
-    <w:panose1 w:val="02070309020205020404"/>
-    <w:charset w:val="00"/>
-    <w:family w:val="modern"/>
-    <w:pitch w:val="fixed"/>
-    <w:sig w:usb0="E0002EFF" w:usb1="C0007843" w:usb2="00000009" w:usb3="00000000" w:csb0="000001FF" w:csb1="00000000"/>
-  </w:font>
-  <w:font w:name="Wingdings">
-    <w:panose1 w:val="05000000000000000000"/>
-    <w:charset w:val="02"/>
-    <w:family w:val="auto"/>
-    <w:pitch w:val="variable"/>
-    <w:sig w:usb0="00000000" w:usb1="10000000" w:usb2="00000000" w:usb3="00000000" w:csb0="80000000" w:csb1="00000000"/>
-  </w:font>
-  <w:font w:name="Symbol">
-    <w:panose1 w:val="05050102010706020507"/>
-    <w:charset w:val="02"/>
-    <w:family w:val="roman"/>
-    <w:pitch w:val="variable"/>
-    <w:sig w:usb0="00000000" w:usb1="10000000" w:usb2="00000000" w:usb3="00000000" w:csb0="80000000" w:csb1="00000000"/>
-  </w:font>
-  <w:font w:name="Arial">
-    <w:panose1 w:val="020B0604020202020204"/>
-    <w:charset w:val="00"/>
-    <w:family w:val="swiss"/>
-    <w:pitch w:val="variable"/>
-    <w:sig w:usb0="E0002AFF" w:usb1="C0007843" w:usb2="00000009" w:usb3="00000000" w:csb0="000001FF" w:csb1="00000000"/>
-  </w:font>
-  <w:font w:name="Cambria Math">
-    <w:panose1 w:val="02040503050406030204"/>
-    <w:charset w:val="00"/>
-    <w:family w:val="roman"/>
-    <w:pitch w:val="variable"/>
-    <w:sig w:usb0="E00002FF" w:usb1="420024FF" w:usb2="00000000" w:usb3="00000000" w:csb0="0000019F" w:csb1="00000000"/>
-  </w:font>
-  <w:font w:name="Calibri">
-    <w:panose1 w:val="020F0502020204030204"/>
-    <w:charset w:val="00"/>
-    <w:family w:val="swiss"/>
-    <w:pitch w:val="variable"/>
-    <w:sig w:usb0="E0002AFF" w:usb1="4000ACFF" w:usb2="00000001" w:usb3="00000000" w:csb0="000001FF" w:csb1="00000000"/>
-  </w:font>
-  <w:font w:name="Calibri Light">
-    <w:panose1 w:val="020F0302020204030204"/>
-    <w:charset w:val="00"/>
-    <w:family w:val="swiss"/>
-    <w:pitch w:val="variable"/>
-    <w:sig w:usb0="A0002AEF" w:usb1="4000207B" w:usb2="00000000" w:usb3="00000000" w:csb0="000001FF" w:csb1="00000000"/>
-  </w:font>
-</w:fonts>
-</file>
-
-<file path=word/glossary/settings.xml><?xml version="1.0" encoding="utf-8"?>
-<w:settings xmlns:mc="http://schemas.openxmlformats.org/markup-compatibility/2006" xmlns:o="urn:schemas-microsoft-com:office:office" xmlns:r="http://schemas.openxmlformats.org/officeDocument/2006/relationships" xmlns:m="http://schemas.openxmlformats.org/officeDocument/2006/math" xmlns:v="urn:schemas-microsoft-com:vml" xmlns:w10="urn:schemas-microsoft-com:office:word" xmlns:w="http://schemas.openxmlformats.org/wordprocessingml/2006/main" xmlns:w14="http://schemas.microsoft.com/office/word/2010/wordml" xmlns:w15="http://schemas.microsoft.com/office/word/2012/wordml" xmlns:w16se="http://schemas.microsoft.com/office/word/2015/wordml/symex" xmlns:sl="http://schemas.openxmlformats.org/schemaLibrary/2006/main" mc:Ignorable="w14 w15 w16se">
-  <w:view w:val="normal"/>
-  <w:defaultTabStop w:val="720"/>
-  <w:characterSpacingControl w:val="doNotCompress"/>
-  <w:compat>
-    <w:useFELayout/>
-    <w:compatSetting w:name="compatibilityMode" w:uri="http://schemas.microsoft.com/office/word" w:val="15"/>
-    <w:compatSetting w:name="overrideTableStyleFontSizeAndJustification" w:uri="http://schemas.microsoft.com/office/word" w:val="1"/>
-    <w:compatSetting w:name="enableOpenTypeFeatures" w:uri="http://schemas.microsoft.com/office/word" w:val="1"/>
-    <w:compatSetting w:name="doNotFlipMirrorIndents" w:uri="http://schemas.microsoft.com/office/word" w:val="1"/>
-    <w:compatSetting w:name="differentiateMultirowTableHeaders" w:uri="http://schemas.microsoft.com/office/word" w:val="1"/>
-  </w:compat>
-  <w:rsids>
-    <w:rsidRoot w:val="008D386F"/>
-    <w:rsid w:val="008D386F"/>
-    <w:rsid w:val="00C171A3"/>
-    <w:rsid w:val="00D4467B"/>
-  </w:rsids>
-  <m:mathPr>
-    <m:mathFont m:val="Cambria Math"/>
-    <m:brkBin m:val="before"/>
-    <m:brkBinSub m:val="--"/>
-    <m:smallFrac m:val="0"/>
-    <m:dispDef/>
-    <m:lMargin m:val="0"/>
-    <m:rMargin m:val="0"/>
-    <m:defJc m:val="centerGroup"/>
-    <m:wrapIndent m:val="1440"/>
-    <m:intLim m:val="subSup"/>
-    <m:naryLim m:val="undOvr"/>
-  </m:mathPr>
-  <w:themeFontLang w:val="en-US"/>
-  <w:clrSchemeMapping w:bg1="light1" w:t1="dark1" w:bg2="light2" w:t2="dark2" w:accent1="accent1" w:accent2="accent2" w:accent3="accent3" w:accent4="accent4" w:accent5="accent5" w:accent6="accent6" w:hyperlink="hyperlink" w:followedHyperlink="followedHyperlink"/>
-  <w:decimalSymbol w:val="."/>
-  <w:listSeparator w:val=","/>
-  <w15:chartTrackingRefBased/>
-</w:settings>
-</file>
-
-<file path=word/glossary/styles.xml><?xml version="1.0" encoding="utf-8"?>
-<w:styles xmlns:mc="http://schemas.openxmlformats.org/markup-compatibility/2006" xmlns:r="http://schemas.openxmlformats.org/officeDocument/2006/relationships" xmlns:w="http://schemas.openxmlformats.org/wordprocessingml/2006/main" xmlns:w14="http://schemas.microsoft.com/office/word/2010/wordml" xmlns:w15="http://schemas.microsoft.com/office/word/2012/wordml" xmlns:w16se="http://schemas.microsoft.com/office/word/2015/wordml/symex" mc:Ignorable="w14 w15 w16se">
-  <w:docDefaults>
-    <w:rPrDefault>
-      <w:rPr>
-        <w:rFonts w:asciiTheme="minorHAnsi" w:eastAsiaTheme="minorEastAsia" w:hAnsiTheme="minorHAnsi" w:cstheme="minorBidi"/>
-        <w:sz w:val="22"/>
-        <w:szCs w:val="22"/>
-        <w:lang w:val="en-US" w:eastAsia="en-US" w:bidi="ar-SA"/>
-      </w:rPr>
-    </w:rPrDefault>
-    <w:pPrDefault>
-      <w:pPr>
-        <w:spacing w:after="160" w:line="259" w:lineRule="auto"/>
-      </w:pPr>
-    </w:pPrDefault>
-  </w:docDefaults>
-  <w:latentStyles w:defLockedState="0" w:defUIPriority="99" w:defSemiHidden="0" w:defUnhideWhenUsed="0" w:defQFormat="0" w:count="371">
-    <w:lsdException w:name="Normal" w:uiPriority="0" w:qFormat="1"/>
-    <w:lsdException w:name="heading 1" w:uiPriority="9" w:qFormat="1"/>
-    <w:lsdException w:name="heading 2" w:semiHidden="1" w:uiPriority="9" w:unhideWhenUsed="1" w:qFormat="1"/>
-    <w:lsdException w:name="heading 3" w:semiHidden="1" w:uiPriority="9" w:unhideWhenUsed="1" w:qFormat="1"/>
-    <w:lsdException w:name="heading 4" w:semiHidden="1" w:uiPriority="9" w:unhideWhenUsed="1" w:qFormat="1"/>
-    <w:lsdException w:name="heading 5" w:semiHidden="1" w:uiPriority="9" w:unhideWhenUsed="1" w:qFormat="1"/>
-    <w:lsdException w:name="heading 6" w:semiHidden="1" w:uiPriority="9" w:unhideWhenUsed="1" w:qFormat="1"/>
-    <w:lsdException w:name="heading 7" w:semiHidden="1" w:uiPriority="9" w:unhideWhenUsed="1" w:qFormat="1"/>
-    <w:lsdException w:name="heading 8" w:semiHidden="1" w:uiPriority="9" w:unhideWhenUsed="1" w:qFormat="1"/>
-    <w:lsdException w:name="heading 9" w:semiHidden="1" w:uiPriority="9" w:unhideWhenUsed="1" w:qFormat="1"/>
-    <w:lsdException w:name="index 1" w:semiHidden="1" w:unhideWhenUsed="1"/>
-    <w:lsdException w:name="index 2" w:semiHidden="1" w:unhideWhenUsed="1"/>
-    <w:lsdException w:name="index 3" w:semiHidden="1" w:unhideWhenUsed="1"/>
-    <w:lsdException w:name="index 4" w:semiHidden="1" w:unhideWhenUsed="1"/>
-    <w:lsdException w:name="index 5" w:semiHidden="1" w:unhideWhenUsed="1"/>
-    <w:lsdException w:name="index 6" w:semiHidden="1" w:unhideWhenUsed="1"/>
-    <w:lsdException w:name="index 7" w:semiHidden="1" w:unhideWhenUsed="1"/>
-    <w:lsdException w:name="index 8" w:semiHidden="1" w:unhideWhenUsed="1"/>
-    <w:lsdException w:name="index 9" w:semiHidden="1" w:unhideWhenUsed="1"/>
-    <w:lsdException w:name="toc 1" w:semiHidden="1" w:uiPriority="39" w:unhideWhenUsed="1"/>
-    <w:lsdException w:name="toc 2" w:semiHidden="1" w:uiPriority="39" w:unhideWhenUsed="1"/>
-    <w:lsdException w:name="toc 3" w:semiHidden="1" w:uiPriority="39" w:unhideWhenUsed="1"/>
-    <w:lsdException w:name="toc 4" w:semiHidden="1" w:uiPriority="39" w:unhideWhenUsed="1"/>
-    <w:lsdException w:name="toc 5" w:semiHidden="1" w:uiPriority="39" w:unhideWhenUsed="1"/>
-    <w:lsdException w:name="toc 6" w:semiHidden="1" w:uiPriority="39" w:unhideWhenUsed="1"/>
-    <w:lsdException w:name="toc 7" w:semiHidden="1" w:uiPriority="39" w:unhideWhenUsed="1"/>
-    <w:lsdException w:name="toc 8" w:semiHidden="1" w:uiPriority="39" w:unhideWhenUsed="1"/>
-    <w:lsdException w:name="toc 9" w:semiHidden="1" w:uiPriority="39" w:unhideWhenUsed="1"/>
-    <w:lsdException w:name="Normal Indent" w:semiHidden="1" w:unhideWhenUsed="1"/>
-    <w:lsdException w:name="footnote text" w:semiHidden="1" w:unhideWhenUsed="1"/>
-    <w:lsdException w:name="annotation text" w:semiHidden="1" w:unhideWhenUsed="1"/>
-    <w:lsdException w:name="header" w:semiHidden="1" w:unhideWhenUsed="1"/>
-    <w:lsdException w:name="footer" w:semiHidden="1" w:unhideWhenUsed="1"/>
-    <w:lsdException w:name="index heading" w:semiHidden="1" w:unhideWhenUsed="1"/>
-    <w:lsdException w:name="caption" w:semiHidden="1" w:uiPriority="35" w:unhideWhenUsed="1" w:qFormat="1"/>
-    <w:lsdException w:name="table of figures" w:semiHidden="1" w:unhideWhenUsed="1"/>
-    <w:lsdException w:name="envelope address" w:semiHidden="1" w:unhideWhenUsed="1"/>
-    <w:lsdException w:name="envelope return" w:semiHidden="1" w:unhideWhenUsed="1"/>
-    <w:lsdException w:name="footnote reference" w:semiHidden="1" w:unhideWhenUsed="1"/>
-    <w:lsdException w:name="annotation reference" w:semiHidden="1" w:unhideWhenUsed="1"/>
-    <w:lsdException w:name="line number" w:semiHidden="1" w:unhideWhenUsed="1"/>
-    <w:lsdException w:name="page number" w:semiHidden="1" w:unhideWhenUsed="1"/>
-    <w:lsdException w:name="endnote reference" w:semiHidden="1" w:unhideWhenUsed="1"/>
-    <w:lsdException w:name="endnote text" w:semiHidden="1" w:unhideWhenUsed="1"/>
-    <w:lsdException w:name="table of authorities" w:semiHidden="1" w:unhideWhenUsed="1"/>
-    <w:lsdException w:name="macro" w:semiHidden="1" w:unhideWhenUsed="1"/>
-    <w:lsdException w:name="toa heading" w:semiHidden="1" w:unhideWhenUsed="1"/>
-    <w:lsdException w:name="List" w:semiHidden="1" w:unhideWhenUsed="1"/>
-    <w:lsdException w:name="List Bullet" w:semiHidden="1" w:unhideWhenUsed="1"/>
-    <w:lsdException w:name="List Number" w:semiHidden="1" w:unhideWhenUsed="1"/>
-    <w:lsdException w:name="List 2" w:semiHidden="1" w:unhideWhenUsed="1"/>
-    <w:lsdException w:name="List 3" w:semiHidden="1" w:unhideWhenUsed="1"/>
-    <w:lsdException w:name="List 4" w:semiHidden="1" w:unhideWhenUsed="1"/>
-    <w:lsdException w:name="List 5" w:semiHidden="1" w:unhideWhenUsed="1"/>
-    <w:lsdException w:name="List Bullet 2" w:semiHidden="1" w:unhideWhenUsed="1"/>
-    <w:lsdException w:name="List Bullet 3" w:semiHidden="1" w:unhideWhenUsed="1"/>
-    <w:lsdException w:name="List Bullet 4" w:semiHidden="1" w:unhideWhenUsed="1"/>
-    <w:lsdException w:name="List Bullet 5" w:semiHidden="1" w:unhideWhenUsed="1"/>
-    <w:lsdException w:name="List Number 2" w:semiHidden="1" w:unhideWhenUsed="1"/>
-    <w:lsdException w:name="List Number 3" w:semiHidden="1" w:unhideWhenUsed="1"/>
-    <w:lsdException w:name="List Number 4" w:semiHidden="1" w:unhideWhenUsed="1"/>
-    <w:lsdException w:name="List Number 5" w:semiHidden="1" w:unhideWhenUsed="1"/>
-    <w:lsdException w:name="Title" w:uiPriority="10" w:qFormat="1"/>
-    <w:lsdException w:name="Closing" w:semiHidden="1" w:unhideWhenUsed="1"/>
-    <w:lsdException w:name="Signature" w:semiHidden="1" w:unhideWhenUsed="1"/>
-    <w:lsdException w:name="Default Paragraph Font" w:semiHidden="1" w:uiPriority="1" w:unhideWhenUsed="1"/>
-    <w:lsdException w:name="Body Text" w:semiHidden="1" w:unhideWhenUsed="1"/>
-    <w:lsdException w:name="Body Text Indent" w:semiHidden="1" w:unhideWhenUsed="1"/>
-    <w:lsdException w:name="List Continue" w:semiHidden="1" w:unhideWhenUsed="1"/>
-    <w:lsdException w:name="List Continue 2" w:semiHidden="1" w:unhideWhenUsed="1"/>
-    <w:lsdException w:name="List Continue 3" w:semiHidden="1" w:unhideWhenUsed="1"/>
-    <w:lsdException w:name="List Continue 4" w:semiHidden="1" w:unhideWhenUsed="1"/>
-    <w:lsdException w:name="List Continue 5" w:semiHidden="1" w:unhideWhenUsed="1"/>
-    <w:lsdException w:name="Message Header" w:semiHidden="1" w:unhideWhenUsed="1"/>
-    <w:lsdException w:name="Subtitle" w:uiPriority="11" w:qFormat="1"/>
-    <w:lsdException w:name="Salutation" w:semiHidden="1" w:unhideWhenUsed="1"/>
-    <w:lsdException w:name="Date" w:semiHidden="1" w:unhideWhenUsed="1"/>
-    <w:lsdException w:name="Body Text First Indent" w:semiHidden="1" w:unhideWhenUsed="1"/>
-    <w:lsdException w:name="Body Text First Indent 2" w:semiHidden="1" w:unhideWhenUsed="1"/>
-    <w:lsdException w:name="Note Heading" w:semiHidden="1" w:unhideWhenUsed="1"/>
-    <w:lsdException w:name="Body Text 2" w:semiHidden="1" w:unhideWhenUsed="1"/>
-    <w:lsdException w:name="Body Text 3" w:semiHidden="1" w:unhideWhenUsed="1"/>
-    <w:lsdException w:name="Body Text Indent 2" w:semiHidden="1" w:unhideWhenUsed="1"/>
-    <w:lsdException w:name="Body Text Indent 3" w:semiHidden="1" w:unhideWhenUsed="1"/>
-    <w:lsdException w:name="Block Text" w:semiHidden="1" w:unhideWhenUsed="1"/>
-    <w:lsdException w:name="Hyperlink" w:semiHidden="1" w:unhideWhenUsed="1"/>
-    <w:lsdException w:name="FollowedHyperlink" w:semiHidden="1" w:unhideWhenUsed="1"/>
-    <w:lsdException w:name="Strong" w:uiPriority="22" w:qFormat="1"/>
-    <w:lsdException w:name="Emphasis" w:uiPriority="20" w:qFormat="1"/>
-    <w:lsdException w:name="Document Map" w:semiHidden="1" w:unhideWhenUsed="1"/>
-    <w:lsdException w:name="Plain Text" w:semiHidden="1" w:unhideWhenUsed="1"/>
-    <w:lsdException w:name="E-mail Signature" w:semiHidden="1" w:unhideWhenUsed="1"/>
-    <w:lsdException w:name="HTML Top of Form" w:semiHidden="1" w:unhideWhenUsed="1"/>
-    <w:lsdException w:name="HTML Bottom of Form" w:semiHidden="1" w:unhideWhenUsed="1"/>
-    <w:lsdException w:name="Normal (Web)" w:semiHidden="1" w:unhideWhenUsed="1"/>
-    <w:lsdException w:name="HTML Acronym" w:semiHidden="1" w:unhideWhenUsed="1"/>
-    <w:lsdException w:name="HTML Address" w:semiHidden="1" w:unhideWhenUsed="1"/>
-    <w:lsdException w:name="HTML Cite" w:semiHidden="1" w:unhideWhenUsed="1"/>
-    <w:lsdException w:name="HTML Code" w:semiHidden="1" w:unhideWhenUsed="1"/>
-    <w:lsdException w:name="HTML Definition" w:semiHidden="1" w:unhideWhenUsed="1"/>
-    <w:lsdException w:name="HTML Keyboard" w:semiHidden="1" w:unhideWhenUsed="1"/>
-    <w:lsdException w:name="HTML Preformatted" w:semiHidden="1" w:unhideWhenUsed="1"/>
-    <w:lsdException w:name="HTML Sample" w:semiHidden="1" w:unhideWhenUsed="1"/>
-    <w:lsdException w:name="HTML Typewriter" w:semiHidden="1" w:unhideWhenUsed="1"/>
-    <w:lsdException w:name="HTML Variable" w:semiHidden="1" w:unhideWhenUsed="1"/>
-    <w:lsdException w:name="Normal Table" w:semiHidden="1" w:unhideWhenUsed="1"/>
-    <w:lsdException w:name="annotation subject" w:semiHidden="1" w:unhideWhenUsed="1"/>
-    <w:lsdException w:name="No List" w:semiHidden="1" w:unhideWhenUsed="1"/>
-    <w:lsdException w:name="Outline List 1" w:semiHidden="1" w:unhideWhenUsed="1"/>
-    <w:lsdException w:name="Outline List 2" w:semiHidden="1" w:unhideWhenUsed="1"/>
-    <w:lsdException w:name="Outline List 3" w:semiHidden="1" w:unhideWhenUsed="1"/>
-    <w:lsdException w:name="Table Simple 1" w:semiHidden="1" w:unhideWhenUsed="1"/>
-    <w:lsdException w:name="Table Simple 2" w:semiHidden="1" w:unhideWhenUsed="1"/>
-    <w:lsdException w:name="Table Simple 3" w:semiHidden="1" w:unhideWhenUsed="1"/>
-    <w:lsdException w:name="Table Classic 1" w:semiHidden="1" w:unhideWhenUsed="1"/>
-    <w:lsdException w:name="Table Classic 2" w:semiHidden="1" w:unhideWhenUsed="1"/>
-    <w:lsdException w:name="Table Classic 3" w:semiHidden="1" w:unhideWhenUsed="1"/>
-    <w:lsdException w:name="Table Classic 4" w:semiHidden="1" w:unhideWhenUsed="1"/>
-    <w:lsdException w:name="Table Colorful 1" w:semiHidden="1" w:unhideWhenUsed="1"/>
-    <w:lsdException w:name="Table Colorful 2" w:semiHidden="1" w:unhideWhenUsed="1"/>
-    <w:lsdException w:name="Table Colorful 3" w:semiHidden="1" w:unhideWhenUsed="1"/>
-    <w:lsdException w:name="Table Columns 1" w:semiHidden="1" w:unhideWhenUsed="1"/>
-    <w:lsdException w:name="Table Columns 2" w:semiHidden="1" w:unhideWhenUsed="1"/>
-    <w:lsdException w:name="Table Columns 3" w:semiHidden="1" w:unhideWhenUsed="1"/>
-    <w:lsdException w:name="Table Columns 4" w:semiHidden="1" w:unhideWhenUsed="1"/>
-    <w:lsdException w:name="Table Columns 5" w:semiHidden="1" w:unhideWhenUsed="1"/>
-    <w:lsdException w:name="Table Grid 1" w:semiHidden="1" w:unhideWhenUsed="1"/>
-    <w:lsdException w:name="Table Grid 2" w:semiHidden="1" w:unhideWhenUsed="1"/>
-    <w:lsdException w:name="Table Grid 3" w:semiHidden="1" w:unhideWhenUsed="1"/>
-    <w:lsdException w:name="Table Grid 4" w:semiHidden="1" w:unhideWhenUsed="1"/>
-    <w:lsdException w:name="Table Grid 5" w:semiHidden="1" w:unhideWhenUsed="1"/>
-    <w:lsdException w:name="Table Grid 6" w:semiHidden="1" w:unhideWhenUsed="1"/>
-    <w:lsdException w:name="Table Grid 7" w:semiHidden="1" w:unhideWhenUsed="1"/>
-    <w:lsdException w:name="Table Grid 8" w:semiHidden="1" w:unhideWhenUsed="1"/>
-    <w:lsdException w:name="Table List 1" w:semiHidden="1" w:unhideWhenUsed="1"/>
-    <w:lsdException w:name="Table List 2" w:semiHidden="1" w:unhideWhenUsed="1"/>
-    <w:lsdException w:name="Table List 3" w:semiHidden="1" w:unhideWhenUsed="1"/>
-    <w:lsdException w:name="Table List 4" w:semiHidden="1" w:unhideWhenUsed="1"/>
-    <w:lsdException w:name="Table List 5" w:semiHidden="1" w:unhideWhenUsed="1"/>
-    <w:lsdException w:name="Table List 6" w:semiHidden="1" w:unhideWhenUsed="1"/>
-    <w:lsdException w:name="Table List 7" w:semiHidden="1" w:unhideWhenUsed="1"/>
-    <w:lsdException w:name="Table List 8" w:semiHidden="1" w:unhideWhenUsed="1"/>
-    <w:lsdException w:name="Table 3D effects 1" w:semiHidden="1" w:unhideWhenUsed="1"/>
-    <w:lsdException w:name="Table 3D effects 2" w:semiHidden="1" w:unhideWhenUsed="1"/>
-    <w:lsdException w:name="Table 3D effects 3" w:semiHidden="1" w:unhideWhenUsed="1"/>
-    <w:lsdException w:name="Table Contemporary" w:semiHidden="1" w:unhideWhenUsed="1"/>
-    <w:lsdException w:name="Table Elegant" w:semiHidden="1" w:unhideWhenUsed="1"/>
-    <w:lsdException w:name="Table Professional" w:semiHidden="1" w:unhideWhenUsed="1"/>
-    <w:lsdException w:name="Table Subtle 1" w:semiHidden="1" w:unhideWhenUsed="1"/>
-    <w:lsdException w:name="Table Subtle 2" w:semiHidden="1" w:unhideWhenUsed="1"/>
-    <w:lsdException w:name="Table Web 1" w:semiHidden="1" w:unhideWhenUsed="1"/>
-    <w:lsdException w:name="Table Web 2" w:semiHidden="1" w:unhideWhenUsed="1"/>
-    <w:lsdException w:name="Table Web 3" w:semiHidden="1" w:unhideWhenUsed="1"/>
-    <w:lsdException w:name="Balloon Text" w:semiHidden="1" w:unhideWhenUsed="1"/>
-    <w:lsdException w:name="Table Grid" w:uiPriority="39"/>
-    <w:lsdException w:name="Table Theme" w:semiHidden="1" w:unhideWhenUsed="1"/>
-    <w:lsdException w:name="Placeholder Text" w:semiHidden="1"/>
-    <w:lsdException w:name="No Spacing" w:uiPriority="1" w:qFormat="1"/>
-    <w:lsdException w:name="Light Shading" w:uiPriority="60"/>
-    <w:lsdException w:name="Light List" w:uiPriority="61"/>
-    <w:lsdException w:name="Light Grid" w:uiPriority="62"/>
-    <w:lsdException w:name="Medium Shading 1" w:uiPriority="63"/>
-    <w:lsdException w:name="Medium Shading 2" w:uiPriority="64"/>
-    <w:lsdException w:name="Medium List 1" w:uiPriority="65"/>
-    <w:lsdException w:name="Medium List 2" w:uiPriority="66"/>
-    <w:lsdException w:name="Medium Grid 1" w:uiPriority="67"/>
-    <w:lsdException w:name="Medium Grid 2" w:uiPriority="68"/>
-    <w:lsdException w:name="Medium Grid 3" w:uiPriority="69"/>
-    <w:lsdException w:name="Dark List" w:uiPriority="70"/>
-    <w:lsdException w:name="Colorful Shading" w:uiPriority="71"/>
-    <w:lsdException w:name="Colorful List" w:uiPriority="72"/>
-    <w:lsdException w:name="Colorful Grid" w:uiPriority="73"/>
-    <w:lsdException w:name="Light Shading Accent 1" w:uiPriority="60"/>
-    <w:lsdException w:name="Light List Accent 1" w:uiPriority="61"/>
-    <w:lsdException w:name="Light Grid Accent 1" w:uiPriority="62"/>
-    <w:lsdException w:name="Medium Shading 1 Accent 1" w:uiPriority="63"/>
-    <w:lsdException w:name="Medium Shading 2 Accent 1" w:uiPriority="64"/>
-    <w:lsdException w:name="Medium List 1 Accent 1" w:uiPriority="65"/>
-    <w:lsdException w:name="Revision" w:semiHidden="1"/>
-    <w:lsdException w:name="List Paragraph" w:uiPriority="34" w:qFormat="1"/>
-    <w:lsdException w:name="Quote" w:uiPriority="29" w:qFormat="1"/>
-    <w:lsdException w:name="Intense Quote" w:uiPriority="30" w:qFormat="1"/>
-    <w:lsdException w:name="Medium List 2 Accent 1" w:uiPriority="66"/>
-    <w:lsdException w:name="Medium Grid 1 Accent 1" w:uiPriority="67"/>
-    <w:lsdException w:name="Medium Grid 2 Accent 1" w:uiPriority="68"/>
-    <w:lsdException w:name="Medium Grid 3 Accent 1" w:uiPriority="69"/>
-    <w:lsdException w:name="Dark List Accent 1" w:uiPriority="70"/>
-    <w:lsdException w:name="Colorful Shading Accent 1" w:uiPriority="71"/>
-    <w:lsdException w:name="Colorful List Accent 1" w:uiPriority="72"/>
-    <w:lsdException w:name="Colorful Grid Accent 1" w:uiPriority="73"/>
-    <w:lsdException w:name="Light Shading Accent 2" w:uiPriority="60"/>
-    <w:lsdException w:name="Light List Accent 2" w:uiPriority="61"/>
-    <w:lsdException w:name="Light Grid Accent 2" w:uiPriority="62"/>
-    <w:lsdException w:name="Medium Shading 1 Accent 2" w:uiPriority="63"/>
-    <w:lsdException w:name="Medium Shading 2 Accent 2" w:uiPriority="64"/>
-    <w:lsdException w:name="Medium List 1 Accent 2" w:uiPriority="65"/>
-    <w:lsdException w:name="Medium List 2 Accent 2" w:uiPriority="66"/>
-    <w:lsdException w:name="Medium Grid 1 Accent 2" w:uiPriority="67"/>
-    <w:lsdException w:name="Medium Grid 2 Accent 2" w:uiPriority="68"/>
-    <w:lsdException w:name="Medium Grid 3 Accent 2" w:uiPriority="69"/>
-    <w:lsdException w:name="Dark List Accent 2" w:uiPriority="70"/>
-    <w:lsdException w:name="Colorful Shading Accent 2" w:uiPriority="71"/>
-    <w:lsdException w:name="Colorful List Accent 2" w:uiPriority="72"/>
-    <w:lsdException w:name="Colorful Grid Accent 2" w:uiPriority="73"/>
-    <w:lsdException w:name="Light Shading Accent 3" w:uiPriority="60"/>
-    <w:lsdException w:name="Light List Accent 3" w:uiPriority="61"/>
-    <w:lsdException w:name="Light Grid Accent 3" w:uiPriority="62"/>
-    <w:lsdException w:name="Medium Shading 1 Accent 3" w:uiPriority="63"/>
-    <w:lsdException w:name="Medium Shading 2 Accent 3" w:uiPriority="64"/>
-    <w:lsdException w:name="Medium List 1 Accent 3" w:uiPriority="65"/>
-    <w:lsdException w:name="Medium List 2 Accent 3" w:uiPriority="66"/>
-    <w:lsdException w:name="Medium Grid 1 Accent 3" w:uiPriority="67"/>
-    <w:lsdException w:name="Medium Grid 2 Accent 3" w:uiPriority="68"/>
-    <w:lsdException w:name="Medium Grid 3 Accent 3" w:uiPriority="69"/>
-    <w:lsdException w:name="Dark List Accent 3" w:uiPriority="70"/>
-    <w:lsdException w:name="Colorful Shading Accent 3" w:uiPriority="71"/>
-    <w:lsdException w:name="Colorful List Accent 3" w:uiPriority="72"/>
-    <w:lsdException w:name="Colorful Grid Accent 3" w:uiPriority="73"/>
-    <w:lsdException w:name="Light Shading Accent 4" w:uiPriority="60"/>
-    <w:lsdException w:name="Light List Accent 4" w:uiPriority="61"/>
-    <w:lsdException w:name="Light Grid Accent 4" w:uiPriority="62"/>
-    <w:lsdException w:name="Medium Shading 1 Accent 4" w:uiPriority="63"/>
-    <w:lsdException w:name="Medium Shading 2 Accent 4" w:uiPriority="64"/>
-    <w:lsdException w:name="Medium List 1 Accent 4" w:uiPriority="65"/>
-    <w:lsdException w:name="Medium List 2 Accent 4" w:uiPriority="66"/>
-    <w:lsdException w:name="Medium Grid 1 Accent 4" w:uiPriority="67"/>
-    <w:lsdException w:name="Medium Grid 2 Accent 4" w:uiPriority="68"/>
-    <w:lsdException w:name="Medium Grid 3 Accent 4" w:uiPriority="69"/>
-    <w:lsdException w:name="Dark List Accent 4" w:uiPriority="70"/>
-    <w:lsdException w:name="Colorful Shading Accent 4" w:uiPriority="71"/>
-    <w:lsdException w:name="Colorful List Accent 4" w:uiPriority="72"/>
-    <w:lsdException w:name="Colorful Grid Accent 4" w:uiPriority="73"/>
-    <w:lsdException w:name="Light Shading Accent 5" w:uiPriority="60"/>
-    <w:lsdException w:name="Light List Accent 5" w:uiPriority="61"/>
-    <w:lsdException w:name="Light Grid Accent 5" w:uiPriority="62"/>
-    <w:lsdException w:name="Medium Shading 1 Accent 5" w:uiPriority="63"/>
-    <w:lsdException w:name="Medium Shading 2 Accent 5" w:uiPriority="64"/>
-    <w:lsdException w:name="Medium List 1 Accent 5" w:uiPriority="65"/>
-    <w:lsdException w:name="Medium List 2 Accent 5" w:uiPriority="66"/>
-    <w:lsdException w:name="Medium Grid 1 Accent 5" w:uiPriority="67"/>
-    <w:lsdException w:name="Medium Grid 2 Accent 5" w:uiPriority="68"/>
-    <w:lsdException w:name="Medium Grid 3 Accent 5" w:uiPriority="69"/>
-    <w:lsdException w:name="Dark List Accent 5" w:uiPriority="70"/>
-    <w:lsdException w:name="Colorful Shading Accent 5" w:uiPriority="71"/>
-    <w:lsdException w:name="Colorful List Accent 5" w:uiPriority="72"/>
-    <w:lsdException w:name="Colorful Grid Accent 5" w:uiPriority="73"/>
-    <w:lsdException w:name="Light Shading Accent 6" w:uiPriority="60"/>
-    <w:lsdException w:name="Light List Accent 6" w:uiPriority="61"/>
-    <w:lsdException w:name="Light Grid Accent 6" w:uiPriority="62"/>
-    <w:lsdException w:name="Medium Shading 1 Accent 6" w:uiPriority="63"/>
-    <w:lsdException w:name="Medium Shading 2 Accent 6" w:uiPriority="64"/>
-    <w:lsdException w:name="Medium List 1 Accent 6" w:uiPriority="65"/>
-    <w:lsdException w:name="Medium List 2 Accent 6" w:uiPriority="66"/>
-    <w:lsdException w:name="Medium Grid 1 Accent 6" w:uiPriority="67"/>
-    <w:lsdException w:name="Medium Grid 2 Accent 6" w:uiPriority="68"/>
-    <w:lsdException w:name="Medium Grid 3 Accent 6" w:uiPriority="69"/>
-    <w:lsdException w:name="Dark List Accent 6" w:uiPriority="70"/>
-    <w:lsdException w:name="Colorful Shading Accent 6" w:uiPriority="71"/>
-    <w:lsdException w:name="Colorful List Accent 6" w:uiPriority="72"/>
-    <w:lsdException w:name="Colorful Grid Accent 6" w:uiPriority="73"/>
-    <w:lsdException w:name="Subtle Emphasis" w:uiPriority="19" w:qFormat="1"/>
-    <w:lsdException w:name="Intense Emphasis" w:uiPriority="21" w:qFormat="1"/>
-    <w:lsdException w:name="Subtle Reference" w:uiPriority="31" w:qFormat="1"/>
-    <w:lsdException w:name="Intense Reference" w:uiPriority="32" w:qFormat="1"/>
-    <w:lsdException w:name="Book Title" w:uiPriority="33" w:qFormat="1"/>
-    <w:lsdException w:name="Bibliography" w:semiHidden="1" w:uiPriority="37" w:unhideWhenUsed="1"/>
-    <w:lsdException w:name="TOC Heading" w:semiHidden="1" w:uiPriority="39" w:unhideWhenUsed="1" w:qFormat="1"/>
-    <w:lsdException w:name="Plain Table 1" w:uiPriority="41"/>
-    <w:lsdException w:name="Plain Table 2" w:uiPriority="42"/>
-    <w:lsdException w:name="Plain Table 3" w:uiPriority="43"/>
-    <w:lsdException w:name="Plain Table 4" w:uiPriority="44"/>
-    <w:lsdException w:name="Plain Table 5" w:uiPriority="45"/>
-    <w:lsdException w:name="Grid Table Light" w:uiPriority="40"/>
-    <w:lsdException w:name="Grid Table 1 Light" w:uiPriority="46"/>
-    <w:lsdException w:name="Grid Table 2" w:uiPriority="47"/>
-    <w:lsdException w:name="Grid Table 3" w:uiPriority="48"/>
-    <w:lsdException w:name="Grid Table 4" w:uiPriority="49"/>
-    <w:lsdException w:name="Grid Table 5 Dark" w:uiPriority="50"/>
-    <w:lsdException w:name="Grid Table 6 Colorful" w:uiPriority="51"/>
-    <w:lsdException w:name="Grid Table 7 Colorful" w:uiPriority="52"/>
-    <w:lsdException w:name="Grid Table 1 Light Accent 1" w:uiPriority="46"/>
-    <w:lsdException w:name="Grid Table 2 Accent 1" w:uiPriority="47"/>
-    <w:lsdException w:name="Grid Table 3 Accent 1" w:uiPriority="48"/>
-    <w:lsdException w:name="Grid Table 4 Accent 1" w:uiPriority="49"/>
-    <w:lsdException w:name="Grid Table 5 Dark Accent 1" w:uiPriority="50"/>
-    <w:lsdException w:name="Grid Table 6 Colorful Accent 1" w:uiPriority="51"/>
-    <w:lsdException w:name="Grid Table 7 Colorful Accent 1" w:uiPriority="52"/>
-    <w:lsdException w:name="Grid Table 1 Light Accent 2" w:uiPriority="46"/>
-    <w:lsdException w:name="Grid Table 2 Accent 2" w:uiPriority="47"/>
-    <w:lsdException w:name="Grid Table 3 Accent 2" w:uiPriority="48"/>
-    <w:lsdException w:name="Grid Table 4 Accent 2" w:uiPriority="49"/>
-    <w:lsdException w:name="Grid Table 5 Dark Accent 2" w:uiPriority="50"/>
-    <w:lsdException w:name="Grid Table 6 Colorful Accent 2" w:uiPriority="51"/>
-    <w:lsdException w:name="Grid Table 7 Colorful Accent 2" w:uiPriority="52"/>
-    <w:lsdException w:name="Grid Table 1 Light Accent 3" w:uiPriority="46"/>
-    <w:lsdException w:name="Grid Table 2 Accent 3" w:uiPriority="47"/>
-    <w:lsdException w:name="Grid Table 3 Accent 3" w:uiPriority="48"/>
-    <w:lsdException w:name="Grid Table 4 Accent 3" w:uiPriority="49"/>
-    <w:lsdException w:name="Grid Table 5 Dark Accent 3" w:uiPriority="50"/>
-    <w:lsdException w:name="Grid Table 6 Colorful Accent 3" w:uiPriority="51"/>
-    <w:lsdException w:name="Grid Table 7 Colorful Accent 3" w:uiPriority="52"/>
-    <w:lsdException w:name="Grid Table 1 Light Accent 4" w:uiPriority="46"/>
-    <w:lsdException w:name="Grid Table 2 Accent 4" w:uiPriority="47"/>
-    <w:lsdException w:name="Grid Table 3 Accent 4" w:uiPriority="48"/>
-    <w:lsdException w:name="Grid Table 4 Accent 4" w:uiPriority="49"/>
-    <w:lsdException w:name="Grid Table 5 Dark Accent 4" w:uiPriority="50"/>
-    <w:lsdException w:name="Grid Table 6 Colorful Accent 4" w:uiPriority="51"/>
-    <w:lsdException w:name="Grid Table 7 Colorful Accent 4" w:uiPriority="52"/>
-    <w:lsdException w:name="Grid Table 1 Light Accent 5" w:uiPriority="46"/>
-    <w:lsdException w:name="Grid Table 2 Accent 5" w:uiPriority="47"/>
-    <w:lsdException w:name="Grid Table 3 Accent 5" w:uiPriority="48"/>
-    <w:lsdException w:name="Grid Table 4 Accent 5" w:uiPriority="49"/>
-    <w:lsdException w:name="Grid Table 5 Dark Accent 5" w:uiPriority="50"/>
-    <w:lsdException w:name="Grid Table 6 Colorful Accent 5" w:uiPriority="51"/>
-    <w:lsdException w:name="Grid Table 7 Colorful Accent 5" w:uiPriority="52"/>
-    <w:lsdException w:name="Grid Table 1 Light Accent 6" w:uiPriority="46"/>
-    <w:lsdException w:name="Grid Table 2 Accent 6" w:uiPriority="47"/>
-    <w:lsdException w:name="Grid Table 3 Accent 6" w:uiPriority="48"/>
-    <w:lsdException w:name="Grid Table 4 Accent 6" w:uiPriority="49"/>
-    <w:lsdException w:name="Grid Table 5 Dark Accent 6" w:uiPriority="50"/>
-    <w:lsdException w:name="Grid Table 6 Colorful Accent 6" w:uiPriority="51"/>
-    <w:lsdException w:name="Grid Table 7 Colorful Accent 6" w:uiPriority="52"/>
-    <w:lsdException w:name="List Table 1 Light" w:uiPriority="46"/>
-    <w:lsdException w:name="List Table 2" w:uiPriority="47"/>
-    <w:lsdException w:name="List Table 3" w:uiPriority="48"/>
-    <w:lsdException w:name="List Table 4" w:uiPriority="49"/>
-    <w:lsdException w:name="List Table 5 Dark" w:uiPriority="50"/>
-    <w:lsdException w:name="List Table 6 Colorful" w:uiPriority="51"/>
-    <w:lsdException w:name="List Table 7 Colorful" w:uiPriority="52"/>
-    <w:lsdException w:name="List Table 1 Light Accent 1" w:uiPriority="46"/>
-    <w:lsdException w:name="List Table 2 Accent 1" w:uiPriority="47"/>
-    <w:lsdException w:name="List Table 3 Accent 1" w:uiPriority="48"/>
-    <w:lsdException w:name="List Table 4 Accent 1" w:uiPriority="49"/>
-    <w:lsdException w:name="List Table 5 Dark Accent 1" w:uiPriority="50"/>
-    <w:lsdException w:name="List Table 6 Colorful Accent 1" w:uiPriority="51"/>
-    <w:lsdException w:name="List Table 7 Colorful Accent 1" w:uiPriority="52"/>
-    <w:lsdException w:name="List Table 1 Light Accent 2" w:uiPriority="46"/>
-    <w:lsdException w:name="List Table 2 Accent 2" w:uiPriority="47"/>
-    <w:lsdException w:name="List Table 3 Accent 2" w:uiPriority="48"/>
-    <w:lsdException w:name="List Table 4 Accent 2" w:uiPriority="49"/>
-    <w:lsdException w:name="List Table 5 Dark Accent 2" w:uiPriority="50"/>
-    <w:lsdException w:name="List Table 6 Colorful Accent 2" w:uiPriority="51"/>
-    <w:lsdException w:name="List Table 7 Colorful Accent 2" w:uiPriority="52"/>
-    <w:lsdException w:name="List Table 1 Light Accent 3" w:uiPriority="46"/>
-    <w:lsdException w:name="List Table 2 Accent 3" w:uiPriority="47"/>
-    <w:lsdException w:name="List Table 3 Accent 3" w:uiPriority="48"/>
-    <w:lsdException w:name="List Table 4 Accent 3" w:uiPriority="49"/>
-    <w:lsdException w:name="List Table 5 Dark Accent 3" w:uiPriority="50"/>
-    <w:lsdException w:name="List Table 6 Colorful Accent 3" w:uiPriority="51"/>
-    <w:lsdException w:name="List Table 7 Colorful Accent 3" w:uiPriority="52"/>
-    <w:lsdException w:name="List Table 1 Light Accent 4" w:uiPriority="46"/>
-    <w:lsdException w:name="List Table 2 Accent 4" w:uiPriority="47"/>
-    <w:lsdException w:name="List Table 3 Accent 4" w:uiPriority="48"/>
-    <w:lsdException w:name="List Table 4 Accent 4" w:uiPriority="49"/>
-    <w:lsdException w:name="List Table 5 Dark Accent 4" w:uiPriority="50"/>
-    <w:lsdException w:name="List Table 6 Colorful Accent 4" w:uiPriority="51"/>
-    <w:lsdException w:name="List Table 7 Colorful Accent 4" w:uiPriority="52"/>
-    <w:lsdException w:name="List Table 1 Light Accent 5" w:uiPriority="46"/>
-    <w:lsdException w:name="List Table 2 Accent 5" w:uiPriority="47"/>
-    <w:lsdException w:name="List Table 3 Accent 5" w:uiPriority="48"/>
-    <w:lsdException w:name="List Table 4 Accent 5" w:uiPriority="49"/>
-    <w:lsdException w:name="List Table 5 Dark Accent 5" w:uiPriority="50"/>
-    <w:lsdException w:name="List Table 6 Colorful Accent 5" w:uiPriority="51"/>
-    <w:lsdException w:name="List Table 7 Colorful Accent 5" w:uiPriority="52"/>
-    <w:lsdException w:name="List Table 1 Light Accent 6" w:uiPriority="46"/>
-    <w:lsdException w:name="List Table 2 Accent 6" w:uiPriority="47"/>
-    <w:lsdException w:name="List Table 3 Accent 6" w:uiPriority="48"/>
-    <w:lsdException w:name="List Table 4 Accent 6" w:uiPriority="49"/>
-    <w:lsdException w:name="List Table 5 Dark Accent 6" w:uiPriority="50"/>
-    <w:lsdException w:name="List Table 6 Colorful Accent 6" w:uiPriority="51"/>
-    <w:lsdException w:name="List Table 7 Colorful Accent 6" w:uiPriority="52"/>
-  </w:latentStyles>
-  <w:style w:type="paragraph" w:default="1" w:styleId="Normal">
-    <w:name w:val="Normal"/>
-    <w:qFormat/>
-  </w:style>
-  <w:style w:type="character" w:default="1" w:styleId="DefaultParagraphFont">
-    <w:name w:val="Default Paragraph Font"/>
-    <w:uiPriority w:val="1"/>
-    <w:semiHidden/>
-    <w:unhideWhenUsed/>
-  </w:style>
-  <w:style w:type="table" w:default="1" w:styleId="TableNormal">
-    <w:name w:val="Normal Table"/>
-    <w:uiPriority w:val="99"/>
-    <w:semiHidden/>
-    <w:unhideWhenUsed/>
-    <w:tblPr>
-      <w:tblInd w:w="0" w:type="dxa"/>
-      <w:tblCellMar>
-        <w:top w:w="0" w:type="dxa"/>
-        <w:left w:w="108" w:type="dxa"/>
-        <w:bottom w:w="0" w:type="dxa"/>
-        <w:right w:w="108" w:type="dxa"/>
-      </w:tblCellMar>
-    </w:tblPr>
-  </w:style>
-  <w:style w:type="numbering" w:default="1" w:styleId="NoList">
-    <w:name w:val="No List"/>
-    <w:uiPriority w:val="99"/>
-    <w:semiHidden/>
-    <w:unhideWhenUsed/>
-  </w:style>
-  <w:style w:type="character" w:styleId="PlaceholderText">
-    <w:name w:val="Placeholder Text"/>
-    <w:basedOn w:val="DefaultParagraphFont"/>
-    <w:uiPriority w:val="99"/>
-    <w:semiHidden/>
-    <w:rsid w:val="00C171A3"/>
-    <w:rPr>
-      <w:color w:val="808080"/>
-    </w:rPr>
-  </w:style>
-</w:styles>
-</file>
-
-<file path=word/glossary/webSettings.xml><?xml version="1.0" encoding="utf-8"?>
-<w:webSettings xmlns:mc="http://schemas.openxmlformats.org/markup-compatibility/2006" xmlns:r="http://schemas.openxmlformats.org/officeDocument/2006/relationships" xmlns:w="http://schemas.openxmlformats.org/wordprocessingml/2006/main" xmlns:w14="http://schemas.microsoft.com/office/word/2010/wordml" xmlns:w15="http://schemas.microsoft.com/office/word/2012/wordml" xmlns:w16se="http://schemas.microsoft.com/office/word/2015/wordml/symex" mc:Ignorable="w14 w15 w16se">
-  <w:optimizeForBrowser/>
-  <w:allowPNG/>
-</w:webSettings>
-</file>
-
 <file path=word/theme/theme1.xml><?xml version="1.0" encoding="utf-8"?>
 <a:theme xmlns:a="http://schemas.openxmlformats.org/drawingml/2006/main" name="Office Theme">
   <a:themeElements>
@@ -27962,7 +27554,7 @@
 </file>
 
 <file path=customXml/itemProps2.xml><?xml version="1.0" encoding="utf-8"?>
-<ds:datastoreItem xmlns:ds="http://schemas.openxmlformats.org/officeDocument/2006/customXml" ds:itemID="{E4B4F66E-E9A2-4AE0-8FE5-E17C2DA222D8}">
+<ds:datastoreItem xmlns:ds="http://schemas.openxmlformats.org/officeDocument/2006/customXml" ds:itemID="{719E594D-3B55-48F8-AADA-51961AC5F0B2}">
   <ds:schemaRefs>
     <ds:schemaRef ds:uri="http://schemas.openxmlformats.org/officeDocument/2006/bibliography"/>
   </ds:schemaRefs>

</xml_diff>

<commit_message>
Add caption to Fig. 8
</commit_message>
<xml_diff>
--- a/report/ttf10_LabReport.docx
+++ b/report/ttf10_LabReport.docx
@@ -4640,8 +4640,112 @@
         <w:t>.</w:t>
       </w:r>
       <w:r>
-        <w:t xml:space="preserve">  Caption</w:t>
-      </w:r>
+        <w:t xml:space="preserve">  </w:t>
+      </w:r>
+      <w:r>
+        <w:t xml:space="preserve">Mean values for </w:t>
+      </w:r>
+      <m:oMath>
+        <m:sSub>
+          <m:sSubPr>
+            <m:ctrlPr>
+              <w:rPr>
+                <w:rFonts w:ascii="Cambria Math" w:hAnsi="Cambria Math"/>
+              </w:rPr>
+            </m:ctrlPr>
+          </m:sSubPr>
+          <m:e>
+            <m:r>
+              <w:rPr>
+                <w:rFonts w:ascii="Cambria Math" w:hAnsi="Cambria Math"/>
+              </w:rPr>
+              <m:t>a</m:t>
+            </m:r>
+          </m:e>
+          <m:sub>
+            <m:r>
+              <w:rPr>
+                <w:rFonts w:ascii="Cambria Math" w:hAnsi="Cambria Math"/>
+              </w:rPr>
+              <m:t>1</m:t>
+            </m:r>
+          </m:sub>
+        </m:sSub>
+      </m:oMath>
+      <w:r>
+        <w:t xml:space="preserve"> and </w:t>
+      </w:r>
+      <m:oMath>
+        <m:sSub>
+          <m:sSubPr>
+            <m:ctrlPr>
+              <w:rPr>
+                <w:rFonts w:ascii="Cambria Math" w:hAnsi="Cambria Math"/>
+              </w:rPr>
+            </m:ctrlPr>
+          </m:sSubPr>
+          <m:e>
+            <m:r>
+              <w:rPr>
+                <w:rFonts w:ascii="Cambria Math" w:hAnsi="Cambria Math"/>
+              </w:rPr>
+              <m:t>a</m:t>
+            </m:r>
+          </m:e>
+          <m:sub>
+            <m:r>
+              <w:rPr>
+                <w:rFonts w:ascii="Cambria Math" w:hAnsi="Cambria Math"/>
+              </w:rPr>
+              <m:t>2</m:t>
+            </m:r>
+          </m:sub>
+        </m:sSub>
+      </m:oMath>
+      <w:r>
+        <w:t xml:space="preserve"> for each of the eleven target delays tested in the six-minute trial, </w:t>
+      </w:r>
+      <w:r>
+        <w:t>Trial 21</w:t>
+      </w:r>
+      <w:r>
+        <w:t>. Despite how jagged these results appear, it is clear that there is an overall increase in the mean amplitude of the second saccade (</w:t>
+      </w:r>
+      <m:oMath>
+        <m:sSub>
+          <m:sSubPr>
+            <m:ctrlPr>
+              <w:rPr>
+                <w:rFonts w:ascii="Cambria Math" w:hAnsi="Cambria Math"/>
+              </w:rPr>
+            </m:ctrlPr>
+          </m:sSubPr>
+          <m:e>
+            <m:r>
+              <w:rPr>
+                <w:rFonts w:ascii="Cambria Math" w:hAnsi="Cambria Math"/>
+              </w:rPr>
+              <m:t>a</m:t>
+            </m:r>
+          </m:e>
+          <m:sub>
+            <m:r>
+              <w:rPr>
+                <w:rFonts w:ascii="Cambria Math" w:hAnsi="Cambria Math"/>
+              </w:rPr>
+              <m:t>2</m:t>
+            </m:r>
+          </m:sub>
+        </m:sSub>
+      </m:oMath>
+      <w:r>
+        <w:t xml:space="preserve">) as the target delay becomes shorter and shorter. Per contra, as the target delay is elongated, it becomes easier for the subject to follow accurately. This explains the larger discrepancy in amplitude for shorter target delays, versus the </w:t>
+      </w:r>
+      <w:r>
+        <w:t>relatively more converged amplitudes for longer target delays.</w:t>
+      </w:r>
+      <w:bookmarkStart w:id="6" w:name="_GoBack"/>
+      <w:bookmarkEnd w:id="6"/>
     </w:p>
     <w:p>
       <w:pPr>
@@ -4742,8 +4846,6 @@
           </wp:inline>
         </w:drawing>
       </w:r>
-      <w:bookmarkStart w:id="6" w:name="_GoBack"/>
-      <w:bookmarkEnd w:id="6"/>
     </w:p>
     <w:p>
       <w:pPr>
@@ -4868,7 +4970,6 @@
           <w:rFonts w:cstheme="minorHAnsi"/>
           <w:sz w:val="22"/>
         </w:rPr>
-        <w:lastRenderedPageBreak/>
         <w:t>A</w:t>
       </w:r>
     </w:p>
@@ -10488,6 +10589,7 @@
                 <w:sz w:val="18"/>
                 <w:szCs w:val="18"/>
               </w:rPr>
+              <w:lastRenderedPageBreak/>
               <w:t>34</w:t>
             </w:r>
           </w:p>
@@ -11122,7 +11224,6 @@
                 <w:sz w:val="18"/>
                 <w:szCs w:val="18"/>
               </w:rPr>
-              <w:lastRenderedPageBreak/>
               <w:t>38</w:t>
             </w:r>
           </w:p>
@@ -20381,6 +20482,7 @@
                 <w:sz w:val="18"/>
                 <w:szCs w:val="18"/>
               </w:rPr>
+              <w:lastRenderedPageBreak/>
               <w:t>101</w:t>
             </w:r>
           </w:p>
@@ -21033,7 +21135,6 @@
                 <w:sz w:val="18"/>
                 <w:szCs w:val="18"/>
               </w:rPr>
-              <w:lastRenderedPageBreak/>
               <w:t>105</w:t>
             </w:r>
           </w:p>
@@ -25829,7 +25930,7 @@
             <w:noProof/>
             <w:sz w:val="22"/>
           </w:rPr>
-          <w:t>6</w:t>
+          <w:t>8</w:t>
         </w:r>
         <w:r>
           <w:rPr>
@@ -27206,6 +27307,553 @@
 </w:styles>
 </file>
 
+<file path=word/glossary/document.xml><?xml version="1.0" encoding="utf-8"?>
+<w:glossaryDocument xmlns:wpc="http://schemas.microsoft.com/office/word/2010/wordprocessingCanvas" xmlns:cx="http://schemas.microsoft.com/office/drawing/2014/chartex" xmlns:cx1="http://schemas.microsoft.com/office/drawing/2015/9/8/chartex" xmlns:mc="http://schemas.openxmlformats.org/markup-compatibility/2006" xmlns:o="urn:schemas-microsoft-com:office:office" xmlns:r="http://schemas.openxmlformats.org/officeDocument/2006/relationships" xmlns:m="http://schemas.openxmlformats.org/officeDocument/2006/math" xmlns:v="urn:schemas-microsoft-com:vml" xmlns:wp14="http://schemas.microsoft.com/office/word/2010/wordprocessingDrawing" xmlns:wp="http://schemas.openxmlformats.org/drawingml/2006/wordprocessingDrawing" xmlns:w10="urn:schemas-microsoft-com:office:word" xmlns:w="http://schemas.openxmlformats.org/wordprocessingml/2006/main" xmlns:w14="http://schemas.microsoft.com/office/word/2010/wordml" xmlns:w15="http://schemas.microsoft.com/office/word/2012/wordml" xmlns:w16se="http://schemas.microsoft.com/office/word/2015/wordml/symex" xmlns:wpg="http://schemas.microsoft.com/office/word/2010/wordprocessingGroup" xmlns:wpi="http://schemas.microsoft.com/office/word/2010/wordprocessingInk" xmlns:wne="http://schemas.microsoft.com/office/word/2006/wordml" xmlns:wps="http://schemas.microsoft.com/office/word/2010/wordprocessingShape" mc:Ignorable="w14 w15 w16se wp14"/>
+</file>
+
+<file path=word/glossary/fontTable.xml><?xml version="1.0" encoding="utf-8"?>
+<w:fonts xmlns:mc="http://schemas.openxmlformats.org/markup-compatibility/2006" xmlns:r="http://schemas.openxmlformats.org/officeDocument/2006/relationships" xmlns:w="http://schemas.openxmlformats.org/wordprocessingml/2006/main" xmlns:w14="http://schemas.microsoft.com/office/word/2010/wordml" xmlns:w15="http://schemas.microsoft.com/office/word/2012/wordml" xmlns:w16se="http://schemas.microsoft.com/office/word/2015/wordml/symex" mc:Ignorable="w14 w15 w16se">
+  <w:font w:name="Times New Roman">
+    <w:panose1 w:val="02020603050405020304"/>
+    <w:charset w:val="00"/>
+    <w:family w:val="roman"/>
+    <w:pitch w:val="variable"/>
+    <w:sig w:usb0="E0002EFF" w:usb1="C000785B" w:usb2="00000009" w:usb3="00000000" w:csb0="000001FF" w:csb1="00000000"/>
+  </w:font>
+  <w:font w:name="Courier New">
+    <w:panose1 w:val="02070309020205020404"/>
+    <w:charset w:val="00"/>
+    <w:family w:val="modern"/>
+    <w:pitch w:val="fixed"/>
+    <w:sig w:usb0="E0002EFF" w:usb1="C0007843" w:usb2="00000009" w:usb3="00000000" w:csb0="000001FF" w:csb1="00000000"/>
+  </w:font>
+  <w:font w:name="Wingdings">
+    <w:panose1 w:val="05000000000000000000"/>
+    <w:charset w:val="02"/>
+    <w:family w:val="auto"/>
+    <w:pitch w:val="variable"/>
+    <w:sig w:usb0="00000000" w:usb1="10000000" w:usb2="00000000" w:usb3="00000000" w:csb0="80000000" w:csb1="00000000"/>
+  </w:font>
+  <w:font w:name="Symbol">
+    <w:panose1 w:val="05050102010706020507"/>
+    <w:charset w:val="02"/>
+    <w:family w:val="roman"/>
+    <w:pitch w:val="variable"/>
+    <w:sig w:usb0="00000000" w:usb1="10000000" w:usb2="00000000" w:usb3="00000000" w:csb0="80000000" w:csb1="00000000"/>
+  </w:font>
+  <w:font w:name="Arial">
+    <w:panose1 w:val="020B0604020202020204"/>
+    <w:charset w:val="00"/>
+    <w:family w:val="swiss"/>
+    <w:pitch w:val="variable"/>
+    <w:sig w:usb0="E0002EFF" w:usb1="C0007843" w:usb2="00000009" w:usb3="00000000" w:csb0="000001FF" w:csb1="00000000"/>
+  </w:font>
+  <w:font w:name="Cambria Math">
+    <w:panose1 w:val="02040503050406030204"/>
+    <w:charset w:val="00"/>
+    <w:family w:val="roman"/>
+    <w:pitch w:val="variable"/>
+    <w:sig w:usb0="E00002FF" w:usb1="420024FF" w:usb2="00000000" w:usb3="00000000" w:csb0="0000019F" w:csb1="00000000"/>
+  </w:font>
+  <w:font w:name="Calibri">
+    <w:panose1 w:val="020F0502020204030204"/>
+    <w:charset w:val="00"/>
+    <w:family w:val="swiss"/>
+    <w:pitch w:val="variable"/>
+    <w:sig w:usb0="E0002AFF" w:usb1="C000247B" w:usb2="00000009" w:usb3="00000000" w:csb0="000001FF" w:csb1="00000000"/>
+  </w:font>
+  <w:font w:name="Calibri Light">
+    <w:panose1 w:val="020F0302020204030204"/>
+    <w:charset w:val="00"/>
+    <w:family w:val="swiss"/>
+    <w:pitch w:val="variable"/>
+    <w:sig w:usb0="E0002AFF" w:usb1="C000247B" w:usb2="00000009" w:usb3="00000000" w:csb0="000001FF" w:csb1="00000000"/>
+  </w:font>
+</w:fonts>
+</file>
+
+<file path=word/glossary/settings.xml><?xml version="1.0" encoding="utf-8"?>
+<w:settings xmlns:mc="http://schemas.openxmlformats.org/markup-compatibility/2006" xmlns:o="urn:schemas-microsoft-com:office:office" xmlns:r="http://schemas.openxmlformats.org/officeDocument/2006/relationships" xmlns:m="http://schemas.openxmlformats.org/officeDocument/2006/math" xmlns:v="urn:schemas-microsoft-com:vml" xmlns:w10="urn:schemas-microsoft-com:office:word" xmlns:w="http://schemas.openxmlformats.org/wordprocessingml/2006/main" xmlns:w14="http://schemas.microsoft.com/office/word/2010/wordml" xmlns:w15="http://schemas.microsoft.com/office/word/2012/wordml" xmlns:w16se="http://schemas.microsoft.com/office/word/2015/wordml/symex" xmlns:sl="http://schemas.openxmlformats.org/schemaLibrary/2006/main" mc:Ignorable="w14 w15 w16se">
+  <w:view w:val="normal"/>
+  <w:defaultTabStop w:val="720"/>
+  <w:characterSpacingControl w:val="doNotCompress"/>
+  <w:compat>
+    <w:useFELayout/>
+    <w:compatSetting w:name="compatibilityMode" w:uri="http://schemas.microsoft.com/office/word" w:val="15"/>
+    <w:compatSetting w:name="overrideTableStyleFontSizeAndJustification" w:uri="http://schemas.microsoft.com/office/word" w:val="1"/>
+    <w:compatSetting w:name="enableOpenTypeFeatures" w:uri="http://schemas.microsoft.com/office/word" w:val="1"/>
+    <w:compatSetting w:name="doNotFlipMirrorIndents" w:uri="http://schemas.microsoft.com/office/word" w:val="1"/>
+    <w:compatSetting w:name="differentiateMultirowTableHeaders" w:uri="http://schemas.microsoft.com/office/word" w:val="1"/>
+  </w:compat>
+  <w:rsids>
+    <w:rsidRoot w:val="008D386F"/>
+    <w:rsid w:val="00115945"/>
+    <w:rsid w:val="008D386F"/>
+    <w:rsid w:val="00C171A3"/>
+    <w:rsid w:val="00D4467B"/>
+  </w:rsids>
+  <m:mathPr>
+    <m:mathFont m:val="Cambria Math"/>
+    <m:brkBin m:val="before"/>
+    <m:brkBinSub m:val="--"/>
+    <m:smallFrac m:val="0"/>
+    <m:dispDef/>
+    <m:lMargin m:val="0"/>
+    <m:rMargin m:val="0"/>
+    <m:defJc m:val="centerGroup"/>
+    <m:wrapIndent m:val="1440"/>
+    <m:intLim m:val="subSup"/>
+    <m:naryLim m:val="undOvr"/>
+  </m:mathPr>
+  <w:themeFontLang w:val="en-US"/>
+  <w:clrSchemeMapping w:bg1="light1" w:t1="dark1" w:bg2="light2" w:t2="dark2" w:accent1="accent1" w:accent2="accent2" w:accent3="accent3" w:accent4="accent4" w:accent5="accent5" w:accent6="accent6" w:hyperlink="hyperlink" w:followedHyperlink="followedHyperlink"/>
+  <w:decimalSymbol w:val="."/>
+  <w:listSeparator w:val=","/>
+  <w15:chartTrackingRefBased/>
+</w:settings>
+</file>
+
+<file path=word/glossary/styles.xml><?xml version="1.0" encoding="utf-8"?>
+<w:styles xmlns:mc="http://schemas.openxmlformats.org/markup-compatibility/2006" xmlns:r="http://schemas.openxmlformats.org/officeDocument/2006/relationships" xmlns:w="http://schemas.openxmlformats.org/wordprocessingml/2006/main" xmlns:w14="http://schemas.microsoft.com/office/word/2010/wordml" xmlns:w15="http://schemas.microsoft.com/office/word/2012/wordml" xmlns:w16se="http://schemas.microsoft.com/office/word/2015/wordml/symex" mc:Ignorable="w14 w15 w16se">
+  <w:docDefaults>
+    <w:rPrDefault>
+      <w:rPr>
+        <w:rFonts w:asciiTheme="minorHAnsi" w:eastAsiaTheme="minorEastAsia" w:hAnsiTheme="minorHAnsi" w:cstheme="minorBidi"/>
+        <w:sz w:val="22"/>
+        <w:szCs w:val="22"/>
+        <w:lang w:val="en-US" w:eastAsia="en-US" w:bidi="ar-SA"/>
+      </w:rPr>
+    </w:rPrDefault>
+    <w:pPrDefault>
+      <w:pPr>
+        <w:spacing w:after="160" w:line="259" w:lineRule="auto"/>
+      </w:pPr>
+    </w:pPrDefault>
+  </w:docDefaults>
+  <w:latentStyles w:defLockedState="0" w:defUIPriority="99" w:defSemiHidden="0" w:defUnhideWhenUsed="0" w:defQFormat="0" w:count="371">
+    <w:lsdException w:name="Normal" w:uiPriority="0" w:qFormat="1"/>
+    <w:lsdException w:name="heading 1" w:uiPriority="9" w:qFormat="1"/>
+    <w:lsdException w:name="heading 2" w:semiHidden="1" w:uiPriority="9" w:unhideWhenUsed="1" w:qFormat="1"/>
+    <w:lsdException w:name="heading 3" w:semiHidden="1" w:uiPriority="9" w:unhideWhenUsed="1" w:qFormat="1"/>
+    <w:lsdException w:name="heading 4" w:semiHidden="1" w:uiPriority="9" w:unhideWhenUsed="1" w:qFormat="1"/>
+    <w:lsdException w:name="heading 5" w:semiHidden="1" w:uiPriority="9" w:unhideWhenUsed="1" w:qFormat="1"/>
+    <w:lsdException w:name="heading 6" w:semiHidden="1" w:uiPriority="9" w:unhideWhenUsed="1" w:qFormat="1"/>
+    <w:lsdException w:name="heading 7" w:semiHidden="1" w:uiPriority="9" w:unhideWhenUsed="1" w:qFormat="1"/>
+    <w:lsdException w:name="heading 8" w:semiHidden="1" w:uiPriority="9" w:unhideWhenUsed="1" w:qFormat="1"/>
+    <w:lsdException w:name="heading 9" w:semiHidden="1" w:uiPriority="9" w:unhideWhenUsed="1" w:qFormat="1"/>
+    <w:lsdException w:name="index 1" w:semiHidden="1" w:unhideWhenUsed="1"/>
+    <w:lsdException w:name="index 2" w:semiHidden="1" w:unhideWhenUsed="1"/>
+    <w:lsdException w:name="index 3" w:semiHidden="1" w:unhideWhenUsed="1"/>
+    <w:lsdException w:name="index 4" w:semiHidden="1" w:unhideWhenUsed="1"/>
+    <w:lsdException w:name="index 5" w:semiHidden="1" w:unhideWhenUsed="1"/>
+    <w:lsdException w:name="index 6" w:semiHidden="1" w:unhideWhenUsed="1"/>
+    <w:lsdException w:name="index 7" w:semiHidden="1" w:unhideWhenUsed="1"/>
+    <w:lsdException w:name="index 8" w:semiHidden="1" w:unhideWhenUsed="1"/>
+    <w:lsdException w:name="index 9" w:semiHidden="1" w:unhideWhenUsed="1"/>
+    <w:lsdException w:name="toc 1" w:semiHidden="1" w:uiPriority="39" w:unhideWhenUsed="1"/>
+    <w:lsdException w:name="toc 2" w:semiHidden="1" w:uiPriority="39" w:unhideWhenUsed="1"/>
+    <w:lsdException w:name="toc 3" w:semiHidden="1" w:uiPriority="39" w:unhideWhenUsed="1"/>
+    <w:lsdException w:name="toc 4" w:semiHidden="1" w:uiPriority="39" w:unhideWhenUsed="1"/>
+    <w:lsdException w:name="toc 5" w:semiHidden="1" w:uiPriority="39" w:unhideWhenUsed="1"/>
+    <w:lsdException w:name="toc 6" w:semiHidden="1" w:uiPriority="39" w:unhideWhenUsed="1"/>
+    <w:lsdException w:name="toc 7" w:semiHidden="1" w:uiPriority="39" w:unhideWhenUsed="1"/>
+    <w:lsdException w:name="toc 8" w:semiHidden="1" w:uiPriority="39" w:unhideWhenUsed="1"/>
+    <w:lsdException w:name="toc 9" w:semiHidden="1" w:uiPriority="39" w:unhideWhenUsed="1"/>
+    <w:lsdException w:name="Normal Indent" w:semiHidden="1" w:unhideWhenUsed="1"/>
+    <w:lsdException w:name="footnote text" w:semiHidden="1" w:unhideWhenUsed="1"/>
+    <w:lsdException w:name="annotation text" w:semiHidden="1" w:unhideWhenUsed="1"/>
+    <w:lsdException w:name="header" w:semiHidden="1" w:unhideWhenUsed="1"/>
+    <w:lsdException w:name="footer" w:semiHidden="1" w:unhideWhenUsed="1"/>
+    <w:lsdException w:name="index heading" w:semiHidden="1" w:unhideWhenUsed="1"/>
+    <w:lsdException w:name="caption" w:semiHidden="1" w:uiPriority="35" w:unhideWhenUsed="1" w:qFormat="1"/>
+    <w:lsdException w:name="table of figures" w:semiHidden="1" w:unhideWhenUsed="1"/>
+    <w:lsdException w:name="envelope address" w:semiHidden="1" w:unhideWhenUsed="1"/>
+    <w:lsdException w:name="envelope return" w:semiHidden="1" w:unhideWhenUsed="1"/>
+    <w:lsdException w:name="footnote reference" w:semiHidden="1" w:unhideWhenUsed="1"/>
+    <w:lsdException w:name="annotation reference" w:semiHidden="1" w:unhideWhenUsed="1"/>
+    <w:lsdException w:name="line number" w:semiHidden="1" w:unhideWhenUsed="1"/>
+    <w:lsdException w:name="page number" w:semiHidden="1" w:unhideWhenUsed="1"/>
+    <w:lsdException w:name="endnote reference" w:semiHidden="1" w:unhideWhenUsed="1"/>
+    <w:lsdException w:name="endnote text" w:semiHidden="1" w:unhideWhenUsed="1"/>
+    <w:lsdException w:name="table of authorities" w:semiHidden="1" w:unhideWhenUsed="1"/>
+    <w:lsdException w:name="macro" w:semiHidden="1" w:unhideWhenUsed="1"/>
+    <w:lsdException w:name="toa heading" w:semiHidden="1" w:unhideWhenUsed="1"/>
+    <w:lsdException w:name="List" w:semiHidden="1" w:unhideWhenUsed="1"/>
+    <w:lsdException w:name="List Bullet" w:semiHidden="1" w:unhideWhenUsed="1"/>
+    <w:lsdException w:name="List Number" w:semiHidden="1" w:unhideWhenUsed="1"/>
+    <w:lsdException w:name="List 2" w:semiHidden="1" w:unhideWhenUsed="1"/>
+    <w:lsdException w:name="List 3" w:semiHidden="1" w:unhideWhenUsed="1"/>
+    <w:lsdException w:name="List 4" w:semiHidden="1" w:unhideWhenUsed="1"/>
+    <w:lsdException w:name="List 5" w:semiHidden="1" w:unhideWhenUsed="1"/>
+    <w:lsdException w:name="List Bullet 2" w:semiHidden="1" w:unhideWhenUsed="1"/>
+    <w:lsdException w:name="List Bullet 3" w:semiHidden="1" w:unhideWhenUsed="1"/>
+    <w:lsdException w:name="List Bullet 4" w:semiHidden="1" w:unhideWhenUsed="1"/>
+    <w:lsdException w:name="List Bullet 5" w:semiHidden="1" w:unhideWhenUsed="1"/>
+    <w:lsdException w:name="List Number 2" w:semiHidden="1" w:unhideWhenUsed="1"/>
+    <w:lsdException w:name="List Number 3" w:semiHidden="1" w:unhideWhenUsed="1"/>
+    <w:lsdException w:name="List Number 4" w:semiHidden="1" w:unhideWhenUsed="1"/>
+    <w:lsdException w:name="List Number 5" w:semiHidden="1" w:unhideWhenUsed="1"/>
+    <w:lsdException w:name="Title" w:uiPriority="10" w:qFormat="1"/>
+    <w:lsdException w:name="Closing" w:semiHidden="1" w:unhideWhenUsed="1"/>
+    <w:lsdException w:name="Signature" w:semiHidden="1" w:unhideWhenUsed="1"/>
+    <w:lsdException w:name="Default Paragraph Font" w:semiHidden="1" w:uiPriority="1" w:unhideWhenUsed="1"/>
+    <w:lsdException w:name="Body Text" w:semiHidden="1" w:unhideWhenUsed="1"/>
+    <w:lsdException w:name="Body Text Indent" w:semiHidden="1" w:unhideWhenUsed="1"/>
+    <w:lsdException w:name="List Continue" w:semiHidden="1" w:unhideWhenUsed="1"/>
+    <w:lsdException w:name="List Continue 2" w:semiHidden="1" w:unhideWhenUsed="1"/>
+    <w:lsdException w:name="List Continue 3" w:semiHidden="1" w:unhideWhenUsed="1"/>
+    <w:lsdException w:name="List Continue 4" w:semiHidden="1" w:unhideWhenUsed="1"/>
+    <w:lsdException w:name="List Continue 5" w:semiHidden="1" w:unhideWhenUsed="1"/>
+    <w:lsdException w:name="Message Header" w:semiHidden="1" w:unhideWhenUsed="1"/>
+    <w:lsdException w:name="Subtitle" w:uiPriority="11" w:qFormat="1"/>
+    <w:lsdException w:name="Salutation" w:semiHidden="1" w:unhideWhenUsed="1"/>
+    <w:lsdException w:name="Date" w:semiHidden="1" w:unhideWhenUsed="1"/>
+    <w:lsdException w:name="Body Text First Indent" w:semiHidden="1" w:unhideWhenUsed="1"/>
+    <w:lsdException w:name="Body Text First Indent 2" w:semiHidden="1" w:unhideWhenUsed="1"/>
+    <w:lsdException w:name="Note Heading" w:semiHidden="1" w:unhideWhenUsed="1"/>
+    <w:lsdException w:name="Body Text 2" w:semiHidden="1" w:unhideWhenUsed="1"/>
+    <w:lsdException w:name="Body Text 3" w:semiHidden="1" w:unhideWhenUsed="1"/>
+    <w:lsdException w:name="Body Text Indent 2" w:semiHidden="1" w:unhideWhenUsed="1"/>
+    <w:lsdException w:name="Body Text Indent 3" w:semiHidden="1" w:unhideWhenUsed="1"/>
+    <w:lsdException w:name="Block Text" w:semiHidden="1" w:unhideWhenUsed="1"/>
+    <w:lsdException w:name="Hyperlink" w:semiHidden="1" w:unhideWhenUsed="1"/>
+    <w:lsdException w:name="FollowedHyperlink" w:semiHidden="1" w:unhideWhenUsed="1"/>
+    <w:lsdException w:name="Strong" w:uiPriority="22" w:qFormat="1"/>
+    <w:lsdException w:name="Emphasis" w:uiPriority="20" w:qFormat="1"/>
+    <w:lsdException w:name="Document Map" w:semiHidden="1" w:unhideWhenUsed="1"/>
+    <w:lsdException w:name="Plain Text" w:semiHidden="1" w:unhideWhenUsed="1"/>
+    <w:lsdException w:name="E-mail Signature" w:semiHidden="1" w:unhideWhenUsed="1"/>
+    <w:lsdException w:name="HTML Top of Form" w:semiHidden="1" w:unhideWhenUsed="1"/>
+    <w:lsdException w:name="HTML Bottom of Form" w:semiHidden="1" w:unhideWhenUsed="1"/>
+    <w:lsdException w:name="Normal (Web)" w:semiHidden="1" w:unhideWhenUsed="1"/>
+    <w:lsdException w:name="HTML Acronym" w:semiHidden="1" w:unhideWhenUsed="1"/>
+    <w:lsdException w:name="HTML Address" w:semiHidden="1" w:unhideWhenUsed="1"/>
+    <w:lsdException w:name="HTML Cite" w:semiHidden="1" w:unhideWhenUsed="1"/>
+    <w:lsdException w:name="HTML Code" w:semiHidden="1" w:unhideWhenUsed="1"/>
+    <w:lsdException w:name="HTML Definition" w:semiHidden="1" w:unhideWhenUsed="1"/>
+    <w:lsdException w:name="HTML Keyboard" w:semiHidden="1" w:unhideWhenUsed="1"/>
+    <w:lsdException w:name="HTML Preformatted" w:semiHidden="1" w:unhideWhenUsed="1"/>
+    <w:lsdException w:name="HTML Sample" w:semiHidden="1" w:unhideWhenUsed="1"/>
+    <w:lsdException w:name="HTML Typewriter" w:semiHidden="1" w:unhideWhenUsed="1"/>
+    <w:lsdException w:name="HTML Variable" w:semiHidden="1" w:unhideWhenUsed="1"/>
+    <w:lsdException w:name="Normal Table" w:semiHidden="1" w:unhideWhenUsed="1"/>
+    <w:lsdException w:name="annotation subject" w:semiHidden="1" w:unhideWhenUsed="1"/>
+    <w:lsdException w:name="No List" w:semiHidden="1" w:unhideWhenUsed="1"/>
+    <w:lsdException w:name="Outline List 1" w:semiHidden="1" w:unhideWhenUsed="1"/>
+    <w:lsdException w:name="Outline List 2" w:semiHidden="1" w:unhideWhenUsed="1"/>
+    <w:lsdException w:name="Outline List 3" w:semiHidden="1" w:unhideWhenUsed="1"/>
+    <w:lsdException w:name="Table Simple 1" w:semiHidden="1" w:unhideWhenUsed="1"/>
+    <w:lsdException w:name="Table Simple 2" w:semiHidden="1" w:unhideWhenUsed="1"/>
+    <w:lsdException w:name="Table Simple 3" w:semiHidden="1" w:unhideWhenUsed="1"/>
+    <w:lsdException w:name="Table Classic 1" w:semiHidden="1" w:unhideWhenUsed="1"/>
+    <w:lsdException w:name="Table Classic 2" w:semiHidden="1" w:unhideWhenUsed="1"/>
+    <w:lsdException w:name="Table Classic 3" w:semiHidden="1" w:unhideWhenUsed="1"/>
+    <w:lsdException w:name="Table Classic 4" w:semiHidden="1" w:unhideWhenUsed="1"/>
+    <w:lsdException w:name="Table Colorful 1" w:semiHidden="1" w:unhideWhenUsed="1"/>
+    <w:lsdException w:name="Table Colorful 2" w:semiHidden="1" w:unhideWhenUsed="1"/>
+    <w:lsdException w:name="Table Colorful 3" w:semiHidden="1" w:unhideWhenUsed="1"/>
+    <w:lsdException w:name="Table Columns 1" w:semiHidden="1" w:unhideWhenUsed="1"/>
+    <w:lsdException w:name="Table Columns 2" w:semiHidden="1" w:unhideWhenUsed="1"/>
+    <w:lsdException w:name="Table Columns 3" w:semiHidden="1" w:unhideWhenUsed="1"/>
+    <w:lsdException w:name="Table Columns 4" w:semiHidden="1" w:unhideWhenUsed="1"/>
+    <w:lsdException w:name="Table Columns 5" w:semiHidden="1" w:unhideWhenUsed="1"/>
+    <w:lsdException w:name="Table Grid 1" w:semiHidden="1" w:unhideWhenUsed="1"/>
+    <w:lsdException w:name="Table Grid 2" w:semiHidden="1" w:unhideWhenUsed="1"/>
+    <w:lsdException w:name="Table Grid 3" w:semiHidden="1" w:unhideWhenUsed="1"/>
+    <w:lsdException w:name="Table Grid 4" w:semiHidden="1" w:unhideWhenUsed="1"/>
+    <w:lsdException w:name="Table Grid 5" w:semiHidden="1" w:unhideWhenUsed="1"/>
+    <w:lsdException w:name="Table Grid 6" w:semiHidden="1" w:unhideWhenUsed="1"/>
+    <w:lsdException w:name="Table Grid 7" w:semiHidden="1" w:unhideWhenUsed="1"/>
+    <w:lsdException w:name="Table Grid 8" w:semiHidden="1" w:unhideWhenUsed="1"/>
+    <w:lsdException w:name="Table List 1" w:semiHidden="1" w:unhideWhenUsed="1"/>
+    <w:lsdException w:name="Table List 2" w:semiHidden="1" w:unhideWhenUsed="1"/>
+    <w:lsdException w:name="Table List 3" w:semiHidden="1" w:unhideWhenUsed="1"/>
+    <w:lsdException w:name="Table List 4" w:semiHidden="1" w:unhideWhenUsed="1"/>
+    <w:lsdException w:name="Table List 5" w:semiHidden="1" w:unhideWhenUsed="1"/>
+    <w:lsdException w:name="Table List 6" w:semiHidden="1" w:unhideWhenUsed="1"/>
+    <w:lsdException w:name="Table List 7" w:semiHidden="1" w:unhideWhenUsed="1"/>
+    <w:lsdException w:name="Table List 8" w:semiHidden="1" w:unhideWhenUsed="1"/>
+    <w:lsdException w:name="Table 3D effects 1" w:semiHidden="1" w:unhideWhenUsed="1"/>
+    <w:lsdException w:name="Table 3D effects 2" w:semiHidden="1" w:unhideWhenUsed="1"/>
+    <w:lsdException w:name="Table 3D effects 3" w:semiHidden="1" w:unhideWhenUsed="1"/>
+    <w:lsdException w:name="Table Contemporary" w:semiHidden="1" w:unhideWhenUsed="1"/>
+    <w:lsdException w:name="Table Elegant" w:semiHidden="1" w:unhideWhenUsed="1"/>
+    <w:lsdException w:name="Table Professional" w:semiHidden="1" w:unhideWhenUsed="1"/>
+    <w:lsdException w:name="Table Subtle 1" w:semiHidden="1" w:unhideWhenUsed="1"/>
+    <w:lsdException w:name="Table Subtle 2" w:semiHidden="1" w:unhideWhenUsed="1"/>
+    <w:lsdException w:name="Table Web 1" w:semiHidden="1" w:unhideWhenUsed="1"/>
+    <w:lsdException w:name="Table Web 2" w:semiHidden="1" w:unhideWhenUsed="1"/>
+    <w:lsdException w:name="Table Web 3" w:semiHidden="1" w:unhideWhenUsed="1"/>
+    <w:lsdException w:name="Balloon Text" w:semiHidden="1" w:unhideWhenUsed="1"/>
+    <w:lsdException w:name="Table Grid" w:uiPriority="39"/>
+    <w:lsdException w:name="Table Theme" w:semiHidden="1" w:unhideWhenUsed="1"/>
+    <w:lsdException w:name="Placeholder Text" w:semiHidden="1"/>
+    <w:lsdException w:name="No Spacing" w:uiPriority="1" w:qFormat="1"/>
+    <w:lsdException w:name="Light Shading" w:uiPriority="60"/>
+    <w:lsdException w:name="Light List" w:uiPriority="61"/>
+    <w:lsdException w:name="Light Grid" w:uiPriority="62"/>
+    <w:lsdException w:name="Medium Shading 1" w:uiPriority="63"/>
+    <w:lsdException w:name="Medium Shading 2" w:uiPriority="64"/>
+    <w:lsdException w:name="Medium List 1" w:uiPriority="65"/>
+    <w:lsdException w:name="Medium List 2" w:uiPriority="66"/>
+    <w:lsdException w:name="Medium Grid 1" w:uiPriority="67"/>
+    <w:lsdException w:name="Medium Grid 2" w:uiPriority="68"/>
+    <w:lsdException w:name="Medium Grid 3" w:uiPriority="69"/>
+    <w:lsdException w:name="Dark List" w:uiPriority="70"/>
+    <w:lsdException w:name="Colorful Shading" w:uiPriority="71"/>
+    <w:lsdException w:name="Colorful List" w:uiPriority="72"/>
+    <w:lsdException w:name="Colorful Grid" w:uiPriority="73"/>
+    <w:lsdException w:name="Light Shading Accent 1" w:uiPriority="60"/>
+    <w:lsdException w:name="Light List Accent 1" w:uiPriority="61"/>
+    <w:lsdException w:name="Light Grid Accent 1" w:uiPriority="62"/>
+    <w:lsdException w:name="Medium Shading 1 Accent 1" w:uiPriority="63"/>
+    <w:lsdException w:name="Medium Shading 2 Accent 1" w:uiPriority="64"/>
+    <w:lsdException w:name="Medium List 1 Accent 1" w:uiPriority="65"/>
+    <w:lsdException w:name="Revision" w:semiHidden="1"/>
+    <w:lsdException w:name="List Paragraph" w:uiPriority="34" w:qFormat="1"/>
+    <w:lsdException w:name="Quote" w:uiPriority="29" w:qFormat="1"/>
+    <w:lsdException w:name="Intense Quote" w:uiPriority="30" w:qFormat="1"/>
+    <w:lsdException w:name="Medium List 2 Accent 1" w:uiPriority="66"/>
+    <w:lsdException w:name="Medium Grid 1 Accent 1" w:uiPriority="67"/>
+    <w:lsdException w:name="Medium Grid 2 Accent 1" w:uiPriority="68"/>
+    <w:lsdException w:name="Medium Grid 3 Accent 1" w:uiPriority="69"/>
+    <w:lsdException w:name="Dark List Accent 1" w:uiPriority="70"/>
+    <w:lsdException w:name="Colorful Shading Accent 1" w:uiPriority="71"/>
+    <w:lsdException w:name="Colorful List Accent 1" w:uiPriority="72"/>
+    <w:lsdException w:name="Colorful Grid Accent 1" w:uiPriority="73"/>
+    <w:lsdException w:name="Light Shading Accent 2" w:uiPriority="60"/>
+    <w:lsdException w:name="Light List Accent 2" w:uiPriority="61"/>
+    <w:lsdException w:name="Light Grid Accent 2" w:uiPriority="62"/>
+    <w:lsdException w:name="Medium Shading 1 Accent 2" w:uiPriority="63"/>
+    <w:lsdException w:name="Medium Shading 2 Accent 2" w:uiPriority="64"/>
+    <w:lsdException w:name="Medium List 1 Accent 2" w:uiPriority="65"/>
+    <w:lsdException w:name="Medium List 2 Accent 2" w:uiPriority="66"/>
+    <w:lsdException w:name="Medium Grid 1 Accent 2" w:uiPriority="67"/>
+    <w:lsdException w:name="Medium Grid 2 Accent 2" w:uiPriority="68"/>
+    <w:lsdException w:name="Medium Grid 3 Accent 2" w:uiPriority="69"/>
+    <w:lsdException w:name="Dark List Accent 2" w:uiPriority="70"/>
+    <w:lsdException w:name="Colorful Shading Accent 2" w:uiPriority="71"/>
+    <w:lsdException w:name="Colorful List Accent 2" w:uiPriority="72"/>
+    <w:lsdException w:name="Colorful Grid Accent 2" w:uiPriority="73"/>
+    <w:lsdException w:name="Light Shading Accent 3" w:uiPriority="60"/>
+    <w:lsdException w:name="Light List Accent 3" w:uiPriority="61"/>
+    <w:lsdException w:name="Light Grid Accent 3" w:uiPriority="62"/>
+    <w:lsdException w:name="Medium Shading 1 Accent 3" w:uiPriority="63"/>
+    <w:lsdException w:name="Medium Shading 2 Accent 3" w:uiPriority="64"/>
+    <w:lsdException w:name="Medium List 1 Accent 3" w:uiPriority="65"/>
+    <w:lsdException w:name="Medium List 2 Accent 3" w:uiPriority="66"/>
+    <w:lsdException w:name="Medium Grid 1 Accent 3" w:uiPriority="67"/>
+    <w:lsdException w:name="Medium Grid 2 Accent 3" w:uiPriority="68"/>
+    <w:lsdException w:name="Medium Grid 3 Accent 3" w:uiPriority="69"/>
+    <w:lsdException w:name="Dark List Accent 3" w:uiPriority="70"/>
+    <w:lsdException w:name="Colorful Shading Accent 3" w:uiPriority="71"/>
+    <w:lsdException w:name="Colorful List Accent 3" w:uiPriority="72"/>
+    <w:lsdException w:name="Colorful Grid Accent 3" w:uiPriority="73"/>
+    <w:lsdException w:name="Light Shading Accent 4" w:uiPriority="60"/>
+    <w:lsdException w:name="Light List Accent 4" w:uiPriority="61"/>
+    <w:lsdException w:name="Light Grid Accent 4" w:uiPriority="62"/>
+    <w:lsdException w:name="Medium Shading 1 Accent 4" w:uiPriority="63"/>
+    <w:lsdException w:name="Medium Shading 2 Accent 4" w:uiPriority="64"/>
+    <w:lsdException w:name="Medium List 1 Accent 4" w:uiPriority="65"/>
+    <w:lsdException w:name="Medium List 2 Accent 4" w:uiPriority="66"/>
+    <w:lsdException w:name="Medium Grid 1 Accent 4" w:uiPriority="67"/>
+    <w:lsdException w:name="Medium Grid 2 Accent 4" w:uiPriority="68"/>
+    <w:lsdException w:name="Medium Grid 3 Accent 4" w:uiPriority="69"/>
+    <w:lsdException w:name="Dark List Accent 4" w:uiPriority="70"/>
+    <w:lsdException w:name="Colorful Shading Accent 4" w:uiPriority="71"/>
+    <w:lsdException w:name="Colorful List Accent 4" w:uiPriority="72"/>
+    <w:lsdException w:name="Colorful Grid Accent 4" w:uiPriority="73"/>
+    <w:lsdException w:name="Light Shading Accent 5" w:uiPriority="60"/>
+    <w:lsdException w:name="Light List Accent 5" w:uiPriority="61"/>
+    <w:lsdException w:name="Light Grid Accent 5" w:uiPriority="62"/>
+    <w:lsdException w:name="Medium Shading 1 Accent 5" w:uiPriority="63"/>
+    <w:lsdException w:name="Medium Shading 2 Accent 5" w:uiPriority="64"/>
+    <w:lsdException w:name="Medium List 1 Accent 5" w:uiPriority="65"/>
+    <w:lsdException w:name="Medium List 2 Accent 5" w:uiPriority="66"/>
+    <w:lsdException w:name="Medium Grid 1 Accent 5" w:uiPriority="67"/>
+    <w:lsdException w:name="Medium Grid 2 Accent 5" w:uiPriority="68"/>
+    <w:lsdException w:name="Medium Grid 3 Accent 5" w:uiPriority="69"/>
+    <w:lsdException w:name="Dark List Accent 5" w:uiPriority="70"/>
+    <w:lsdException w:name="Colorful Shading Accent 5" w:uiPriority="71"/>
+    <w:lsdException w:name="Colorful List Accent 5" w:uiPriority="72"/>
+    <w:lsdException w:name="Colorful Grid Accent 5" w:uiPriority="73"/>
+    <w:lsdException w:name="Light Shading Accent 6" w:uiPriority="60"/>
+    <w:lsdException w:name="Light List Accent 6" w:uiPriority="61"/>
+    <w:lsdException w:name="Light Grid Accent 6" w:uiPriority="62"/>
+    <w:lsdException w:name="Medium Shading 1 Accent 6" w:uiPriority="63"/>
+    <w:lsdException w:name="Medium Shading 2 Accent 6" w:uiPriority="64"/>
+    <w:lsdException w:name="Medium List 1 Accent 6" w:uiPriority="65"/>
+    <w:lsdException w:name="Medium List 2 Accent 6" w:uiPriority="66"/>
+    <w:lsdException w:name="Medium Grid 1 Accent 6" w:uiPriority="67"/>
+    <w:lsdException w:name="Medium Grid 2 Accent 6" w:uiPriority="68"/>
+    <w:lsdException w:name="Medium Grid 3 Accent 6" w:uiPriority="69"/>
+    <w:lsdException w:name="Dark List Accent 6" w:uiPriority="70"/>
+    <w:lsdException w:name="Colorful Shading Accent 6" w:uiPriority="71"/>
+    <w:lsdException w:name="Colorful List Accent 6" w:uiPriority="72"/>
+    <w:lsdException w:name="Colorful Grid Accent 6" w:uiPriority="73"/>
+    <w:lsdException w:name="Subtle Emphasis" w:uiPriority="19" w:qFormat="1"/>
+    <w:lsdException w:name="Intense Emphasis" w:uiPriority="21" w:qFormat="1"/>
+    <w:lsdException w:name="Subtle Reference" w:uiPriority="31" w:qFormat="1"/>
+    <w:lsdException w:name="Intense Reference" w:uiPriority="32" w:qFormat="1"/>
+    <w:lsdException w:name="Book Title" w:uiPriority="33" w:qFormat="1"/>
+    <w:lsdException w:name="Bibliography" w:semiHidden="1" w:uiPriority="37" w:unhideWhenUsed="1"/>
+    <w:lsdException w:name="TOC Heading" w:semiHidden="1" w:uiPriority="39" w:unhideWhenUsed="1" w:qFormat="1"/>
+    <w:lsdException w:name="Plain Table 1" w:uiPriority="41"/>
+    <w:lsdException w:name="Plain Table 2" w:uiPriority="42"/>
+    <w:lsdException w:name="Plain Table 3" w:uiPriority="43"/>
+    <w:lsdException w:name="Plain Table 4" w:uiPriority="44"/>
+    <w:lsdException w:name="Plain Table 5" w:uiPriority="45"/>
+    <w:lsdException w:name="Grid Table Light" w:uiPriority="40"/>
+    <w:lsdException w:name="Grid Table 1 Light" w:uiPriority="46"/>
+    <w:lsdException w:name="Grid Table 2" w:uiPriority="47"/>
+    <w:lsdException w:name="Grid Table 3" w:uiPriority="48"/>
+    <w:lsdException w:name="Grid Table 4" w:uiPriority="49"/>
+    <w:lsdException w:name="Grid Table 5 Dark" w:uiPriority="50"/>
+    <w:lsdException w:name="Grid Table 6 Colorful" w:uiPriority="51"/>
+    <w:lsdException w:name="Grid Table 7 Colorful" w:uiPriority="52"/>
+    <w:lsdException w:name="Grid Table 1 Light Accent 1" w:uiPriority="46"/>
+    <w:lsdException w:name="Grid Table 2 Accent 1" w:uiPriority="47"/>
+    <w:lsdException w:name="Grid Table 3 Accent 1" w:uiPriority="48"/>
+    <w:lsdException w:name="Grid Table 4 Accent 1" w:uiPriority="49"/>
+    <w:lsdException w:name="Grid Table 5 Dark Accent 1" w:uiPriority="50"/>
+    <w:lsdException w:name="Grid Table 6 Colorful Accent 1" w:uiPriority="51"/>
+    <w:lsdException w:name="Grid Table 7 Colorful Accent 1" w:uiPriority="52"/>
+    <w:lsdException w:name="Grid Table 1 Light Accent 2" w:uiPriority="46"/>
+    <w:lsdException w:name="Grid Table 2 Accent 2" w:uiPriority="47"/>
+    <w:lsdException w:name="Grid Table 3 Accent 2" w:uiPriority="48"/>
+    <w:lsdException w:name="Grid Table 4 Accent 2" w:uiPriority="49"/>
+    <w:lsdException w:name="Grid Table 5 Dark Accent 2" w:uiPriority="50"/>
+    <w:lsdException w:name="Grid Table 6 Colorful Accent 2" w:uiPriority="51"/>
+    <w:lsdException w:name="Grid Table 7 Colorful Accent 2" w:uiPriority="52"/>
+    <w:lsdException w:name="Grid Table 1 Light Accent 3" w:uiPriority="46"/>
+    <w:lsdException w:name="Grid Table 2 Accent 3" w:uiPriority="47"/>
+    <w:lsdException w:name="Grid Table 3 Accent 3" w:uiPriority="48"/>
+    <w:lsdException w:name="Grid Table 4 Accent 3" w:uiPriority="49"/>
+    <w:lsdException w:name="Grid Table 5 Dark Accent 3" w:uiPriority="50"/>
+    <w:lsdException w:name="Grid Table 6 Colorful Accent 3" w:uiPriority="51"/>
+    <w:lsdException w:name="Grid Table 7 Colorful Accent 3" w:uiPriority="52"/>
+    <w:lsdException w:name="Grid Table 1 Light Accent 4" w:uiPriority="46"/>
+    <w:lsdException w:name="Grid Table 2 Accent 4" w:uiPriority="47"/>
+    <w:lsdException w:name="Grid Table 3 Accent 4" w:uiPriority="48"/>
+    <w:lsdException w:name="Grid Table 4 Accent 4" w:uiPriority="49"/>
+    <w:lsdException w:name="Grid Table 5 Dark Accent 4" w:uiPriority="50"/>
+    <w:lsdException w:name="Grid Table 6 Colorful Accent 4" w:uiPriority="51"/>
+    <w:lsdException w:name="Grid Table 7 Colorful Accent 4" w:uiPriority="52"/>
+    <w:lsdException w:name="Grid Table 1 Light Accent 5" w:uiPriority="46"/>
+    <w:lsdException w:name="Grid Table 2 Accent 5" w:uiPriority="47"/>
+    <w:lsdException w:name="Grid Table 3 Accent 5" w:uiPriority="48"/>
+    <w:lsdException w:name="Grid Table 4 Accent 5" w:uiPriority="49"/>
+    <w:lsdException w:name="Grid Table 5 Dark Accent 5" w:uiPriority="50"/>
+    <w:lsdException w:name="Grid Table 6 Colorful Accent 5" w:uiPriority="51"/>
+    <w:lsdException w:name="Grid Table 7 Colorful Accent 5" w:uiPriority="52"/>
+    <w:lsdException w:name="Grid Table 1 Light Accent 6" w:uiPriority="46"/>
+    <w:lsdException w:name="Grid Table 2 Accent 6" w:uiPriority="47"/>
+    <w:lsdException w:name="Grid Table 3 Accent 6" w:uiPriority="48"/>
+    <w:lsdException w:name="Grid Table 4 Accent 6" w:uiPriority="49"/>
+    <w:lsdException w:name="Grid Table 5 Dark Accent 6" w:uiPriority="50"/>
+    <w:lsdException w:name="Grid Table 6 Colorful Accent 6" w:uiPriority="51"/>
+    <w:lsdException w:name="Grid Table 7 Colorful Accent 6" w:uiPriority="52"/>
+    <w:lsdException w:name="List Table 1 Light" w:uiPriority="46"/>
+    <w:lsdException w:name="List Table 2" w:uiPriority="47"/>
+    <w:lsdException w:name="List Table 3" w:uiPriority="48"/>
+    <w:lsdException w:name="List Table 4" w:uiPriority="49"/>
+    <w:lsdException w:name="List Table 5 Dark" w:uiPriority="50"/>
+    <w:lsdException w:name="List Table 6 Colorful" w:uiPriority="51"/>
+    <w:lsdException w:name="List Table 7 Colorful" w:uiPriority="52"/>
+    <w:lsdException w:name="List Table 1 Light Accent 1" w:uiPriority="46"/>
+    <w:lsdException w:name="List Table 2 Accent 1" w:uiPriority="47"/>
+    <w:lsdException w:name="List Table 3 Accent 1" w:uiPriority="48"/>
+    <w:lsdException w:name="List Table 4 Accent 1" w:uiPriority="49"/>
+    <w:lsdException w:name="List Table 5 Dark Accent 1" w:uiPriority="50"/>
+    <w:lsdException w:name="List Table 6 Colorful Accent 1" w:uiPriority="51"/>
+    <w:lsdException w:name="List Table 7 Colorful Accent 1" w:uiPriority="52"/>
+    <w:lsdException w:name="List Table 1 Light Accent 2" w:uiPriority="46"/>
+    <w:lsdException w:name="List Table 2 Accent 2" w:uiPriority="47"/>
+    <w:lsdException w:name="List Table 3 Accent 2" w:uiPriority="48"/>
+    <w:lsdException w:name="List Table 4 Accent 2" w:uiPriority="49"/>
+    <w:lsdException w:name="List Table 5 Dark Accent 2" w:uiPriority="50"/>
+    <w:lsdException w:name="List Table 6 Colorful Accent 2" w:uiPriority="51"/>
+    <w:lsdException w:name="List Table 7 Colorful Accent 2" w:uiPriority="52"/>
+    <w:lsdException w:name="List Table 1 Light Accent 3" w:uiPriority="46"/>
+    <w:lsdException w:name="List Table 2 Accent 3" w:uiPriority="47"/>
+    <w:lsdException w:name="List Table 3 Accent 3" w:uiPriority="48"/>
+    <w:lsdException w:name="List Table 4 Accent 3" w:uiPriority="49"/>
+    <w:lsdException w:name="List Table 5 Dark Accent 3" w:uiPriority="50"/>
+    <w:lsdException w:name="List Table 6 Colorful Accent 3" w:uiPriority="51"/>
+    <w:lsdException w:name="List Table 7 Colorful Accent 3" w:uiPriority="52"/>
+    <w:lsdException w:name="List Table 1 Light Accent 4" w:uiPriority="46"/>
+    <w:lsdException w:name="List Table 2 Accent 4" w:uiPriority="47"/>
+    <w:lsdException w:name="List Table 3 Accent 4" w:uiPriority="48"/>
+    <w:lsdException w:name="List Table 4 Accent 4" w:uiPriority="49"/>
+    <w:lsdException w:name="List Table 5 Dark Accent 4" w:uiPriority="50"/>
+    <w:lsdException w:name="List Table 6 Colorful Accent 4" w:uiPriority="51"/>
+    <w:lsdException w:name="List Table 7 Colorful Accent 4" w:uiPriority="52"/>
+    <w:lsdException w:name="List Table 1 Light Accent 5" w:uiPriority="46"/>
+    <w:lsdException w:name="List Table 2 Accent 5" w:uiPriority="47"/>
+    <w:lsdException w:name="List Table 3 Accent 5" w:uiPriority="48"/>
+    <w:lsdException w:name="List Table 4 Accent 5" w:uiPriority="49"/>
+    <w:lsdException w:name="List Table 5 Dark Accent 5" w:uiPriority="50"/>
+    <w:lsdException w:name="List Table 6 Colorful Accent 5" w:uiPriority="51"/>
+    <w:lsdException w:name="List Table 7 Colorful Accent 5" w:uiPriority="52"/>
+    <w:lsdException w:name="List Table 1 Light Accent 6" w:uiPriority="46"/>
+    <w:lsdException w:name="List Table 2 Accent 6" w:uiPriority="47"/>
+    <w:lsdException w:name="List Table 3 Accent 6" w:uiPriority="48"/>
+    <w:lsdException w:name="List Table 4 Accent 6" w:uiPriority="49"/>
+    <w:lsdException w:name="List Table 5 Dark Accent 6" w:uiPriority="50"/>
+    <w:lsdException w:name="List Table 6 Colorful Accent 6" w:uiPriority="51"/>
+    <w:lsdException w:name="List Table 7 Colorful Accent 6" w:uiPriority="52"/>
+  </w:latentStyles>
+  <w:style w:type="paragraph" w:default="1" w:styleId="Normal">
+    <w:name w:val="Normal"/>
+    <w:qFormat/>
+  </w:style>
+  <w:style w:type="character" w:default="1" w:styleId="DefaultParagraphFont">
+    <w:name w:val="Default Paragraph Font"/>
+    <w:uiPriority w:val="1"/>
+    <w:semiHidden/>
+    <w:unhideWhenUsed/>
+  </w:style>
+  <w:style w:type="table" w:default="1" w:styleId="TableNormal">
+    <w:name w:val="Normal Table"/>
+    <w:uiPriority w:val="99"/>
+    <w:semiHidden/>
+    <w:unhideWhenUsed/>
+    <w:tblPr>
+      <w:tblInd w:w="0" w:type="dxa"/>
+      <w:tblCellMar>
+        <w:top w:w="0" w:type="dxa"/>
+        <w:left w:w="108" w:type="dxa"/>
+        <w:bottom w:w="0" w:type="dxa"/>
+        <w:right w:w="108" w:type="dxa"/>
+      </w:tblCellMar>
+    </w:tblPr>
+  </w:style>
+  <w:style w:type="numbering" w:default="1" w:styleId="NoList">
+    <w:name w:val="No List"/>
+    <w:uiPriority w:val="99"/>
+    <w:semiHidden/>
+    <w:unhideWhenUsed/>
+  </w:style>
+  <w:style w:type="character" w:styleId="PlaceholderText">
+    <w:name w:val="Placeholder Text"/>
+    <w:basedOn w:val="DefaultParagraphFont"/>
+    <w:uiPriority w:val="99"/>
+    <w:semiHidden/>
+    <w:rsid w:val="00115945"/>
+    <w:rPr>
+      <w:color w:val="808080"/>
+    </w:rPr>
+  </w:style>
+</w:styles>
+</file>
+
+<file path=word/glossary/webSettings.xml><?xml version="1.0" encoding="utf-8"?>
+<w:webSettings xmlns:mc="http://schemas.openxmlformats.org/markup-compatibility/2006" xmlns:r="http://schemas.openxmlformats.org/officeDocument/2006/relationships" xmlns:w="http://schemas.openxmlformats.org/wordprocessingml/2006/main" xmlns:w14="http://schemas.microsoft.com/office/word/2010/wordml" xmlns:w15="http://schemas.microsoft.com/office/word/2012/wordml" xmlns:w16se="http://schemas.microsoft.com/office/word/2015/wordml/symex" mc:Ignorable="w14 w15 w16se">
+  <w:optimizeForBrowser/>
+  <w:allowPNG/>
+</w:webSettings>
+</file>
+
 <file path=word/theme/theme1.xml><?xml version="1.0" encoding="utf-8"?>
 <a:theme xmlns:a="http://schemas.openxmlformats.org/drawingml/2006/main" name="Office Theme">
   <a:themeElements>
@@ -27554,7 +28202,7 @@
 </file>
 
 <file path=customXml/itemProps2.xml><?xml version="1.0" encoding="utf-8"?>
-<ds:datastoreItem xmlns:ds="http://schemas.openxmlformats.org/officeDocument/2006/customXml" ds:itemID="{719E594D-3B55-48F8-AADA-51961AC5F0B2}">
+<ds:datastoreItem xmlns:ds="http://schemas.openxmlformats.org/officeDocument/2006/customXml" ds:itemID="{C1278086-7CC5-4281-92B7-A5F17E7D081F}">
   <ds:schemaRefs>
     <ds:schemaRef ds:uri="http://schemas.openxmlformats.org/officeDocument/2006/bibliography"/>
   </ds:schemaRefs>

</xml_diff>

<commit_message>
Update figure for Question 5, part (b)
</commit_message>
<xml_diff>
--- a/report/ttf10_LabReport.docx
+++ b/report/ttf10_LabReport.docx
@@ -4739,13 +4739,16 @@
         </m:sSub>
       </m:oMath>
       <w:r>
-        <w:t xml:space="preserve">) as the target delay becomes shorter and shorter. Per contra, as the target delay is elongated, it becomes easier for the subject to follow accurately. This explains the larger discrepancy in amplitude for shorter target delays, versus the </w:t>
-      </w:r>
-      <w:r>
-        <w:t>relatively more converged amplitudes for longer target delays.</w:t>
+        <w:t>) as the target delay becomes shorter and shorter. Per contra, as the target delay is elongated, it becomes easier for the subject to follow accurately. This explains the larger discrepancy in amplitude for shorter target delays, versus t</w:t>
       </w:r>
       <w:bookmarkStart w:id="6" w:name="_GoBack"/>
       <w:bookmarkEnd w:id="6"/>
+      <w:r>
+        <w:t xml:space="preserve">he </w:t>
+      </w:r>
+      <w:r>
+        <w:t>relatively more converged amplitudes for longer target delays.</w:t>
+      </w:r>
     </w:p>
     <w:p>
       <w:pPr>
@@ -25930,7 +25933,7 @@
             <w:noProof/>
             <w:sz w:val="22"/>
           </w:rPr>
-          <w:t>8</w:t>
+          <w:t>10</w:t>
         </w:r>
         <w:r>
           <w:rPr>
@@ -28202,7 +28205,7 @@
 </file>
 
 <file path=customXml/itemProps2.xml><?xml version="1.0" encoding="utf-8"?>
-<ds:datastoreItem xmlns:ds="http://schemas.openxmlformats.org/officeDocument/2006/customXml" ds:itemID="{C1278086-7CC5-4281-92B7-A5F17E7D081F}">
+<ds:datastoreItem xmlns:ds="http://schemas.openxmlformats.org/officeDocument/2006/customXml" ds:itemID="{512DD55E-3063-49C6-9F1A-884BBBF4DA95}">
   <ds:schemaRefs>
     <ds:schemaRef ds:uri="http://schemas.openxmlformats.org/officeDocument/2006/bibliography"/>
   </ds:schemaRefs>

</xml_diff>

<commit_message>
Add caption to Fig. 9
</commit_message>
<xml_diff>
--- a/report/ttf10_LabReport.docx
+++ b/report/ttf10_LabReport.docx
@@ -4596,6 +4596,7 @@
           <w:rFonts w:cstheme="minorHAnsi"/>
         </w:rPr>
       </w:pPr>
+      <w:bookmarkStart w:id="6" w:name="_Ref468961363"/>
       <w:r>
         <w:rPr>
           <w:b/>
@@ -4633,6 +4634,7 @@
         </w:rPr>
         <w:fldChar w:fldCharType="end"/>
       </w:r>
+      <w:bookmarkEnd w:id="6"/>
       <w:r>
         <w:rPr>
           <w:b/>
@@ -4644,6 +4646,9 @@
       </w:r>
       <w:r>
         <w:t xml:space="preserve">Mean values for </w:t>
+      </w:r>
+      <w:r>
+        <w:t>the first and second saccades (</w:t>
       </w:r>
       <m:oMath>
         <m:sSub>
@@ -4703,48 +4708,22 @@
         </m:sSub>
       </m:oMath>
       <w:r>
+        <w:t>)</w:t>
+      </w:r>
+      <w:r>
         <w:t xml:space="preserve"> for each of the eleven target delays tested in the six-minute trial, </w:t>
       </w:r>
       <w:r>
         <w:t>Trial 21</w:t>
       </w:r>
       <w:r>
-        <w:t>. Despite how jagged these results appear, it is clear that there is an overall increase in the mean amplitude of the second saccade (</w:t>
-      </w:r>
-      <m:oMath>
-        <m:sSub>
-          <m:sSubPr>
-            <m:ctrlPr>
-              <w:rPr>
-                <w:rFonts w:ascii="Cambria Math" w:hAnsi="Cambria Math"/>
-              </w:rPr>
-            </m:ctrlPr>
-          </m:sSubPr>
-          <m:e>
-            <m:r>
-              <w:rPr>
-                <w:rFonts w:ascii="Cambria Math" w:hAnsi="Cambria Math"/>
-              </w:rPr>
-              <m:t>a</m:t>
-            </m:r>
-          </m:e>
-          <m:sub>
-            <m:r>
-              <w:rPr>
-                <w:rFonts w:ascii="Cambria Math" w:hAnsi="Cambria Math"/>
-              </w:rPr>
-              <m:t>2</m:t>
-            </m:r>
-          </m:sub>
-        </m:sSub>
-      </m:oMath>
-      <w:r>
-        <w:t>) as the target delay becomes shorter and shorter. Per contra, as the target delay is elongated, it becomes easier for the subject to follow accurately. This explains the larger discrepancy in amplitude for shorter target delays, versus t</w:t>
-      </w:r>
-      <w:bookmarkStart w:id="6" w:name="_GoBack"/>
-      <w:bookmarkEnd w:id="6"/>
-      <w:r>
-        <w:t xml:space="preserve">he </w:t>
+        <w:t xml:space="preserve">. Despite how jagged these results appear, it is clear that there is an overall increase in the mean </w:t>
+      </w:r>
+      <w:r>
+        <w:t xml:space="preserve">amplitude of the second saccade </w:t>
+      </w:r>
+      <w:r>
+        <w:t xml:space="preserve">as the target delay becomes shorter and shorter. Per contra, as the target delay is elongated, it becomes easier for the subject to follow accurately. This explains the larger discrepancy in amplitude for shorter target delays, versus the </w:t>
       </w:r>
       <w:r>
         <w:t>relatively more converged amplitudes for longer target delays.</w:t>
@@ -4900,8 +4879,136 @@
         <w:t>.</w:t>
       </w:r>
       <w:r>
-        <w:t xml:space="preserve">  Caption</w:t>
-      </w:r>
+        <w:t xml:space="preserve">  </w:t>
+      </w:r>
+      <w:r>
+        <w:t>M</w:t>
+      </w:r>
+      <w:r>
+        <w:t>ean values for the latency of the second sacca</w:t>
+      </w:r>
+      <w:r>
+        <w:rPr>
+          <w:rFonts w:cstheme="minorHAnsi"/>
+        </w:rPr>
+        <w:t>de (</w:t>
+      </w:r>
+      <m:oMath>
+        <m:sSub>
+          <m:sSubPr>
+            <m:ctrlPr>
+              <w:rPr>
+                <w:rFonts w:ascii="Cambria Math" w:hAnsi="Cambria Math" w:cstheme="minorHAnsi"/>
+              </w:rPr>
+            </m:ctrlPr>
+          </m:sSubPr>
+          <m:e>
+            <m:r>
+              <w:rPr>
+                <w:rFonts w:ascii="Cambria Math" w:hAnsi="Cambria Math" w:cstheme="minorHAnsi"/>
+              </w:rPr>
+              <m:t>t</m:t>
+            </m:r>
+          </m:e>
+          <m:sub>
+            <m:r>
+              <w:rPr>
+                <w:rFonts w:ascii="Cambria Math" w:hAnsi="Cambria Math" w:cstheme="minorHAnsi"/>
+              </w:rPr>
+              <m:t>2</m:t>
+            </m:r>
+          </m:sub>
+        </m:sSub>
+      </m:oMath>
+      <w:r>
+        <w:rPr>
+          <w:rFonts w:cstheme="minorHAnsi"/>
+        </w:rPr>
+        <w:t>) and the intersaccadic interval (</w:t>
+      </w:r>
+      <m:oMath>
+        <m:r>
+          <w:rPr>
+            <w:rFonts w:ascii="Cambria Math" w:hAnsi="Cambria Math" w:cstheme="minorHAnsi"/>
+          </w:rPr>
+          <m:t>ISI</m:t>
+        </m:r>
+      </m:oMath>
+      <w:r>
+        <w:rPr>
+          <w:rFonts w:cstheme="minorHAnsi"/>
+        </w:rPr>
+        <w:t xml:space="preserve">) for each of the eleven target delays tested in Trial 21. Once again, like in </w:t>
+      </w:r>
+      <w:r>
+        <w:rPr>
+          <w:rFonts w:cstheme="minorHAnsi"/>
+        </w:rPr>
+        <w:fldChar w:fldCharType="begin"/>
+      </w:r>
+      <w:r>
+        <w:rPr>
+          <w:rFonts w:cstheme="minorHAnsi"/>
+        </w:rPr>
+        <w:instrText xml:space="preserve"> REF _Ref468961363 \h </w:instrText>
+      </w:r>
+      <w:r>
+        <w:rPr>
+          <w:rFonts w:cstheme="minorHAnsi"/>
+        </w:rPr>
+      </w:r>
+      <w:r>
+        <w:rPr>
+          <w:rFonts w:cstheme="minorHAnsi"/>
+        </w:rPr>
+        <w:instrText xml:space="preserve"> \* MERGEFORMAT </w:instrText>
+      </w:r>
+      <w:r>
+        <w:rPr>
+          <w:rFonts w:cstheme="minorHAnsi"/>
+        </w:rPr>
+        <w:fldChar w:fldCharType="separate"/>
+      </w:r>
+      <w:r>
+        <w:rPr>
+          <w:rFonts w:cstheme="minorHAnsi"/>
+        </w:rPr>
+        <w:t xml:space="preserve">Fig. </w:t>
+      </w:r>
+      <w:r>
+        <w:rPr>
+          <w:rFonts w:cstheme="minorHAnsi"/>
+          <w:noProof/>
+        </w:rPr>
+        <w:t>8</w:t>
+      </w:r>
+      <w:r>
+        <w:rPr>
+          <w:rFonts w:cstheme="minorHAnsi"/>
+        </w:rPr>
+        <w:fldChar w:fldCharType="end"/>
+      </w:r>
+      <w:r>
+        <w:rPr>
+          <w:rFonts w:cstheme="minorHAnsi"/>
+        </w:rPr>
+        <w:t xml:space="preserve">, the results appear far more converged for longer target delays, as compared to those observed for shorted target delays. This can simply be attributed to the inherent difficulty for the OMS to track very rapid changes in target position. Given the orders of </w:t>
+      </w:r>
+      <w:r>
+        <w:rPr>
+          <w:rFonts w:cstheme="minorHAnsi"/>
+        </w:rPr>
+        <w:lastRenderedPageBreak/>
+        <w:t xml:space="preserve">magnitude of acceleration we are capable of using when performing a saccade, tracking a slower-moving target is far easier </w:t>
+      </w:r>
+      <w:r>
+        <w:rPr>
+          <w:rFonts w:cstheme="minorHAnsi"/>
+        </w:rPr>
+        <w:t>than it is to track one whose speeds are contingent with our very central nervous system.</w:t>
+      </w:r>
+      <w:bookmarkStart w:id="7" w:name="_GoBack"/>
+      <w:bookmarkEnd w:id="7"/>
     </w:p>
     <w:p>
       <w:pPr>
@@ -5146,7 +5253,7 @@
           <w:sz w:val="22"/>
         </w:rPr>
       </w:pPr>
-      <w:bookmarkStart w:id="7" w:name="_Ref466210314"/>
+      <w:bookmarkStart w:id="8" w:name="_Ref466210314"/>
       <w:r>
         <w:rPr>
           <w:b/>
@@ -5190,7 +5297,7 @@
         </w:rPr>
         <w:fldChar w:fldCharType="end"/>
       </w:r>
-      <w:bookmarkEnd w:id="7"/>
+      <w:bookmarkEnd w:id="8"/>
       <w:r>
         <w:rPr>
           <w:b/>
@@ -9431,6 +9538,7 @@
                 <w:sz w:val="18"/>
                 <w:szCs w:val="18"/>
               </w:rPr>
+              <w:lastRenderedPageBreak/>
               <w:t>27</w:t>
             </w:r>
           </w:p>
@@ -10592,7 +10700,6 @@
                 <w:sz w:val="18"/>
                 <w:szCs w:val="18"/>
               </w:rPr>
-              <w:lastRenderedPageBreak/>
               <w:t>34</w:t>
             </w:r>
           </w:p>
@@ -19357,6 +19464,7 @@
                 <w:sz w:val="18"/>
                 <w:szCs w:val="18"/>
               </w:rPr>
+              <w:lastRenderedPageBreak/>
               <w:t>94</w:t>
             </w:r>
           </w:p>
@@ -20485,7 +20593,6 @@
                 <w:sz w:val="18"/>
                 <w:szCs w:val="18"/>
               </w:rPr>
-              <w:lastRenderedPageBreak/>
               <w:t>101</w:t>
             </w:r>
           </w:p>
@@ -25773,6 +25880,7 @@
           <w:rFonts w:cstheme="minorHAnsi"/>
           <w:sz w:val="20"/>
         </w:rPr>
+        <w:lastRenderedPageBreak/>
         <w:fldChar w:fldCharType="end"/>
       </w:r>
     </w:p>
@@ -25933,7 +26041,7 @@
             <w:noProof/>
             <w:sz w:val="22"/>
           </w:rPr>
-          <w:t>10</w:t>
+          <w:t>9</w:t>
         </w:r>
         <w:r>
           <w:rPr>
@@ -28205,7 +28313,7 @@
 </file>
 
 <file path=customXml/itemProps2.xml><?xml version="1.0" encoding="utf-8"?>
-<ds:datastoreItem xmlns:ds="http://schemas.openxmlformats.org/officeDocument/2006/customXml" ds:itemID="{512DD55E-3063-49C6-9F1A-884BBBF4DA95}">
+<ds:datastoreItem xmlns:ds="http://schemas.openxmlformats.org/officeDocument/2006/customXml" ds:itemID="{32867510-79EF-4FE6-A1F7-3BE632C80805}">
   <ds:schemaRefs>
     <ds:schemaRef ds:uri="http://schemas.openxmlformats.org/officeDocument/2006/bibliography"/>
   </ds:schemaRefs>

</xml_diff>

<commit_message>
'Completed' report for submission (with reservations)
</commit_message>
<xml_diff>
--- a/report/ttf10_LabReport.docx
+++ b/report/ttf10_LabReport.docx
@@ -480,7 +480,21 @@
           <w:rFonts w:cstheme="minorHAnsi"/>
           <w:sz w:val="22"/>
         </w:rPr>
-        <w:t>The intro goes here</w:t>
+        <w:t>If I</w:t>
+      </w:r>
+      <w:r>
+        <w:rPr>
+          <w:rFonts w:cstheme="minorHAnsi"/>
+          <w:sz w:val="22"/>
+        </w:rPr>
+        <w:t xml:space="preserve"> were to add an introduction</w:t>
+      </w:r>
+      <w:r>
+        <w:rPr>
+          <w:rFonts w:cstheme="minorHAnsi"/>
+          <w:sz w:val="22"/>
+        </w:rPr>
+        <w:t>, it would appear here…</w:t>
       </w:r>
     </w:p>
     <w:p>
@@ -882,17 +896,17 @@
           <w:rFonts w:cstheme="minorHAnsi"/>
           <w:sz w:val="22"/>
         </w:rPr>
-        <w:t>The results go here</w:t>
-      </w:r>
-    </w:p>
-    <w:p>
-      <w:pPr>
-        <w:spacing w:after="120" w:line="276" w:lineRule="auto"/>
-        <w:rPr>
-          <w:rFonts w:cstheme="minorHAnsi"/>
-          <w:sz w:val="22"/>
-        </w:rPr>
-      </w:pPr>
+        <w:t>See discussion section</w:t>
+      </w:r>
+      <w:bookmarkStart w:id="0" w:name="_GoBack"/>
+      <w:bookmarkEnd w:id="0"/>
+      <w:r>
+        <w:rPr>
+          <w:rFonts w:cstheme="minorHAnsi"/>
+          <w:sz w:val="22"/>
+        </w:rPr>
+        <w:t>…</w:t>
+      </w:r>
     </w:p>
     <w:p>
       <w:pPr>
@@ -1257,7 +1271,7 @@
           <w:sz w:val="20"/>
         </w:rPr>
       </w:pPr>
-      <w:bookmarkStart w:id="0" w:name="_Ref465527664"/>
+      <w:bookmarkStart w:id="1" w:name="_Ref465527664"/>
       <w:r>
         <w:rPr>
           <w:b/>
@@ -1295,7 +1309,7 @@
         </w:rPr>
         <w:fldChar w:fldCharType="end"/>
       </w:r>
-      <w:bookmarkEnd w:id="0"/>
+      <w:bookmarkEnd w:id="1"/>
       <w:r>
         <w:rPr>
           <w:b/>
@@ -1303,15 +1317,7 @@
         <w:t>.</w:t>
       </w:r>
       <w:r>
-        <w:t xml:space="preserve">  Horizontal smooth pursuit </w:t>
-      </w:r>
-      <w:proofErr w:type="gramStart"/>
-      <w:r>
-        <w:t>gain</w:t>
-      </w:r>
-      <w:proofErr w:type="gramEnd"/>
-      <w:r>
-        <w:t xml:space="preserve"> (eye velocity/target velocity) versus the four constant target velocities: 5°, 10°, 20°, and 40°/sec. Eye velocities were extracted from brief time windows in Trials 1-4, over the course of which the subject’s ability to maintain accurate smooth pursuit of linear</w:t>
+        <w:t xml:space="preserve">  Horizontal smooth pursuit gain (eye velocity/target velocity) versus the four constant target velocities: 5°, 10°, 20°, and 40°/sec. Eye velocities were extracted from brief time windows in Trials 1-4, over the course of which the subject’s ability to maintain accurate smooth pursuit of linear</w:t>
       </w:r>
       <w:r>
         <w:t xml:space="preserve"> trajectories (constituent of an overall </w:t>
@@ -1706,7 +1712,7 @@
         <w:ind w:left="720" w:right="720"/>
         <w:jc w:val="both"/>
       </w:pPr>
-      <w:bookmarkStart w:id="1" w:name="_Ref465565357"/>
+      <w:bookmarkStart w:id="2" w:name="_Ref465565357"/>
       <w:r>
         <w:rPr>
           <w:b/>
@@ -1744,7 +1750,7 @@
         </w:rPr>
         <w:fldChar w:fldCharType="end"/>
       </w:r>
-      <w:bookmarkEnd w:id="1"/>
+      <w:bookmarkEnd w:id="2"/>
       <w:r>
         <w:rPr>
           <w:b/>
@@ -1755,15 +1761,7 @@
         <w:t xml:space="preserve">  </w:t>
       </w:r>
       <w:r>
-        <w:t xml:space="preserve">Horizontal smooth pursuit </w:t>
-      </w:r>
-      <w:proofErr w:type="gramStart"/>
-      <w:r>
-        <w:t>gain</w:t>
-      </w:r>
-      <w:proofErr w:type="gramEnd"/>
-      <w:r>
-        <w:t xml:space="preserve"> (eye velocity/target velocity) versus the four constant target frequencies: 0.05 Hz, 0.1 Hz, 0.5 Hz, and 1.0 Hz</w:t>
+        <w:t>Horizontal smooth pursuit gain (eye velocity/target velocity) versus the four constant target frequencies: 0.05 Hz, 0.1 Hz, 0.5 Hz, and 1.0 Hz</w:t>
       </w:r>
       <w:r>
         <w:t xml:space="preserve">. These gains were calculated using samples taken from narrow time frames </w:t>
@@ -2717,7 +2715,7 @@
           <w:rFonts w:cstheme="minorHAnsi"/>
         </w:rPr>
       </w:pPr>
-      <w:bookmarkStart w:id="2" w:name="_Ref466035786"/>
+      <w:bookmarkStart w:id="3" w:name="_Ref466035786"/>
       <w:r>
         <w:rPr>
           <w:b/>
@@ -2755,7 +2753,7 @@
         </w:rPr>
         <w:fldChar w:fldCharType="end"/>
       </w:r>
-      <w:bookmarkEnd w:id="2"/>
+      <w:bookmarkEnd w:id="3"/>
       <w:r>
         <w:rPr>
           <w:b/>
@@ -3150,7 +3148,7 @@
           <w:rFonts w:cstheme="minorHAnsi"/>
         </w:rPr>
       </w:pPr>
-      <w:bookmarkStart w:id="3" w:name="_Ref466038117"/>
+      <w:bookmarkStart w:id="4" w:name="_Ref466038117"/>
       <w:r>
         <w:rPr>
           <w:b/>
@@ -3188,7 +3186,7 @@
         </w:rPr>
         <w:fldChar w:fldCharType="end"/>
       </w:r>
-      <w:bookmarkEnd w:id="3"/>
+      <w:bookmarkEnd w:id="4"/>
       <w:r>
         <w:rPr>
           <w:b/>
@@ -3398,7 +3396,7 @@
           <w:szCs w:val="22"/>
         </w:rPr>
       </w:pPr>
-      <w:bookmarkStart w:id="4" w:name="_Ref466042601"/>
+      <w:bookmarkStart w:id="5" w:name="_Ref466042601"/>
       <w:r>
         <w:rPr>
           <w:b/>
@@ -3436,7 +3434,7 @@
         </w:rPr>
         <w:fldChar w:fldCharType="end"/>
       </w:r>
-      <w:bookmarkEnd w:id="4"/>
+      <w:bookmarkEnd w:id="5"/>
       <w:r>
         <w:rPr>
           <w:b/>
@@ -3499,17 +3497,8 @@
           <w:rFonts w:cstheme="minorHAnsi"/>
           <w:sz w:val="22"/>
         </w:rPr>
-        <w:t xml:space="preserve"> Since there is intrinsically an internal feedback gain of -1, the external negative feedback </w:t>
-      </w:r>
-      <w:proofErr w:type="gramStart"/>
-      <w:r>
-        <w:rPr>
-          <w:rFonts w:cstheme="minorHAnsi"/>
-          <w:sz w:val="22"/>
-        </w:rPr>
-        <w:t>gain</w:t>
-      </w:r>
-      <w:proofErr w:type="gramEnd"/>
+        <w:t xml:space="preserve"> Since there is intrinsically an internal feedback gain of -1, the external negative feedback gain</w:t>
+      </w:r>
       <w:r>
         <w:rPr>
           <w:rFonts w:cstheme="minorHAnsi"/>
@@ -3992,7 +3981,7 @@
         <w:ind w:left="720" w:right="720"/>
         <w:jc w:val="both"/>
       </w:pPr>
-      <w:bookmarkStart w:id="5" w:name="_Ref466207265"/>
+      <w:bookmarkStart w:id="6" w:name="_Ref466207265"/>
       <w:r>
         <w:rPr>
           <w:b/>
@@ -4030,7 +4019,7 @@
         </w:rPr>
         <w:fldChar w:fldCharType="end"/>
       </w:r>
-      <w:bookmarkEnd w:id="5"/>
+      <w:bookmarkEnd w:id="6"/>
       <w:r>
         <w:rPr>
           <w:b/>
@@ -4621,7 +4610,7 @@
           <w:rFonts w:cstheme="minorHAnsi"/>
         </w:rPr>
       </w:pPr>
-      <w:bookmarkStart w:id="6" w:name="_Ref468961363"/>
+      <w:bookmarkStart w:id="7" w:name="_Ref468961363"/>
       <w:r>
         <w:rPr>
           <w:b/>
@@ -4659,7 +4648,7 @@
         </w:rPr>
         <w:fldChar w:fldCharType="end"/>
       </w:r>
-      <w:bookmarkEnd w:id="6"/>
+      <w:bookmarkEnd w:id="7"/>
       <w:r>
         <w:rPr>
           <w:b/>
@@ -4764,9 +4753,7 @@
           <w:sz w:val="18"/>
         </w:rPr>
       </w:pPr>
-      <w:bookmarkStart w:id="7" w:name="_GoBack"/>
     </w:p>
-    <w:bookmarkEnd w:id="7"/>
     <w:p>
       <w:pPr>
         <w:keepNext/>
@@ -4950,18 +4937,12 @@
         <w:rPr>
           <w:rFonts w:cstheme="minorHAnsi"/>
         </w:rPr>
-        <w:instrText xml:space="preserve"> REF _Ref468961363 \h </w:instrText>
-      </w:r>
-      <w:r>
-        <w:rPr>
-          <w:rFonts w:cstheme="minorHAnsi"/>
-        </w:rPr>
-      </w:r>
-      <w:r>
-        <w:rPr>
-          <w:rFonts w:cstheme="minorHAnsi"/>
-        </w:rPr>
-        <w:instrText xml:space="preserve"> \* MERGEFORMAT </w:instrText>
+        <w:instrText xml:space="preserve"> REF _Ref468961363 \h  \* MERGEFORMAT </w:instrText>
+      </w:r>
+      <w:r>
+        <w:rPr>
+          <w:rFonts w:cstheme="minorHAnsi"/>
+        </w:rPr>
       </w:r>
       <w:r>
         <w:rPr>
@@ -5130,20 +5111,13 @@
           <w:rFonts w:cstheme="minorHAnsi"/>
           <w:sz w:val="22"/>
         </w:rPr>
-        <w:instrText xml:space="preserve"> REF _Ref468961363 \h </w:instrText>
-      </w:r>
-      <w:r>
-        <w:rPr>
-          <w:rFonts w:cstheme="minorHAnsi"/>
-          <w:sz w:val="22"/>
-        </w:rPr>
-      </w:r>
-      <w:r>
-        <w:rPr>
-          <w:rFonts w:cstheme="minorHAnsi"/>
-          <w:sz w:val="22"/>
-        </w:rPr>
-        <w:instrText xml:space="preserve"> \* MERGEFORMAT </w:instrText>
+        <w:instrText xml:space="preserve"> REF _Ref468961363 \h  \* MERGEFORMAT </w:instrText>
+      </w:r>
+      <w:r>
+        <w:rPr>
+          <w:rFonts w:cstheme="minorHAnsi"/>
+          <w:sz w:val="22"/>
+        </w:rPr>
       </w:r>
       <w:r>
         <w:rPr>
@@ -5194,20 +5168,13 @@
           <w:rFonts w:cstheme="minorHAnsi"/>
           <w:sz w:val="22"/>
         </w:rPr>
-        <w:instrText xml:space="preserve"> REF _Ref468962290 \h </w:instrText>
-      </w:r>
-      <w:r>
-        <w:rPr>
-          <w:rFonts w:cstheme="minorHAnsi"/>
-          <w:sz w:val="22"/>
-        </w:rPr>
-      </w:r>
-      <w:r>
-        <w:rPr>
-          <w:rFonts w:cstheme="minorHAnsi"/>
-          <w:sz w:val="22"/>
-        </w:rPr>
-        <w:instrText xml:space="preserve"> \* MERGEFORMAT </w:instrText>
+        <w:instrText xml:space="preserve"> REF _Ref468962290 \h  \* MERGEFORMAT </w:instrText>
+      </w:r>
+      <w:r>
+        <w:rPr>
+          <w:rFonts w:cstheme="minorHAnsi"/>
+          <w:sz w:val="22"/>
+        </w:rPr>
       </w:r>
       <w:r>
         <w:rPr>
@@ -5377,7 +5344,21 @@
           <w:rFonts w:cstheme="minorHAnsi"/>
           <w:sz w:val="22"/>
         </w:rPr>
-        <w:t xml:space="preserve">is of the appropriate duration, the subject can rebound from the first saccade with greater ease and thus accuracy. As for shorter intersaccadic intervals, the eye cannot recover its initial position in time, losing accuracy. Likewise, for longer intersaccadic intervals, the eye may have to wait with the target before performing the second saccade returning it to its initial position, voiding the eye’s ability </w:t>
+        <w:t>is of the appropriate duration, the subject can rebound from the first saccade with greater ease and thus accuracy. As for shorter intersaccadic intervals, the eye cannot recover its initial position in time, losing accuracy. Likewise, for longer intersaccadic intervals, the eye may have to wait with the target before performing the second saccade returning it to its initial position,</w:t>
+      </w:r>
+      <w:r>
+        <w:rPr>
+          <w:rFonts w:cstheme="minorHAnsi"/>
+          <w:sz w:val="22"/>
+        </w:rPr>
+        <w:t xml:space="preserve"> voiding the eye of its</w:t>
+      </w:r>
+      <w:r>
+        <w:rPr>
+          <w:rFonts w:cstheme="minorHAnsi"/>
+          <w:sz w:val="22"/>
+        </w:rPr>
+        <w:t xml:space="preserve"> ability </w:t>
       </w:r>
       <w:r>
         <w:rPr>
@@ -5448,9 +5429,11 @@
       <w:pPr>
         <w:spacing w:after="120" w:line="276" w:lineRule="auto"/>
         <w:ind w:firstLine="360"/>
-        <w:rPr>
-          <w:rFonts w:cstheme="minorHAnsi"/>
-          <w:sz w:val="22"/>
+        <w:jc w:val="both"/>
+        <w:rPr>
+          <w:rFonts w:cstheme="minorHAnsi"/>
+          <w:sz w:val="22"/>
+          <w:szCs w:val="22"/>
         </w:rPr>
       </w:pPr>
       <w:r>
@@ -5458,21 +5441,815 @@
           <w:rFonts w:cstheme="minorHAnsi"/>
           <w:sz w:val="22"/>
         </w:rPr>
-        <w:t>A</w:t>
+        <w:t xml:space="preserve">In the part of the experiment testing the </w:t>
+      </w:r>
+      <w:r>
+        <w:rPr>
+          <w:rFonts w:cstheme="minorHAnsi"/>
+          <w:sz w:val="22"/>
+        </w:rPr>
+        <w:t>vestibulo-ocular reflex</w:t>
+      </w:r>
+      <w:r>
+        <w:rPr>
+          <w:rFonts w:cstheme="minorHAnsi"/>
+          <w:sz w:val="22"/>
+        </w:rPr>
+        <w:t xml:space="preserve"> </w:t>
+      </w:r>
+      <w:r>
+        <w:rPr>
+          <w:rFonts w:cstheme="minorHAnsi"/>
+          <w:sz w:val="22"/>
+        </w:rPr>
+        <w:t xml:space="preserve">(VOR) </w:t>
+      </w:r>
+      <w:r>
+        <w:rPr>
+          <w:rFonts w:cstheme="minorHAnsi"/>
+          <w:sz w:val="22"/>
+        </w:rPr>
+        <w:t>of the subject, the chair was coupled with the laser-galvanometer system.</w:t>
+      </w:r>
+      <w:r>
+        <w:rPr>
+          <w:rFonts w:cstheme="minorHAnsi"/>
+          <w:sz w:val="22"/>
+        </w:rPr>
+        <w:t xml:space="preserve"> Thus we were able to accurately analyze the effects </w:t>
+      </w:r>
+      <w:r>
+        <w:rPr>
+          <w:rFonts w:cstheme="minorHAnsi"/>
+          <w:sz w:val="22"/>
+          <w:szCs w:val="22"/>
+        </w:rPr>
+        <w:t>directly.</w:t>
+      </w:r>
+      <w:r>
+        <w:rPr>
+          <w:rFonts w:cstheme="minorHAnsi"/>
+          <w:sz w:val="22"/>
+          <w:szCs w:val="22"/>
+        </w:rPr>
+        <w:t xml:space="preserve"> Figures</w:t>
+      </w:r>
+      <w:r>
+        <w:rPr>
+          <w:rFonts w:cstheme="minorHAnsi"/>
+          <w:sz w:val="22"/>
+          <w:szCs w:val="22"/>
+        </w:rPr>
+        <w:t xml:space="preserve"> </w:t>
+      </w:r>
+      <w:r>
+        <w:rPr>
+          <w:rFonts w:cstheme="minorHAnsi"/>
+          <w:sz w:val="22"/>
+          <w:szCs w:val="22"/>
+        </w:rPr>
+        <w:fldChar w:fldCharType="begin"/>
+      </w:r>
+      <w:r>
+        <w:rPr>
+          <w:rFonts w:cstheme="minorHAnsi"/>
+          <w:sz w:val="22"/>
+          <w:szCs w:val="22"/>
+        </w:rPr>
+        <w:instrText xml:space="preserve"> REF _Ref468994451 \h </w:instrText>
+      </w:r>
+      <w:r>
+        <w:rPr>
+          <w:rFonts w:cstheme="minorHAnsi"/>
+          <w:sz w:val="22"/>
+          <w:szCs w:val="22"/>
+        </w:rPr>
+      </w:r>
+      <w:r>
+        <w:rPr>
+          <w:rFonts w:cstheme="minorHAnsi"/>
+          <w:sz w:val="22"/>
+          <w:szCs w:val="22"/>
+        </w:rPr>
+        <w:instrText xml:space="preserve"> \* MERGEFORMAT </w:instrText>
+      </w:r>
+      <w:r>
+        <w:rPr>
+          <w:rFonts w:cstheme="minorHAnsi"/>
+          <w:sz w:val="22"/>
+          <w:szCs w:val="22"/>
+        </w:rPr>
+        <w:fldChar w:fldCharType="separate"/>
+      </w:r>
+      <w:r>
+        <w:rPr>
+          <w:noProof/>
+          <w:sz w:val="22"/>
+          <w:szCs w:val="22"/>
+        </w:rPr>
+        <w:t>10</w:t>
+      </w:r>
+      <w:r>
+        <w:rPr>
+          <w:rFonts w:cstheme="minorHAnsi"/>
+          <w:sz w:val="22"/>
+          <w:szCs w:val="22"/>
+        </w:rPr>
+        <w:fldChar w:fldCharType="end"/>
+      </w:r>
+      <w:r>
+        <w:rPr>
+          <w:rFonts w:cstheme="minorHAnsi"/>
+          <w:sz w:val="22"/>
+          <w:szCs w:val="22"/>
+        </w:rPr>
+        <w:t>-</w:t>
+      </w:r>
+      <w:r>
+        <w:rPr>
+          <w:rFonts w:cstheme="minorHAnsi"/>
+          <w:sz w:val="22"/>
+          <w:szCs w:val="22"/>
+        </w:rPr>
+        <w:fldChar w:fldCharType="begin"/>
+      </w:r>
+      <w:r>
+        <w:rPr>
+          <w:rFonts w:cstheme="minorHAnsi"/>
+          <w:sz w:val="22"/>
+          <w:szCs w:val="22"/>
+        </w:rPr>
+        <w:instrText xml:space="preserve"> REF _Ref468994615 \h </w:instrText>
+      </w:r>
+      <w:r>
+        <w:rPr>
+          <w:rFonts w:cstheme="minorHAnsi"/>
+          <w:sz w:val="22"/>
+          <w:szCs w:val="22"/>
+        </w:rPr>
+      </w:r>
+      <w:r>
+        <w:rPr>
+          <w:rFonts w:cstheme="minorHAnsi"/>
+          <w:sz w:val="22"/>
+          <w:szCs w:val="22"/>
+        </w:rPr>
+        <w:instrText xml:space="preserve"> \* MERGEFORMAT </w:instrText>
+      </w:r>
+      <w:r>
+        <w:rPr>
+          <w:rFonts w:cstheme="minorHAnsi"/>
+          <w:sz w:val="22"/>
+          <w:szCs w:val="22"/>
+        </w:rPr>
+        <w:fldChar w:fldCharType="separate"/>
+      </w:r>
+      <w:r>
+        <w:rPr>
+          <w:noProof/>
+          <w:sz w:val="22"/>
+          <w:szCs w:val="22"/>
+        </w:rPr>
+        <w:t>13</w:t>
+      </w:r>
+      <w:r>
+        <w:rPr>
+          <w:rFonts w:cstheme="minorHAnsi"/>
+          <w:sz w:val="22"/>
+          <w:szCs w:val="22"/>
+        </w:rPr>
+        <w:fldChar w:fldCharType="end"/>
+      </w:r>
+      <w:r>
+        <w:rPr>
+          <w:rFonts w:cstheme="minorHAnsi"/>
+          <w:sz w:val="22"/>
+          <w:szCs w:val="22"/>
+        </w:rPr>
+        <w:t xml:space="preserve"> show the results obtained for the </w:t>
+      </w:r>
+      <w:r>
+        <w:rPr>
+          <w:rFonts w:cstheme="minorHAnsi"/>
+          <w:sz w:val="22"/>
+          <w:szCs w:val="22"/>
+        </w:rPr>
+        <w:t>VOR tests we performed:</w:t>
       </w:r>
     </w:p>
     <w:p>
       <w:pPr>
         <w:spacing w:after="120" w:line="276" w:lineRule="auto"/>
-        <w:rPr>
-          <w:rFonts w:cstheme="minorHAnsi"/>
-          <w:sz w:val="22"/>
+        <w:jc w:val="center"/>
+        <w:rPr>
+          <w:rFonts w:cstheme="minorHAnsi"/>
+          <w:sz w:val="18"/>
+        </w:rPr>
+      </w:pPr>
+    </w:p>
+    <w:p>
+      <w:pPr>
+        <w:keepNext/>
+        <w:spacing w:after="120" w:line="276" w:lineRule="auto"/>
+        <w:jc w:val="center"/>
+      </w:pPr>
+      <w:r>
+        <w:rPr>
+          <w:rFonts w:cstheme="minorHAnsi"/>
+          <w:noProof/>
+          <w:sz w:val="18"/>
+        </w:rPr>
+        <w:drawing>
+          <wp:inline distT="0" distB="0" distL="0" distR="0">
+            <wp:extent cx="3657600" cy="2743200"/>
+            <wp:effectExtent l="0" t="0" r="0" b="0"/>
+            <wp:docPr id="2" name="Picture 2"/>
+            <wp:cNvGraphicFramePr>
+              <a:graphicFrameLocks xmlns:a="http://schemas.openxmlformats.org/drawingml/2006/main" noChangeAspect="1"/>
+            </wp:cNvGraphicFramePr>
+            <a:graphic xmlns:a="http://schemas.openxmlformats.org/drawingml/2006/main">
+              <a:graphicData uri="http://schemas.openxmlformats.org/drawingml/2006/picture">
+                <pic:pic xmlns:pic="http://schemas.openxmlformats.org/drawingml/2006/picture">
+                  <pic:nvPicPr>
+                    <pic:cNvPr id="2" name="6a_1.jpg"/>
+                    <pic:cNvPicPr/>
+                  </pic:nvPicPr>
+                  <pic:blipFill>
+                    <a:blip r:embed="rId20" r:link="rId21">
+                      <a:extLst>
+                        <a:ext uri="{28A0092B-C50C-407E-A947-70E740481C1C}">
+                          <a14:useLocalDpi xmlns:a14="http://schemas.microsoft.com/office/drawing/2010/main" val="0"/>
+                        </a:ext>
+                      </a:extLst>
+                    </a:blip>
+                    <a:stretch>
+                      <a:fillRect/>
+                    </a:stretch>
+                  </pic:blipFill>
+                  <pic:spPr>
+                    <a:xfrm>
+                      <a:off x="0" y="0"/>
+                      <a:ext cx="3657600" cy="2743200"/>
+                    </a:xfrm>
+                    <a:prstGeom prst="rect">
+                      <a:avLst/>
+                    </a:prstGeom>
+                  </pic:spPr>
+                </pic:pic>
+              </a:graphicData>
+            </a:graphic>
+          </wp:inline>
+        </w:drawing>
+      </w:r>
+    </w:p>
+    <w:p>
+      <w:pPr>
+        <w:pStyle w:val="Caption"/>
+        <w:ind w:left="720" w:right="720"/>
+        <w:jc w:val="both"/>
+        <w:rPr>
+          <w:rFonts w:cstheme="minorHAnsi"/>
+          <w:b/>
+        </w:rPr>
+      </w:pPr>
+      <w:bookmarkStart w:id="9" w:name="_Ref468994451"/>
+      <w:r>
+        <w:rPr>
+          <w:b/>
+        </w:rPr>
+        <w:t xml:space="preserve">Fig. </w:t>
+      </w:r>
+      <w:r>
+        <w:rPr>
+          <w:b/>
+        </w:rPr>
+        <w:fldChar w:fldCharType="begin"/>
+      </w:r>
+      <w:r>
+        <w:rPr>
+          <w:b/>
+        </w:rPr>
+        <w:instrText xml:space="preserve"> SEQ Fig. \* ARABIC </w:instrText>
+      </w:r>
+      <w:r>
+        <w:rPr>
+          <w:b/>
+        </w:rPr>
+        <w:fldChar w:fldCharType="separate"/>
+      </w:r>
+      <w:r>
+        <w:rPr>
+          <w:b/>
+          <w:noProof/>
+        </w:rPr>
+        <w:t>10</w:t>
+      </w:r>
+      <w:r>
+        <w:rPr>
+          <w:b/>
+        </w:rPr>
+        <w:fldChar w:fldCharType="end"/>
+      </w:r>
+      <w:bookmarkEnd w:id="9"/>
+      <w:r>
+        <w:rPr>
+          <w:b/>
+        </w:rPr>
+        <w:t>.</w:t>
+      </w:r>
+      <w:r>
+        <w:t xml:space="preserve">  </w:t>
+      </w:r>
+      <w:r>
+        <w:t xml:space="preserve">Second </w:t>
+      </w:r>
+      <w:r>
+        <w:t>vestibulo-ocular reflex</w:t>
+      </w:r>
+      <w:r>
+        <w:t xml:space="preserve"> test, in which the target remained stationary.</w:t>
+      </w:r>
+      <w:r>
+        <w:t xml:space="preserve"> </w:t>
+      </w:r>
+      <w:r>
+        <w:t>The gain (average of the peak eye velocity divided by the peak chair velocity) is approximately 0.5002.</w:t>
+      </w:r>
+    </w:p>
+    <w:p>
+      <w:pPr>
+        <w:spacing w:after="120" w:line="276" w:lineRule="auto"/>
+        <w:jc w:val="center"/>
+        <w:rPr>
+          <w:rFonts w:cstheme="minorHAnsi"/>
+          <w:sz w:val="18"/>
+        </w:rPr>
+      </w:pPr>
+    </w:p>
+    <w:p>
+      <w:pPr>
+        <w:keepNext/>
+        <w:spacing w:after="120" w:line="276" w:lineRule="auto"/>
+        <w:jc w:val="center"/>
+      </w:pPr>
+      <w:r>
+        <w:rPr>
+          <w:rFonts w:cstheme="minorHAnsi"/>
+          <w:noProof/>
+          <w:sz w:val="18"/>
+        </w:rPr>
+        <w:lastRenderedPageBreak/>
+        <w:drawing>
+          <wp:inline distT="0" distB="0" distL="0" distR="0">
+            <wp:extent cx="3657600" cy="2743200"/>
+            <wp:effectExtent l="0" t="0" r="0" b="0"/>
+            <wp:docPr id="6" name="6a_2.jpg"/>
+            <wp:cNvGraphicFramePr>
+              <a:graphicFrameLocks xmlns:a="http://schemas.openxmlformats.org/drawingml/2006/main" noChangeAspect="1"/>
+            </wp:cNvGraphicFramePr>
+            <a:graphic xmlns:a="http://schemas.openxmlformats.org/drawingml/2006/main">
+              <a:graphicData uri="http://schemas.openxmlformats.org/drawingml/2006/picture">
+                <pic:pic xmlns:pic="http://schemas.openxmlformats.org/drawingml/2006/picture">
+                  <pic:nvPicPr>
+                    <pic:cNvPr id="6" name="6a_2.jpg"/>
+                    <pic:cNvPicPr/>
+                  </pic:nvPicPr>
+                  <pic:blipFill>
+                    <a:blip r:embed="rId22" r:link="rId23">
+                      <a:extLst>
+                        <a:ext uri="{28A0092B-C50C-407E-A947-70E740481C1C}">
+                          <a14:useLocalDpi xmlns:a14="http://schemas.microsoft.com/office/drawing/2010/main" val="0"/>
+                        </a:ext>
+                      </a:extLst>
+                    </a:blip>
+                    <a:stretch>
+                      <a:fillRect/>
+                    </a:stretch>
+                  </pic:blipFill>
+                  <pic:spPr>
+                    <a:xfrm>
+                      <a:off x="0" y="0"/>
+                      <a:ext cx="3657600" cy="2743200"/>
+                    </a:xfrm>
+                    <a:prstGeom prst="rect">
+                      <a:avLst/>
+                    </a:prstGeom>
+                  </pic:spPr>
+                </pic:pic>
+              </a:graphicData>
+            </a:graphic>
+          </wp:inline>
+        </w:drawing>
+      </w:r>
+    </w:p>
+    <w:p>
+      <w:pPr>
+        <w:pStyle w:val="Caption"/>
+        <w:ind w:left="720" w:right="720"/>
+        <w:jc w:val="both"/>
+      </w:pPr>
+      <w:bookmarkStart w:id="10" w:name="_Ref468994455"/>
+      <w:r>
+        <w:rPr>
+          <w:b/>
+        </w:rPr>
+        <w:t xml:space="preserve">Fig. </w:t>
+      </w:r>
+      <w:r>
+        <w:rPr>
+          <w:b/>
+        </w:rPr>
+        <w:fldChar w:fldCharType="begin"/>
+      </w:r>
+      <w:r>
+        <w:rPr>
+          <w:b/>
+        </w:rPr>
+        <w:instrText xml:space="preserve"> SEQ Fig. \* ARABIC </w:instrText>
+      </w:r>
+      <w:r>
+        <w:rPr>
+          <w:b/>
+        </w:rPr>
+        <w:fldChar w:fldCharType="separate"/>
+      </w:r>
+      <w:r>
+        <w:rPr>
+          <w:b/>
+          <w:noProof/>
+        </w:rPr>
+        <w:t>11</w:t>
+      </w:r>
+      <w:r>
+        <w:rPr>
+          <w:b/>
+        </w:rPr>
+        <w:fldChar w:fldCharType="end"/>
+      </w:r>
+      <w:bookmarkEnd w:id="10"/>
+      <w:r>
+        <w:rPr>
+          <w:b/>
+        </w:rPr>
+        <w:t>.</w:t>
+      </w:r>
+      <w:r>
+        <w:t xml:space="preserve">  Third </w:t>
+      </w:r>
+      <w:r>
+        <w:t xml:space="preserve">vestibulo-ocular reflex </w:t>
+      </w:r>
+      <w:r>
+        <w:t>test, in which the target was moving.</w:t>
+      </w:r>
+      <w:r>
+        <w:t xml:space="preserve"> </w:t>
+      </w:r>
+      <w:r>
+        <w:t>This time, the gain was compute to be only about 0.0249 –not a big surprise!</w:t>
+      </w:r>
+    </w:p>
+    <w:p>
+      <w:pPr>
+        <w:jc w:val="center"/>
+        <w:rPr>
+          <w:sz w:val="18"/>
+        </w:rPr>
+      </w:pPr>
+    </w:p>
+    <w:p>
+      <w:pPr>
+        <w:keepNext/>
+        <w:jc w:val="center"/>
+      </w:pPr>
+      <w:r>
+        <w:rPr>
+          <w:noProof/>
+          <w:sz w:val="18"/>
+        </w:rPr>
+        <w:drawing>
+          <wp:inline distT="0" distB="0" distL="0" distR="0">
+            <wp:extent cx="3657600" cy="2743200"/>
+            <wp:effectExtent l="0" t="0" r="0" b="0"/>
+            <wp:docPr id="8" name="6a_3.jpg"/>
+            <wp:cNvGraphicFramePr>
+              <a:graphicFrameLocks xmlns:a="http://schemas.openxmlformats.org/drawingml/2006/main" noChangeAspect="1"/>
+            </wp:cNvGraphicFramePr>
+            <a:graphic xmlns:a="http://schemas.openxmlformats.org/drawingml/2006/main">
+              <a:graphicData uri="http://schemas.openxmlformats.org/drawingml/2006/picture">
+                <pic:pic xmlns:pic="http://schemas.openxmlformats.org/drawingml/2006/picture">
+                  <pic:nvPicPr>
+                    <pic:cNvPr id="8" name="6a_3.jpg"/>
+                    <pic:cNvPicPr/>
+                  </pic:nvPicPr>
+                  <pic:blipFill>
+                    <a:blip r:embed="rId24" r:link="rId25">
+                      <a:extLst>
+                        <a:ext uri="{28A0092B-C50C-407E-A947-70E740481C1C}">
+                          <a14:useLocalDpi xmlns:a14="http://schemas.microsoft.com/office/drawing/2010/main" val="0"/>
+                        </a:ext>
+                      </a:extLst>
+                    </a:blip>
+                    <a:stretch>
+                      <a:fillRect/>
+                    </a:stretch>
+                  </pic:blipFill>
+                  <pic:spPr>
+                    <a:xfrm>
+                      <a:off x="0" y="0"/>
+                      <a:ext cx="3657600" cy="2743200"/>
+                    </a:xfrm>
+                    <a:prstGeom prst="rect">
+                      <a:avLst/>
+                    </a:prstGeom>
+                  </pic:spPr>
+                </pic:pic>
+              </a:graphicData>
+            </a:graphic>
+          </wp:inline>
+        </w:drawing>
+      </w:r>
+    </w:p>
+    <w:p>
+      <w:pPr>
+        <w:pStyle w:val="Caption"/>
+        <w:ind w:left="720" w:right="720"/>
+        <w:jc w:val="both"/>
+      </w:pPr>
+      <w:r>
+        <w:rPr>
+          <w:b/>
+        </w:rPr>
+        <w:t xml:space="preserve">Fig. </w:t>
+      </w:r>
+      <w:r>
+        <w:rPr>
+          <w:b/>
+        </w:rPr>
+        <w:fldChar w:fldCharType="begin"/>
+      </w:r>
+      <w:r>
+        <w:rPr>
+          <w:b/>
+        </w:rPr>
+        <w:instrText xml:space="preserve"> SEQ Fig. \* ARABIC </w:instrText>
+      </w:r>
+      <w:r>
+        <w:rPr>
+          <w:b/>
+        </w:rPr>
+        <w:fldChar w:fldCharType="separate"/>
+      </w:r>
+      <w:r>
+        <w:rPr>
+          <w:b/>
+          <w:noProof/>
+        </w:rPr>
+        <w:t>12</w:t>
+      </w:r>
+      <w:r>
+        <w:rPr>
+          <w:b/>
+        </w:rPr>
+        <w:fldChar w:fldCharType="end"/>
+      </w:r>
+      <w:r>
+        <w:rPr>
+          <w:b/>
+        </w:rPr>
+        <w:t>.</w:t>
+      </w:r>
+      <w:r>
+        <w:t xml:space="preserve">  Fifth vestibulo-ocular reflex test, in which the target was stationary, but not visible. </w:t>
+      </w:r>
+      <w:r>
+        <w:t>Th</w:t>
+      </w:r>
+      <w:r>
+        <w:t>e gain was found to be approximately 0.6116.</w:t>
+      </w:r>
+    </w:p>
+    <w:p>
+      <w:pPr>
+        <w:jc w:val="center"/>
+        <w:rPr>
+          <w:sz w:val="18"/>
+        </w:rPr>
+      </w:pPr>
+    </w:p>
+    <w:p>
+      <w:pPr>
+        <w:keepNext/>
+        <w:jc w:val="center"/>
+      </w:pPr>
+      <w:r>
+        <w:rPr>
+          <w:noProof/>
+          <w:sz w:val="18"/>
+        </w:rPr>
+        <w:lastRenderedPageBreak/>
+        <w:drawing>
+          <wp:inline distT="0" distB="0" distL="0" distR="0">
+            <wp:extent cx="3657600" cy="2743200"/>
+            <wp:effectExtent l="0" t="0" r="0" b="0"/>
+            <wp:docPr id="9" name="6a_4.jpg"/>
+            <wp:cNvGraphicFramePr>
+              <a:graphicFrameLocks xmlns:a="http://schemas.openxmlformats.org/drawingml/2006/main" noChangeAspect="1"/>
+            </wp:cNvGraphicFramePr>
+            <a:graphic xmlns:a="http://schemas.openxmlformats.org/drawingml/2006/main">
+              <a:graphicData uri="http://schemas.openxmlformats.org/drawingml/2006/picture">
+                <pic:pic xmlns:pic="http://schemas.openxmlformats.org/drawingml/2006/picture">
+                  <pic:nvPicPr>
+                    <pic:cNvPr id="9" name="6a_4.jpg"/>
+                    <pic:cNvPicPr/>
+                  </pic:nvPicPr>
+                  <pic:blipFill>
+                    <a:blip r:embed="rId26" r:link="rId27">
+                      <a:extLst>
+                        <a:ext uri="{28A0092B-C50C-407E-A947-70E740481C1C}">
+                          <a14:useLocalDpi xmlns:a14="http://schemas.microsoft.com/office/drawing/2010/main" val="0"/>
+                        </a:ext>
+                      </a:extLst>
+                    </a:blip>
+                    <a:stretch>
+                      <a:fillRect/>
+                    </a:stretch>
+                  </pic:blipFill>
+                  <pic:spPr>
+                    <a:xfrm>
+                      <a:off x="0" y="0"/>
+                      <a:ext cx="3657600" cy="2743200"/>
+                    </a:xfrm>
+                    <a:prstGeom prst="rect">
+                      <a:avLst/>
+                    </a:prstGeom>
+                  </pic:spPr>
+                </pic:pic>
+              </a:graphicData>
+            </a:graphic>
+          </wp:inline>
+        </w:drawing>
+      </w:r>
+    </w:p>
+    <w:p>
+      <w:pPr>
+        <w:pStyle w:val="Caption"/>
+        <w:ind w:left="720" w:right="720"/>
+        <w:jc w:val="both"/>
+      </w:pPr>
+      <w:bookmarkStart w:id="11" w:name="_Ref468994615"/>
+      <w:r>
+        <w:rPr>
+          <w:b/>
+        </w:rPr>
+        <w:t xml:space="preserve">Fig. </w:t>
+      </w:r>
+      <w:r>
+        <w:rPr>
+          <w:b/>
+        </w:rPr>
+        <w:fldChar w:fldCharType="begin"/>
+      </w:r>
+      <w:r>
+        <w:rPr>
+          <w:b/>
+        </w:rPr>
+        <w:instrText xml:space="preserve"> SEQ Fig. \* ARABIC </w:instrText>
+      </w:r>
+      <w:r>
+        <w:rPr>
+          <w:b/>
+        </w:rPr>
+        <w:fldChar w:fldCharType="separate"/>
+      </w:r>
+      <w:r>
+        <w:rPr>
+          <w:b/>
+          <w:noProof/>
+        </w:rPr>
+        <w:t>13</w:t>
+      </w:r>
+      <w:r>
+        <w:rPr>
+          <w:b/>
+        </w:rPr>
+        <w:fldChar w:fldCharType="end"/>
+      </w:r>
+      <w:bookmarkEnd w:id="11"/>
+      <w:r>
+        <w:rPr>
+          <w:b/>
+        </w:rPr>
+        <w:t>.</w:t>
+      </w:r>
+      <w:r>
+        <w:t xml:space="preserve">  Sixth </w:t>
+      </w:r>
+      <w:r>
+        <w:t xml:space="preserve">vestibulo-ocular reflex test, in which the target was </w:t>
+      </w:r>
+      <w:r>
+        <w:t>moving</w:t>
+      </w:r>
+      <w:r>
+        <w:t>, but not visible.</w:t>
+      </w:r>
+      <w:r>
+        <w:t xml:space="preserve"> </w:t>
+      </w:r>
+      <w:r>
+        <w:t>The</w:t>
+      </w:r>
+      <w:r>
+        <w:t xml:space="preserve"> gain computed for </w:t>
+      </w:r>
+      <w:r>
+        <w:t>this trial</w:t>
+      </w:r>
+      <w:r>
+        <w:t xml:space="preserve"> is roughly 0.0624 –an improvement</w:t>
+      </w:r>
+      <w:r>
+        <w:t xml:space="preserve"> from that in the third test</w:t>
+      </w:r>
+      <w:r>
+        <w:t>!</w:t>
+      </w:r>
+    </w:p>
+    <w:p>
+      <w:pPr>
+        <w:jc w:val="center"/>
+        <w:rPr>
+          <w:sz w:val="18"/>
         </w:rPr>
       </w:pPr>
     </w:p>
     <w:p>
       <w:pPr>
         <w:spacing w:after="120" w:line="276" w:lineRule="auto"/>
+        <w:ind w:firstLine="360"/>
+        <w:jc w:val="both"/>
+        <w:rPr>
+          <w:sz w:val="22"/>
+        </w:rPr>
+      </w:pPr>
+      <w:r>
+        <w:rPr>
+          <w:sz w:val="22"/>
+        </w:rPr>
+        <w:t xml:space="preserve">Drawing from evidence and behaviors discussed in prior questions, it makes sense that, the farther the gain is from zero, the more difficult it becomes to accurately track the target. </w:t>
+      </w:r>
+      <w:r>
+        <w:rPr>
+          <w:sz w:val="22"/>
+        </w:rPr>
+        <w:t xml:space="preserve">In fact, visual information is critical to our ability to actually </w:t>
+      </w:r>
+      <w:r>
+        <w:rPr>
+          <w:i/>
+          <w:sz w:val="22"/>
+        </w:rPr>
+        <w:t>use</w:t>
+      </w:r>
+      <w:r>
+        <w:rPr>
+          <w:sz w:val="22"/>
+        </w:rPr>
+        <w:t xml:space="preserve"> our eyes correctly.</w:t>
+      </w:r>
+      <w:r>
+        <w:rPr>
+          <w:sz w:val="22"/>
+        </w:rPr>
+        <w:t xml:space="preserve"> Simply noting the discrepancy in average gains between Tests 3 vs. 6, in this case, </w:t>
+      </w:r>
+      <w:r>
+        <w:rPr>
+          <w:i/>
+          <w:sz w:val="22"/>
+        </w:rPr>
+        <w:t>not having the visual stimulus as a guide</w:t>
+      </w:r>
+      <w:r>
+        <w:rPr>
+          <w:sz w:val="22"/>
+        </w:rPr>
+        <w:t>, it becomes roughly three times more difficult to maintain accuracy.</w:t>
+      </w:r>
+    </w:p>
+    <w:p>
+      <w:pPr>
+        <w:spacing w:after="120" w:line="276" w:lineRule="auto"/>
+        <w:rPr>
+          <w:rFonts w:cstheme="minorHAnsi"/>
+          <w:sz w:val="22"/>
+        </w:rPr>
+      </w:pPr>
+    </w:p>
+    <w:p>
+      <w:pPr>
+        <w:spacing w:after="120" w:line="276" w:lineRule="auto"/>
         <w:rPr>
           <w:rFonts w:cstheme="minorHAnsi"/>
           <w:b/>
@@ -5504,7 +6281,42 @@
           <w:rFonts w:cstheme="minorHAnsi"/>
           <w:sz w:val="22"/>
         </w:rPr>
-        <w:t>A</w:t>
+        <w:t>Regrettably, I have run out of time to</w:t>
+      </w:r>
+      <w:r>
+        <w:rPr>
+          <w:rFonts w:cstheme="minorHAnsi"/>
+          <w:sz w:val="22"/>
+        </w:rPr>
+        <w:t xml:space="preserve"> answer</w:t>
+      </w:r>
+      <w:r>
+        <w:rPr>
+          <w:rFonts w:cstheme="minorHAnsi"/>
+          <w:sz w:val="22"/>
+        </w:rPr>
+        <w:t xml:space="preserve"> </w:t>
+      </w:r>
+      <w:r>
+        <w:rPr>
+          <w:rFonts w:cstheme="minorHAnsi"/>
+          <w:sz w:val="22"/>
+        </w:rPr>
+        <w:t>these questions</w:t>
+      </w:r>
+      <w:r>
+        <w:rPr>
+          <w:rFonts w:cstheme="minorHAnsi"/>
+          <w:sz w:val="22"/>
+        </w:rPr>
+        <w:t xml:space="preserve"> to completion</w:t>
+      </w:r>
+      <w:r>
+        <w:rPr>
+          <w:rFonts w:cstheme="minorHAnsi"/>
+          <w:sz w:val="22"/>
+        </w:rPr>
+        <w:t>…</w:t>
       </w:r>
     </w:p>
     <w:p>
@@ -5578,7 +6390,7 @@
           <w:rFonts w:cstheme="minorHAnsi"/>
           <w:sz w:val="22"/>
         </w:rPr>
-        <w:t>The conclusion goes here</w:t>
+        <w:t>If I were to add a conclusion, it would appear here...</w:t>
       </w:r>
     </w:p>
     <w:p>
@@ -5631,7 +6443,7 @@
           <w:sz w:val="22"/>
         </w:rPr>
       </w:pPr>
-      <w:bookmarkStart w:id="9" w:name="_Ref466210314"/>
+      <w:bookmarkStart w:id="12" w:name="_Ref466210314"/>
       <w:r>
         <w:rPr>
           <w:b/>
@@ -5675,7 +6487,7 @@
         </w:rPr>
         <w:fldChar w:fldCharType="end"/>
       </w:r>
-      <w:bookmarkEnd w:id="9"/>
+      <w:bookmarkEnd w:id="12"/>
       <w:r>
         <w:rPr>
           <w:b/>
@@ -5720,12 +6532,12 @@
         <w:tblLook w:val="04A0" w:firstRow="1" w:lastRow="0" w:firstColumn="1" w:lastColumn="0" w:noHBand="0" w:noVBand="1"/>
       </w:tblPr>
       <w:tblGrid>
-        <w:gridCol w:w="1325"/>
-        <w:gridCol w:w="1325"/>
-        <w:gridCol w:w="1325"/>
-        <w:gridCol w:w="1325"/>
-        <w:gridCol w:w="1325"/>
-        <w:gridCol w:w="1325"/>
+        <w:gridCol w:w="1323"/>
+        <w:gridCol w:w="1322"/>
+        <w:gridCol w:w="1322"/>
+        <w:gridCol w:w="1322"/>
+        <w:gridCol w:w="1322"/>
+        <w:gridCol w:w="1322"/>
       </w:tblGrid>
       <w:tr>
         <w:trPr>
@@ -6462,6 +7274,7 @@
                 <w:sz w:val="18"/>
                 <w:szCs w:val="18"/>
               </w:rPr>
+              <w:lastRenderedPageBreak/>
               <w:t>4</w:t>
             </w:r>
           </w:p>
@@ -7953,7 +8766,6 @@
                 <w:sz w:val="18"/>
                 <w:szCs w:val="18"/>
               </w:rPr>
-              <w:lastRenderedPageBreak/>
               <w:t>14</w:t>
             </w:r>
           </w:p>
@@ -16433,6 +17245,7 @@
                 <w:sz w:val="18"/>
                 <w:szCs w:val="18"/>
               </w:rPr>
+              <w:lastRenderedPageBreak/>
               <w:t>68</w:t>
             </w:r>
           </w:p>
@@ -17904,7 +18717,6 @@
                 <w:sz w:val="18"/>
                 <w:szCs w:val="18"/>
               </w:rPr>
-              <w:lastRenderedPageBreak/>
               <w:t>81</w:t>
             </w:r>
           </w:p>
@@ -25826,6 +26638,7 @@
           <w:b/>
           <w:smallCaps/>
         </w:rPr>
+        <w:lastRenderedPageBreak/>
         <w:t>Acknowledgement</w:t>
       </w:r>
     </w:p>
@@ -25962,23 +26775,7 @@
           <w:rFonts w:cstheme="minorHAnsi"/>
           <w:sz w:val="22"/>
         </w:rPr>
-        <w:t xml:space="preserve">equipment in the </w:t>
-      </w:r>
-      <w:proofErr w:type="spellStart"/>
-      <w:r>
-        <w:rPr>
-          <w:rFonts w:cstheme="minorHAnsi"/>
-          <w:sz w:val="22"/>
-        </w:rPr>
-        <w:t>Daroff-Dell’Osso</w:t>
-      </w:r>
-      <w:proofErr w:type="spellEnd"/>
-      <w:r>
-        <w:rPr>
-          <w:rFonts w:cstheme="minorHAnsi"/>
-          <w:sz w:val="22"/>
-        </w:rPr>
-        <w:t xml:space="preserve"> Ocu</w:t>
+        <w:t>equipment in the Daroff-Dell’Osso Ocu</w:t>
       </w:r>
       <w:r>
         <w:rPr>
@@ -26019,7 +26816,6 @@
           <w:b/>
           <w:smallCaps/>
         </w:rPr>
-        <w:lastRenderedPageBreak/>
         <w:t>References</w:t>
       </w:r>
       <w:r>
@@ -26279,8 +27075,8 @@
       </w:r>
     </w:p>
     <w:sectPr>
-      <w:headerReference w:type="default" r:id="rId20"/>
-      <w:footerReference w:type="default" r:id="rId21"/>
+      <w:headerReference w:type="default" r:id="rId28"/>
+      <w:footerReference w:type="default" r:id="rId29"/>
       <w:pgSz w:w="12240" w:h="15840"/>
       <w:pgMar w:top="1440" w:right="1440" w:bottom="1440" w:left="1440" w:header="720" w:footer="720" w:gutter="0"/>
       <w:pgNumType w:start="0"/>
@@ -26435,7 +27231,7 @@
             <w:noProof/>
             <w:sz w:val="22"/>
           </w:rPr>
-          <w:t>12</w:t>
+          <w:t>1</w:t>
         </w:r>
         <w:r>
           <w:rPr>
@@ -27812,553 +28608,6 @@
 </w:styles>
 </file>
 
-<file path=word/glossary/document.xml><?xml version="1.0" encoding="utf-8"?>
-<w:glossaryDocument xmlns:wpc="http://schemas.microsoft.com/office/word/2010/wordprocessingCanvas" xmlns:cx="http://schemas.microsoft.com/office/drawing/2014/chartex" xmlns:cx1="http://schemas.microsoft.com/office/drawing/2015/9/8/chartex" xmlns:mc="http://schemas.openxmlformats.org/markup-compatibility/2006" xmlns:o="urn:schemas-microsoft-com:office:office" xmlns:r="http://schemas.openxmlformats.org/officeDocument/2006/relationships" xmlns:m="http://schemas.openxmlformats.org/officeDocument/2006/math" xmlns:v="urn:schemas-microsoft-com:vml" xmlns:wp14="http://schemas.microsoft.com/office/word/2010/wordprocessingDrawing" xmlns:wp="http://schemas.openxmlformats.org/drawingml/2006/wordprocessingDrawing" xmlns:w10="urn:schemas-microsoft-com:office:word" xmlns:w="http://schemas.openxmlformats.org/wordprocessingml/2006/main" xmlns:w14="http://schemas.microsoft.com/office/word/2010/wordml" xmlns:w15="http://schemas.microsoft.com/office/word/2012/wordml" xmlns:w16se="http://schemas.microsoft.com/office/word/2015/wordml/symex" xmlns:wpg="http://schemas.microsoft.com/office/word/2010/wordprocessingGroup" xmlns:wpi="http://schemas.microsoft.com/office/word/2010/wordprocessingInk" xmlns:wne="http://schemas.microsoft.com/office/word/2006/wordml" xmlns:wps="http://schemas.microsoft.com/office/word/2010/wordprocessingShape" mc:Ignorable="w14 w15 w16se wp14"/>
-</file>
-
-<file path=word/glossary/fontTable.xml><?xml version="1.0" encoding="utf-8"?>
-<w:fonts xmlns:mc="http://schemas.openxmlformats.org/markup-compatibility/2006" xmlns:r="http://schemas.openxmlformats.org/officeDocument/2006/relationships" xmlns:w="http://schemas.openxmlformats.org/wordprocessingml/2006/main" xmlns:w14="http://schemas.microsoft.com/office/word/2010/wordml" xmlns:w15="http://schemas.microsoft.com/office/word/2012/wordml" xmlns:w16se="http://schemas.microsoft.com/office/word/2015/wordml/symex" mc:Ignorable="w14 w15 w16se">
-  <w:font w:name="Times New Roman">
-    <w:panose1 w:val="02020603050405020304"/>
-    <w:charset w:val="00"/>
-    <w:family w:val="roman"/>
-    <w:pitch w:val="variable"/>
-    <w:sig w:usb0="E0002EFF" w:usb1="C000785B" w:usb2="00000009" w:usb3="00000000" w:csb0="000001FF" w:csb1="00000000"/>
-  </w:font>
-  <w:font w:name="Courier New">
-    <w:panose1 w:val="02070309020205020404"/>
-    <w:charset w:val="00"/>
-    <w:family w:val="modern"/>
-    <w:pitch w:val="fixed"/>
-    <w:sig w:usb0="E0002EFF" w:usb1="C0007843" w:usb2="00000009" w:usb3="00000000" w:csb0="000001FF" w:csb1="00000000"/>
-  </w:font>
-  <w:font w:name="Wingdings">
-    <w:panose1 w:val="05000000000000000000"/>
-    <w:charset w:val="02"/>
-    <w:family w:val="auto"/>
-    <w:pitch w:val="variable"/>
-    <w:sig w:usb0="00000000" w:usb1="10000000" w:usb2="00000000" w:usb3="00000000" w:csb0="80000000" w:csb1="00000000"/>
-  </w:font>
-  <w:font w:name="Symbol">
-    <w:panose1 w:val="05050102010706020507"/>
-    <w:charset w:val="02"/>
-    <w:family w:val="roman"/>
-    <w:pitch w:val="variable"/>
-    <w:sig w:usb0="00000000" w:usb1="10000000" w:usb2="00000000" w:usb3="00000000" w:csb0="80000000" w:csb1="00000000"/>
-  </w:font>
-  <w:font w:name="Arial">
-    <w:panose1 w:val="020B0604020202020204"/>
-    <w:charset w:val="00"/>
-    <w:family w:val="swiss"/>
-    <w:pitch w:val="variable"/>
-    <w:sig w:usb0="E0002EFF" w:usb1="C0007843" w:usb2="00000009" w:usb3="00000000" w:csb0="000001FF" w:csb1="00000000"/>
-  </w:font>
-  <w:font w:name="Cambria Math">
-    <w:panose1 w:val="02040503050406030204"/>
-    <w:charset w:val="00"/>
-    <w:family w:val="roman"/>
-    <w:pitch w:val="variable"/>
-    <w:sig w:usb0="E00002FF" w:usb1="420024FF" w:usb2="00000000" w:usb3="00000000" w:csb0="0000019F" w:csb1="00000000"/>
-  </w:font>
-  <w:font w:name="Calibri">
-    <w:panose1 w:val="020F0502020204030204"/>
-    <w:charset w:val="00"/>
-    <w:family w:val="swiss"/>
-    <w:pitch w:val="variable"/>
-    <w:sig w:usb0="E0002AFF" w:usb1="C000247B" w:usb2="00000009" w:usb3="00000000" w:csb0="000001FF" w:csb1="00000000"/>
-  </w:font>
-  <w:font w:name="Calibri Light">
-    <w:panose1 w:val="020F0302020204030204"/>
-    <w:charset w:val="00"/>
-    <w:family w:val="swiss"/>
-    <w:pitch w:val="variable"/>
-    <w:sig w:usb0="E0002AFF" w:usb1="C000247B" w:usb2="00000009" w:usb3="00000000" w:csb0="000001FF" w:csb1="00000000"/>
-  </w:font>
-</w:fonts>
-</file>
-
-<file path=word/glossary/settings.xml><?xml version="1.0" encoding="utf-8"?>
-<w:settings xmlns:mc="http://schemas.openxmlformats.org/markup-compatibility/2006" xmlns:o="urn:schemas-microsoft-com:office:office" xmlns:r="http://schemas.openxmlformats.org/officeDocument/2006/relationships" xmlns:m="http://schemas.openxmlformats.org/officeDocument/2006/math" xmlns:v="urn:schemas-microsoft-com:vml" xmlns:w10="urn:schemas-microsoft-com:office:word" xmlns:w="http://schemas.openxmlformats.org/wordprocessingml/2006/main" xmlns:w14="http://schemas.microsoft.com/office/word/2010/wordml" xmlns:w15="http://schemas.microsoft.com/office/word/2012/wordml" xmlns:w16se="http://schemas.microsoft.com/office/word/2015/wordml/symex" xmlns:sl="http://schemas.openxmlformats.org/schemaLibrary/2006/main" mc:Ignorable="w14 w15 w16se">
-  <w:view w:val="normal"/>
-  <w:defaultTabStop w:val="720"/>
-  <w:characterSpacingControl w:val="doNotCompress"/>
-  <w:compat>
-    <w:useFELayout/>
-    <w:compatSetting w:name="compatibilityMode" w:uri="http://schemas.microsoft.com/office/word" w:val="15"/>
-    <w:compatSetting w:name="overrideTableStyleFontSizeAndJustification" w:uri="http://schemas.microsoft.com/office/word" w:val="1"/>
-    <w:compatSetting w:name="enableOpenTypeFeatures" w:uri="http://schemas.microsoft.com/office/word" w:val="1"/>
-    <w:compatSetting w:name="doNotFlipMirrorIndents" w:uri="http://schemas.microsoft.com/office/word" w:val="1"/>
-    <w:compatSetting w:name="differentiateMultirowTableHeaders" w:uri="http://schemas.microsoft.com/office/word" w:val="1"/>
-  </w:compat>
-  <w:rsids>
-    <w:rsidRoot w:val="008D386F"/>
-    <w:rsid w:val="00115945"/>
-    <w:rsid w:val="008D386F"/>
-    <w:rsid w:val="00C171A3"/>
-    <w:rsid w:val="00D4467B"/>
-  </w:rsids>
-  <m:mathPr>
-    <m:mathFont m:val="Cambria Math"/>
-    <m:brkBin m:val="before"/>
-    <m:brkBinSub m:val="--"/>
-    <m:smallFrac m:val="0"/>
-    <m:dispDef/>
-    <m:lMargin m:val="0"/>
-    <m:rMargin m:val="0"/>
-    <m:defJc m:val="centerGroup"/>
-    <m:wrapIndent m:val="1440"/>
-    <m:intLim m:val="subSup"/>
-    <m:naryLim m:val="undOvr"/>
-  </m:mathPr>
-  <w:themeFontLang w:val="en-US"/>
-  <w:clrSchemeMapping w:bg1="light1" w:t1="dark1" w:bg2="light2" w:t2="dark2" w:accent1="accent1" w:accent2="accent2" w:accent3="accent3" w:accent4="accent4" w:accent5="accent5" w:accent6="accent6" w:hyperlink="hyperlink" w:followedHyperlink="followedHyperlink"/>
-  <w:decimalSymbol w:val="."/>
-  <w:listSeparator w:val=","/>
-  <w15:chartTrackingRefBased/>
-</w:settings>
-</file>
-
-<file path=word/glossary/styles.xml><?xml version="1.0" encoding="utf-8"?>
-<w:styles xmlns:mc="http://schemas.openxmlformats.org/markup-compatibility/2006" xmlns:r="http://schemas.openxmlformats.org/officeDocument/2006/relationships" xmlns:w="http://schemas.openxmlformats.org/wordprocessingml/2006/main" xmlns:w14="http://schemas.microsoft.com/office/word/2010/wordml" xmlns:w15="http://schemas.microsoft.com/office/word/2012/wordml" xmlns:w16se="http://schemas.microsoft.com/office/word/2015/wordml/symex" mc:Ignorable="w14 w15 w16se">
-  <w:docDefaults>
-    <w:rPrDefault>
-      <w:rPr>
-        <w:rFonts w:asciiTheme="minorHAnsi" w:eastAsiaTheme="minorEastAsia" w:hAnsiTheme="minorHAnsi" w:cstheme="minorBidi"/>
-        <w:sz w:val="22"/>
-        <w:szCs w:val="22"/>
-        <w:lang w:val="en-US" w:eastAsia="en-US" w:bidi="ar-SA"/>
-      </w:rPr>
-    </w:rPrDefault>
-    <w:pPrDefault>
-      <w:pPr>
-        <w:spacing w:after="160" w:line="259" w:lineRule="auto"/>
-      </w:pPr>
-    </w:pPrDefault>
-  </w:docDefaults>
-  <w:latentStyles w:defLockedState="0" w:defUIPriority="99" w:defSemiHidden="0" w:defUnhideWhenUsed="0" w:defQFormat="0" w:count="371">
-    <w:lsdException w:name="Normal" w:uiPriority="0" w:qFormat="1"/>
-    <w:lsdException w:name="heading 1" w:uiPriority="9" w:qFormat="1"/>
-    <w:lsdException w:name="heading 2" w:semiHidden="1" w:uiPriority="9" w:unhideWhenUsed="1" w:qFormat="1"/>
-    <w:lsdException w:name="heading 3" w:semiHidden="1" w:uiPriority="9" w:unhideWhenUsed="1" w:qFormat="1"/>
-    <w:lsdException w:name="heading 4" w:semiHidden="1" w:uiPriority="9" w:unhideWhenUsed="1" w:qFormat="1"/>
-    <w:lsdException w:name="heading 5" w:semiHidden="1" w:uiPriority="9" w:unhideWhenUsed="1" w:qFormat="1"/>
-    <w:lsdException w:name="heading 6" w:semiHidden="1" w:uiPriority="9" w:unhideWhenUsed="1" w:qFormat="1"/>
-    <w:lsdException w:name="heading 7" w:semiHidden="1" w:uiPriority="9" w:unhideWhenUsed="1" w:qFormat="1"/>
-    <w:lsdException w:name="heading 8" w:semiHidden="1" w:uiPriority="9" w:unhideWhenUsed="1" w:qFormat="1"/>
-    <w:lsdException w:name="heading 9" w:semiHidden="1" w:uiPriority="9" w:unhideWhenUsed="1" w:qFormat="1"/>
-    <w:lsdException w:name="index 1" w:semiHidden="1" w:unhideWhenUsed="1"/>
-    <w:lsdException w:name="index 2" w:semiHidden="1" w:unhideWhenUsed="1"/>
-    <w:lsdException w:name="index 3" w:semiHidden="1" w:unhideWhenUsed="1"/>
-    <w:lsdException w:name="index 4" w:semiHidden="1" w:unhideWhenUsed="1"/>
-    <w:lsdException w:name="index 5" w:semiHidden="1" w:unhideWhenUsed="1"/>
-    <w:lsdException w:name="index 6" w:semiHidden="1" w:unhideWhenUsed="1"/>
-    <w:lsdException w:name="index 7" w:semiHidden="1" w:unhideWhenUsed="1"/>
-    <w:lsdException w:name="index 8" w:semiHidden="1" w:unhideWhenUsed="1"/>
-    <w:lsdException w:name="index 9" w:semiHidden="1" w:unhideWhenUsed="1"/>
-    <w:lsdException w:name="toc 1" w:semiHidden="1" w:uiPriority="39" w:unhideWhenUsed="1"/>
-    <w:lsdException w:name="toc 2" w:semiHidden="1" w:uiPriority="39" w:unhideWhenUsed="1"/>
-    <w:lsdException w:name="toc 3" w:semiHidden="1" w:uiPriority="39" w:unhideWhenUsed="1"/>
-    <w:lsdException w:name="toc 4" w:semiHidden="1" w:uiPriority="39" w:unhideWhenUsed="1"/>
-    <w:lsdException w:name="toc 5" w:semiHidden="1" w:uiPriority="39" w:unhideWhenUsed="1"/>
-    <w:lsdException w:name="toc 6" w:semiHidden="1" w:uiPriority="39" w:unhideWhenUsed="1"/>
-    <w:lsdException w:name="toc 7" w:semiHidden="1" w:uiPriority="39" w:unhideWhenUsed="1"/>
-    <w:lsdException w:name="toc 8" w:semiHidden="1" w:uiPriority="39" w:unhideWhenUsed="1"/>
-    <w:lsdException w:name="toc 9" w:semiHidden="1" w:uiPriority="39" w:unhideWhenUsed="1"/>
-    <w:lsdException w:name="Normal Indent" w:semiHidden="1" w:unhideWhenUsed="1"/>
-    <w:lsdException w:name="footnote text" w:semiHidden="1" w:unhideWhenUsed="1"/>
-    <w:lsdException w:name="annotation text" w:semiHidden="1" w:unhideWhenUsed="1"/>
-    <w:lsdException w:name="header" w:semiHidden="1" w:unhideWhenUsed="1"/>
-    <w:lsdException w:name="footer" w:semiHidden="1" w:unhideWhenUsed="1"/>
-    <w:lsdException w:name="index heading" w:semiHidden="1" w:unhideWhenUsed="1"/>
-    <w:lsdException w:name="caption" w:semiHidden="1" w:uiPriority="35" w:unhideWhenUsed="1" w:qFormat="1"/>
-    <w:lsdException w:name="table of figures" w:semiHidden="1" w:unhideWhenUsed="1"/>
-    <w:lsdException w:name="envelope address" w:semiHidden="1" w:unhideWhenUsed="1"/>
-    <w:lsdException w:name="envelope return" w:semiHidden="1" w:unhideWhenUsed="1"/>
-    <w:lsdException w:name="footnote reference" w:semiHidden="1" w:unhideWhenUsed="1"/>
-    <w:lsdException w:name="annotation reference" w:semiHidden="1" w:unhideWhenUsed="1"/>
-    <w:lsdException w:name="line number" w:semiHidden="1" w:unhideWhenUsed="1"/>
-    <w:lsdException w:name="page number" w:semiHidden="1" w:unhideWhenUsed="1"/>
-    <w:lsdException w:name="endnote reference" w:semiHidden="1" w:unhideWhenUsed="1"/>
-    <w:lsdException w:name="endnote text" w:semiHidden="1" w:unhideWhenUsed="1"/>
-    <w:lsdException w:name="table of authorities" w:semiHidden="1" w:unhideWhenUsed="1"/>
-    <w:lsdException w:name="macro" w:semiHidden="1" w:unhideWhenUsed="1"/>
-    <w:lsdException w:name="toa heading" w:semiHidden="1" w:unhideWhenUsed="1"/>
-    <w:lsdException w:name="List" w:semiHidden="1" w:unhideWhenUsed="1"/>
-    <w:lsdException w:name="List Bullet" w:semiHidden="1" w:unhideWhenUsed="1"/>
-    <w:lsdException w:name="List Number" w:semiHidden="1" w:unhideWhenUsed="1"/>
-    <w:lsdException w:name="List 2" w:semiHidden="1" w:unhideWhenUsed="1"/>
-    <w:lsdException w:name="List 3" w:semiHidden="1" w:unhideWhenUsed="1"/>
-    <w:lsdException w:name="List 4" w:semiHidden="1" w:unhideWhenUsed="1"/>
-    <w:lsdException w:name="List 5" w:semiHidden="1" w:unhideWhenUsed="1"/>
-    <w:lsdException w:name="List Bullet 2" w:semiHidden="1" w:unhideWhenUsed="1"/>
-    <w:lsdException w:name="List Bullet 3" w:semiHidden="1" w:unhideWhenUsed="1"/>
-    <w:lsdException w:name="List Bullet 4" w:semiHidden="1" w:unhideWhenUsed="1"/>
-    <w:lsdException w:name="List Bullet 5" w:semiHidden="1" w:unhideWhenUsed="1"/>
-    <w:lsdException w:name="List Number 2" w:semiHidden="1" w:unhideWhenUsed="1"/>
-    <w:lsdException w:name="List Number 3" w:semiHidden="1" w:unhideWhenUsed="1"/>
-    <w:lsdException w:name="List Number 4" w:semiHidden="1" w:unhideWhenUsed="1"/>
-    <w:lsdException w:name="List Number 5" w:semiHidden="1" w:unhideWhenUsed="1"/>
-    <w:lsdException w:name="Title" w:uiPriority="10" w:qFormat="1"/>
-    <w:lsdException w:name="Closing" w:semiHidden="1" w:unhideWhenUsed="1"/>
-    <w:lsdException w:name="Signature" w:semiHidden="1" w:unhideWhenUsed="1"/>
-    <w:lsdException w:name="Default Paragraph Font" w:semiHidden="1" w:uiPriority="1" w:unhideWhenUsed="1"/>
-    <w:lsdException w:name="Body Text" w:semiHidden="1" w:unhideWhenUsed="1"/>
-    <w:lsdException w:name="Body Text Indent" w:semiHidden="1" w:unhideWhenUsed="1"/>
-    <w:lsdException w:name="List Continue" w:semiHidden="1" w:unhideWhenUsed="1"/>
-    <w:lsdException w:name="List Continue 2" w:semiHidden="1" w:unhideWhenUsed="1"/>
-    <w:lsdException w:name="List Continue 3" w:semiHidden="1" w:unhideWhenUsed="1"/>
-    <w:lsdException w:name="List Continue 4" w:semiHidden="1" w:unhideWhenUsed="1"/>
-    <w:lsdException w:name="List Continue 5" w:semiHidden="1" w:unhideWhenUsed="1"/>
-    <w:lsdException w:name="Message Header" w:semiHidden="1" w:unhideWhenUsed="1"/>
-    <w:lsdException w:name="Subtitle" w:uiPriority="11" w:qFormat="1"/>
-    <w:lsdException w:name="Salutation" w:semiHidden="1" w:unhideWhenUsed="1"/>
-    <w:lsdException w:name="Date" w:semiHidden="1" w:unhideWhenUsed="1"/>
-    <w:lsdException w:name="Body Text First Indent" w:semiHidden="1" w:unhideWhenUsed="1"/>
-    <w:lsdException w:name="Body Text First Indent 2" w:semiHidden="1" w:unhideWhenUsed="1"/>
-    <w:lsdException w:name="Note Heading" w:semiHidden="1" w:unhideWhenUsed="1"/>
-    <w:lsdException w:name="Body Text 2" w:semiHidden="1" w:unhideWhenUsed="1"/>
-    <w:lsdException w:name="Body Text 3" w:semiHidden="1" w:unhideWhenUsed="1"/>
-    <w:lsdException w:name="Body Text Indent 2" w:semiHidden="1" w:unhideWhenUsed="1"/>
-    <w:lsdException w:name="Body Text Indent 3" w:semiHidden="1" w:unhideWhenUsed="1"/>
-    <w:lsdException w:name="Block Text" w:semiHidden="1" w:unhideWhenUsed="1"/>
-    <w:lsdException w:name="Hyperlink" w:semiHidden="1" w:unhideWhenUsed="1"/>
-    <w:lsdException w:name="FollowedHyperlink" w:semiHidden="1" w:unhideWhenUsed="1"/>
-    <w:lsdException w:name="Strong" w:uiPriority="22" w:qFormat="1"/>
-    <w:lsdException w:name="Emphasis" w:uiPriority="20" w:qFormat="1"/>
-    <w:lsdException w:name="Document Map" w:semiHidden="1" w:unhideWhenUsed="1"/>
-    <w:lsdException w:name="Plain Text" w:semiHidden="1" w:unhideWhenUsed="1"/>
-    <w:lsdException w:name="E-mail Signature" w:semiHidden="1" w:unhideWhenUsed="1"/>
-    <w:lsdException w:name="HTML Top of Form" w:semiHidden="1" w:unhideWhenUsed="1"/>
-    <w:lsdException w:name="HTML Bottom of Form" w:semiHidden="1" w:unhideWhenUsed="1"/>
-    <w:lsdException w:name="Normal (Web)" w:semiHidden="1" w:unhideWhenUsed="1"/>
-    <w:lsdException w:name="HTML Acronym" w:semiHidden="1" w:unhideWhenUsed="1"/>
-    <w:lsdException w:name="HTML Address" w:semiHidden="1" w:unhideWhenUsed="1"/>
-    <w:lsdException w:name="HTML Cite" w:semiHidden="1" w:unhideWhenUsed="1"/>
-    <w:lsdException w:name="HTML Code" w:semiHidden="1" w:unhideWhenUsed="1"/>
-    <w:lsdException w:name="HTML Definition" w:semiHidden="1" w:unhideWhenUsed="1"/>
-    <w:lsdException w:name="HTML Keyboard" w:semiHidden="1" w:unhideWhenUsed="1"/>
-    <w:lsdException w:name="HTML Preformatted" w:semiHidden="1" w:unhideWhenUsed="1"/>
-    <w:lsdException w:name="HTML Sample" w:semiHidden="1" w:unhideWhenUsed="1"/>
-    <w:lsdException w:name="HTML Typewriter" w:semiHidden="1" w:unhideWhenUsed="1"/>
-    <w:lsdException w:name="HTML Variable" w:semiHidden="1" w:unhideWhenUsed="1"/>
-    <w:lsdException w:name="Normal Table" w:semiHidden="1" w:unhideWhenUsed="1"/>
-    <w:lsdException w:name="annotation subject" w:semiHidden="1" w:unhideWhenUsed="1"/>
-    <w:lsdException w:name="No List" w:semiHidden="1" w:unhideWhenUsed="1"/>
-    <w:lsdException w:name="Outline List 1" w:semiHidden="1" w:unhideWhenUsed="1"/>
-    <w:lsdException w:name="Outline List 2" w:semiHidden="1" w:unhideWhenUsed="1"/>
-    <w:lsdException w:name="Outline List 3" w:semiHidden="1" w:unhideWhenUsed="1"/>
-    <w:lsdException w:name="Table Simple 1" w:semiHidden="1" w:unhideWhenUsed="1"/>
-    <w:lsdException w:name="Table Simple 2" w:semiHidden="1" w:unhideWhenUsed="1"/>
-    <w:lsdException w:name="Table Simple 3" w:semiHidden="1" w:unhideWhenUsed="1"/>
-    <w:lsdException w:name="Table Classic 1" w:semiHidden="1" w:unhideWhenUsed="1"/>
-    <w:lsdException w:name="Table Classic 2" w:semiHidden="1" w:unhideWhenUsed="1"/>
-    <w:lsdException w:name="Table Classic 3" w:semiHidden="1" w:unhideWhenUsed="1"/>
-    <w:lsdException w:name="Table Classic 4" w:semiHidden="1" w:unhideWhenUsed="1"/>
-    <w:lsdException w:name="Table Colorful 1" w:semiHidden="1" w:unhideWhenUsed="1"/>
-    <w:lsdException w:name="Table Colorful 2" w:semiHidden="1" w:unhideWhenUsed="1"/>
-    <w:lsdException w:name="Table Colorful 3" w:semiHidden="1" w:unhideWhenUsed="1"/>
-    <w:lsdException w:name="Table Columns 1" w:semiHidden="1" w:unhideWhenUsed="1"/>
-    <w:lsdException w:name="Table Columns 2" w:semiHidden="1" w:unhideWhenUsed="1"/>
-    <w:lsdException w:name="Table Columns 3" w:semiHidden="1" w:unhideWhenUsed="1"/>
-    <w:lsdException w:name="Table Columns 4" w:semiHidden="1" w:unhideWhenUsed="1"/>
-    <w:lsdException w:name="Table Columns 5" w:semiHidden="1" w:unhideWhenUsed="1"/>
-    <w:lsdException w:name="Table Grid 1" w:semiHidden="1" w:unhideWhenUsed="1"/>
-    <w:lsdException w:name="Table Grid 2" w:semiHidden="1" w:unhideWhenUsed="1"/>
-    <w:lsdException w:name="Table Grid 3" w:semiHidden="1" w:unhideWhenUsed="1"/>
-    <w:lsdException w:name="Table Grid 4" w:semiHidden="1" w:unhideWhenUsed="1"/>
-    <w:lsdException w:name="Table Grid 5" w:semiHidden="1" w:unhideWhenUsed="1"/>
-    <w:lsdException w:name="Table Grid 6" w:semiHidden="1" w:unhideWhenUsed="1"/>
-    <w:lsdException w:name="Table Grid 7" w:semiHidden="1" w:unhideWhenUsed="1"/>
-    <w:lsdException w:name="Table Grid 8" w:semiHidden="1" w:unhideWhenUsed="1"/>
-    <w:lsdException w:name="Table List 1" w:semiHidden="1" w:unhideWhenUsed="1"/>
-    <w:lsdException w:name="Table List 2" w:semiHidden="1" w:unhideWhenUsed="1"/>
-    <w:lsdException w:name="Table List 3" w:semiHidden="1" w:unhideWhenUsed="1"/>
-    <w:lsdException w:name="Table List 4" w:semiHidden="1" w:unhideWhenUsed="1"/>
-    <w:lsdException w:name="Table List 5" w:semiHidden="1" w:unhideWhenUsed="1"/>
-    <w:lsdException w:name="Table List 6" w:semiHidden="1" w:unhideWhenUsed="1"/>
-    <w:lsdException w:name="Table List 7" w:semiHidden="1" w:unhideWhenUsed="1"/>
-    <w:lsdException w:name="Table List 8" w:semiHidden="1" w:unhideWhenUsed="1"/>
-    <w:lsdException w:name="Table 3D effects 1" w:semiHidden="1" w:unhideWhenUsed="1"/>
-    <w:lsdException w:name="Table 3D effects 2" w:semiHidden="1" w:unhideWhenUsed="1"/>
-    <w:lsdException w:name="Table 3D effects 3" w:semiHidden="1" w:unhideWhenUsed="1"/>
-    <w:lsdException w:name="Table Contemporary" w:semiHidden="1" w:unhideWhenUsed="1"/>
-    <w:lsdException w:name="Table Elegant" w:semiHidden="1" w:unhideWhenUsed="1"/>
-    <w:lsdException w:name="Table Professional" w:semiHidden="1" w:unhideWhenUsed="1"/>
-    <w:lsdException w:name="Table Subtle 1" w:semiHidden="1" w:unhideWhenUsed="1"/>
-    <w:lsdException w:name="Table Subtle 2" w:semiHidden="1" w:unhideWhenUsed="1"/>
-    <w:lsdException w:name="Table Web 1" w:semiHidden="1" w:unhideWhenUsed="1"/>
-    <w:lsdException w:name="Table Web 2" w:semiHidden="1" w:unhideWhenUsed="1"/>
-    <w:lsdException w:name="Table Web 3" w:semiHidden="1" w:unhideWhenUsed="1"/>
-    <w:lsdException w:name="Balloon Text" w:semiHidden="1" w:unhideWhenUsed="1"/>
-    <w:lsdException w:name="Table Grid" w:uiPriority="39"/>
-    <w:lsdException w:name="Table Theme" w:semiHidden="1" w:unhideWhenUsed="1"/>
-    <w:lsdException w:name="Placeholder Text" w:semiHidden="1"/>
-    <w:lsdException w:name="No Spacing" w:uiPriority="1" w:qFormat="1"/>
-    <w:lsdException w:name="Light Shading" w:uiPriority="60"/>
-    <w:lsdException w:name="Light List" w:uiPriority="61"/>
-    <w:lsdException w:name="Light Grid" w:uiPriority="62"/>
-    <w:lsdException w:name="Medium Shading 1" w:uiPriority="63"/>
-    <w:lsdException w:name="Medium Shading 2" w:uiPriority="64"/>
-    <w:lsdException w:name="Medium List 1" w:uiPriority="65"/>
-    <w:lsdException w:name="Medium List 2" w:uiPriority="66"/>
-    <w:lsdException w:name="Medium Grid 1" w:uiPriority="67"/>
-    <w:lsdException w:name="Medium Grid 2" w:uiPriority="68"/>
-    <w:lsdException w:name="Medium Grid 3" w:uiPriority="69"/>
-    <w:lsdException w:name="Dark List" w:uiPriority="70"/>
-    <w:lsdException w:name="Colorful Shading" w:uiPriority="71"/>
-    <w:lsdException w:name="Colorful List" w:uiPriority="72"/>
-    <w:lsdException w:name="Colorful Grid" w:uiPriority="73"/>
-    <w:lsdException w:name="Light Shading Accent 1" w:uiPriority="60"/>
-    <w:lsdException w:name="Light List Accent 1" w:uiPriority="61"/>
-    <w:lsdException w:name="Light Grid Accent 1" w:uiPriority="62"/>
-    <w:lsdException w:name="Medium Shading 1 Accent 1" w:uiPriority="63"/>
-    <w:lsdException w:name="Medium Shading 2 Accent 1" w:uiPriority="64"/>
-    <w:lsdException w:name="Medium List 1 Accent 1" w:uiPriority="65"/>
-    <w:lsdException w:name="Revision" w:semiHidden="1"/>
-    <w:lsdException w:name="List Paragraph" w:uiPriority="34" w:qFormat="1"/>
-    <w:lsdException w:name="Quote" w:uiPriority="29" w:qFormat="1"/>
-    <w:lsdException w:name="Intense Quote" w:uiPriority="30" w:qFormat="1"/>
-    <w:lsdException w:name="Medium List 2 Accent 1" w:uiPriority="66"/>
-    <w:lsdException w:name="Medium Grid 1 Accent 1" w:uiPriority="67"/>
-    <w:lsdException w:name="Medium Grid 2 Accent 1" w:uiPriority="68"/>
-    <w:lsdException w:name="Medium Grid 3 Accent 1" w:uiPriority="69"/>
-    <w:lsdException w:name="Dark List Accent 1" w:uiPriority="70"/>
-    <w:lsdException w:name="Colorful Shading Accent 1" w:uiPriority="71"/>
-    <w:lsdException w:name="Colorful List Accent 1" w:uiPriority="72"/>
-    <w:lsdException w:name="Colorful Grid Accent 1" w:uiPriority="73"/>
-    <w:lsdException w:name="Light Shading Accent 2" w:uiPriority="60"/>
-    <w:lsdException w:name="Light List Accent 2" w:uiPriority="61"/>
-    <w:lsdException w:name="Light Grid Accent 2" w:uiPriority="62"/>
-    <w:lsdException w:name="Medium Shading 1 Accent 2" w:uiPriority="63"/>
-    <w:lsdException w:name="Medium Shading 2 Accent 2" w:uiPriority="64"/>
-    <w:lsdException w:name="Medium List 1 Accent 2" w:uiPriority="65"/>
-    <w:lsdException w:name="Medium List 2 Accent 2" w:uiPriority="66"/>
-    <w:lsdException w:name="Medium Grid 1 Accent 2" w:uiPriority="67"/>
-    <w:lsdException w:name="Medium Grid 2 Accent 2" w:uiPriority="68"/>
-    <w:lsdException w:name="Medium Grid 3 Accent 2" w:uiPriority="69"/>
-    <w:lsdException w:name="Dark List Accent 2" w:uiPriority="70"/>
-    <w:lsdException w:name="Colorful Shading Accent 2" w:uiPriority="71"/>
-    <w:lsdException w:name="Colorful List Accent 2" w:uiPriority="72"/>
-    <w:lsdException w:name="Colorful Grid Accent 2" w:uiPriority="73"/>
-    <w:lsdException w:name="Light Shading Accent 3" w:uiPriority="60"/>
-    <w:lsdException w:name="Light List Accent 3" w:uiPriority="61"/>
-    <w:lsdException w:name="Light Grid Accent 3" w:uiPriority="62"/>
-    <w:lsdException w:name="Medium Shading 1 Accent 3" w:uiPriority="63"/>
-    <w:lsdException w:name="Medium Shading 2 Accent 3" w:uiPriority="64"/>
-    <w:lsdException w:name="Medium List 1 Accent 3" w:uiPriority="65"/>
-    <w:lsdException w:name="Medium List 2 Accent 3" w:uiPriority="66"/>
-    <w:lsdException w:name="Medium Grid 1 Accent 3" w:uiPriority="67"/>
-    <w:lsdException w:name="Medium Grid 2 Accent 3" w:uiPriority="68"/>
-    <w:lsdException w:name="Medium Grid 3 Accent 3" w:uiPriority="69"/>
-    <w:lsdException w:name="Dark List Accent 3" w:uiPriority="70"/>
-    <w:lsdException w:name="Colorful Shading Accent 3" w:uiPriority="71"/>
-    <w:lsdException w:name="Colorful List Accent 3" w:uiPriority="72"/>
-    <w:lsdException w:name="Colorful Grid Accent 3" w:uiPriority="73"/>
-    <w:lsdException w:name="Light Shading Accent 4" w:uiPriority="60"/>
-    <w:lsdException w:name="Light List Accent 4" w:uiPriority="61"/>
-    <w:lsdException w:name="Light Grid Accent 4" w:uiPriority="62"/>
-    <w:lsdException w:name="Medium Shading 1 Accent 4" w:uiPriority="63"/>
-    <w:lsdException w:name="Medium Shading 2 Accent 4" w:uiPriority="64"/>
-    <w:lsdException w:name="Medium List 1 Accent 4" w:uiPriority="65"/>
-    <w:lsdException w:name="Medium List 2 Accent 4" w:uiPriority="66"/>
-    <w:lsdException w:name="Medium Grid 1 Accent 4" w:uiPriority="67"/>
-    <w:lsdException w:name="Medium Grid 2 Accent 4" w:uiPriority="68"/>
-    <w:lsdException w:name="Medium Grid 3 Accent 4" w:uiPriority="69"/>
-    <w:lsdException w:name="Dark List Accent 4" w:uiPriority="70"/>
-    <w:lsdException w:name="Colorful Shading Accent 4" w:uiPriority="71"/>
-    <w:lsdException w:name="Colorful List Accent 4" w:uiPriority="72"/>
-    <w:lsdException w:name="Colorful Grid Accent 4" w:uiPriority="73"/>
-    <w:lsdException w:name="Light Shading Accent 5" w:uiPriority="60"/>
-    <w:lsdException w:name="Light List Accent 5" w:uiPriority="61"/>
-    <w:lsdException w:name="Light Grid Accent 5" w:uiPriority="62"/>
-    <w:lsdException w:name="Medium Shading 1 Accent 5" w:uiPriority="63"/>
-    <w:lsdException w:name="Medium Shading 2 Accent 5" w:uiPriority="64"/>
-    <w:lsdException w:name="Medium List 1 Accent 5" w:uiPriority="65"/>
-    <w:lsdException w:name="Medium List 2 Accent 5" w:uiPriority="66"/>
-    <w:lsdException w:name="Medium Grid 1 Accent 5" w:uiPriority="67"/>
-    <w:lsdException w:name="Medium Grid 2 Accent 5" w:uiPriority="68"/>
-    <w:lsdException w:name="Medium Grid 3 Accent 5" w:uiPriority="69"/>
-    <w:lsdException w:name="Dark List Accent 5" w:uiPriority="70"/>
-    <w:lsdException w:name="Colorful Shading Accent 5" w:uiPriority="71"/>
-    <w:lsdException w:name="Colorful List Accent 5" w:uiPriority="72"/>
-    <w:lsdException w:name="Colorful Grid Accent 5" w:uiPriority="73"/>
-    <w:lsdException w:name="Light Shading Accent 6" w:uiPriority="60"/>
-    <w:lsdException w:name="Light List Accent 6" w:uiPriority="61"/>
-    <w:lsdException w:name="Light Grid Accent 6" w:uiPriority="62"/>
-    <w:lsdException w:name="Medium Shading 1 Accent 6" w:uiPriority="63"/>
-    <w:lsdException w:name="Medium Shading 2 Accent 6" w:uiPriority="64"/>
-    <w:lsdException w:name="Medium List 1 Accent 6" w:uiPriority="65"/>
-    <w:lsdException w:name="Medium List 2 Accent 6" w:uiPriority="66"/>
-    <w:lsdException w:name="Medium Grid 1 Accent 6" w:uiPriority="67"/>
-    <w:lsdException w:name="Medium Grid 2 Accent 6" w:uiPriority="68"/>
-    <w:lsdException w:name="Medium Grid 3 Accent 6" w:uiPriority="69"/>
-    <w:lsdException w:name="Dark List Accent 6" w:uiPriority="70"/>
-    <w:lsdException w:name="Colorful Shading Accent 6" w:uiPriority="71"/>
-    <w:lsdException w:name="Colorful List Accent 6" w:uiPriority="72"/>
-    <w:lsdException w:name="Colorful Grid Accent 6" w:uiPriority="73"/>
-    <w:lsdException w:name="Subtle Emphasis" w:uiPriority="19" w:qFormat="1"/>
-    <w:lsdException w:name="Intense Emphasis" w:uiPriority="21" w:qFormat="1"/>
-    <w:lsdException w:name="Subtle Reference" w:uiPriority="31" w:qFormat="1"/>
-    <w:lsdException w:name="Intense Reference" w:uiPriority="32" w:qFormat="1"/>
-    <w:lsdException w:name="Book Title" w:uiPriority="33" w:qFormat="1"/>
-    <w:lsdException w:name="Bibliography" w:semiHidden="1" w:uiPriority="37" w:unhideWhenUsed="1"/>
-    <w:lsdException w:name="TOC Heading" w:semiHidden="1" w:uiPriority="39" w:unhideWhenUsed="1" w:qFormat="1"/>
-    <w:lsdException w:name="Plain Table 1" w:uiPriority="41"/>
-    <w:lsdException w:name="Plain Table 2" w:uiPriority="42"/>
-    <w:lsdException w:name="Plain Table 3" w:uiPriority="43"/>
-    <w:lsdException w:name="Plain Table 4" w:uiPriority="44"/>
-    <w:lsdException w:name="Plain Table 5" w:uiPriority="45"/>
-    <w:lsdException w:name="Grid Table Light" w:uiPriority="40"/>
-    <w:lsdException w:name="Grid Table 1 Light" w:uiPriority="46"/>
-    <w:lsdException w:name="Grid Table 2" w:uiPriority="47"/>
-    <w:lsdException w:name="Grid Table 3" w:uiPriority="48"/>
-    <w:lsdException w:name="Grid Table 4" w:uiPriority="49"/>
-    <w:lsdException w:name="Grid Table 5 Dark" w:uiPriority="50"/>
-    <w:lsdException w:name="Grid Table 6 Colorful" w:uiPriority="51"/>
-    <w:lsdException w:name="Grid Table 7 Colorful" w:uiPriority="52"/>
-    <w:lsdException w:name="Grid Table 1 Light Accent 1" w:uiPriority="46"/>
-    <w:lsdException w:name="Grid Table 2 Accent 1" w:uiPriority="47"/>
-    <w:lsdException w:name="Grid Table 3 Accent 1" w:uiPriority="48"/>
-    <w:lsdException w:name="Grid Table 4 Accent 1" w:uiPriority="49"/>
-    <w:lsdException w:name="Grid Table 5 Dark Accent 1" w:uiPriority="50"/>
-    <w:lsdException w:name="Grid Table 6 Colorful Accent 1" w:uiPriority="51"/>
-    <w:lsdException w:name="Grid Table 7 Colorful Accent 1" w:uiPriority="52"/>
-    <w:lsdException w:name="Grid Table 1 Light Accent 2" w:uiPriority="46"/>
-    <w:lsdException w:name="Grid Table 2 Accent 2" w:uiPriority="47"/>
-    <w:lsdException w:name="Grid Table 3 Accent 2" w:uiPriority="48"/>
-    <w:lsdException w:name="Grid Table 4 Accent 2" w:uiPriority="49"/>
-    <w:lsdException w:name="Grid Table 5 Dark Accent 2" w:uiPriority="50"/>
-    <w:lsdException w:name="Grid Table 6 Colorful Accent 2" w:uiPriority="51"/>
-    <w:lsdException w:name="Grid Table 7 Colorful Accent 2" w:uiPriority="52"/>
-    <w:lsdException w:name="Grid Table 1 Light Accent 3" w:uiPriority="46"/>
-    <w:lsdException w:name="Grid Table 2 Accent 3" w:uiPriority="47"/>
-    <w:lsdException w:name="Grid Table 3 Accent 3" w:uiPriority="48"/>
-    <w:lsdException w:name="Grid Table 4 Accent 3" w:uiPriority="49"/>
-    <w:lsdException w:name="Grid Table 5 Dark Accent 3" w:uiPriority="50"/>
-    <w:lsdException w:name="Grid Table 6 Colorful Accent 3" w:uiPriority="51"/>
-    <w:lsdException w:name="Grid Table 7 Colorful Accent 3" w:uiPriority="52"/>
-    <w:lsdException w:name="Grid Table 1 Light Accent 4" w:uiPriority="46"/>
-    <w:lsdException w:name="Grid Table 2 Accent 4" w:uiPriority="47"/>
-    <w:lsdException w:name="Grid Table 3 Accent 4" w:uiPriority="48"/>
-    <w:lsdException w:name="Grid Table 4 Accent 4" w:uiPriority="49"/>
-    <w:lsdException w:name="Grid Table 5 Dark Accent 4" w:uiPriority="50"/>
-    <w:lsdException w:name="Grid Table 6 Colorful Accent 4" w:uiPriority="51"/>
-    <w:lsdException w:name="Grid Table 7 Colorful Accent 4" w:uiPriority="52"/>
-    <w:lsdException w:name="Grid Table 1 Light Accent 5" w:uiPriority="46"/>
-    <w:lsdException w:name="Grid Table 2 Accent 5" w:uiPriority="47"/>
-    <w:lsdException w:name="Grid Table 3 Accent 5" w:uiPriority="48"/>
-    <w:lsdException w:name="Grid Table 4 Accent 5" w:uiPriority="49"/>
-    <w:lsdException w:name="Grid Table 5 Dark Accent 5" w:uiPriority="50"/>
-    <w:lsdException w:name="Grid Table 6 Colorful Accent 5" w:uiPriority="51"/>
-    <w:lsdException w:name="Grid Table 7 Colorful Accent 5" w:uiPriority="52"/>
-    <w:lsdException w:name="Grid Table 1 Light Accent 6" w:uiPriority="46"/>
-    <w:lsdException w:name="Grid Table 2 Accent 6" w:uiPriority="47"/>
-    <w:lsdException w:name="Grid Table 3 Accent 6" w:uiPriority="48"/>
-    <w:lsdException w:name="Grid Table 4 Accent 6" w:uiPriority="49"/>
-    <w:lsdException w:name="Grid Table 5 Dark Accent 6" w:uiPriority="50"/>
-    <w:lsdException w:name="Grid Table 6 Colorful Accent 6" w:uiPriority="51"/>
-    <w:lsdException w:name="Grid Table 7 Colorful Accent 6" w:uiPriority="52"/>
-    <w:lsdException w:name="List Table 1 Light" w:uiPriority="46"/>
-    <w:lsdException w:name="List Table 2" w:uiPriority="47"/>
-    <w:lsdException w:name="List Table 3" w:uiPriority="48"/>
-    <w:lsdException w:name="List Table 4" w:uiPriority="49"/>
-    <w:lsdException w:name="List Table 5 Dark" w:uiPriority="50"/>
-    <w:lsdException w:name="List Table 6 Colorful" w:uiPriority="51"/>
-    <w:lsdException w:name="List Table 7 Colorful" w:uiPriority="52"/>
-    <w:lsdException w:name="List Table 1 Light Accent 1" w:uiPriority="46"/>
-    <w:lsdException w:name="List Table 2 Accent 1" w:uiPriority="47"/>
-    <w:lsdException w:name="List Table 3 Accent 1" w:uiPriority="48"/>
-    <w:lsdException w:name="List Table 4 Accent 1" w:uiPriority="49"/>
-    <w:lsdException w:name="List Table 5 Dark Accent 1" w:uiPriority="50"/>
-    <w:lsdException w:name="List Table 6 Colorful Accent 1" w:uiPriority="51"/>
-    <w:lsdException w:name="List Table 7 Colorful Accent 1" w:uiPriority="52"/>
-    <w:lsdException w:name="List Table 1 Light Accent 2" w:uiPriority="46"/>
-    <w:lsdException w:name="List Table 2 Accent 2" w:uiPriority="47"/>
-    <w:lsdException w:name="List Table 3 Accent 2" w:uiPriority="48"/>
-    <w:lsdException w:name="List Table 4 Accent 2" w:uiPriority="49"/>
-    <w:lsdException w:name="List Table 5 Dark Accent 2" w:uiPriority="50"/>
-    <w:lsdException w:name="List Table 6 Colorful Accent 2" w:uiPriority="51"/>
-    <w:lsdException w:name="List Table 7 Colorful Accent 2" w:uiPriority="52"/>
-    <w:lsdException w:name="List Table 1 Light Accent 3" w:uiPriority="46"/>
-    <w:lsdException w:name="List Table 2 Accent 3" w:uiPriority="47"/>
-    <w:lsdException w:name="List Table 3 Accent 3" w:uiPriority="48"/>
-    <w:lsdException w:name="List Table 4 Accent 3" w:uiPriority="49"/>
-    <w:lsdException w:name="List Table 5 Dark Accent 3" w:uiPriority="50"/>
-    <w:lsdException w:name="List Table 6 Colorful Accent 3" w:uiPriority="51"/>
-    <w:lsdException w:name="List Table 7 Colorful Accent 3" w:uiPriority="52"/>
-    <w:lsdException w:name="List Table 1 Light Accent 4" w:uiPriority="46"/>
-    <w:lsdException w:name="List Table 2 Accent 4" w:uiPriority="47"/>
-    <w:lsdException w:name="List Table 3 Accent 4" w:uiPriority="48"/>
-    <w:lsdException w:name="List Table 4 Accent 4" w:uiPriority="49"/>
-    <w:lsdException w:name="List Table 5 Dark Accent 4" w:uiPriority="50"/>
-    <w:lsdException w:name="List Table 6 Colorful Accent 4" w:uiPriority="51"/>
-    <w:lsdException w:name="List Table 7 Colorful Accent 4" w:uiPriority="52"/>
-    <w:lsdException w:name="List Table 1 Light Accent 5" w:uiPriority="46"/>
-    <w:lsdException w:name="List Table 2 Accent 5" w:uiPriority="47"/>
-    <w:lsdException w:name="List Table 3 Accent 5" w:uiPriority="48"/>
-    <w:lsdException w:name="List Table 4 Accent 5" w:uiPriority="49"/>
-    <w:lsdException w:name="List Table 5 Dark Accent 5" w:uiPriority="50"/>
-    <w:lsdException w:name="List Table 6 Colorful Accent 5" w:uiPriority="51"/>
-    <w:lsdException w:name="List Table 7 Colorful Accent 5" w:uiPriority="52"/>
-    <w:lsdException w:name="List Table 1 Light Accent 6" w:uiPriority="46"/>
-    <w:lsdException w:name="List Table 2 Accent 6" w:uiPriority="47"/>
-    <w:lsdException w:name="List Table 3 Accent 6" w:uiPriority="48"/>
-    <w:lsdException w:name="List Table 4 Accent 6" w:uiPriority="49"/>
-    <w:lsdException w:name="List Table 5 Dark Accent 6" w:uiPriority="50"/>
-    <w:lsdException w:name="List Table 6 Colorful Accent 6" w:uiPriority="51"/>
-    <w:lsdException w:name="List Table 7 Colorful Accent 6" w:uiPriority="52"/>
-  </w:latentStyles>
-  <w:style w:type="paragraph" w:default="1" w:styleId="Normal">
-    <w:name w:val="Normal"/>
-    <w:qFormat/>
-  </w:style>
-  <w:style w:type="character" w:default="1" w:styleId="DefaultParagraphFont">
-    <w:name w:val="Default Paragraph Font"/>
-    <w:uiPriority w:val="1"/>
-    <w:semiHidden/>
-    <w:unhideWhenUsed/>
-  </w:style>
-  <w:style w:type="table" w:default="1" w:styleId="TableNormal">
-    <w:name w:val="Normal Table"/>
-    <w:uiPriority w:val="99"/>
-    <w:semiHidden/>
-    <w:unhideWhenUsed/>
-    <w:tblPr>
-      <w:tblInd w:w="0" w:type="dxa"/>
-      <w:tblCellMar>
-        <w:top w:w="0" w:type="dxa"/>
-        <w:left w:w="108" w:type="dxa"/>
-        <w:bottom w:w="0" w:type="dxa"/>
-        <w:right w:w="108" w:type="dxa"/>
-      </w:tblCellMar>
-    </w:tblPr>
-  </w:style>
-  <w:style w:type="numbering" w:default="1" w:styleId="NoList">
-    <w:name w:val="No List"/>
-    <w:uiPriority w:val="99"/>
-    <w:semiHidden/>
-    <w:unhideWhenUsed/>
-  </w:style>
-  <w:style w:type="character" w:styleId="PlaceholderText">
-    <w:name w:val="Placeholder Text"/>
-    <w:basedOn w:val="DefaultParagraphFont"/>
-    <w:uiPriority w:val="99"/>
-    <w:semiHidden/>
-    <w:rsid w:val="00115945"/>
-    <w:rPr>
-      <w:color w:val="808080"/>
-    </w:rPr>
-  </w:style>
-</w:styles>
-</file>
-
-<file path=word/glossary/webSettings.xml><?xml version="1.0" encoding="utf-8"?>
-<w:webSettings xmlns:mc="http://schemas.openxmlformats.org/markup-compatibility/2006" xmlns:r="http://schemas.openxmlformats.org/officeDocument/2006/relationships" xmlns:w="http://schemas.openxmlformats.org/wordprocessingml/2006/main" xmlns:w14="http://schemas.microsoft.com/office/word/2010/wordml" xmlns:w15="http://schemas.microsoft.com/office/word/2012/wordml" xmlns:w16se="http://schemas.microsoft.com/office/word/2015/wordml/symex" mc:Ignorable="w14 w15 w16se">
-  <w:optimizeForBrowser/>
-  <w:allowPNG/>
-</w:webSettings>
-</file>
-
 <file path=word/theme/theme1.xml><?xml version="1.0" encoding="utf-8"?>
 <a:theme xmlns:a="http://schemas.openxmlformats.org/drawingml/2006/main" name="Office Theme">
   <a:themeElements>
@@ -28707,7 +28956,7 @@
 </file>
 
 <file path=customXml/itemProps2.xml><?xml version="1.0" encoding="utf-8"?>
-<ds:datastoreItem xmlns:ds="http://schemas.openxmlformats.org/officeDocument/2006/customXml" ds:itemID="{8B2E1CF7-228A-4032-9565-9921C1E40441}">
+<ds:datastoreItem xmlns:ds="http://schemas.openxmlformats.org/officeDocument/2006/customXml" ds:itemID="{E5D5A802-2AF7-4EAB-B8A0-CAF331CC675B}">
   <ds:schemaRefs>
     <ds:schemaRef ds:uri="http://schemas.openxmlformats.org/officeDocument/2006/bibliography"/>
   </ds:schemaRefs>

</xml_diff>

<commit_message>
... jk resized figures and revised spacing
</commit_message>
<xml_diff>
--- a/report/ttf10_LabReport.docx
+++ b/report/ttf10_LabReport.docx
@@ -501,6 +501,18 @@
       <w:pPr>
         <w:pStyle w:val="ListParagraph"/>
         <w:spacing w:after="120" w:line="276" w:lineRule="auto"/>
+        <w:ind w:left="0" w:firstLine="360"/>
+        <w:contextualSpacing w:val="0"/>
+        <w:rPr>
+          <w:rFonts w:cstheme="minorHAnsi"/>
+          <w:sz w:val="22"/>
+        </w:rPr>
+      </w:pPr>
+    </w:p>
+    <w:p>
+      <w:pPr>
+        <w:pStyle w:val="ListParagraph"/>
+        <w:spacing w:after="120" w:line="276" w:lineRule="auto"/>
         <w:ind w:left="0"/>
         <w:contextualSpacing w:val="0"/>
         <w:jc w:val="center"/>
@@ -594,6 +606,18 @@
       <w:pPr>
         <w:pStyle w:val="ListParagraph"/>
         <w:spacing w:after="120" w:line="276" w:lineRule="auto"/>
+        <w:ind w:left="0" w:firstLine="360"/>
+        <w:contextualSpacing w:val="0"/>
+        <w:rPr>
+          <w:rFonts w:cstheme="minorHAnsi"/>
+          <w:sz w:val="22"/>
+        </w:rPr>
+      </w:pPr>
+    </w:p>
+    <w:p>
+      <w:pPr>
+        <w:pStyle w:val="ListParagraph"/>
+        <w:spacing w:after="120" w:line="276" w:lineRule="auto"/>
         <w:ind w:left="0"/>
         <w:contextualSpacing w:val="0"/>
         <w:rPr>
@@ -898,8 +922,6 @@
         </w:rPr>
         <w:t>See discussion section</w:t>
       </w:r>
-      <w:bookmarkStart w:id="0" w:name="_GoBack"/>
-      <w:bookmarkEnd w:id="0"/>
       <w:r>
         <w:rPr>
           <w:rFonts w:cstheme="minorHAnsi"/>
@@ -907,6 +929,66 @@
         </w:rPr>
         <w:t>…</w:t>
       </w:r>
+    </w:p>
+    <w:p>
+      <w:pPr>
+        <w:pStyle w:val="ListParagraph"/>
+        <w:spacing w:after="120" w:line="276" w:lineRule="auto"/>
+        <w:ind w:left="0" w:firstLine="360"/>
+        <w:contextualSpacing w:val="0"/>
+        <w:rPr>
+          <w:rFonts w:cstheme="minorHAnsi"/>
+          <w:sz w:val="22"/>
+        </w:rPr>
+      </w:pPr>
+    </w:p>
+    <w:p>
+      <w:pPr>
+        <w:pStyle w:val="ListParagraph"/>
+        <w:spacing w:after="120" w:line="276" w:lineRule="auto"/>
+        <w:ind w:left="0" w:firstLine="360"/>
+        <w:contextualSpacing w:val="0"/>
+        <w:rPr>
+          <w:rFonts w:cstheme="minorHAnsi"/>
+          <w:sz w:val="22"/>
+        </w:rPr>
+      </w:pPr>
+    </w:p>
+    <w:p>
+      <w:pPr>
+        <w:pStyle w:val="ListParagraph"/>
+        <w:spacing w:after="120" w:line="276" w:lineRule="auto"/>
+        <w:ind w:left="0" w:firstLine="360"/>
+        <w:contextualSpacing w:val="0"/>
+        <w:rPr>
+          <w:rFonts w:cstheme="minorHAnsi"/>
+          <w:sz w:val="22"/>
+        </w:rPr>
+      </w:pPr>
+    </w:p>
+    <w:p>
+      <w:pPr>
+        <w:pStyle w:val="ListParagraph"/>
+        <w:spacing w:after="120" w:line="276" w:lineRule="auto"/>
+        <w:ind w:left="0" w:firstLine="360"/>
+        <w:contextualSpacing w:val="0"/>
+        <w:rPr>
+          <w:rFonts w:cstheme="minorHAnsi"/>
+          <w:sz w:val="22"/>
+        </w:rPr>
+      </w:pPr>
+    </w:p>
+    <w:p>
+      <w:pPr>
+        <w:pStyle w:val="ListParagraph"/>
+        <w:spacing w:after="120" w:line="276" w:lineRule="auto"/>
+        <w:ind w:left="0" w:firstLine="360"/>
+        <w:contextualSpacing w:val="0"/>
+        <w:rPr>
+          <w:rFonts w:cstheme="minorHAnsi"/>
+          <w:sz w:val="22"/>
+        </w:rPr>
+      </w:pPr>
     </w:p>
     <w:p>
       <w:pPr>
@@ -943,6 +1025,7 @@
           <w:b/>
           <w:smallCaps/>
         </w:rPr>
+        <w:lastRenderedPageBreak/>
         <w:t xml:space="preserve"> </w:t>
       </w:r>
       <w:r>
@@ -1103,15 +1186,7 @@
           <w:rFonts w:cstheme="minorHAnsi"/>
           <w:sz w:val="22"/>
         </w:rPr>
-        <w:t xml:space="preserve">. Since, according to </w:t>
-      </w:r>
-      <w:r>
-        <w:rPr>
-          <w:rFonts w:cstheme="minorHAnsi"/>
-          <w:sz w:val="22"/>
-        </w:rPr>
-        <w:lastRenderedPageBreak/>
-        <w:t xml:space="preserve">our data, the subject’s left eye is consistently </w:t>
+        <w:t xml:space="preserve">. Since, according to our data, the subject’s left eye is consistently </w:t>
       </w:r>
       <w:r>
         <w:rPr>
@@ -1212,7 +1287,7 @@
         </w:rPr>
         <w:drawing>
           <wp:inline distT="0" distB="0" distL="0" distR="0" wp14:anchorId="28239E6B" wp14:editId="798132AE">
-            <wp:extent cx="3657600" cy="2746145"/>
+            <wp:extent cx="4572000" cy="3432685"/>
             <wp:effectExtent l="0" t="0" r="0" b="0"/>
             <wp:docPr id="4" name="Picture 4" descr="C:\Users\theof_000\Projects\omlab\report\Q1_1.jpg"/>
             <wp:cNvGraphicFramePr>
@@ -1243,7 +1318,7 @@
                   <pic:spPr bwMode="auto">
                     <a:xfrm>
                       <a:off x="0" y="0"/>
-                      <a:ext cx="3657600" cy="2746145"/>
+                      <a:ext cx="4572000" cy="3432685"/>
                     </a:xfrm>
                     <a:prstGeom prst="rect">
                       <a:avLst/>
@@ -1271,7 +1346,7 @@
           <w:sz w:val="20"/>
         </w:rPr>
       </w:pPr>
-      <w:bookmarkStart w:id="1" w:name="_Ref465527664"/>
+      <w:bookmarkStart w:id="0" w:name="_Ref465527664"/>
       <w:r>
         <w:rPr>
           <w:b/>
@@ -1309,7 +1384,7 @@
         </w:rPr>
         <w:fldChar w:fldCharType="end"/>
       </w:r>
-      <w:bookmarkEnd w:id="1"/>
+      <w:bookmarkEnd w:id="0"/>
       <w:r>
         <w:rPr>
           <w:b/>
@@ -1317,7 +1392,15 @@
         <w:t>.</w:t>
       </w:r>
       <w:r>
-        <w:t xml:space="preserve">  Horizontal smooth pursuit gain (eye velocity/target velocity) versus the four constant target velocities: 5°, 10°, 20°, and 40°/sec. Eye velocities were extracted from brief time windows in Trials 1-4, over the course of which the subject’s ability to maintain accurate smooth pursuit of linear</w:t>
+        <w:t xml:space="preserve">  Horizontal smooth pursuit </w:t>
+      </w:r>
+      <w:proofErr w:type="gramStart"/>
+      <w:r>
+        <w:t>gain</w:t>
+      </w:r>
+      <w:proofErr w:type="gramEnd"/>
+      <w:r>
+        <w:t xml:space="preserve"> (eye velocity/target velocity) versus the four constant target velocities: 5°, 10°, 20°, and 40°/sec. Eye velocities were extracted from brief time windows in Trials 1-4, over the course of which the subject’s ability to maintain accurate smooth pursuit of linear</w:t>
       </w:r>
       <w:r>
         <w:t xml:space="preserve"> trajectories (constituent of an overall </w:t>
@@ -1478,7 +1561,15 @@
           <w:rFonts w:cstheme="minorHAnsi"/>
           <w:sz w:val="22"/>
         </w:rPr>
-        <w:t xml:space="preserve"> only one subject—are very close in alignment with the expected results. The only noteworthy discrepancy occurs between the gains obtained at 40°/sec, and it can be almost entirely attributed to the fact that eye trajectory slopes were measured in separate time frames of each trial. Naturally, this introduced high amounts of variability throughout the set of velocity samples. Ideally, given more time, I could have collected a handful of eye velocity samples, then averaged them to realize a more normalized representation of smooth pursuit gain.</w:t>
+        <w:t xml:space="preserve"> only one subject—are very close in alignment with the expected results. The only noteworthy discrepancy occurs between the gains </w:t>
+      </w:r>
+      <w:r>
+        <w:rPr>
+          <w:rFonts w:cstheme="minorHAnsi"/>
+          <w:sz w:val="22"/>
+        </w:rPr>
+        <w:lastRenderedPageBreak/>
+        <w:t>obtained at 40°/sec, and it can be almost entirely attributed to the fact that eye trajectory slopes were measured in separate time frames of each trial. Naturally, this introduced high amounts of variability throughout the set of velocity samples. Ideally, given more time, I could have collected a handful of eye velocity samples, then averaged them to realize a more normalized representation of smooth pursuit gain.</w:t>
       </w:r>
     </w:p>
     <w:p>
@@ -1654,10 +1745,9 @@
           <w:noProof/>
           <w:sz w:val="18"/>
         </w:rPr>
-        <w:lastRenderedPageBreak/>
         <w:drawing>
           <wp:inline distT="0" distB="0" distL="0" distR="0">
-            <wp:extent cx="3657600" cy="2746140"/>
+            <wp:extent cx="4572000" cy="3432670"/>
             <wp:effectExtent l="0" t="0" r="0" b="0"/>
             <wp:docPr id="5" name="Picture 5" descr="C:\Users\theof_000\Projects\omlab\report\Q2_1.jpg"/>
             <wp:cNvGraphicFramePr>
@@ -1688,7 +1778,7 @@
                   <pic:spPr bwMode="auto">
                     <a:xfrm>
                       <a:off x="0" y="0"/>
-                      <a:ext cx="3657600" cy="2746140"/>
+                      <a:ext cx="4572000" cy="3432670"/>
                     </a:xfrm>
                     <a:prstGeom prst="rect">
                       <a:avLst/>
@@ -1712,7 +1802,7 @@
         <w:ind w:left="720" w:right="720"/>
         <w:jc w:val="both"/>
       </w:pPr>
-      <w:bookmarkStart w:id="2" w:name="_Ref465565357"/>
+      <w:bookmarkStart w:id="1" w:name="_Ref465565357"/>
       <w:r>
         <w:rPr>
           <w:b/>
@@ -1750,7 +1840,7 @@
         </w:rPr>
         <w:fldChar w:fldCharType="end"/>
       </w:r>
-      <w:bookmarkEnd w:id="2"/>
+      <w:bookmarkEnd w:id="1"/>
       <w:r>
         <w:rPr>
           <w:b/>
@@ -1761,7 +1851,15 @@
         <w:t xml:space="preserve">  </w:t>
       </w:r>
       <w:r>
-        <w:t>Horizontal smooth pursuit gain (eye velocity/target velocity) versus the four constant target frequencies: 0.05 Hz, 0.1 Hz, 0.5 Hz, and 1.0 Hz</w:t>
+        <w:t xml:space="preserve">Horizontal smooth pursuit </w:t>
+      </w:r>
+      <w:proofErr w:type="gramStart"/>
+      <w:r>
+        <w:t>gain</w:t>
+      </w:r>
+      <w:proofErr w:type="gramEnd"/>
+      <w:r>
+        <w:t xml:space="preserve"> (eye velocity/target velocity) versus the four constant target frequencies: 0.05 Hz, 0.1 Hz, 0.5 Hz, and 1.0 Hz</w:t>
       </w:r>
       <w:r>
         <w:t xml:space="preserve">. These gains were calculated using samples taken from narrow time frames </w:t>
@@ -2242,11 +2340,10 @@
           <w:noProof/>
           <w:sz w:val="18"/>
         </w:rPr>
-        <w:lastRenderedPageBreak/>
         <w:drawing>
           <wp:inline distT="0" distB="0" distL="0" distR="0">
-            <wp:extent cx="3657600" cy="2739500"/>
-            <wp:effectExtent l="0" t="0" r="0" b="3810"/>
+            <wp:extent cx="4572000" cy="3424370"/>
+            <wp:effectExtent l="0" t="0" r="0" b="5080"/>
             <wp:docPr id="1" name="Picture 1" descr="C:\Users\theof_000\Projects\omlab\report\Q2_2.jpg"/>
             <wp:cNvGraphicFramePr>
               <a:graphicFrameLocks xmlns:a="http://schemas.openxmlformats.org/drawingml/2006/main" noChangeAspect="1"/>
@@ -2276,7 +2373,7 @@
                   <pic:spPr bwMode="auto">
                     <a:xfrm>
                       <a:off x="0" y="0"/>
-                      <a:ext cx="3657600" cy="2739500"/>
+                      <a:ext cx="4572000" cy="3424370"/>
                     </a:xfrm>
                     <a:prstGeom prst="rect">
                       <a:avLst/>
@@ -2658,8 +2755,8 @@
         <w:lastRenderedPageBreak/>
         <w:drawing>
           <wp:inline distT="0" distB="0" distL="0" distR="0">
-            <wp:extent cx="3657600" cy="2739501"/>
-            <wp:effectExtent l="0" t="0" r="0" b="3810"/>
+            <wp:extent cx="4572000" cy="3424381"/>
+            <wp:effectExtent l="0" t="0" r="0" b="5080"/>
             <wp:docPr id="10" name="Picture 10" descr="C:\Users\theof_000\Projects\omlab\report\Q3_1.jpg"/>
             <wp:cNvGraphicFramePr>
               <a:graphicFrameLocks xmlns:a="http://schemas.openxmlformats.org/drawingml/2006/main" noChangeAspect="1"/>
@@ -2689,7 +2786,7 @@
                   <pic:spPr bwMode="auto">
                     <a:xfrm>
                       <a:off x="0" y="0"/>
-                      <a:ext cx="3657600" cy="2739501"/>
+                      <a:ext cx="4572000" cy="3424381"/>
                     </a:xfrm>
                     <a:prstGeom prst="rect">
                       <a:avLst/>
@@ -2715,7 +2812,7 @@
           <w:rFonts w:cstheme="minorHAnsi"/>
         </w:rPr>
       </w:pPr>
-      <w:bookmarkStart w:id="3" w:name="_Ref466035786"/>
+      <w:bookmarkStart w:id="2" w:name="_Ref466035786"/>
       <w:r>
         <w:rPr>
           <w:b/>
@@ -2753,7 +2850,7 @@
         </w:rPr>
         <w:fldChar w:fldCharType="end"/>
       </w:r>
-      <w:bookmarkEnd w:id="3"/>
+      <w:bookmarkEnd w:id="2"/>
       <w:r>
         <w:rPr>
           <w:b/>
@@ -3091,8 +3188,8 @@
         <w:lastRenderedPageBreak/>
         <w:drawing>
           <wp:inline distT="0" distB="0" distL="0" distR="0">
-            <wp:extent cx="3657600" cy="2739500"/>
-            <wp:effectExtent l="0" t="0" r="0" b="3810"/>
+            <wp:extent cx="4572000" cy="3424370"/>
+            <wp:effectExtent l="0" t="0" r="0" b="5080"/>
             <wp:docPr id="12" name="Picture 12" descr="C:\Users\theof_000\Projects\omlab\report\Q3_2.jpg"/>
             <wp:cNvGraphicFramePr>
               <a:graphicFrameLocks xmlns:a="http://schemas.openxmlformats.org/drawingml/2006/main" noChangeAspect="1"/>
@@ -3122,7 +3219,7 @@
                   <pic:spPr bwMode="auto">
                     <a:xfrm>
                       <a:off x="0" y="0"/>
-                      <a:ext cx="3657600" cy="2739500"/>
+                      <a:ext cx="4572000" cy="3424370"/>
                     </a:xfrm>
                     <a:prstGeom prst="rect">
                       <a:avLst/>
@@ -3148,7 +3245,7 @@
           <w:rFonts w:cstheme="minorHAnsi"/>
         </w:rPr>
       </w:pPr>
-      <w:bookmarkStart w:id="4" w:name="_Ref466038117"/>
+      <w:bookmarkStart w:id="3" w:name="_Ref466038117"/>
       <w:r>
         <w:rPr>
           <w:b/>
@@ -3186,7 +3283,7 @@
         </w:rPr>
         <w:fldChar w:fldCharType="end"/>
       </w:r>
-      <w:bookmarkEnd w:id="4"/>
+      <w:bookmarkEnd w:id="3"/>
       <w:r>
         <w:rPr>
           <w:b/>
@@ -3337,10 +3434,11 @@
         <w:rPr>
           <w:noProof/>
         </w:rPr>
+        <w:lastRenderedPageBreak/>
         <w:drawing>
           <wp:inline distT="0" distB="0" distL="0" distR="0">
-            <wp:extent cx="3657600" cy="2739500"/>
-            <wp:effectExtent l="0" t="0" r="0" b="3810"/>
+            <wp:extent cx="4572000" cy="3424370"/>
+            <wp:effectExtent l="0" t="0" r="0" b="5080"/>
             <wp:docPr id="13" name="Picture 13" descr="C:\Users\theof_000\Projects\omlab\report\Q4_1.jpg"/>
             <wp:cNvGraphicFramePr>
               <a:graphicFrameLocks xmlns:a="http://schemas.openxmlformats.org/drawingml/2006/main" noChangeAspect="1"/>
@@ -3370,7 +3468,7 @@
                   <pic:spPr bwMode="auto">
                     <a:xfrm>
                       <a:off x="0" y="0"/>
-                      <a:ext cx="3657600" cy="2739500"/>
+                      <a:ext cx="4572000" cy="3424370"/>
                     </a:xfrm>
                     <a:prstGeom prst="rect">
                       <a:avLst/>
@@ -3396,7 +3494,7 @@
           <w:szCs w:val="22"/>
         </w:rPr>
       </w:pPr>
-      <w:bookmarkStart w:id="5" w:name="_Ref466042601"/>
+      <w:bookmarkStart w:id="4" w:name="_Ref466042601"/>
       <w:r>
         <w:rPr>
           <w:b/>
@@ -3434,7 +3532,7 @@
         </w:rPr>
         <w:fldChar w:fldCharType="end"/>
       </w:r>
-      <w:bookmarkEnd w:id="5"/>
+      <w:bookmarkEnd w:id="4"/>
       <w:r>
         <w:rPr>
           <w:b/>
@@ -3454,11 +3552,7 @@
         <w:t xml:space="preserve">using an external negative feedback gain of 1.0. </w:t>
       </w:r>
       <w:r>
-        <w:t xml:space="preserve">Although only sustained for a couple seconds, this is trial exhibits the longest-sustained saccadic oscillations across all </w:t>
-      </w:r>
-      <w:r>
-        <w:lastRenderedPageBreak/>
-        <w:t>five trials using negative feedback. For instance, Trial 17 exhibited only half the number of oscillations, and Trial 16 exhibited h</w:t>
+        <w:t>Although only sustained for a couple seconds, this is trial exhibits the longest-sustained saccadic oscillations across all five trials using negative feedback. For instance, Trial 17 exhibited only half the number of oscillations, and Trial 16 exhibited h</w:t>
       </w:r>
       <w:r>
         <w:t>alf of that. On the other hand, Trials 19 and 20 exhibited no sustained saccadic oscillations.</w:t>
@@ -3497,8 +3591,17 @@
           <w:rFonts w:cstheme="minorHAnsi"/>
           <w:sz w:val="22"/>
         </w:rPr>
-        <w:t xml:space="preserve"> Since there is intrinsically an internal feedback gain of -1, the external negative feedback gain</w:t>
-      </w:r>
+        <w:t xml:space="preserve"> Since there is intrinsically an internal feedback gain of -1, the external negative feedback </w:t>
+      </w:r>
+      <w:proofErr w:type="gramStart"/>
+      <w:r>
+        <w:rPr>
+          <w:rFonts w:cstheme="minorHAnsi"/>
+          <w:sz w:val="22"/>
+        </w:rPr>
+        <w:t>gain</w:t>
+      </w:r>
+      <w:proofErr w:type="gramEnd"/>
       <w:r>
         <w:rPr>
           <w:rFonts w:cstheme="minorHAnsi"/>
@@ -3919,16 +4022,18 @@
           <w:sz w:val="18"/>
         </w:rPr>
       </w:pPr>
+      <w:bookmarkStart w:id="5" w:name="_GoBack"/>
       <w:r>
         <w:rPr>
           <w:rFonts w:cstheme="minorHAnsi"/>
           <w:noProof/>
           <w:sz w:val="18"/>
         </w:rPr>
+        <w:lastRenderedPageBreak/>
         <w:drawing>
           <wp:inline distT="0" distB="0" distL="0" distR="0" wp14:anchorId="5499557B" wp14:editId="19713178">
-            <wp:extent cx="3657600" cy="2739500"/>
-            <wp:effectExtent l="0" t="0" r="0" b="3810"/>
+            <wp:extent cx="5029200" cy="3766806"/>
+            <wp:effectExtent l="0" t="0" r="0" b="5715"/>
             <wp:docPr id="14" name="Picture 14" descr="C:\Users\theof_000\Projects\omlab\report\Q5_1.jpg"/>
             <wp:cNvGraphicFramePr>
               <a:graphicFrameLocks xmlns:a="http://schemas.openxmlformats.org/drawingml/2006/main" noChangeAspect="1"/>
@@ -3958,7 +4063,7 @@
                   <pic:spPr bwMode="auto">
                     <a:xfrm>
                       <a:off x="0" y="0"/>
-                      <a:ext cx="3657600" cy="2739500"/>
+                      <a:ext cx="5029200" cy="3766806"/>
                     </a:xfrm>
                     <a:prstGeom prst="rect">
                       <a:avLst/>
@@ -3974,6 +4079,7 @@
           </wp:inline>
         </w:drawing>
       </w:r>
+      <w:bookmarkEnd w:id="5"/>
     </w:p>
     <w:p>
       <w:pPr>
@@ -4558,9 +4664,10 @@
           <w:noProof/>
           <w:sz w:val="18"/>
         </w:rPr>
+        <w:lastRenderedPageBreak/>
         <w:drawing>
           <wp:inline distT="0" distB="0" distL="0" distR="0">
-            <wp:extent cx="3657600" cy="2743200"/>
+            <wp:extent cx="4023360" cy="3017520"/>
             <wp:effectExtent l="0" t="0" r="0" b="0"/>
             <wp:docPr id="3" name="5a.jpg"/>
             <wp:cNvGraphicFramePr>
@@ -4588,7 +4695,7 @@
                   <pic:spPr>
                     <a:xfrm>
                       <a:off x="0" y="0"/>
-                      <a:ext cx="3657600" cy="2743200"/>
+                      <a:ext cx="4023360" cy="3017520"/>
                     </a:xfrm>
                     <a:prstGeom prst="rect">
                       <a:avLst/>
@@ -4773,7 +4880,7 @@
         </w:rPr>
         <w:drawing>
           <wp:inline distT="0" distB="0" distL="0" distR="0">
-            <wp:extent cx="3657600" cy="2743200"/>
+            <wp:extent cx="4023360" cy="3017520"/>
             <wp:effectExtent l="0" t="0" r="0" b="0"/>
             <wp:docPr id="7" name="5b.jpg"/>
             <wp:cNvGraphicFramePr>
@@ -4801,7 +4908,7 @@
                   <pic:spPr>
                     <a:xfrm>
                       <a:off x="0" y="0"/>
-                      <a:ext cx="3657600" cy="2743200"/>
+                      <a:ext cx="4023360" cy="3017520"/>
                     </a:xfrm>
                     <a:prstGeom prst="rect">
                       <a:avLst/>
@@ -5006,7 +5113,6 @@
           <w:rFonts w:cstheme="minorHAnsi"/>
           <w:sz w:val="22"/>
         </w:rPr>
-        <w:lastRenderedPageBreak/>
         <w:t xml:space="preserve">In an ideal world, the values for </w:t>
       </w:r>
       <m:oMath>
@@ -5661,7 +5767,7 @@
         </w:rPr>
         <w:drawing>
           <wp:inline distT="0" distB="0" distL="0" distR="0">
-            <wp:extent cx="3657600" cy="2743200"/>
+            <wp:extent cx="4023360" cy="3017520"/>
             <wp:effectExtent l="0" t="0" r="0" b="0"/>
             <wp:docPr id="2" name="Picture 2"/>
             <wp:cNvGraphicFramePr>
@@ -5689,7 +5795,7 @@
                   <pic:spPr>
                     <a:xfrm>
                       <a:off x="0" y="0"/>
-                      <a:ext cx="3657600" cy="2743200"/>
+                      <a:ext cx="4023360" cy="3017520"/>
                     </a:xfrm>
                     <a:prstGeom prst="rect">
                       <a:avLst/>
@@ -5801,7 +5907,7 @@
         <w:lastRenderedPageBreak/>
         <w:drawing>
           <wp:inline distT="0" distB="0" distL="0" distR="0">
-            <wp:extent cx="3657600" cy="2743200"/>
+            <wp:extent cx="4023360" cy="3017520"/>
             <wp:effectExtent l="0" t="0" r="0" b="0"/>
             <wp:docPr id="6" name="6a_2.jpg"/>
             <wp:cNvGraphicFramePr>
@@ -5829,7 +5935,7 @@
                   <pic:spPr>
                     <a:xfrm>
                       <a:off x="0" y="0"/>
-                      <a:ext cx="3657600" cy="2743200"/>
+                      <a:ext cx="4023360" cy="3017520"/>
                     </a:xfrm>
                     <a:prstGeom prst="rect">
                       <a:avLst/>
@@ -5929,7 +6035,7 @@
         </w:rPr>
         <w:drawing>
           <wp:inline distT="0" distB="0" distL="0" distR="0">
-            <wp:extent cx="3657600" cy="2743200"/>
+            <wp:extent cx="4023360" cy="3017520"/>
             <wp:effectExtent l="0" t="0" r="0" b="0"/>
             <wp:docPr id="8" name="6a_3.jpg"/>
             <wp:cNvGraphicFramePr>
@@ -5957,7 +6063,7 @@
                   <pic:spPr>
                     <a:xfrm>
                       <a:off x="0" y="0"/>
-                      <a:ext cx="3657600" cy="2743200"/>
+                      <a:ext cx="4023360" cy="3017520"/>
                     </a:xfrm>
                     <a:prstGeom prst="rect">
                       <a:avLst/>
@@ -6050,7 +6156,7 @@
         <w:lastRenderedPageBreak/>
         <w:drawing>
           <wp:inline distT="0" distB="0" distL="0" distR="0">
-            <wp:extent cx="3657600" cy="2743200"/>
+            <wp:extent cx="4023360" cy="3017520"/>
             <wp:effectExtent l="0" t="0" r="0" b="0"/>
             <wp:docPr id="9" name="6a_4.jpg"/>
             <wp:cNvGraphicFramePr>
@@ -6078,7 +6184,7 @@
                   <pic:spPr>
                     <a:xfrm>
                       <a:off x="0" y="0"/>
-                      <a:ext cx="3657600" cy="2743200"/>
+                      <a:ext cx="4023360" cy="3017520"/>
                     </a:xfrm>
                     <a:prstGeom prst="rect">
                       <a:avLst/>
@@ -6318,6 +6424,16 @@
         </w:rPr>
         <w:t>…</w:t>
       </w:r>
+    </w:p>
+    <w:p>
+      <w:pPr>
+        <w:spacing w:after="120" w:line="276" w:lineRule="auto"/>
+        <w:ind w:firstLine="360"/>
+        <w:rPr>
+          <w:rFonts w:cstheme="minorHAnsi"/>
+          <w:sz w:val="22"/>
+        </w:rPr>
+      </w:pPr>
     </w:p>
     <w:p>
       <w:pPr>
@@ -6395,12 +6511,49 @@
     </w:p>
     <w:p>
       <w:pPr>
+        <w:pStyle w:val="ListParagraph"/>
         <w:spacing w:after="120" w:line="276" w:lineRule="auto"/>
-        <w:jc w:val="center"/>
-        <w:rPr>
-          <w:rFonts w:cstheme="minorHAnsi"/>
-          <w:b/>
-          <w:smallCaps/>
+        <w:ind w:left="0" w:firstLine="360"/>
+        <w:contextualSpacing w:val="0"/>
+        <w:rPr>
+          <w:rFonts w:cstheme="minorHAnsi"/>
+          <w:sz w:val="22"/>
+        </w:rPr>
+      </w:pPr>
+    </w:p>
+    <w:p>
+      <w:pPr>
+        <w:pStyle w:val="ListParagraph"/>
+        <w:spacing w:after="120" w:line="276" w:lineRule="auto"/>
+        <w:ind w:left="0" w:firstLine="360"/>
+        <w:contextualSpacing w:val="0"/>
+        <w:rPr>
+          <w:rFonts w:cstheme="minorHAnsi"/>
+          <w:sz w:val="22"/>
+        </w:rPr>
+      </w:pPr>
+    </w:p>
+    <w:p>
+      <w:pPr>
+        <w:pStyle w:val="ListParagraph"/>
+        <w:spacing w:after="120" w:line="276" w:lineRule="auto"/>
+        <w:ind w:left="0" w:firstLine="360"/>
+        <w:contextualSpacing w:val="0"/>
+        <w:rPr>
+          <w:rFonts w:cstheme="minorHAnsi"/>
+          <w:sz w:val="22"/>
+        </w:rPr>
+      </w:pPr>
+    </w:p>
+    <w:p>
+      <w:pPr>
+        <w:pStyle w:val="ListParagraph"/>
+        <w:spacing w:after="120" w:line="276" w:lineRule="auto"/>
+        <w:ind w:left="0" w:firstLine="360"/>
+        <w:contextualSpacing w:val="0"/>
+        <w:rPr>
+          <w:rFonts w:cstheme="minorHAnsi"/>
+          <w:sz w:val="22"/>
         </w:rPr>
       </w:pPr>
     </w:p>
@@ -6414,12 +6567,24 @@
           <w:smallCaps/>
         </w:rPr>
       </w:pPr>
-      <w:r>
+    </w:p>
+    <w:p>
+      <w:pPr>
+        <w:spacing w:after="120" w:line="276" w:lineRule="auto"/>
+        <w:jc w:val="center"/>
         <w:rPr>
           <w:rFonts w:cstheme="minorHAnsi"/>
           <w:b/>
           <w:smallCaps/>
         </w:rPr>
+      </w:pPr>
+      <w:r>
+        <w:rPr>
+          <w:rFonts w:cstheme="minorHAnsi"/>
+          <w:b/>
+          <w:smallCaps/>
+        </w:rPr>
+        <w:lastRenderedPageBreak/>
         <w:t>Appendix</w:t>
       </w:r>
     </w:p>
@@ -6532,12 +6697,12 @@
         <w:tblLook w:val="04A0" w:firstRow="1" w:lastRow="0" w:firstColumn="1" w:lastColumn="0" w:noHBand="0" w:noVBand="1"/>
       </w:tblPr>
       <w:tblGrid>
-        <w:gridCol w:w="1323"/>
-        <w:gridCol w:w="1322"/>
-        <w:gridCol w:w="1322"/>
-        <w:gridCol w:w="1322"/>
-        <w:gridCol w:w="1322"/>
-        <w:gridCol w:w="1322"/>
+        <w:gridCol w:w="1325"/>
+        <w:gridCol w:w="1325"/>
+        <w:gridCol w:w="1325"/>
+        <w:gridCol w:w="1325"/>
+        <w:gridCol w:w="1325"/>
+        <w:gridCol w:w="1325"/>
       </w:tblGrid>
       <w:tr>
         <w:trPr>
@@ -7274,7 +7439,6 @@
                 <w:sz w:val="18"/>
                 <w:szCs w:val="18"/>
               </w:rPr>
-              <w:lastRenderedPageBreak/>
               <w:t>4</w:t>
             </w:r>
           </w:p>
@@ -15430,6 +15594,7 @@
                 <w:sz w:val="18"/>
                 <w:szCs w:val="18"/>
               </w:rPr>
+              <w:lastRenderedPageBreak/>
               <w:t>57</w:t>
             </w:r>
           </w:p>
@@ -17245,7 +17410,6 @@
                 <w:sz w:val="18"/>
                 <w:szCs w:val="18"/>
               </w:rPr>
-              <w:lastRenderedPageBreak/>
               <w:t>68</w:t>
             </w:r>
           </w:p>
@@ -25272,6 +25436,7 @@
                 <w:sz w:val="18"/>
                 <w:szCs w:val="18"/>
               </w:rPr>
+              <w:lastRenderedPageBreak/>
               <w:t>|</w:t>
             </w:r>
           </w:p>
@@ -26624,6 +26789,18 @@
     </w:p>
     <w:p>
       <w:pPr>
+        <w:pStyle w:val="ListParagraph"/>
+        <w:spacing w:after="120" w:line="276" w:lineRule="auto"/>
+        <w:ind w:left="0"/>
+        <w:contextualSpacing w:val="0"/>
+        <w:jc w:val="center"/>
+        <w:rPr>
+          <w:rFonts w:cstheme="minorHAnsi"/>
+        </w:rPr>
+      </w:pPr>
+    </w:p>
+    <w:p>
+      <w:pPr>
         <w:spacing w:after="120" w:line="276" w:lineRule="auto"/>
         <w:jc w:val="center"/>
         <w:rPr>
@@ -26638,7 +26815,6 @@
           <w:b/>
           <w:smallCaps/>
         </w:rPr>
-        <w:lastRenderedPageBreak/>
         <w:t>Acknowledgement</w:t>
       </w:r>
     </w:p>
@@ -26775,7 +26951,23 @@
           <w:rFonts w:cstheme="minorHAnsi"/>
           <w:sz w:val="22"/>
         </w:rPr>
-        <w:t>equipment in the Daroff-Dell’Osso Ocu</w:t>
+        <w:t xml:space="preserve">equipment in the </w:t>
+      </w:r>
+      <w:proofErr w:type="spellStart"/>
+      <w:r>
+        <w:rPr>
+          <w:rFonts w:cstheme="minorHAnsi"/>
+          <w:sz w:val="22"/>
+        </w:rPr>
+        <w:t>Daroff-Dell’Osso</w:t>
+      </w:r>
+      <w:proofErr w:type="spellEnd"/>
+      <w:r>
+        <w:rPr>
+          <w:rFonts w:cstheme="minorHAnsi"/>
+          <w:sz w:val="22"/>
+        </w:rPr>
+        <w:t xml:space="preserve"> Ocu</w:t>
       </w:r>
       <w:r>
         <w:rPr>
@@ -26791,6 +26983,15 @@
         </w:rPr>
         <w:t>was especially fun and memorable.</w:t>
       </w:r>
+    </w:p>
+    <w:p>
+      <w:pPr>
+        <w:spacing w:after="120" w:line="276" w:lineRule="auto"/>
+        <w:jc w:val="center"/>
+        <w:rPr>
+          <w:rFonts w:cstheme="minorHAnsi"/>
+        </w:rPr>
+      </w:pPr>
     </w:p>
     <w:p>
       <w:pPr>
@@ -27231,7 +27432,7 @@
             <w:noProof/>
             <w:sz w:val="22"/>
           </w:rPr>
-          <w:t>1</w:t>
+          <w:t>10</w:t>
         </w:r>
         <w:r>
           <w:rPr>
@@ -28956,7 +29157,7 @@
 </file>
 
 <file path=customXml/itemProps2.xml><?xml version="1.0" encoding="utf-8"?>
-<ds:datastoreItem xmlns:ds="http://schemas.openxmlformats.org/officeDocument/2006/customXml" ds:itemID="{E5D5A802-2AF7-4EAB-B8A0-CAF331CC675B}">
+<ds:datastoreItem xmlns:ds="http://schemas.openxmlformats.org/officeDocument/2006/customXml" ds:itemID="{3291F24C-D318-4988-9C1F-A42D49E4A612}">
   <ds:schemaRefs>
     <ds:schemaRef ds:uri="http://schemas.openxmlformats.org/officeDocument/2006/bibliography"/>
   </ds:schemaRefs>

</xml_diff>

<commit_message>
Added links to online repositories in conclusion section
</commit_message>
<xml_diff>
--- a/report/ttf10_LabReport.docx
+++ b/report/ttf10_LabReport.docx
@@ -4022,7 +4022,6 @@
           <w:sz w:val="18"/>
         </w:rPr>
       </w:pPr>
-      <w:bookmarkStart w:id="5" w:name="_GoBack"/>
       <w:r>
         <w:rPr>
           <w:rFonts w:cstheme="minorHAnsi"/>
@@ -4079,7 +4078,6 @@
           </wp:inline>
         </w:drawing>
       </w:r>
-      <w:bookmarkEnd w:id="5"/>
     </w:p>
     <w:p>
       <w:pPr>
@@ -4087,7 +4085,7 @@
         <w:ind w:left="720" w:right="720"/>
         <w:jc w:val="both"/>
       </w:pPr>
-      <w:bookmarkStart w:id="6" w:name="_Ref466207265"/>
+      <w:bookmarkStart w:id="5" w:name="_Ref466207265"/>
       <w:r>
         <w:rPr>
           <w:b/>
@@ -4125,7 +4123,7 @@
         </w:rPr>
         <w:fldChar w:fldCharType="end"/>
       </w:r>
-      <w:bookmarkEnd w:id="6"/>
+      <w:bookmarkEnd w:id="5"/>
       <w:r>
         <w:rPr>
           <w:b/>
@@ -4717,7 +4715,7 @@
           <w:rFonts w:cstheme="minorHAnsi"/>
         </w:rPr>
       </w:pPr>
-      <w:bookmarkStart w:id="7" w:name="_Ref468961363"/>
+      <w:bookmarkStart w:id="6" w:name="_Ref468961363"/>
       <w:r>
         <w:rPr>
           <w:b/>
@@ -4755,7 +4753,7 @@
         </w:rPr>
         <w:fldChar w:fldCharType="end"/>
       </w:r>
-      <w:bookmarkEnd w:id="7"/>
+      <w:bookmarkEnd w:id="6"/>
       <w:r>
         <w:rPr>
           <w:b/>
@@ -4927,7 +4925,7 @@
         <w:ind w:left="720" w:right="720"/>
         <w:jc w:val="both"/>
       </w:pPr>
-      <w:bookmarkStart w:id="8" w:name="_Ref468962290"/>
+      <w:bookmarkStart w:id="7" w:name="_Ref468962290"/>
       <w:r>
         <w:rPr>
           <w:b/>
@@ -4965,7 +4963,7 @@
         </w:rPr>
         <w:fldChar w:fldCharType="end"/>
       </w:r>
-      <w:bookmarkEnd w:id="8"/>
+      <w:bookmarkEnd w:id="7"/>
       <w:r>
         <w:rPr>
           <w:b/>
@@ -5653,6 +5651,19 @@
           <w:sz w:val="22"/>
           <w:szCs w:val="22"/>
         </w:rPr>
+        <w:t>Fig</w:t>
+      </w:r>
+      <w:r>
+        <w:rPr>
+          <w:b/>
+        </w:rPr>
+        <w:t xml:space="preserve">. </w:t>
+      </w:r>
+      <w:r>
+        <w:rPr>
+          <w:b/>
+          <w:noProof/>
+        </w:rPr>
         <w:t>10</w:t>
       </w:r>
       <w:r>
@@ -5715,6 +5726,19 @@
           <w:noProof/>
           <w:sz w:val="22"/>
           <w:szCs w:val="22"/>
+        </w:rPr>
+        <w:t>Fig</w:t>
+      </w:r>
+      <w:r>
+        <w:rPr>
+          <w:b/>
+        </w:rPr>
+        <w:t xml:space="preserve">. </w:t>
+      </w:r>
+      <w:r>
+        <w:rPr>
+          <w:b/>
+          <w:noProof/>
         </w:rPr>
         <w:t>13</w:t>
       </w:r>
@@ -5818,7 +5842,7 @@
           <w:b/>
         </w:rPr>
       </w:pPr>
-      <w:bookmarkStart w:id="9" w:name="_Ref468994451"/>
+      <w:bookmarkStart w:id="8" w:name="_Ref468994451"/>
       <w:r>
         <w:rPr>
           <w:b/>
@@ -5856,7 +5880,7 @@
         </w:rPr>
         <w:fldChar w:fldCharType="end"/>
       </w:r>
-      <w:bookmarkEnd w:id="9"/>
+      <w:bookmarkEnd w:id="8"/>
       <w:r>
         <w:rPr>
           <w:b/>
@@ -5954,7 +5978,7 @@
         <w:ind w:left="720" w:right="720"/>
         <w:jc w:val="both"/>
       </w:pPr>
-      <w:bookmarkStart w:id="10" w:name="_Ref468994455"/>
+      <w:bookmarkStart w:id="9" w:name="_Ref468994455"/>
       <w:r>
         <w:rPr>
           <w:b/>
@@ -5992,7 +6016,7 @@
         </w:rPr>
         <w:fldChar w:fldCharType="end"/>
       </w:r>
-      <w:bookmarkEnd w:id="10"/>
+      <w:bookmarkEnd w:id="9"/>
       <w:r>
         <w:rPr>
           <w:b/>
@@ -6203,7 +6227,7 @@
         <w:ind w:left="720" w:right="720"/>
         <w:jc w:val="both"/>
       </w:pPr>
-      <w:bookmarkStart w:id="11" w:name="_Ref468994615"/>
+      <w:bookmarkStart w:id="10" w:name="_Ref468994615"/>
       <w:r>
         <w:rPr>
           <w:b/>
@@ -6241,7 +6265,7 @@
         </w:rPr>
         <w:fldChar w:fldCharType="end"/>
       </w:r>
-      <w:bookmarkEnd w:id="11"/>
+      <w:bookmarkEnd w:id="10"/>
       <w:r>
         <w:rPr>
           <w:b/>
@@ -6524,7 +6548,7 @@
     <w:p>
       <w:pPr>
         <w:pStyle w:val="ListParagraph"/>
-        <w:spacing w:after="120" w:line="276" w:lineRule="auto"/>
+        <w:spacing w:line="276" w:lineRule="auto"/>
         <w:ind w:left="0" w:firstLine="360"/>
         <w:contextualSpacing w:val="0"/>
         <w:rPr>
@@ -6532,11 +6556,67 @@
           <w:sz w:val="22"/>
         </w:rPr>
       </w:pPr>
+      <w:r>
+        <w:rPr>
+          <w:rFonts w:cstheme="minorHAnsi"/>
+          <w:sz w:val="22"/>
+        </w:rPr>
+        <w:t>Please feel free to look at my inspiring MATLAB code in my online repository:</w:t>
+      </w:r>
+    </w:p>
+    <w:p>
+      <w:pPr>
+        <w:tabs>
+          <w:tab w:val="left" w:pos="4680"/>
+        </w:tabs>
+        <w:spacing w:after="120" w:line="276" w:lineRule="auto"/>
+        <w:jc w:val="both"/>
+        <w:rPr>
+          <w:rFonts w:cstheme="minorHAnsi"/>
+          <w:sz w:val="22"/>
+        </w:rPr>
+      </w:pPr>
+      <w:r>
+        <w:rPr>
+          <w:rFonts w:cstheme="minorHAnsi"/>
+          <w:sz w:val="22"/>
+        </w:rPr>
+        <w:tab/>
+      </w:r>
+      <w:hyperlink r:id="rId28" w:history="1">
+        <w:r>
+          <w:rPr>
+            <w:rStyle w:val="Hyperlink"/>
+            <w:rFonts w:cstheme="minorHAnsi"/>
+            <w:color w:val="auto"/>
+            <w:sz w:val="22"/>
+          </w:rPr>
+          <w:t>https://git</w:t>
+        </w:r>
+        <w:r>
+          <w:rPr>
+            <w:rStyle w:val="Hyperlink"/>
+            <w:rFonts w:cstheme="minorHAnsi"/>
+            <w:color w:val="auto"/>
+            <w:sz w:val="22"/>
+          </w:rPr>
+          <w:t>h</w:t>
+        </w:r>
+        <w:r>
+          <w:rPr>
+            <w:rStyle w:val="Hyperlink"/>
+            <w:rFonts w:cstheme="minorHAnsi"/>
+            <w:color w:val="auto"/>
+            <w:sz w:val="22"/>
+          </w:rPr>
+          <w:t>ub.com/teddybear02/omlab</w:t>
+        </w:r>
+      </w:hyperlink>
     </w:p>
     <w:p>
       <w:pPr>
         <w:pStyle w:val="ListParagraph"/>
-        <w:spacing w:after="120" w:line="276" w:lineRule="auto"/>
+        <w:spacing w:line="276" w:lineRule="auto"/>
         <w:ind w:left="0" w:firstLine="360"/>
         <w:contextualSpacing w:val="0"/>
         <w:rPr>
@@ -6544,29 +6624,61 @@
           <w:sz w:val="22"/>
         </w:rPr>
       </w:pPr>
+      <w:r>
+        <w:rPr>
+          <w:rFonts w:cstheme="minorHAnsi"/>
+          <w:sz w:val="22"/>
+        </w:rPr>
+        <w:t>Note that I will soon be moving into my organization here:</w:t>
+      </w:r>
     </w:p>
     <w:p>
       <w:pPr>
-        <w:pStyle w:val="ListParagraph"/>
+        <w:tabs>
+          <w:tab w:val="left" w:pos="4680"/>
+        </w:tabs>
         <w:spacing w:after="120" w:line="276" w:lineRule="auto"/>
-        <w:ind w:left="0" w:firstLine="360"/>
-        <w:contextualSpacing w:val="0"/>
+        <w:jc w:val="both"/>
         <w:rPr>
           <w:rFonts w:cstheme="minorHAnsi"/>
           <w:sz w:val="22"/>
         </w:rPr>
       </w:pPr>
-    </w:p>
-    <w:p>
-      <w:pPr>
-        <w:spacing w:after="120" w:line="276" w:lineRule="auto"/>
-        <w:jc w:val="center"/>
-        <w:rPr>
-          <w:rFonts w:cstheme="minorHAnsi"/>
-          <w:b/>
-          <w:smallCaps/>
-        </w:rPr>
-      </w:pPr>
+      <w:r>
+        <w:rPr>
+          <w:rFonts w:cstheme="minorHAnsi"/>
+          <w:sz w:val="22"/>
+        </w:rPr>
+        <w:tab/>
+      </w:r>
+      <w:hyperlink r:id="rId29" w:history="1">
+        <w:r>
+          <w:rPr>
+            <w:rStyle w:val="Hyperlink"/>
+            <w:rFonts w:cstheme="minorHAnsi"/>
+            <w:sz w:val="22"/>
+          </w:rPr>
+          <w:t>https://github.com/CWRU-</w:t>
+        </w:r>
+        <w:bookmarkStart w:id="11" w:name="_GoBack"/>
+        <w:bookmarkEnd w:id="11"/>
+        <w:r>
+          <w:rPr>
+            <w:rStyle w:val="Hyperlink"/>
+            <w:rFonts w:cstheme="minorHAnsi"/>
+            <w:sz w:val="22"/>
+          </w:rPr>
+          <w:t>B</w:t>
+        </w:r>
+        <w:r>
+          <w:rPr>
+            <w:rStyle w:val="Hyperlink"/>
+            <w:rFonts w:cstheme="minorHAnsi"/>
+            <w:sz w:val="22"/>
+          </w:rPr>
+          <w:t>MELabs-ttf10/omlab</w:t>
+        </w:r>
+      </w:hyperlink>
     </w:p>
     <w:p>
       <w:pPr>
@@ -27276,8 +27388,8 @@
       </w:r>
     </w:p>
     <w:sectPr>
-      <w:headerReference w:type="default" r:id="rId28"/>
-      <w:footerReference w:type="default" r:id="rId29"/>
+      <w:headerReference w:type="default" r:id="rId30"/>
+      <w:footerReference w:type="default" r:id="rId31"/>
       <w:pgSz w:w="12240" w:h="15840"/>
       <w:pgMar w:top="1440" w:right="1440" w:bottom="1440" w:left="1440" w:header="720" w:footer="720" w:gutter="0"/>
       <w:pgNumType w:start="0"/>
@@ -27432,7 +27544,7 @@
             <w:noProof/>
             <w:sz w:val="22"/>
           </w:rPr>
-          <w:t>10</w:t>
+          <w:t>15</w:t>
         </w:r>
         <w:r>
           <w:rPr>
@@ -28806,6 +28918,29 @@
       </w:tcPr>
     </w:tblStylePr>
   </w:style>
+  <w:style w:type="character" w:styleId="Hyperlink">
+    <w:name w:val="Hyperlink"/>
+    <w:basedOn w:val="DefaultParagraphFont"/>
+    <w:uiPriority w:val="99"/>
+    <w:unhideWhenUsed/>
+    <w:rsid w:val="00A70F6C"/>
+    <w:rPr>
+      <w:color w:val="F7B615" w:themeColor="hyperlink"/>
+      <w:u w:val="single"/>
+    </w:rPr>
+  </w:style>
+  <w:style w:type="character" w:styleId="FollowedHyperlink">
+    <w:name w:val="FollowedHyperlink"/>
+    <w:basedOn w:val="DefaultParagraphFont"/>
+    <w:uiPriority w:val="99"/>
+    <w:semiHidden/>
+    <w:unhideWhenUsed/>
+    <w:rsid w:val="00A70F6C"/>
+    <w:rPr>
+      <w:color w:val="704404" w:themeColor="followedHyperlink"/>
+      <w:u w:val="single"/>
+    </w:rPr>
+  </w:style>
 </w:styles>
 </file>
 
@@ -29157,7 +29292,7 @@
 </file>
 
 <file path=customXml/itemProps2.xml><?xml version="1.0" encoding="utf-8"?>
-<ds:datastoreItem xmlns:ds="http://schemas.openxmlformats.org/officeDocument/2006/customXml" ds:itemID="{3291F24C-D318-4988-9C1F-A42D49E4A612}">
+<ds:datastoreItem xmlns:ds="http://schemas.openxmlformats.org/officeDocument/2006/customXml" ds:itemID="{B51AEC64-3AE1-4D86-B562-739E4DD42104}">
   <ds:schemaRefs>
     <ds:schemaRef ds:uri="http://schemas.openxmlformats.org/officeDocument/2006/bibliography"/>
   </ds:schemaRefs>

</xml_diff>